<commit_message>
Update Data structures Worksheet 1 Arrays.docx
</commit_message>
<xml_diff>
--- a/data structures/Data structures Worksheet 1 Arrays.docx
+++ b/data structures/Data structures Worksheet 1 Arrays.docx
@@ -1,10 +1,11 @@
 
 <file path=word/document.xml><?xml version="1.0" encoding="utf-8"?>
-<w:document xmlns:wpc="http://schemas.microsoft.com/office/word/2010/wordprocessingCanvas" xmlns:mc="http://schemas.openxmlformats.org/markup-compatibility/2006" xmlns:o="urn:schemas-microsoft-com:office:office" xmlns:r="http://schemas.openxmlformats.org/officeDocument/2006/relationships" xmlns:m="http://schemas.openxmlformats.org/officeDocument/2006/math" xmlns:v="urn:schemas-microsoft-com:vml" xmlns:wp14="http://schemas.microsoft.com/office/word/2010/wordprocessingDrawing" xmlns:wp="http://schemas.openxmlformats.org/drawingml/2006/wordprocessingDrawing" xmlns:w10="urn:schemas-microsoft-com:office:word" xmlns:w="http://schemas.openxmlformats.org/wordprocessingml/2006/main" xmlns:w14="http://schemas.microsoft.com/office/word/2010/wordml" xmlns:w15="http://schemas.microsoft.com/office/word/2012/wordml" xmlns:wpg="http://schemas.microsoft.com/office/word/2010/wordprocessingGroup" xmlns:wpi="http://schemas.microsoft.com/office/word/2010/wordprocessingInk" xmlns:wne="http://schemas.microsoft.com/office/word/2006/wordml" xmlns:wps="http://schemas.microsoft.com/office/word/2010/wordprocessingShape" mc:Ignorable="w14 w15 wp14">
+<w:document xmlns:wpc="http://schemas.microsoft.com/office/word/2010/wordprocessingCanvas" xmlns:cx="http://schemas.microsoft.com/office/drawing/2014/chartex" xmlns:cx1="http://schemas.microsoft.com/office/drawing/2015/9/8/chartex" xmlns:cx2="http://schemas.microsoft.com/office/drawing/2015/10/21/chartex" xmlns:cx3="http://schemas.microsoft.com/office/drawing/2016/5/9/chartex" xmlns:cx4="http://schemas.microsoft.com/office/drawing/2016/5/10/chartex" xmlns:cx5="http://schemas.microsoft.com/office/drawing/2016/5/11/chartex" xmlns:cx6="http://schemas.microsoft.com/office/drawing/2016/5/12/chartex" xmlns:cx7="http://schemas.microsoft.com/office/drawing/2016/5/13/chartex" xmlns:cx8="http://schemas.microsoft.com/office/drawing/2016/5/14/chartex" xmlns:mc="http://schemas.openxmlformats.org/markup-compatibility/2006" xmlns:aink="http://schemas.microsoft.com/office/drawing/2016/ink" xmlns:am3d="http://schemas.microsoft.com/office/drawing/2017/model3d" xmlns:o="urn:schemas-microsoft-com:office:office" xmlns:oel="http://schemas.microsoft.com/office/2019/extlst" xmlns:r="http://schemas.openxmlformats.org/officeDocument/2006/relationships" xmlns:m="http://schemas.openxmlformats.org/officeDocument/2006/math" xmlns:v="urn:schemas-microsoft-com:vml" xmlns:wp14="http://schemas.microsoft.com/office/word/2010/wordprocessingDrawing" xmlns:wp="http://schemas.openxmlformats.org/drawingml/2006/wordprocessingDrawing" xmlns:w10="urn:schemas-microsoft-com:office:word" xmlns:w="http://schemas.openxmlformats.org/wordprocessingml/2006/main" xmlns:w14="http://schemas.microsoft.com/office/word/2010/wordml" xmlns:w15="http://schemas.microsoft.com/office/word/2012/wordml" xmlns:w16cex="http://schemas.microsoft.com/office/word/2018/wordml/cex" xmlns:w16cid="http://schemas.microsoft.com/office/word/2016/wordml/cid" xmlns:w16="http://schemas.microsoft.com/office/word/2018/wordml" xmlns:w16du="http://schemas.microsoft.com/office/word/2023/wordml/word16du" xmlns:w16sdtdh="http://schemas.microsoft.com/office/word/2020/wordml/sdtdatahash" xmlns:w16se="http://schemas.microsoft.com/office/word/2015/wordml/symex" xmlns:wpg="http://schemas.microsoft.com/office/word/2010/wordprocessingGroup" xmlns:wpi="http://schemas.microsoft.com/office/word/2010/wordprocessingInk" xmlns:wne="http://schemas.microsoft.com/office/word/2006/wordml" xmlns:wps="http://schemas.microsoft.com/office/word/2010/wordprocessingShape" mc:Ignorable="w14 w15 w16se w16cid w16 w16cex w16sdtdh w16du wp14">
   <w:body>
     <w:p>
       <w:pPr>
         <w:pStyle w:val="Heading1"/>
+        <w:ind w:firstLine="720"/>
         <w:rPr>
           <w:rFonts w:eastAsia="Times New Roman"/>
           <w:bCs w:val="0"/>
@@ -145,7 +146,6 @@
         </w:rPr>
         <w:t xml:space="preserve">Write a program to read 6 numbers into an array </w:t>
       </w:r>
-      <w:proofErr w:type="gramStart"/>
       <w:r>
         <w:rPr>
           <w:rFonts w:ascii="Arial" w:eastAsia="Times New Roman" w:hAnsi="Arial" w:cs="Arial"/>
@@ -154,18 +154,7 @@
           <w:szCs w:val="22"/>
           <w:lang w:eastAsia="en-GB"/>
         </w:rPr>
-        <w:t>numbers[</w:t>
-      </w:r>
-      <w:proofErr w:type="gramEnd"/>
-      <w:r>
-        <w:rPr>
-          <w:rFonts w:ascii="Arial" w:eastAsia="Times New Roman" w:hAnsi="Arial" w:cs="Arial"/>
-          <w:b/>
-          <w:sz w:val="22"/>
-          <w:szCs w:val="22"/>
-          <w:lang w:eastAsia="en-GB"/>
-        </w:rPr>
-        <w:t xml:space="preserve">0] </w:t>
+        <w:t xml:space="preserve">numbers[0] </w:t>
       </w:r>
       <w:r>
         <w:rPr>
@@ -248,6 +237,15 @@
           <w:lang w:eastAsia="en-GB"/>
         </w:rPr>
       </w:pPr>
+      <w:r>
+        <w:rPr>
+          <w:rFonts w:ascii="Arial" w:eastAsia="Times New Roman" w:hAnsi="Arial" w:cs="Arial"/>
+          <w:sz w:val="22"/>
+          <w:szCs w:val="22"/>
+          <w:lang w:eastAsia="en-GB"/>
+        </w:rPr>
+        <w:t>numbers = []</w:t>
+      </w:r>
     </w:p>
     <w:p>
       <w:pPr>
@@ -260,6 +258,15 @@
           <w:lang w:eastAsia="en-GB"/>
         </w:rPr>
       </w:pPr>
+      <w:r>
+        <w:rPr>
+          <w:rFonts w:ascii="Arial" w:eastAsia="Times New Roman" w:hAnsi="Arial" w:cs="Arial"/>
+          <w:sz w:val="22"/>
+          <w:szCs w:val="22"/>
+          <w:lang w:eastAsia="en-GB"/>
+        </w:rPr>
+        <w:t>total = 0</w:t>
+      </w:r>
     </w:p>
     <w:p>
       <w:pPr>
@@ -272,6 +279,15 @@
           <w:lang w:eastAsia="en-GB"/>
         </w:rPr>
       </w:pPr>
+      <w:r>
+        <w:rPr>
+          <w:rFonts w:ascii="Arial" w:eastAsia="Times New Roman" w:hAnsi="Arial" w:cs="Arial"/>
+          <w:sz w:val="22"/>
+          <w:szCs w:val="22"/>
+          <w:lang w:eastAsia="en-GB"/>
+        </w:rPr>
+        <w:t>count = 0</w:t>
+      </w:r>
     </w:p>
     <w:p>
       <w:pPr>
@@ -284,6 +300,35 @@
           <w:lang w:eastAsia="en-GB"/>
         </w:rPr>
       </w:pPr>
+      <w:r>
+        <w:rPr>
+          <w:rFonts w:ascii="Arial" w:eastAsia="Times New Roman" w:hAnsi="Arial" w:cs="Arial"/>
+          <w:sz w:val="22"/>
+          <w:szCs w:val="22"/>
+          <w:lang w:eastAsia="en-GB"/>
+        </w:rPr>
+        <w:t xml:space="preserve">for </w:t>
+      </w:r>
+      <w:proofErr w:type="spellStart"/>
+      <w:r>
+        <w:rPr>
+          <w:rFonts w:ascii="Arial" w:eastAsia="Times New Roman" w:hAnsi="Arial" w:cs="Arial"/>
+          <w:sz w:val="22"/>
+          <w:szCs w:val="22"/>
+          <w:lang w:eastAsia="en-GB"/>
+        </w:rPr>
+        <w:t>i</w:t>
+      </w:r>
+      <w:proofErr w:type="spellEnd"/>
+      <w:r>
+        <w:rPr>
+          <w:rFonts w:ascii="Arial" w:eastAsia="Times New Roman" w:hAnsi="Arial" w:cs="Arial"/>
+          <w:sz w:val="22"/>
+          <w:szCs w:val="22"/>
+          <w:lang w:eastAsia="en-GB"/>
+        </w:rPr>
+        <w:t xml:space="preserve"> in range(1, 7):</w:t>
+      </w:r>
     </w:p>
     <w:p>
       <w:pPr>
@@ -296,6 +341,55 @@
           <w:lang w:eastAsia="en-GB"/>
         </w:rPr>
       </w:pPr>
+      <w:r>
+        <w:rPr>
+          <w:rFonts w:ascii="Arial" w:eastAsia="Times New Roman" w:hAnsi="Arial" w:cs="Arial"/>
+          <w:sz w:val="22"/>
+          <w:szCs w:val="22"/>
+          <w:lang w:eastAsia="en-GB"/>
+        </w:rPr>
+        <w:t xml:space="preserve">    </w:t>
+      </w:r>
+      <w:proofErr w:type="spellStart"/>
+      <w:r>
+        <w:rPr>
+          <w:rFonts w:ascii="Arial" w:eastAsia="Times New Roman" w:hAnsi="Arial" w:cs="Arial"/>
+          <w:sz w:val="22"/>
+          <w:szCs w:val="22"/>
+          <w:lang w:eastAsia="en-GB"/>
+        </w:rPr>
+        <w:t>numbers.append</w:t>
+      </w:r>
+      <w:proofErr w:type="spellEnd"/>
+      <w:r>
+        <w:rPr>
+          <w:rFonts w:ascii="Arial" w:eastAsia="Times New Roman" w:hAnsi="Arial" w:cs="Arial"/>
+          <w:sz w:val="22"/>
+          <w:szCs w:val="22"/>
+          <w:lang w:eastAsia="en-GB"/>
+        </w:rPr>
+        <w:t>(</w:t>
+      </w:r>
+      <w:proofErr w:type="spellStart"/>
+      <w:r>
+        <w:rPr>
+          <w:rFonts w:ascii="Arial" w:eastAsia="Times New Roman" w:hAnsi="Arial" w:cs="Arial"/>
+          <w:sz w:val="22"/>
+          <w:szCs w:val="22"/>
+          <w:lang w:eastAsia="en-GB"/>
+        </w:rPr>
+        <w:t>i</w:t>
+      </w:r>
+      <w:proofErr w:type="spellEnd"/>
+      <w:r>
+        <w:rPr>
+          <w:rFonts w:ascii="Arial" w:eastAsia="Times New Roman" w:hAnsi="Arial" w:cs="Arial"/>
+          <w:sz w:val="22"/>
+          <w:szCs w:val="22"/>
+          <w:lang w:eastAsia="en-GB"/>
+        </w:rPr>
+        <w:t>)</w:t>
+      </w:r>
     </w:p>
     <w:p>
       <w:pPr>
@@ -308,6 +402,26 @@
           <w:lang w:eastAsia="en-GB"/>
         </w:rPr>
       </w:pPr>
+      <w:r>
+        <w:rPr>
+          <w:rFonts w:ascii="Arial" w:eastAsia="Times New Roman" w:hAnsi="Arial" w:cs="Arial"/>
+          <w:sz w:val="22"/>
+          <w:szCs w:val="22"/>
+          <w:lang w:eastAsia="en-GB"/>
+        </w:rPr>
+        <w:t xml:space="preserve">    total += </w:t>
+      </w:r>
+      <w:proofErr w:type="spellStart"/>
+      <w:r>
+        <w:rPr>
+          <w:rFonts w:ascii="Arial" w:eastAsia="Times New Roman" w:hAnsi="Arial" w:cs="Arial"/>
+          <w:sz w:val="22"/>
+          <w:szCs w:val="22"/>
+          <w:lang w:eastAsia="en-GB"/>
+        </w:rPr>
+        <w:t>i</w:t>
+      </w:r>
+      <w:proofErr w:type="spellEnd"/>
     </w:p>
     <w:p>
       <w:pPr>
@@ -320,6 +434,15 @@
           <w:lang w:eastAsia="en-GB"/>
         </w:rPr>
       </w:pPr>
+      <w:r>
+        <w:rPr>
+          <w:rFonts w:ascii="Arial" w:eastAsia="Times New Roman" w:hAnsi="Arial" w:cs="Arial"/>
+          <w:sz w:val="22"/>
+          <w:szCs w:val="22"/>
+          <w:lang w:eastAsia="en-GB"/>
+        </w:rPr>
+        <w:t>    count += 1</w:t>
+      </w:r>
     </w:p>
     <w:p>
       <w:pPr>
@@ -344,6 +467,15 @@
           <w:lang w:eastAsia="en-GB"/>
         </w:rPr>
       </w:pPr>
+      <w:r>
+        <w:rPr>
+          <w:rFonts w:ascii="Arial" w:eastAsia="Times New Roman" w:hAnsi="Arial" w:cs="Arial"/>
+          <w:sz w:val="22"/>
+          <w:szCs w:val="22"/>
+          <w:lang w:eastAsia="en-GB"/>
+        </w:rPr>
+        <w:t>print(numbers[::-1])</w:t>
+      </w:r>
     </w:p>
     <w:p>
       <w:pPr>
@@ -356,6 +488,15 @@
           <w:lang w:eastAsia="en-GB"/>
         </w:rPr>
       </w:pPr>
+      <w:r>
+        <w:rPr>
+          <w:rFonts w:ascii="Arial" w:eastAsia="Times New Roman" w:hAnsi="Arial" w:cs="Arial"/>
+          <w:sz w:val="22"/>
+          <w:szCs w:val="22"/>
+          <w:lang w:eastAsia="en-GB"/>
+        </w:rPr>
+        <w:t>print(total)</w:t>
+      </w:r>
     </w:p>
     <w:p>
       <w:pPr>
@@ -368,6 +509,26 @@
           <w:lang w:eastAsia="en-GB"/>
         </w:rPr>
       </w:pPr>
+      <w:r>
+        <w:rPr>
+          <w:rFonts w:ascii="Arial" w:eastAsia="Times New Roman" w:hAnsi="Arial" w:cs="Arial"/>
+          <w:sz w:val="22"/>
+          <w:szCs w:val="22"/>
+          <w:lang w:eastAsia="en-GB"/>
+        </w:rPr>
+        <w:t>print(total/count)</w:t>
+      </w:r>
+    </w:p>
+    <w:p>
+      <w:pPr>
+        <w:spacing w:after="120"/>
+        <w:rPr>
+          <w:rFonts w:ascii="Arial" w:eastAsia="Times New Roman" w:hAnsi="Arial" w:cs="Arial"/>
+          <w:sz w:val="22"/>
+          <w:szCs w:val="22"/>
+          <w:lang w:eastAsia="en-GB"/>
+        </w:rPr>
+      </w:pPr>
     </w:p>
     <w:p>
       <w:pPr>
@@ -380,6 +541,143 @@
           <w:lang w:eastAsia="en-GB"/>
         </w:rPr>
       </w:pPr>
+      <w:r>
+        <w:rPr>
+          <w:rFonts w:ascii="Arial" w:eastAsia="Times New Roman" w:hAnsi="Arial" w:cs="Arial"/>
+          <w:sz w:val="22"/>
+          <w:szCs w:val="22"/>
+          <w:lang w:eastAsia="en-GB"/>
+        </w:rPr>
+        <w:t>2.</w:t>
+      </w:r>
+      <w:r>
+        <w:rPr>
+          <w:rFonts w:ascii="Arial" w:eastAsia="Times New Roman" w:hAnsi="Arial" w:cs="Arial"/>
+          <w:sz w:val="22"/>
+          <w:szCs w:val="22"/>
+          <w:lang w:eastAsia="en-GB"/>
+        </w:rPr>
+        <w:tab/>
+      </w:r>
+      <w:r>
+        <w:rPr>
+          <w:rFonts w:ascii="Arial" w:eastAsia="Times New Roman" w:hAnsi="Arial" w:cs="Arial"/>
+          <w:sz w:val="22"/>
+          <w:szCs w:val="22"/>
+          <w:lang w:eastAsia="en-GB"/>
+        </w:rPr>
+        <w:t xml:space="preserve">A teacher uses a program that stores pupil names in an array. </w:t>
+      </w:r>
+      <w:r>
+        <w:rPr>
+          <w:rFonts w:ascii="Arial" w:eastAsia="Times New Roman" w:hAnsi="Arial" w:cs="Arial"/>
+          <w:sz w:val="22"/>
+          <w:szCs w:val="22"/>
+          <w:lang w:eastAsia="en-GB"/>
+        </w:rPr>
+        <w:t xml:space="preserve">The array is indexed from 0, so the first element in the array is </w:t>
+      </w:r>
+      <w:r>
+        <w:rPr>
+          <w:rFonts w:ascii="Arial" w:eastAsia="Times New Roman" w:hAnsi="Arial" w:cs="Arial"/>
+          <w:b/>
+          <w:sz w:val="22"/>
+          <w:szCs w:val="22"/>
+          <w:lang w:eastAsia="en-GB"/>
+        </w:rPr>
+        <w:t>name[0]</w:t>
+      </w:r>
+      <w:r>
+        <w:rPr>
+          <w:rFonts w:ascii="Arial" w:eastAsia="Times New Roman" w:hAnsi="Arial" w:cs="Arial"/>
+          <w:sz w:val="22"/>
+          <w:szCs w:val="22"/>
+          <w:lang w:eastAsia="en-GB"/>
+        </w:rPr>
+        <w:t>.</w:t>
+      </w:r>
+      <w:r>
+        <w:rPr>
+          <w:rFonts w:ascii="Arial" w:eastAsia="Times New Roman" w:hAnsi="Arial" w:cs="Arial"/>
+          <w:sz w:val="22"/>
+          <w:szCs w:val="22"/>
+          <w:lang w:eastAsia="en-GB"/>
+        </w:rPr>
+        <w:t xml:space="preserve"> Occasional</w:t>
+      </w:r>
+      <w:r>
+        <w:rPr>
+          <w:rFonts w:ascii="Arial" w:eastAsia="Times New Roman" w:hAnsi="Arial" w:cs="Arial"/>
+          <w:sz w:val="22"/>
+          <w:szCs w:val="22"/>
+          <w:lang w:eastAsia="en-GB"/>
+        </w:rPr>
+        <w:t>l</w:t>
+      </w:r>
+      <w:r>
+        <w:rPr>
+          <w:rFonts w:ascii="Arial" w:eastAsia="Times New Roman" w:hAnsi="Arial" w:cs="Arial"/>
+          <w:sz w:val="22"/>
+          <w:szCs w:val="22"/>
+          <w:lang w:eastAsia="en-GB"/>
+        </w:rPr>
+        <w:t>y the teacher needs to search for a name to find the student</w:t>
+      </w:r>
+      <w:r>
+        <w:rPr>
+          <w:rFonts w:ascii="Arial" w:eastAsia="Times New Roman" w:hAnsi="Arial" w:cs="Arial"/>
+          <w:sz w:val="22"/>
+          <w:szCs w:val="22"/>
+          <w:lang w:eastAsia="en-GB"/>
+        </w:rPr>
+        <w:t>’</w:t>
+      </w:r>
+      <w:r>
+        <w:rPr>
+          <w:rFonts w:ascii="Arial" w:eastAsia="Times New Roman" w:hAnsi="Arial" w:cs="Arial"/>
+          <w:sz w:val="22"/>
+          <w:szCs w:val="22"/>
+          <w:lang w:eastAsia="en-GB"/>
+        </w:rPr>
+        <w:t>s record number</w:t>
+      </w:r>
+      <w:r>
+        <w:rPr>
+          <w:rFonts w:ascii="Arial" w:eastAsia="Times New Roman" w:hAnsi="Arial" w:cs="Arial"/>
+          <w:sz w:val="22"/>
+          <w:szCs w:val="22"/>
+          <w:lang w:eastAsia="en-GB"/>
+        </w:rPr>
+        <w:t>, which is</w:t>
+      </w:r>
+      <w:r>
+        <w:rPr>
+          <w:rFonts w:ascii="Arial" w:eastAsia="Times New Roman" w:hAnsi="Arial" w:cs="Arial"/>
+          <w:sz w:val="22"/>
+          <w:szCs w:val="22"/>
+          <w:lang w:eastAsia="en-GB"/>
+        </w:rPr>
+        <w:t xml:space="preserve"> </w:t>
+      </w:r>
+      <w:r>
+        <w:rPr>
+          <w:rFonts w:ascii="Arial" w:eastAsia="Times New Roman" w:hAnsi="Arial" w:cs="Arial"/>
+          <w:b/>
+          <w:sz w:val="22"/>
+          <w:szCs w:val="22"/>
+          <w:lang w:eastAsia="en-GB"/>
+        </w:rPr>
+        <w:t>index + 1</w:t>
+      </w:r>
+      <w:r>
+        <w:rPr>
+          <w:rFonts w:ascii="Arial" w:eastAsia="Times New Roman" w:hAnsi="Arial" w:cs="Arial"/>
+          <w:sz w:val="22"/>
+          <w:szCs w:val="22"/>
+          <w:lang w:eastAsia="en-GB"/>
+        </w:rPr>
+        <w:t xml:space="preserve">. </w:t>
+      </w:r>
     </w:p>
     <w:p>
       <w:pPr>
@@ -392,6 +690,90 @@
           <w:lang w:eastAsia="en-GB"/>
         </w:rPr>
       </w:pPr>
+      <w:r>
+        <w:rPr>
+          <w:rFonts w:ascii="Arial" w:eastAsia="Times New Roman" w:hAnsi="Arial" w:cs="Arial"/>
+          <w:sz w:val="22"/>
+          <w:szCs w:val="22"/>
+          <w:lang w:eastAsia="en-GB"/>
+        </w:rPr>
+        <w:tab/>
+      </w:r>
+      <w:r>
+        <w:rPr>
+          <w:rFonts w:ascii="Arial" w:eastAsia="Times New Roman" w:hAnsi="Arial" w:cs="Arial"/>
+          <w:sz w:val="22"/>
+          <w:szCs w:val="22"/>
+          <w:lang w:eastAsia="en-GB"/>
+        </w:rPr>
+        <w:t>Write a pseudocode</w:t>
+      </w:r>
+      <w:r>
+        <w:rPr>
+          <w:rFonts w:ascii="Arial" w:eastAsia="Times New Roman" w:hAnsi="Arial" w:cs="Arial"/>
+          <w:sz w:val="22"/>
+          <w:szCs w:val="22"/>
+          <w:lang w:eastAsia="en-GB"/>
+        </w:rPr>
+        <w:t xml:space="preserve"> algorithm that will search an array </w:t>
+      </w:r>
+      <w:r>
+        <w:rPr>
+          <w:rFonts w:ascii="Arial" w:eastAsia="Times New Roman" w:hAnsi="Arial" w:cs="Arial"/>
+          <w:b/>
+          <w:sz w:val="22"/>
+          <w:szCs w:val="22"/>
+          <w:lang w:eastAsia="en-GB"/>
+        </w:rPr>
+        <w:t>name</w:t>
+      </w:r>
+      <w:r>
+        <w:rPr>
+          <w:rFonts w:ascii="Arial" w:eastAsia="Times New Roman" w:hAnsi="Arial" w:cs="Arial"/>
+          <w:b/>
+          <w:sz w:val="22"/>
+          <w:szCs w:val="22"/>
+          <w:lang w:eastAsia="en-GB"/>
+        </w:rPr>
+        <w:t xml:space="preserve"> </w:t>
+      </w:r>
+      <w:r>
+        <w:rPr>
+          <w:rFonts w:ascii="Arial" w:eastAsia="Times New Roman" w:hAnsi="Arial" w:cs="Arial"/>
+          <w:sz w:val="22"/>
+          <w:szCs w:val="22"/>
+          <w:lang w:eastAsia="en-GB"/>
+        </w:rPr>
+        <w:t xml:space="preserve">containing </w:t>
+      </w:r>
+      <w:r>
+        <w:rPr>
+          <w:rFonts w:ascii="Arial" w:eastAsia="Times New Roman" w:hAnsi="Arial" w:cs="Arial"/>
+          <w:b/>
+          <w:sz w:val="22"/>
+          <w:szCs w:val="22"/>
+          <w:lang w:eastAsia="en-GB"/>
+        </w:rPr>
+        <w:t>max</w:t>
+      </w:r>
+      <w:r>
+        <w:rPr>
+          <w:rFonts w:ascii="Arial" w:eastAsia="Times New Roman" w:hAnsi="Arial" w:cs="Arial"/>
+          <w:sz w:val="22"/>
+          <w:szCs w:val="22"/>
+          <w:lang w:eastAsia="en-GB"/>
+        </w:rPr>
+        <w:t xml:space="preserve"> elements,</w:t>
+      </w:r>
+      <w:r>
+        <w:rPr>
+          <w:rFonts w:ascii="Arial" w:eastAsia="Times New Roman" w:hAnsi="Arial" w:cs="Arial"/>
+          <w:sz w:val="22"/>
+          <w:szCs w:val="22"/>
+          <w:lang w:eastAsia="en-GB"/>
+        </w:rPr>
+        <w:t xml:space="preserve"> to find a name and output record number if it exists. If the name does not exist the user should be told the term was not found.  Use appropriate prompts for input and output in your solution.</w:t>
+      </w:r>
     </w:p>
     <w:p>
       <w:pPr>
@@ -416,174 +798,25 @@
           <w:lang w:eastAsia="en-GB"/>
         </w:rPr>
       </w:pPr>
-      <w:r>
-        <w:rPr>
-          <w:rFonts w:ascii="Arial" w:eastAsia="Times New Roman" w:hAnsi="Arial" w:cs="Arial"/>
-          <w:sz w:val="22"/>
-          <w:szCs w:val="22"/>
-          <w:lang w:eastAsia="en-GB"/>
-        </w:rPr>
-        <w:t>2.</w:t>
-      </w:r>
-      <w:r>
-        <w:rPr>
-          <w:rFonts w:ascii="Arial" w:eastAsia="Times New Roman" w:hAnsi="Arial" w:cs="Arial"/>
-          <w:sz w:val="22"/>
-          <w:szCs w:val="22"/>
-          <w:lang w:eastAsia="en-GB"/>
-        </w:rPr>
-        <w:tab/>
-      </w:r>
-      <w:r>
-        <w:rPr>
-          <w:rFonts w:ascii="Arial" w:eastAsia="Times New Roman" w:hAnsi="Arial" w:cs="Arial"/>
-          <w:sz w:val="22"/>
-          <w:szCs w:val="22"/>
-          <w:lang w:eastAsia="en-GB"/>
-        </w:rPr>
-        <w:t xml:space="preserve">A teacher uses a program that stores pupil names in an array. </w:t>
-      </w:r>
-      <w:r>
-        <w:rPr>
-          <w:rFonts w:ascii="Arial" w:eastAsia="Times New Roman" w:hAnsi="Arial" w:cs="Arial"/>
-          <w:sz w:val="22"/>
-          <w:szCs w:val="22"/>
-          <w:lang w:eastAsia="en-GB"/>
-        </w:rPr>
-        <w:t xml:space="preserve">The array is indexed from 0, so the first element in the array is </w:t>
-      </w:r>
-      <w:proofErr w:type="gramStart"/>
-      <w:r>
-        <w:rPr>
-          <w:rFonts w:ascii="Arial" w:eastAsia="Times New Roman" w:hAnsi="Arial" w:cs="Arial"/>
-          <w:b/>
-          <w:sz w:val="22"/>
-          <w:szCs w:val="22"/>
-          <w:lang w:eastAsia="en-GB"/>
-        </w:rPr>
-        <w:t>name[</w:t>
-      </w:r>
-      <w:proofErr w:type="gramEnd"/>
-      <w:r>
-        <w:rPr>
-          <w:rFonts w:ascii="Arial" w:eastAsia="Times New Roman" w:hAnsi="Arial" w:cs="Arial"/>
-          <w:b/>
-          <w:sz w:val="22"/>
-          <w:szCs w:val="22"/>
-          <w:lang w:eastAsia="en-GB"/>
-        </w:rPr>
-        <w:t>0]</w:t>
-      </w:r>
-      <w:r>
-        <w:rPr>
-          <w:rFonts w:ascii="Arial" w:eastAsia="Times New Roman" w:hAnsi="Arial" w:cs="Arial"/>
-          <w:sz w:val="22"/>
-          <w:szCs w:val="22"/>
-          <w:lang w:eastAsia="en-GB"/>
-        </w:rPr>
-        <w:t>.</w:t>
-      </w:r>
-      <w:r>
-        <w:rPr>
-          <w:rFonts w:ascii="Arial" w:eastAsia="Times New Roman" w:hAnsi="Arial" w:cs="Arial"/>
-          <w:sz w:val="22"/>
-          <w:szCs w:val="22"/>
-          <w:lang w:eastAsia="en-GB"/>
-        </w:rPr>
-        <w:t xml:space="preserve"> Occasional</w:t>
-      </w:r>
-      <w:r>
-        <w:rPr>
-          <w:rFonts w:ascii="Arial" w:eastAsia="Times New Roman" w:hAnsi="Arial" w:cs="Arial"/>
-          <w:sz w:val="22"/>
-          <w:szCs w:val="22"/>
-          <w:lang w:eastAsia="en-GB"/>
-        </w:rPr>
-        <w:t>l</w:t>
-      </w:r>
-      <w:r>
-        <w:rPr>
-          <w:rFonts w:ascii="Arial" w:eastAsia="Times New Roman" w:hAnsi="Arial" w:cs="Arial"/>
-          <w:sz w:val="22"/>
-          <w:szCs w:val="22"/>
-          <w:lang w:eastAsia="en-GB"/>
-        </w:rPr>
-        <w:t xml:space="preserve">y the teacher needs to search for a </w:t>
-      </w:r>
-      <w:proofErr w:type="gramStart"/>
-      <w:r>
-        <w:rPr>
-          <w:rFonts w:ascii="Arial" w:eastAsia="Times New Roman" w:hAnsi="Arial" w:cs="Arial"/>
-          <w:sz w:val="22"/>
-          <w:szCs w:val="22"/>
-          <w:lang w:eastAsia="en-GB"/>
-        </w:rPr>
-        <w:t>name</w:t>
-      </w:r>
-      <w:proofErr w:type="gramEnd"/>
-      <w:r>
-        <w:rPr>
-          <w:rFonts w:ascii="Arial" w:eastAsia="Times New Roman" w:hAnsi="Arial" w:cs="Arial"/>
-          <w:sz w:val="22"/>
-          <w:szCs w:val="22"/>
-          <w:lang w:eastAsia="en-GB"/>
-        </w:rPr>
-        <w:t xml:space="preserve"> to find the student</w:t>
-      </w:r>
-      <w:r>
-        <w:rPr>
-          <w:rFonts w:ascii="Arial" w:eastAsia="Times New Roman" w:hAnsi="Arial" w:cs="Arial"/>
-          <w:sz w:val="22"/>
-          <w:szCs w:val="22"/>
-          <w:lang w:eastAsia="en-GB"/>
-        </w:rPr>
-        <w:t>’</w:t>
-      </w:r>
-      <w:r>
-        <w:rPr>
-          <w:rFonts w:ascii="Arial" w:eastAsia="Times New Roman" w:hAnsi="Arial" w:cs="Arial"/>
-          <w:sz w:val="22"/>
-          <w:szCs w:val="22"/>
-          <w:lang w:eastAsia="en-GB"/>
-        </w:rPr>
-        <w:t>s record number</w:t>
-      </w:r>
-      <w:r>
-        <w:rPr>
-          <w:rFonts w:ascii="Arial" w:eastAsia="Times New Roman" w:hAnsi="Arial" w:cs="Arial"/>
-          <w:sz w:val="22"/>
-          <w:szCs w:val="22"/>
-          <w:lang w:eastAsia="en-GB"/>
-        </w:rPr>
-        <w:t>, which is</w:t>
-      </w:r>
-      <w:r>
-        <w:rPr>
-          <w:rFonts w:ascii="Arial" w:eastAsia="Times New Roman" w:hAnsi="Arial" w:cs="Arial"/>
-          <w:sz w:val="22"/>
-          <w:szCs w:val="22"/>
-          <w:lang w:eastAsia="en-GB"/>
-        </w:rPr>
-        <w:t xml:space="preserve"> </w:t>
-      </w:r>
-      <w:r>
-        <w:rPr>
-          <w:rFonts w:ascii="Arial" w:eastAsia="Times New Roman" w:hAnsi="Arial" w:cs="Arial"/>
-          <w:b/>
-          <w:sz w:val="22"/>
-          <w:szCs w:val="22"/>
-          <w:lang w:eastAsia="en-GB"/>
-        </w:rPr>
-        <w:t>index + 1</w:t>
-      </w:r>
-      <w:r>
-        <w:rPr>
-          <w:rFonts w:ascii="Arial" w:eastAsia="Times New Roman" w:hAnsi="Arial" w:cs="Arial"/>
-          <w:sz w:val="22"/>
-          <w:szCs w:val="22"/>
-          <w:lang w:eastAsia="en-GB"/>
-        </w:rPr>
-        <w:t xml:space="preserve">. </w:t>
+      <w:proofErr w:type="spellStart"/>
+      <w:r>
+        <w:rPr>
+          <w:rFonts w:ascii="Arial" w:eastAsia="Times New Roman" w:hAnsi="Arial" w:cs="Arial"/>
+          <w:sz w:val="22"/>
+          <w:szCs w:val="22"/>
+          <w:lang w:eastAsia="en-GB"/>
+        </w:rPr>
+        <w:t>pupil_name</w:t>
+      </w:r>
+      <w:proofErr w:type="spellEnd"/>
+      <w:r>
+        <w:rPr>
+          <w:rFonts w:ascii="Arial" w:eastAsia="Times New Roman" w:hAnsi="Arial" w:cs="Arial"/>
+          <w:sz w:val="22"/>
+          <w:szCs w:val="22"/>
+          <w:lang w:eastAsia="en-GB"/>
+        </w:rPr>
+        <w:t xml:space="preserve"> = input()</w:t>
       </w:r>
     </w:p>
     <w:p>
@@ -604,82 +837,7 @@
           <w:szCs w:val="22"/>
           <w:lang w:eastAsia="en-GB"/>
         </w:rPr>
-        <w:tab/>
-      </w:r>
-      <w:r>
-        <w:rPr>
-          <w:rFonts w:ascii="Arial" w:eastAsia="Times New Roman" w:hAnsi="Arial" w:cs="Arial"/>
-          <w:sz w:val="22"/>
-          <w:szCs w:val="22"/>
-          <w:lang w:eastAsia="en-GB"/>
-        </w:rPr>
-        <w:t>Write a pseudocode</w:t>
-      </w:r>
-      <w:r>
-        <w:rPr>
-          <w:rFonts w:ascii="Arial" w:eastAsia="Times New Roman" w:hAnsi="Arial" w:cs="Arial"/>
-          <w:sz w:val="22"/>
-          <w:szCs w:val="22"/>
-          <w:lang w:eastAsia="en-GB"/>
-        </w:rPr>
-        <w:t xml:space="preserve"> algorithm that will search an array </w:t>
-      </w:r>
-      <w:r>
-        <w:rPr>
-          <w:rFonts w:ascii="Arial" w:eastAsia="Times New Roman" w:hAnsi="Arial" w:cs="Arial"/>
-          <w:b/>
-          <w:sz w:val="22"/>
-          <w:szCs w:val="22"/>
-          <w:lang w:eastAsia="en-GB"/>
-        </w:rPr>
-        <w:t>name</w:t>
-      </w:r>
-      <w:r>
-        <w:rPr>
-          <w:rFonts w:ascii="Arial" w:eastAsia="Times New Roman" w:hAnsi="Arial" w:cs="Arial"/>
-          <w:b/>
-          <w:sz w:val="22"/>
-          <w:szCs w:val="22"/>
-          <w:lang w:eastAsia="en-GB"/>
-        </w:rPr>
-        <w:t xml:space="preserve"> </w:t>
-      </w:r>
-      <w:r>
-        <w:rPr>
-          <w:rFonts w:ascii="Arial" w:eastAsia="Times New Roman" w:hAnsi="Arial" w:cs="Arial"/>
-          <w:sz w:val="22"/>
-          <w:szCs w:val="22"/>
-          <w:lang w:eastAsia="en-GB"/>
-        </w:rPr>
-        <w:t xml:space="preserve">containing </w:t>
-      </w:r>
-      <w:r>
-        <w:rPr>
-          <w:rFonts w:ascii="Arial" w:eastAsia="Times New Roman" w:hAnsi="Arial" w:cs="Arial"/>
-          <w:b/>
-          <w:sz w:val="22"/>
-          <w:szCs w:val="22"/>
-          <w:lang w:eastAsia="en-GB"/>
-        </w:rPr>
-        <w:t>max</w:t>
-      </w:r>
-      <w:r>
-        <w:rPr>
-          <w:rFonts w:ascii="Arial" w:eastAsia="Times New Roman" w:hAnsi="Arial" w:cs="Arial"/>
-          <w:sz w:val="22"/>
-          <w:szCs w:val="22"/>
-          <w:lang w:eastAsia="en-GB"/>
-        </w:rPr>
-        <w:t xml:space="preserve"> elements,</w:t>
-      </w:r>
-      <w:r>
-        <w:rPr>
-          <w:rFonts w:ascii="Arial" w:eastAsia="Times New Roman" w:hAnsi="Arial" w:cs="Arial"/>
-          <w:sz w:val="22"/>
-          <w:szCs w:val="22"/>
-          <w:lang w:eastAsia="en-GB"/>
-        </w:rPr>
-        <w:t xml:space="preserve"> to find a name and output record number if it exists. If the name does not exist the user should be told the term was not found.  Use appropriate prompts for input and output in your solution.</w:t>
+        <w:t>name = []</w:t>
       </w:r>
     </w:p>
     <w:p>
@@ -693,6 +851,15 @@
           <w:lang w:eastAsia="en-GB"/>
         </w:rPr>
       </w:pPr>
+      <w:r>
+        <w:rPr>
+          <w:rFonts w:ascii="Arial" w:eastAsia="Times New Roman" w:hAnsi="Arial" w:cs="Arial"/>
+          <w:sz w:val="22"/>
+          <w:szCs w:val="22"/>
+          <w:lang w:eastAsia="en-GB"/>
+        </w:rPr>
+        <w:t>index = 0</w:t>
+      </w:r>
     </w:p>
     <w:p>
       <w:pPr>
@@ -708,77 +875,6 @@
     </w:p>
     <w:p>
       <w:pPr>
-        <w:rPr>
-          <w:rFonts w:ascii="Arial" w:eastAsia="Times New Roman" w:hAnsi="Arial" w:cs="Arial"/>
-          <w:sz w:val="22"/>
-          <w:szCs w:val="22"/>
-          <w:lang w:eastAsia="en-GB"/>
-        </w:rPr>
-      </w:pPr>
-      <w:r>
-        <w:rPr>
-          <w:rFonts w:ascii="Arial" w:eastAsia="Times New Roman" w:hAnsi="Arial" w:cs="Arial"/>
-          <w:sz w:val="22"/>
-          <w:szCs w:val="22"/>
-          <w:lang w:eastAsia="en-GB"/>
-        </w:rPr>
-        <w:br w:type="page"/>
-      </w:r>
-    </w:p>
-    <w:p>
-      <w:pPr>
-        <w:ind w:left="426" w:hanging="426"/>
-        <w:rPr>
-          <w:rFonts w:ascii="Arial" w:eastAsia="Times New Roman" w:hAnsi="Arial" w:cs="Arial"/>
-          <w:sz w:val="22"/>
-          <w:szCs w:val="22"/>
-          <w:lang w:eastAsia="en-GB"/>
-        </w:rPr>
-      </w:pPr>
-    </w:p>
-    <w:p>
-      <w:pPr>
-        <w:ind w:left="426" w:hanging="426"/>
-        <w:rPr>
-          <w:rFonts w:ascii="Arial" w:eastAsia="Times New Roman" w:hAnsi="Arial" w:cs="Arial"/>
-          <w:sz w:val="22"/>
-          <w:szCs w:val="22"/>
-          <w:lang w:eastAsia="en-GB"/>
-        </w:rPr>
-      </w:pPr>
-      <w:r>
-        <w:rPr>
-          <w:rFonts w:ascii="Arial" w:eastAsia="Times New Roman" w:hAnsi="Arial" w:cs="Arial"/>
-          <w:sz w:val="22"/>
-          <w:szCs w:val="22"/>
-          <w:lang w:eastAsia="en-GB"/>
-        </w:rPr>
-        <w:t>3.</w:t>
-      </w:r>
-      <w:r>
-        <w:rPr>
-          <w:rFonts w:ascii="Arial" w:eastAsia="Times New Roman" w:hAnsi="Arial" w:cs="Arial"/>
-          <w:sz w:val="22"/>
-          <w:szCs w:val="22"/>
-          <w:lang w:eastAsia="en-GB"/>
-        </w:rPr>
-        <w:tab/>
-        <w:t>Sales quantities of a certain item, calculated to the nearest thousand, for Jan-March, April-June, July-Sep and Oct-Dec are held in separate arrays for each of 3 outlets. The sales figures for each quarter are to be totalled and output in the format</w:t>
-      </w:r>
-    </w:p>
-    <w:p>
-      <w:pPr>
-        <w:ind w:left="426" w:hanging="426"/>
-        <w:rPr>
-          <w:rFonts w:ascii="Arial" w:eastAsia="Times New Roman" w:hAnsi="Arial" w:cs="Arial"/>
-          <w:sz w:val="22"/>
-          <w:szCs w:val="22"/>
-          <w:lang w:eastAsia="en-GB"/>
-        </w:rPr>
-      </w:pPr>
-    </w:p>
-    <w:p>
-      <w:pPr>
         <w:spacing w:after="120"/>
         <w:ind w:left="426" w:hanging="426"/>
         <w:rPr>
@@ -795,8 +891,7 @@
           <w:szCs w:val="22"/>
           <w:lang w:eastAsia="en-GB"/>
         </w:rPr>
-        <w:tab/>
-        <w:t xml:space="preserve">Total for quarter 1 </w:t>
+        <w:t xml:space="preserve">function </w:t>
       </w:r>
       <w:proofErr w:type="spellStart"/>
       <w:r>
@@ -806,9 +901,38 @@
           <w:szCs w:val="22"/>
           <w:lang w:eastAsia="en-GB"/>
         </w:rPr>
-        <w:t>xxxx</w:t>
+        <w:t>searchForName</w:t>
       </w:r>
       <w:proofErr w:type="spellEnd"/>
+      <w:r>
+        <w:rPr>
+          <w:rFonts w:ascii="Arial" w:eastAsia="Times New Roman" w:hAnsi="Arial" w:cs="Arial"/>
+          <w:sz w:val="22"/>
+          <w:szCs w:val="22"/>
+          <w:lang w:eastAsia="en-GB"/>
+        </w:rPr>
+        <w:t>(</w:t>
+      </w:r>
+      <w:proofErr w:type="spellStart"/>
+      <w:r>
+        <w:rPr>
+          <w:rFonts w:ascii="Arial" w:eastAsia="Times New Roman" w:hAnsi="Arial" w:cs="Arial"/>
+          <w:sz w:val="22"/>
+          <w:szCs w:val="22"/>
+          <w:lang w:eastAsia="en-GB"/>
+        </w:rPr>
+        <w:t>wanted_name</w:t>
+      </w:r>
+      <w:proofErr w:type="spellEnd"/>
+      <w:r>
+        <w:rPr>
+          <w:rFonts w:ascii="Arial" w:eastAsia="Times New Roman" w:hAnsi="Arial" w:cs="Arial"/>
+          <w:sz w:val="22"/>
+          <w:szCs w:val="22"/>
+          <w:lang w:eastAsia="en-GB"/>
+        </w:rPr>
+        <w:t>)</w:t>
+      </w:r>
     </w:p>
     <w:p>
       <w:pPr>
@@ -828,8 +952,7 @@
           <w:szCs w:val="22"/>
           <w:lang w:eastAsia="en-GB"/>
         </w:rPr>
-        <w:tab/>
-        <w:t xml:space="preserve">Total for quarter 2 </w:t>
+        <w:t xml:space="preserve">    for </w:t>
       </w:r>
       <w:proofErr w:type="spellStart"/>
       <w:r>
@@ -839,9 +962,18 @@
           <w:szCs w:val="22"/>
           <w:lang w:eastAsia="en-GB"/>
         </w:rPr>
-        <w:t>xxxx</w:t>
+        <w:t>i</w:t>
       </w:r>
       <w:proofErr w:type="spellEnd"/>
+      <w:r>
+        <w:rPr>
+          <w:rFonts w:ascii="Arial" w:eastAsia="Times New Roman" w:hAnsi="Arial" w:cs="Arial"/>
+          <w:sz w:val="22"/>
+          <w:szCs w:val="22"/>
+          <w:lang w:eastAsia="en-GB"/>
+        </w:rPr>
+        <w:t xml:space="preserve"> in range(0, max) do       </w:t>
+      </w:r>
     </w:p>
     <w:p>
       <w:pPr>
@@ -861,8 +993,7 @@
           <w:szCs w:val="22"/>
           <w:lang w:eastAsia="en-GB"/>
         </w:rPr>
-        <w:tab/>
-        <w:t xml:space="preserve">Total for quarter 3 </w:t>
+        <w:t>        if name[</w:t>
       </w:r>
       <w:proofErr w:type="spellStart"/>
       <w:r>
@@ -872,9 +1003,38 @@
           <w:szCs w:val="22"/>
           <w:lang w:eastAsia="en-GB"/>
         </w:rPr>
-        <w:t>xxxx</w:t>
+        <w:t>i</w:t>
       </w:r>
       <w:proofErr w:type="spellEnd"/>
+      <w:r>
+        <w:rPr>
+          <w:rFonts w:ascii="Arial" w:eastAsia="Times New Roman" w:hAnsi="Arial" w:cs="Arial"/>
+          <w:sz w:val="22"/>
+          <w:szCs w:val="22"/>
+          <w:lang w:eastAsia="en-GB"/>
+        </w:rPr>
+        <w:t xml:space="preserve">] == </w:t>
+      </w:r>
+      <w:proofErr w:type="spellStart"/>
+      <w:r>
+        <w:rPr>
+          <w:rFonts w:ascii="Arial" w:eastAsia="Times New Roman" w:hAnsi="Arial" w:cs="Arial"/>
+          <w:sz w:val="22"/>
+          <w:szCs w:val="22"/>
+          <w:lang w:eastAsia="en-GB"/>
+        </w:rPr>
+        <w:t>wanted_name</w:t>
+      </w:r>
+      <w:proofErr w:type="spellEnd"/>
+      <w:r>
+        <w:rPr>
+          <w:rFonts w:ascii="Arial" w:eastAsia="Times New Roman" w:hAnsi="Arial" w:cs="Arial"/>
+          <w:sz w:val="22"/>
+          <w:szCs w:val="22"/>
+          <w:lang w:eastAsia="en-GB"/>
+        </w:rPr>
+        <w:t xml:space="preserve"> then</w:t>
+      </w:r>
     </w:p>
     <w:p>
       <w:pPr>
@@ -894,8 +1054,7 @@
           <w:szCs w:val="22"/>
           <w:lang w:eastAsia="en-GB"/>
         </w:rPr>
-        <w:tab/>
-        <w:t xml:space="preserve">Total for quarter 4 </w:t>
+        <w:t xml:space="preserve">            index = </w:t>
       </w:r>
       <w:proofErr w:type="spellStart"/>
       <w:r>
@@ -905,20 +1064,9 @@
           <w:szCs w:val="22"/>
           <w:lang w:eastAsia="en-GB"/>
         </w:rPr>
-        <w:t>xxxx</w:t>
+        <w:t>i</w:t>
       </w:r>
       <w:proofErr w:type="spellEnd"/>
-    </w:p>
-    <w:p>
-      <w:pPr>
-        <w:spacing w:after="120"/>
-        <w:rPr>
-          <w:rFonts w:ascii="Arial" w:eastAsia="Times New Roman" w:hAnsi="Arial" w:cs="Arial"/>
-          <w:sz w:val="22"/>
-          <w:szCs w:val="22"/>
-          <w:lang w:eastAsia="en-GB"/>
-        </w:rPr>
-      </w:pPr>
     </w:p>
     <w:p>
       <w:pPr>
@@ -938,8 +1086,7 @@
           <w:szCs w:val="22"/>
           <w:lang w:eastAsia="en-GB"/>
         </w:rPr>
-        <w:tab/>
-        <w:t>Write a pseudocode algorithm for this program. Initialise the array with the following test data:</w:t>
+        <w:t>            return index + 1</w:t>
       </w:r>
     </w:p>
     <w:p>
@@ -960,46 +1107,7 @@
           <w:szCs w:val="22"/>
           <w:lang w:eastAsia="en-GB"/>
         </w:rPr>
-        <w:tab/>
-        <w:t>Outlet1</w:t>
-      </w:r>
-      <w:r>
-        <w:rPr>
-          <w:rFonts w:ascii="Arial" w:eastAsia="Times New Roman" w:hAnsi="Arial" w:cs="Arial"/>
-          <w:sz w:val="22"/>
-          <w:szCs w:val="22"/>
-          <w:lang w:eastAsia="en-GB"/>
-        </w:rPr>
-        <w:t>Sales</w:t>
-      </w:r>
-      <w:r>
-        <w:rPr>
-          <w:rFonts w:ascii="Arial" w:eastAsia="Times New Roman" w:hAnsi="Arial" w:cs="Arial"/>
-          <w:sz w:val="22"/>
-          <w:szCs w:val="22"/>
-          <w:lang w:eastAsia="en-GB"/>
-        </w:rPr>
-        <w:t xml:space="preserve"> = [10, 12</w:t>
-      </w:r>
-      <w:proofErr w:type="gramStart"/>
-      <w:r>
-        <w:rPr>
-          <w:rFonts w:ascii="Arial" w:eastAsia="Times New Roman" w:hAnsi="Arial" w:cs="Arial"/>
-          <w:sz w:val="22"/>
-          <w:szCs w:val="22"/>
-          <w:lang w:eastAsia="en-GB"/>
-        </w:rPr>
-        <w:t>,15,10</w:t>
-      </w:r>
-      <w:proofErr w:type="gramEnd"/>
-      <w:r>
-        <w:rPr>
-          <w:rFonts w:ascii="Arial" w:eastAsia="Times New Roman" w:hAnsi="Arial" w:cs="Arial"/>
-          <w:sz w:val="22"/>
-          <w:szCs w:val="22"/>
-          <w:lang w:eastAsia="en-GB"/>
-        </w:rPr>
-        <w:t>]</w:t>
+        <w:t>            break</w:t>
       </w:r>
     </w:p>
     <w:p>
@@ -1020,46 +1128,7 @@
           <w:szCs w:val="22"/>
           <w:lang w:eastAsia="en-GB"/>
         </w:rPr>
-        <w:tab/>
-        <w:t>Outlet2</w:t>
-      </w:r>
-      <w:r>
-        <w:rPr>
-          <w:rFonts w:ascii="Arial" w:eastAsia="Times New Roman" w:hAnsi="Arial" w:cs="Arial"/>
-          <w:sz w:val="22"/>
-          <w:szCs w:val="22"/>
-          <w:lang w:eastAsia="en-GB"/>
-        </w:rPr>
-        <w:t>Sales</w:t>
-      </w:r>
-      <w:r>
-        <w:rPr>
-          <w:rFonts w:ascii="Arial" w:eastAsia="Times New Roman" w:hAnsi="Arial" w:cs="Arial"/>
-          <w:sz w:val="22"/>
-          <w:szCs w:val="22"/>
-          <w:lang w:eastAsia="en-GB"/>
-        </w:rPr>
-        <w:t xml:space="preserve"> = [5</w:t>
-      </w:r>
-      <w:proofErr w:type="gramStart"/>
-      <w:r>
-        <w:rPr>
-          <w:rFonts w:ascii="Arial" w:eastAsia="Times New Roman" w:hAnsi="Arial" w:cs="Arial"/>
-          <w:sz w:val="22"/>
-          <w:szCs w:val="22"/>
-          <w:lang w:eastAsia="en-GB"/>
-        </w:rPr>
-        <w:t>,8,3,6</w:t>
-      </w:r>
-      <w:proofErr w:type="gramEnd"/>
-      <w:r>
-        <w:rPr>
-          <w:rFonts w:ascii="Arial" w:eastAsia="Times New Roman" w:hAnsi="Arial" w:cs="Arial"/>
-          <w:sz w:val="22"/>
-          <w:szCs w:val="22"/>
-          <w:lang w:eastAsia="en-GB"/>
-        </w:rPr>
-        <w:t>]</w:t>
+        <w:t>        endif</w:t>
       </w:r>
     </w:p>
     <w:p>
@@ -1080,6 +1149,401 @@
           <w:szCs w:val="22"/>
           <w:lang w:eastAsia="en-GB"/>
         </w:rPr>
+        <w:t xml:space="preserve">    </w:t>
+      </w:r>
+      <w:proofErr w:type="spellStart"/>
+      <w:r>
+        <w:rPr>
+          <w:rFonts w:ascii="Arial" w:eastAsia="Times New Roman" w:hAnsi="Arial" w:cs="Arial"/>
+          <w:sz w:val="22"/>
+          <w:szCs w:val="22"/>
+          <w:lang w:eastAsia="en-GB"/>
+        </w:rPr>
+        <w:t>endfor</w:t>
+      </w:r>
+      <w:proofErr w:type="spellEnd"/>
+    </w:p>
+    <w:p>
+      <w:pPr>
+        <w:spacing w:after="120"/>
+        <w:ind w:left="426" w:hanging="426"/>
+        <w:rPr>
+          <w:rFonts w:ascii="Arial" w:eastAsia="Times New Roman" w:hAnsi="Arial" w:cs="Arial"/>
+          <w:sz w:val="22"/>
+          <w:szCs w:val="22"/>
+          <w:lang w:eastAsia="en-GB"/>
+        </w:rPr>
+      </w:pPr>
+      <w:proofErr w:type="spellStart"/>
+      <w:r>
+        <w:rPr>
+          <w:rFonts w:ascii="Arial" w:eastAsia="Times New Roman" w:hAnsi="Arial" w:cs="Arial"/>
+          <w:sz w:val="22"/>
+          <w:szCs w:val="22"/>
+          <w:lang w:eastAsia="en-GB"/>
+        </w:rPr>
+        <w:t>endfunction</w:t>
+      </w:r>
+      <w:proofErr w:type="spellEnd"/>
+    </w:p>
+    <w:p>
+      <w:pPr>
+        <w:spacing w:after="120"/>
+        <w:ind w:left="426" w:hanging="426"/>
+        <w:rPr>
+          <w:rFonts w:ascii="Arial" w:eastAsia="Times New Roman" w:hAnsi="Arial" w:cs="Arial"/>
+          <w:sz w:val="22"/>
+          <w:szCs w:val="22"/>
+          <w:lang w:eastAsia="en-GB"/>
+        </w:rPr>
+      </w:pPr>
+    </w:p>
+    <w:p>
+      <w:pPr>
+        <w:spacing w:after="120"/>
+        <w:ind w:left="426" w:hanging="426"/>
+        <w:rPr>
+          <w:rFonts w:ascii="Arial" w:eastAsia="Times New Roman" w:hAnsi="Arial" w:cs="Arial"/>
+          <w:sz w:val="22"/>
+          <w:szCs w:val="22"/>
+          <w:lang w:eastAsia="en-GB"/>
+        </w:rPr>
+      </w:pPr>
+    </w:p>
+    <w:p>
+      <w:pPr>
+        <w:rPr>
+          <w:rFonts w:ascii="Arial" w:eastAsia="Times New Roman" w:hAnsi="Arial" w:cs="Arial"/>
+          <w:sz w:val="22"/>
+          <w:szCs w:val="22"/>
+          <w:lang w:eastAsia="en-GB"/>
+        </w:rPr>
+      </w:pPr>
+      <w:r>
+        <w:rPr>
+          <w:rFonts w:ascii="Arial" w:eastAsia="Times New Roman" w:hAnsi="Arial" w:cs="Arial"/>
+          <w:sz w:val="22"/>
+          <w:szCs w:val="22"/>
+          <w:lang w:eastAsia="en-GB"/>
+        </w:rPr>
+        <w:br w:type="page"/>
+      </w:r>
+    </w:p>
+    <w:p>
+      <w:pPr>
+        <w:ind w:left="426" w:hanging="426"/>
+        <w:rPr>
+          <w:rFonts w:ascii="Arial" w:eastAsia="Times New Roman" w:hAnsi="Arial" w:cs="Arial"/>
+          <w:sz w:val="22"/>
+          <w:szCs w:val="22"/>
+          <w:lang w:eastAsia="en-GB"/>
+        </w:rPr>
+      </w:pPr>
+    </w:p>
+    <w:p>
+      <w:pPr>
+        <w:ind w:left="426" w:hanging="426"/>
+        <w:rPr>
+          <w:rFonts w:ascii="Arial" w:eastAsia="Times New Roman" w:hAnsi="Arial" w:cs="Arial"/>
+          <w:sz w:val="22"/>
+          <w:szCs w:val="22"/>
+          <w:lang w:eastAsia="en-GB"/>
+        </w:rPr>
+      </w:pPr>
+      <w:r>
+        <w:rPr>
+          <w:rFonts w:ascii="Arial" w:eastAsia="Times New Roman" w:hAnsi="Arial" w:cs="Arial"/>
+          <w:sz w:val="22"/>
+          <w:szCs w:val="22"/>
+          <w:lang w:eastAsia="en-GB"/>
+        </w:rPr>
+        <w:t>3.</w:t>
+      </w:r>
+      <w:r>
+        <w:rPr>
+          <w:rFonts w:ascii="Arial" w:eastAsia="Times New Roman" w:hAnsi="Arial" w:cs="Arial"/>
+          <w:sz w:val="22"/>
+          <w:szCs w:val="22"/>
+          <w:lang w:eastAsia="en-GB"/>
+        </w:rPr>
+        <w:tab/>
+        <w:t>Sales quantities of a certain item, calculated to the nearest thousand, for Jan-March, April-June, July-Sep and Oct-Dec are held in separate arrays for each of 3 outlets. The sales figures for each quarter are to be totalled and output in the format</w:t>
+      </w:r>
+    </w:p>
+    <w:p>
+      <w:pPr>
+        <w:ind w:left="426" w:hanging="426"/>
+        <w:rPr>
+          <w:rFonts w:ascii="Arial" w:eastAsia="Times New Roman" w:hAnsi="Arial" w:cs="Arial"/>
+          <w:sz w:val="22"/>
+          <w:szCs w:val="22"/>
+          <w:lang w:eastAsia="en-GB"/>
+        </w:rPr>
+      </w:pPr>
+    </w:p>
+    <w:p>
+      <w:pPr>
+        <w:spacing w:after="120"/>
+        <w:ind w:left="426" w:hanging="426"/>
+        <w:rPr>
+          <w:rFonts w:ascii="Arial" w:eastAsia="Times New Roman" w:hAnsi="Arial" w:cs="Arial"/>
+          <w:sz w:val="22"/>
+          <w:szCs w:val="22"/>
+          <w:lang w:eastAsia="en-GB"/>
+        </w:rPr>
+      </w:pPr>
+      <w:r>
+        <w:rPr>
+          <w:rFonts w:ascii="Arial" w:eastAsia="Times New Roman" w:hAnsi="Arial" w:cs="Arial"/>
+          <w:sz w:val="22"/>
+          <w:szCs w:val="22"/>
+          <w:lang w:eastAsia="en-GB"/>
+        </w:rPr>
+        <w:tab/>
+        <w:t xml:space="preserve">Total for quarter 1 </w:t>
+      </w:r>
+      <w:proofErr w:type="spellStart"/>
+      <w:r>
+        <w:rPr>
+          <w:rFonts w:ascii="Arial" w:eastAsia="Times New Roman" w:hAnsi="Arial" w:cs="Arial"/>
+          <w:sz w:val="22"/>
+          <w:szCs w:val="22"/>
+          <w:lang w:eastAsia="en-GB"/>
+        </w:rPr>
+        <w:t>xxxx</w:t>
+      </w:r>
+      <w:proofErr w:type="spellEnd"/>
+    </w:p>
+    <w:p>
+      <w:pPr>
+        <w:spacing w:after="120"/>
+        <w:ind w:left="426" w:hanging="426"/>
+        <w:rPr>
+          <w:rFonts w:ascii="Arial" w:eastAsia="Times New Roman" w:hAnsi="Arial" w:cs="Arial"/>
+          <w:sz w:val="22"/>
+          <w:szCs w:val="22"/>
+          <w:lang w:eastAsia="en-GB"/>
+        </w:rPr>
+      </w:pPr>
+      <w:r>
+        <w:rPr>
+          <w:rFonts w:ascii="Arial" w:eastAsia="Times New Roman" w:hAnsi="Arial" w:cs="Arial"/>
+          <w:sz w:val="22"/>
+          <w:szCs w:val="22"/>
+          <w:lang w:eastAsia="en-GB"/>
+        </w:rPr>
+        <w:tab/>
+        <w:t xml:space="preserve">Total for quarter 2 </w:t>
+      </w:r>
+      <w:proofErr w:type="spellStart"/>
+      <w:r>
+        <w:rPr>
+          <w:rFonts w:ascii="Arial" w:eastAsia="Times New Roman" w:hAnsi="Arial" w:cs="Arial"/>
+          <w:sz w:val="22"/>
+          <w:szCs w:val="22"/>
+          <w:lang w:eastAsia="en-GB"/>
+        </w:rPr>
+        <w:t>xxxx</w:t>
+      </w:r>
+      <w:proofErr w:type="spellEnd"/>
+    </w:p>
+    <w:p>
+      <w:pPr>
+        <w:spacing w:after="120"/>
+        <w:ind w:left="426" w:hanging="426"/>
+        <w:rPr>
+          <w:rFonts w:ascii="Arial" w:eastAsia="Times New Roman" w:hAnsi="Arial" w:cs="Arial"/>
+          <w:sz w:val="22"/>
+          <w:szCs w:val="22"/>
+          <w:lang w:eastAsia="en-GB"/>
+        </w:rPr>
+      </w:pPr>
+      <w:r>
+        <w:rPr>
+          <w:rFonts w:ascii="Arial" w:eastAsia="Times New Roman" w:hAnsi="Arial" w:cs="Arial"/>
+          <w:sz w:val="22"/>
+          <w:szCs w:val="22"/>
+          <w:lang w:eastAsia="en-GB"/>
+        </w:rPr>
+        <w:tab/>
+        <w:t xml:space="preserve">Total for quarter 3 </w:t>
+      </w:r>
+      <w:proofErr w:type="spellStart"/>
+      <w:r>
+        <w:rPr>
+          <w:rFonts w:ascii="Arial" w:eastAsia="Times New Roman" w:hAnsi="Arial" w:cs="Arial"/>
+          <w:sz w:val="22"/>
+          <w:szCs w:val="22"/>
+          <w:lang w:eastAsia="en-GB"/>
+        </w:rPr>
+        <w:t>xxxx</w:t>
+      </w:r>
+      <w:proofErr w:type="spellEnd"/>
+    </w:p>
+    <w:p>
+      <w:pPr>
+        <w:spacing w:after="120"/>
+        <w:ind w:left="426" w:hanging="426"/>
+        <w:rPr>
+          <w:rFonts w:ascii="Arial" w:eastAsia="Times New Roman" w:hAnsi="Arial" w:cs="Arial"/>
+          <w:sz w:val="22"/>
+          <w:szCs w:val="22"/>
+          <w:lang w:eastAsia="en-GB"/>
+        </w:rPr>
+      </w:pPr>
+      <w:r>
+        <w:rPr>
+          <w:rFonts w:ascii="Arial" w:eastAsia="Times New Roman" w:hAnsi="Arial" w:cs="Arial"/>
+          <w:sz w:val="22"/>
+          <w:szCs w:val="22"/>
+          <w:lang w:eastAsia="en-GB"/>
+        </w:rPr>
+        <w:tab/>
+        <w:t xml:space="preserve">Total for quarter 4 </w:t>
+      </w:r>
+      <w:proofErr w:type="spellStart"/>
+      <w:r>
+        <w:rPr>
+          <w:rFonts w:ascii="Arial" w:eastAsia="Times New Roman" w:hAnsi="Arial" w:cs="Arial"/>
+          <w:sz w:val="22"/>
+          <w:szCs w:val="22"/>
+          <w:lang w:eastAsia="en-GB"/>
+        </w:rPr>
+        <w:t>xxxx</w:t>
+      </w:r>
+      <w:proofErr w:type="spellEnd"/>
+    </w:p>
+    <w:p>
+      <w:pPr>
+        <w:spacing w:after="120"/>
+        <w:rPr>
+          <w:rFonts w:ascii="Arial" w:eastAsia="Times New Roman" w:hAnsi="Arial" w:cs="Arial"/>
+          <w:sz w:val="22"/>
+          <w:szCs w:val="22"/>
+          <w:lang w:eastAsia="en-GB"/>
+        </w:rPr>
+      </w:pPr>
+    </w:p>
+    <w:p>
+      <w:pPr>
+        <w:spacing w:after="120"/>
+        <w:ind w:left="426" w:hanging="426"/>
+        <w:rPr>
+          <w:rFonts w:ascii="Arial" w:eastAsia="Times New Roman" w:hAnsi="Arial" w:cs="Arial"/>
+          <w:sz w:val="22"/>
+          <w:szCs w:val="22"/>
+          <w:lang w:eastAsia="en-GB"/>
+        </w:rPr>
+      </w:pPr>
+      <w:r>
+        <w:rPr>
+          <w:rFonts w:ascii="Arial" w:eastAsia="Times New Roman" w:hAnsi="Arial" w:cs="Arial"/>
+          <w:sz w:val="22"/>
+          <w:szCs w:val="22"/>
+          <w:lang w:eastAsia="en-GB"/>
+        </w:rPr>
+        <w:tab/>
+        <w:t>Write a pseudocode algorithm for this program. Initialise the array with the following test data:</w:t>
+      </w:r>
+    </w:p>
+    <w:p>
+      <w:pPr>
+        <w:spacing w:after="120"/>
+        <w:ind w:left="426" w:hanging="426"/>
+        <w:rPr>
+          <w:rFonts w:ascii="Arial" w:eastAsia="Times New Roman" w:hAnsi="Arial" w:cs="Arial"/>
+          <w:sz w:val="22"/>
+          <w:szCs w:val="22"/>
+          <w:lang w:eastAsia="en-GB"/>
+        </w:rPr>
+      </w:pPr>
+      <w:r>
+        <w:rPr>
+          <w:rFonts w:ascii="Arial" w:eastAsia="Times New Roman" w:hAnsi="Arial" w:cs="Arial"/>
+          <w:sz w:val="22"/>
+          <w:szCs w:val="22"/>
+          <w:lang w:eastAsia="en-GB"/>
+        </w:rPr>
+        <w:tab/>
+        <w:t>Outlet1</w:t>
+      </w:r>
+      <w:r>
+        <w:rPr>
+          <w:rFonts w:ascii="Arial" w:eastAsia="Times New Roman" w:hAnsi="Arial" w:cs="Arial"/>
+          <w:sz w:val="22"/>
+          <w:szCs w:val="22"/>
+          <w:lang w:eastAsia="en-GB"/>
+        </w:rPr>
+        <w:t>Sales</w:t>
+      </w:r>
+      <w:r>
+        <w:rPr>
+          <w:rFonts w:ascii="Arial" w:eastAsia="Times New Roman" w:hAnsi="Arial" w:cs="Arial"/>
+          <w:sz w:val="22"/>
+          <w:szCs w:val="22"/>
+          <w:lang w:eastAsia="en-GB"/>
+        </w:rPr>
+        <w:t xml:space="preserve"> = [10, 12,15,10]</w:t>
+      </w:r>
+    </w:p>
+    <w:p>
+      <w:pPr>
+        <w:spacing w:after="120"/>
+        <w:ind w:left="426" w:hanging="426"/>
+        <w:rPr>
+          <w:rFonts w:ascii="Arial" w:eastAsia="Times New Roman" w:hAnsi="Arial" w:cs="Arial"/>
+          <w:sz w:val="22"/>
+          <w:szCs w:val="22"/>
+          <w:lang w:eastAsia="en-GB"/>
+        </w:rPr>
+      </w:pPr>
+      <w:r>
+        <w:rPr>
+          <w:rFonts w:ascii="Arial" w:eastAsia="Times New Roman" w:hAnsi="Arial" w:cs="Arial"/>
+          <w:sz w:val="22"/>
+          <w:szCs w:val="22"/>
+          <w:lang w:eastAsia="en-GB"/>
+        </w:rPr>
+        <w:tab/>
+        <w:t>Outlet2</w:t>
+      </w:r>
+      <w:r>
+        <w:rPr>
+          <w:rFonts w:ascii="Arial" w:eastAsia="Times New Roman" w:hAnsi="Arial" w:cs="Arial"/>
+          <w:sz w:val="22"/>
+          <w:szCs w:val="22"/>
+          <w:lang w:eastAsia="en-GB"/>
+        </w:rPr>
+        <w:t>Sales</w:t>
+      </w:r>
+      <w:r>
+        <w:rPr>
+          <w:rFonts w:ascii="Arial" w:eastAsia="Times New Roman" w:hAnsi="Arial" w:cs="Arial"/>
+          <w:sz w:val="22"/>
+          <w:szCs w:val="22"/>
+          <w:lang w:eastAsia="en-GB"/>
+        </w:rPr>
+        <w:t xml:space="preserve"> = [5,8,3,6]</w:t>
+      </w:r>
+    </w:p>
+    <w:p>
+      <w:pPr>
+        <w:spacing w:after="120"/>
+        <w:ind w:left="426" w:hanging="426"/>
+        <w:rPr>
+          <w:rFonts w:ascii="Arial" w:eastAsia="Times New Roman" w:hAnsi="Arial" w:cs="Arial"/>
+          <w:sz w:val="22"/>
+          <w:szCs w:val="22"/>
+          <w:lang w:eastAsia="en-GB"/>
+        </w:rPr>
+      </w:pPr>
+      <w:r>
+        <w:rPr>
+          <w:rFonts w:ascii="Arial" w:eastAsia="Times New Roman" w:hAnsi="Arial" w:cs="Arial"/>
+          <w:sz w:val="22"/>
+          <w:szCs w:val="22"/>
+          <w:lang w:eastAsia="en-GB"/>
+        </w:rPr>
         <w:tab/>
         <w:t>Outlet3</w:t>
       </w:r>
@@ -1099,27 +1563,7 @@
           <w:szCs w:val="22"/>
           <w:lang w:eastAsia="en-GB"/>
         </w:rPr>
-        <w:t xml:space="preserve"> = [10</w:t>
-      </w:r>
-      <w:proofErr w:type="gramStart"/>
-      <w:r>
-        <w:rPr>
-          <w:rFonts w:ascii="Arial" w:eastAsia="Times New Roman" w:hAnsi="Arial" w:cs="Arial"/>
-          <w:sz w:val="22"/>
-          <w:szCs w:val="22"/>
-          <w:lang w:eastAsia="en-GB"/>
-        </w:rPr>
-        <w:t>,12,15,10</w:t>
-      </w:r>
-      <w:proofErr w:type="gramEnd"/>
-      <w:r>
-        <w:rPr>
-          <w:rFonts w:ascii="Arial" w:eastAsia="Times New Roman" w:hAnsi="Arial" w:cs="Arial"/>
-          <w:sz w:val="22"/>
-          <w:szCs w:val="22"/>
-          <w:lang w:eastAsia="en-GB"/>
-        </w:rPr>
-        <w:t>]</w:t>
+        <w:t xml:space="preserve"> = [10,12,15,10]</w:t>
       </w:r>
     </w:p>
     <w:p>
@@ -1192,27 +1636,7 @@
           <w:lang w:eastAsia="en-GB"/>
         </w:rPr>
         <w:tab/>
-        <w:t>(</w:t>
-      </w:r>
-      <w:proofErr w:type="gramStart"/>
-      <w:r>
-        <w:rPr>
-          <w:rFonts w:ascii="Arial" w:eastAsia="Times New Roman" w:hAnsi="Arial" w:cs="Arial"/>
-          <w:sz w:val="22"/>
-          <w:szCs w:val="22"/>
-          <w:lang w:eastAsia="en-GB"/>
-        </w:rPr>
-        <w:t>a</w:t>
-      </w:r>
-      <w:proofErr w:type="gramEnd"/>
-      <w:r>
-        <w:rPr>
-          <w:rFonts w:ascii="Arial" w:eastAsia="Times New Roman" w:hAnsi="Arial" w:cs="Arial"/>
-          <w:sz w:val="22"/>
-          <w:szCs w:val="22"/>
-          <w:lang w:eastAsia="en-GB"/>
-        </w:rPr>
-        <w:t>)</w:t>
+        <w:t>(a)</w:t>
       </w:r>
       <w:r>
         <w:rPr>
@@ -1225,7 +1649,6 @@
         <w:t xml:space="preserve">Now suppose, in question 3, there were 50 outlets. Assuming the array </w:t>
       </w:r>
       <w:proofErr w:type="spellStart"/>
-      <w:proofErr w:type="gramStart"/>
       <w:r>
         <w:rPr>
           <w:rFonts w:ascii="Arial" w:eastAsia="Times New Roman" w:hAnsi="Arial" w:cs="Arial"/>
@@ -1243,17 +1666,7 @@
           <w:szCs w:val="22"/>
           <w:lang w:eastAsia="en-GB"/>
         </w:rPr>
-        <w:t>[</w:t>
-      </w:r>
-      <w:proofErr w:type="gramEnd"/>
-      <w:r>
-        <w:rPr>
-          <w:rFonts w:ascii="Arial" w:eastAsia="Times New Roman" w:hAnsi="Arial" w:cs="Arial"/>
-          <w:sz w:val="22"/>
-          <w:szCs w:val="22"/>
-          <w:lang w:eastAsia="en-GB"/>
-        </w:rPr>
-        <w:t>4,50] holds the sales values for each quarter, complete the following program to print the total sales figures for each quarter</w:t>
+        <w:t>[4,50] holds the sales values for each quarter, complete the following program to print the total sales figures for each quarter</w:t>
       </w:r>
     </w:p>
     <w:p>
@@ -1371,27 +1784,7 @@
           <w:lang w:eastAsia="en-GB"/>
         </w:rPr>
         <w:tab/>
-        <w:t xml:space="preserve">Initialise each element of array </w:t>
-      </w:r>
-      <w:proofErr w:type="gramStart"/>
-      <w:r>
-        <w:rPr>
-          <w:rFonts w:ascii="Arial" w:eastAsia="Times New Roman" w:hAnsi="Arial" w:cs="Arial"/>
-          <w:sz w:val="22"/>
-          <w:szCs w:val="22"/>
-          <w:lang w:eastAsia="en-GB"/>
-        </w:rPr>
-        <w:t>total[</w:t>
-      </w:r>
-      <w:proofErr w:type="gramEnd"/>
-      <w:r>
-        <w:rPr>
-          <w:rFonts w:ascii="Arial" w:eastAsia="Times New Roman" w:hAnsi="Arial" w:cs="Arial"/>
-          <w:sz w:val="22"/>
-          <w:szCs w:val="22"/>
-          <w:lang w:eastAsia="en-GB"/>
-        </w:rPr>
-        <w:t>4] to zero</w:t>
+        <w:t>Initialise each element of array total[4] to zero</w:t>
       </w:r>
     </w:p>
     <w:p>
@@ -1468,7 +1861,6 @@
         </w:rPr>
         <w:tab/>
       </w:r>
-      <w:proofErr w:type="gramStart"/>
       <w:r>
         <w:rPr>
           <w:rFonts w:ascii="Arial" w:eastAsia="Times New Roman" w:hAnsi="Arial" w:cs="Arial"/>
@@ -1478,7 +1870,6 @@
         </w:rPr>
         <w:t>for</w:t>
       </w:r>
-      <w:proofErr w:type="gramEnd"/>
       <w:r>
         <w:rPr>
           <w:rFonts w:ascii="Arial" w:eastAsia="Times New Roman" w:hAnsi="Arial" w:cs="Arial"/>
@@ -1684,25 +2075,14 @@
         </w:rPr>
         <w:tab/>
       </w:r>
-      <w:proofErr w:type="gramStart"/>
-      <w:r>
-        <w:rPr>
-          <w:rFonts w:ascii="Arial" w:eastAsia="Times New Roman" w:hAnsi="Arial" w:cs="Arial"/>
-          <w:sz w:val="22"/>
-          <w:szCs w:val="22"/>
-          <w:lang w:eastAsia="en-GB"/>
-        </w:rPr>
-        <w:t>total[</w:t>
-      </w:r>
-      <w:proofErr w:type="gramEnd"/>
-      <w:r>
-        <w:rPr>
-          <w:rFonts w:ascii="Arial" w:eastAsia="Times New Roman" w:hAnsi="Arial" w:cs="Arial"/>
-          <w:sz w:val="22"/>
-          <w:szCs w:val="22"/>
-          <w:lang w:eastAsia="en-GB"/>
-        </w:rPr>
-        <w:t xml:space="preserve">quarter] = total[quarter]  + </w:t>
+      <w:r>
+        <w:rPr>
+          <w:rFonts w:ascii="Arial" w:eastAsia="Times New Roman" w:hAnsi="Arial" w:cs="Arial"/>
+          <w:sz w:val="22"/>
+          <w:szCs w:val="22"/>
+          <w:lang w:eastAsia="en-GB"/>
+        </w:rPr>
+        <w:t xml:space="preserve">total[quarter] = total[quarter]  + </w:t>
       </w:r>
       <w:proofErr w:type="spellStart"/>
       <w:r>
@@ -1808,25 +2188,14 @@
         </w:rPr>
         <w:tab/>
       </w:r>
-      <w:proofErr w:type="gramStart"/>
-      <w:r>
-        <w:rPr>
-          <w:rFonts w:ascii="Arial" w:eastAsia="Times New Roman" w:hAnsi="Arial" w:cs="Arial"/>
-          <w:sz w:val="22"/>
-          <w:szCs w:val="22"/>
-          <w:lang w:eastAsia="en-GB"/>
-        </w:rPr>
-        <w:t>next</w:t>
-      </w:r>
-      <w:proofErr w:type="gramEnd"/>
-      <w:r>
-        <w:rPr>
-          <w:rFonts w:ascii="Arial" w:eastAsia="Times New Roman" w:hAnsi="Arial" w:cs="Arial"/>
-          <w:sz w:val="22"/>
-          <w:szCs w:val="22"/>
-          <w:lang w:eastAsia="en-GB"/>
-        </w:rPr>
-        <w:t xml:space="preserve"> </w:t>
+      <w:r>
+        <w:rPr>
+          <w:rFonts w:ascii="Arial" w:eastAsia="Times New Roman" w:hAnsi="Arial" w:cs="Arial"/>
+          <w:sz w:val="22"/>
+          <w:szCs w:val="22"/>
+          <w:lang w:eastAsia="en-GB"/>
+        </w:rPr>
+        <w:t xml:space="preserve">next </w:t>
       </w:r>
       <w:r>
         <w:rPr>
@@ -1965,25 +2334,14 @@
         </w:rPr>
         <w:tab/>
       </w:r>
-      <w:proofErr w:type="gramStart"/>
-      <w:r>
-        <w:rPr>
-          <w:rFonts w:ascii="Arial" w:eastAsia="Times New Roman" w:hAnsi="Arial" w:cs="Arial"/>
-          <w:sz w:val="22"/>
-          <w:szCs w:val="22"/>
-          <w:lang w:eastAsia="en-GB"/>
-        </w:rPr>
-        <w:t>next</w:t>
-      </w:r>
-      <w:proofErr w:type="gramEnd"/>
-      <w:r>
-        <w:rPr>
-          <w:rFonts w:ascii="Arial" w:eastAsia="Times New Roman" w:hAnsi="Arial" w:cs="Arial"/>
-          <w:sz w:val="22"/>
-          <w:szCs w:val="22"/>
-          <w:lang w:eastAsia="en-GB"/>
-        </w:rPr>
-        <w:t xml:space="preserve"> quarter</w:t>
+      <w:r>
+        <w:rPr>
+          <w:rFonts w:ascii="Arial" w:eastAsia="Times New Roman" w:hAnsi="Arial" w:cs="Arial"/>
+          <w:sz w:val="22"/>
+          <w:szCs w:val="22"/>
+          <w:lang w:eastAsia="en-GB"/>
+        </w:rPr>
+        <w:t>next quarter</w:t>
       </w:r>
       <w:r>
         <w:rPr>
@@ -2181,27 +2539,7 @@
           <w:szCs w:val="22"/>
           <w:lang w:eastAsia="en-GB"/>
         </w:rPr>
-        <w:t>[0</w:t>
-      </w:r>
-      <w:proofErr w:type="gramStart"/>
-      <w:r>
-        <w:rPr>
-          <w:rFonts w:ascii="Arial" w:eastAsia="Times New Roman" w:hAnsi="Arial" w:cs="Arial"/>
-          <w:sz w:val="22"/>
-          <w:szCs w:val="22"/>
-          <w:lang w:eastAsia="en-GB"/>
-        </w:rPr>
-        <w:t>,0</w:t>
-      </w:r>
-      <w:proofErr w:type="gramEnd"/>
-      <w:r>
-        <w:rPr>
-          <w:rFonts w:ascii="Arial" w:eastAsia="Times New Roman" w:hAnsi="Arial" w:cs="Arial"/>
-          <w:sz w:val="22"/>
-          <w:szCs w:val="22"/>
-          <w:lang w:eastAsia="en-GB"/>
-        </w:rPr>
-        <w:t>]</w:t>
+        <w:t>[0,0]</w:t>
       </w:r>
       <w:r>
         <w:rPr>
@@ -2367,19 +2705,8 @@
           <w:szCs w:val="22"/>
           <w:lang w:eastAsia="en-GB"/>
         </w:rPr>
-        <w:t xml:space="preserve">D </w:t>
-      </w:r>
-      <w:proofErr w:type="gramStart"/>
-      <w:r>
-        <w:rPr>
-          <w:rFonts w:ascii="Arial" w:eastAsia="Times New Roman" w:hAnsi="Arial" w:cs="Arial"/>
-          <w:sz w:val="22"/>
-          <w:szCs w:val="22"/>
-          <w:lang w:eastAsia="en-GB"/>
-        </w:rPr>
-        <w:t>grid[</w:t>
-      </w:r>
-      <w:proofErr w:type="gramEnd"/>
+        <w:t>D grid[</w:t>
+      </w:r>
       <w:r>
         <w:rPr>
           <w:rFonts w:ascii="Arial" w:eastAsia="Times New Roman" w:hAnsi="Arial" w:cs="Arial"/>
@@ -2434,8 +2761,6 @@
         </w:rPr>
         <w:t>.</w:t>
       </w:r>
-      <w:bookmarkStart w:id="0" w:name="_GoBack"/>
-      <w:bookmarkEnd w:id="0"/>
     </w:p>
     <w:p>
       <w:pPr>
@@ -2518,34 +2843,34 @@
         <w:ind w:left="1560"/>
         <w:rPr>
           <w:rFonts w:ascii="Arial" w:hAnsi="Arial" w:cs="Arial"/>
-          <w:lang w:eastAsia="en-GB"/>
-        </w:rPr>
-      </w:pPr>
-      <w:r>
-        <w:rPr>
-          <w:rFonts w:ascii="Arial" w:hAnsi="Arial" w:cs="Arial"/>
-          <w:lang w:eastAsia="en-GB"/>
+          <w:lang w:val="pt-PT" w:eastAsia="en-GB"/>
+        </w:rPr>
+      </w:pPr>
+      <w:r>
+        <w:rPr>
+          <w:rFonts w:ascii="Arial" w:hAnsi="Arial" w:cs="Arial"/>
+          <w:lang w:val="pt-PT" w:eastAsia="en-GB"/>
         </w:rPr>
         <w:t>O</w:t>
       </w:r>
       <w:r>
         <w:rPr>
           <w:rFonts w:ascii="Arial" w:hAnsi="Arial" w:cs="Arial"/>
-          <w:lang w:eastAsia="en-GB"/>
-        </w:rPr>
-        <w:tab/>
-      </w:r>
-      <w:r>
-        <w:rPr>
-          <w:rFonts w:ascii="Arial" w:hAnsi="Arial" w:cs="Arial"/>
-          <w:lang w:eastAsia="en-GB"/>
+          <w:lang w:val="pt-PT" w:eastAsia="en-GB"/>
+        </w:rPr>
+        <w:tab/>
+      </w:r>
+      <w:r>
+        <w:rPr>
+          <w:rFonts w:ascii="Arial" w:hAnsi="Arial" w:cs="Arial"/>
+          <w:lang w:val="pt-PT" w:eastAsia="en-GB"/>
         </w:rPr>
         <w:t>x</w:t>
       </w:r>
       <w:r>
         <w:rPr>
           <w:rFonts w:ascii="Arial" w:hAnsi="Arial" w:cs="Arial"/>
-          <w:lang w:eastAsia="en-GB"/>
+          <w:lang w:val="pt-PT" w:eastAsia="en-GB"/>
         </w:rPr>
         <w:tab/>
       </w:r>
@@ -2553,7 +2878,7 @@
       <w:r>
         <w:rPr>
           <w:rFonts w:ascii="Arial" w:hAnsi="Arial" w:cs="Arial"/>
-          <w:lang w:eastAsia="en-GB"/>
+          <w:lang w:val="pt-PT" w:eastAsia="en-GB"/>
         </w:rPr>
         <w:t>x</w:t>
       </w:r>
@@ -2561,7 +2886,7 @@
       <w:r>
         <w:rPr>
           <w:rFonts w:ascii="Arial" w:hAnsi="Arial" w:cs="Arial"/>
-          <w:lang w:eastAsia="en-GB"/>
+          <w:lang w:val="pt-PT" w:eastAsia="en-GB"/>
         </w:rPr>
         <w:tab/>
       </w:r>
@@ -2569,7 +2894,7 @@
       <w:r>
         <w:rPr>
           <w:rFonts w:ascii="Arial" w:hAnsi="Arial" w:cs="Arial"/>
-          <w:lang w:eastAsia="en-GB"/>
+          <w:lang w:val="pt-PT" w:eastAsia="en-GB"/>
         </w:rPr>
         <w:t>x</w:t>
       </w:r>
@@ -2577,7 +2902,43 @@
       <w:r>
         <w:rPr>
           <w:rFonts w:ascii="Arial" w:hAnsi="Arial" w:cs="Arial"/>
-          <w:lang w:eastAsia="en-GB"/>
+          <w:lang w:val="pt-PT" w:eastAsia="en-GB"/>
+        </w:rPr>
+        <w:tab/>
+        <w:t>x</w:t>
+      </w:r>
+      <w:r>
+        <w:rPr>
+          <w:rFonts w:ascii="Arial" w:hAnsi="Arial" w:cs="Arial"/>
+          <w:lang w:val="pt-PT" w:eastAsia="en-GB"/>
+        </w:rPr>
+        <w:tab/>
+      </w:r>
+      <w:r>
+        <w:rPr>
+          <w:rFonts w:ascii="Arial" w:hAnsi="Arial" w:cs="Arial"/>
+          <w:lang w:val="pt-PT" w:eastAsia="en-GB"/>
+        </w:rPr>
+        <w:t>O</w:t>
+      </w:r>
+      <w:r>
+        <w:rPr>
+          <w:rFonts w:ascii="Arial" w:hAnsi="Arial" w:cs="Arial"/>
+          <w:lang w:val="pt-PT" w:eastAsia="en-GB"/>
+        </w:rPr>
+        <w:tab/>
+      </w:r>
+      <w:r>
+        <w:rPr>
+          <w:rFonts w:ascii="Arial" w:hAnsi="Arial" w:cs="Arial"/>
+          <w:lang w:val="pt-PT" w:eastAsia="en-GB"/>
+        </w:rPr>
+        <w:t>x</w:t>
+      </w:r>
+      <w:r>
+        <w:rPr>
+          <w:rFonts w:ascii="Arial" w:hAnsi="Arial" w:cs="Arial"/>
+          <w:lang w:val="pt-PT" w:eastAsia="en-GB"/>
         </w:rPr>
         <w:tab/>
       </w:r>
@@ -2585,51 +2946,7 @@
       <w:r>
         <w:rPr>
           <w:rFonts w:ascii="Arial" w:hAnsi="Arial" w:cs="Arial"/>
-          <w:lang w:eastAsia="en-GB"/>
-        </w:rPr>
-        <w:t>x</w:t>
-      </w:r>
-      <w:proofErr w:type="spellEnd"/>
-      <w:r>
-        <w:rPr>
-          <w:rFonts w:ascii="Arial" w:hAnsi="Arial" w:cs="Arial"/>
-          <w:lang w:eastAsia="en-GB"/>
-        </w:rPr>
-        <w:tab/>
-      </w:r>
-      <w:r>
-        <w:rPr>
-          <w:rFonts w:ascii="Arial" w:hAnsi="Arial" w:cs="Arial"/>
-          <w:lang w:eastAsia="en-GB"/>
-        </w:rPr>
-        <w:t>O</w:t>
-      </w:r>
-      <w:r>
-        <w:rPr>
-          <w:rFonts w:ascii="Arial" w:hAnsi="Arial" w:cs="Arial"/>
-          <w:lang w:eastAsia="en-GB"/>
-        </w:rPr>
-        <w:tab/>
-      </w:r>
-      <w:r>
-        <w:rPr>
-          <w:rFonts w:ascii="Arial" w:hAnsi="Arial" w:cs="Arial"/>
-          <w:lang w:eastAsia="en-GB"/>
-        </w:rPr>
-        <w:t>x</w:t>
-      </w:r>
-      <w:r>
-        <w:rPr>
-          <w:rFonts w:ascii="Arial" w:hAnsi="Arial" w:cs="Arial"/>
-          <w:lang w:eastAsia="en-GB"/>
-        </w:rPr>
-        <w:tab/>
-      </w:r>
-      <w:proofErr w:type="spellStart"/>
-      <w:r>
-        <w:rPr>
-          <w:rFonts w:ascii="Arial" w:hAnsi="Arial" w:cs="Arial"/>
-          <w:lang w:eastAsia="en-GB"/>
+          <w:lang w:val="pt-PT" w:eastAsia="en-GB"/>
         </w:rPr>
         <w:t>x</w:t>
       </w:r>
@@ -2650,27 +2967,27 @@
         <w:ind w:left="1560"/>
         <w:rPr>
           <w:rFonts w:ascii="Arial" w:hAnsi="Arial" w:cs="Arial"/>
-          <w:lang w:eastAsia="en-GB"/>
-        </w:rPr>
-      </w:pPr>
-      <w:r>
-        <w:rPr>
-          <w:rFonts w:ascii="Arial" w:hAnsi="Arial" w:cs="Arial"/>
-          <w:lang w:eastAsia="en-GB"/>
+          <w:lang w:val="pt-PT" w:eastAsia="en-GB"/>
+        </w:rPr>
+      </w:pPr>
+      <w:r>
+        <w:rPr>
+          <w:rFonts w:ascii="Arial" w:hAnsi="Arial" w:cs="Arial"/>
+          <w:lang w:val="pt-PT" w:eastAsia="en-GB"/>
         </w:rPr>
         <w:t>x</w:t>
       </w:r>
       <w:r>
         <w:rPr>
           <w:rFonts w:ascii="Arial" w:hAnsi="Arial" w:cs="Arial"/>
-          <w:lang w:eastAsia="en-GB"/>
+          <w:lang w:val="pt-PT" w:eastAsia="en-GB"/>
         </w:rPr>
         <w:t xml:space="preserve"> </w:t>
       </w:r>
       <w:r>
         <w:rPr>
           <w:rFonts w:ascii="Arial" w:hAnsi="Arial" w:cs="Arial"/>
-          <w:lang w:eastAsia="en-GB"/>
+          <w:lang w:val="pt-PT" w:eastAsia="en-GB"/>
         </w:rPr>
         <w:tab/>
       </w:r>
@@ -2678,7 +2995,7 @@
       <w:r>
         <w:rPr>
           <w:rFonts w:ascii="Arial" w:hAnsi="Arial" w:cs="Arial"/>
-          <w:lang w:eastAsia="en-GB"/>
+          <w:lang w:val="pt-PT" w:eastAsia="en-GB"/>
         </w:rPr>
         <w:t>x</w:t>
       </w:r>
@@ -2686,7 +3003,7 @@
       <w:r>
         <w:rPr>
           <w:rFonts w:ascii="Arial" w:hAnsi="Arial" w:cs="Arial"/>
-          <w:lang w:eastAsia="en-GB"/>
+          <w:lang w:val="pt-PT" w:eastAsia="en-GB"/>
         </w:rPr>
         <w:tab/>
       </w:r>
@@ -2694,7 +3011,7 @@
       <w:r>
         <w:rPr>
           <w:rFonts w:ascii="Arial" w:hAnsi="Arial" w:cs="Arial"/>
-          <w:lang w:eastAsia="en-GB"/>
+          <w:lang w:val="pt-PT" w:eastAsia="en-GB"/>
         </w:rPr>
         <w:t>x</w:t>
       </w:r>
@@ -2702,7 +3019,7 @@
       <w:r>
         <w:rPr>
           <w:rFonts w:ascii="Arial" w:hAnsi="Arial" w:cs="Arial"/>
-          <w:lang w:eastAsia="en-GB"/>
+          <w:lang w:val="pt-PT" w:eastAsia="en-GB"/>
         </w:rPr>
         <w:tab/>
       </w:r>
@@ -2710,7 +3027,7 @@
       <w:r>
         <w:rPr>
           <w:rFonts w:ascii="Arial" w:hAnsi="Arial" w:cs="Arial"/>
-          <w:lang w:eastAsia="en-GB"/>
+          <w:lang w:val="pt-PT" w:eastAsia="en-GB"/>
         </w:rPr>
         <w:t>x</w:t>
       </w:r>
@@ -2718,7 +3035,7 @@
       <w:r>
         <w:rPr>
           <w:rFonts w:ascii="Arial" w:hAnsi="Arial" w:cs="Arial"/>
-          <w:lang w:eastAsia="en-GB"/>
+          <w:lang w:val="pt-PT" w:eastAsia="en-GB"/>
         </w:rPr>
         <w:tab/>
       </w:r>
@@ -2726,7 +3043,7 @@
       <w:r>
         <w:rPr>
           <w:rFonts w:ascii="Arial" w:hAnsi="Arial" w:cs="Arial"/>
-          <w:lang w:eastAsia="en-GB"/>
+          <w:lang w:val="pt-PT" w:eastAsia="en-GB"/>
         </w:rPr>
         <w:t>x</w:t>
       </w:r>
@@ -2734,7 +3051,7 @@
       <w:r>
         <w:rPr>
           <w:rFonts w:ascii="Arial" w:hAnsi="Arial" w:cs="Arial"/>
-          <w:lang w:eastAsia="en-GB"/>
+          <w:lang w:val="pt-PT" w:eastAsia="en-GB"/>
         </w:rPr>
         <w:tab/>
       </w:r>
@@ -2742,7 +3059,7 @@
       <w:r>
         <w:rPr>
           <w:rFonts w:ascii="Arial" w:hAnsi="Arial" w:cs="Arial"/>
-          <w:lang w:eastAsia="en-GB"/>
+          <w:lang w:val="pt-PT" w:eastAsia="en-GB"/>
         </w:rPr>
         <w:t>x</w:t>
       </w:r>
@@ -2750,7 +3067,7 @@
       <w:r>
         <w:rPr>
           <w:rFonts w:ascii="Arial" w:hAnsi="Arial" w:cs="Arial"/>
-          <w:lang w:eastAsia="en-GB"/>
+          <w:lang w:val="pt-PT" w:eastAsia="en-GB"/>
         </w:rPr>
         <w:tab/>
       </w:r>
@@ -2758,7 +3075,7 @@
       <w:r>
         <w:rPr>
           <w:rFonts w:ascii="Arial" w:hAnsi="Arial" w:cs="Arial"/>
-          <w:lang w:eastAsia="en-GB"/>
+          <w:lang w:val="pt-PT" w:eastAsia="en-GB"/>
         </w:rPr>
         <w:t>x</w:t>
       </w:r>
@@ -2766,7 +3083,7 @@
       <w:r>
         <w:rPr>
           <w:rFonts w:ascii="Arial" w:hAnsi="Arial" w:cs="Arial"/>
-          <w:lang w:eastAsia="en-GB"/>
+          <w:lang w:val="pt-PT" w:eastAsia="en-GB"/>
         </w:rPr>
         <w:tab/>
       </w:r>
@@ -2774,7 +3091,7 @@
       <w:r>
         <w:rPr>
           <w:rFonts w:ascii="Arial" w:hAnsi="Arial" w:cs="Arial"/>
-          <w:lang w:eastAsia="en-GB"/>
+          <w:lang w:val="pt-PT" w:eastAsia="en-GB"/>
         </w:rPr>
         <w:t>x</w:t>
       </w:r>
@@ -2795,20 +3112,20 @@
         <w:ind w:left="1560"/>
         <w:rPr>
           <w:rFonts w:ascii="Arial" w:hAnsi="Arial" w:cs="Arial"/>
-          <w:lang w:eastAsia="en-GB"/>
-        </w:rPr>
-      </w:pPr>
-      <w:r>
-        <w:rPr>
-          <w:rFonts w:ascii="Arial" w:hAnsi="Arial" w:cs="Arial"/>
-          <w:lang w:eastAsia="en-GB"/>
+          <w:lang w:val="pt-PT" w:eastAsia="en-GB"/>
+        </w:rPr>
+      </w:pPr>
+      <w:r>
+        <w:rPr>
+          <w:rFonts w:ascii="Arial" w:hAnsi="Arial" w:cs="Arial"/>
+          <w:lang w:val="pt-PT" w:eastAsia="en-GB"/>
         </w:rPr>
         <w:t>x</w:t>
       </w:r>
       <w:r>
         <w:rPr>
           <w:rFonts w:ascii="Arial" w:hAnsi="Arial" w:cs="Arial"/>
-          <w:lang w:eastAsia="en-GB"/>
+          <w:lang w:val="pt-PT" w:eastAsia="en-GB"/>
         </w:rPr>
         <w:tab/>
       </w:r>
@@ -2816,7 +3133,7 @@
       <w:r>
         <w:rPr>
           <w:rFonts w:ascii="Arial" w:hAnsi="Arial" w:cs="Arial"/>
-          <w:lang w:eastAsia="en-GB"/>
+          <w:lang w:val="pt-PT" w:eastAsia="en-GB"/>
         </w:rPr>
         <w:t>x</w:t>
       </w:r>
@@ -2824,7 +3141,7 @@
       <w:r>
         <w:rPr>
           <w:rFonts w:ascii="Arial" w:hAnsi="Arial" w:cs="Arial"/>
-          <w:lang w:eastAsia="en-GB"/>
+          <w:lang w:val="pt-PT" w:eastAsia="en-GB"/>
         </w:rPr>
         <w:tab/>
       </w:r>
@@ -2832,7 +3149,7 @@
       <w:r>
         <w:rPr>
           <w:rFonts w:ascii="Arial" w:hAnsi="Arial" w:cs="Arial"/>
-          <w:lang w:eastAsia="en-GB"/>
+          <w:lang w:val="pt-PT" w:eastAsia="en-GB"/>
         </w:rPr>
         <w:t>x</w:t>
       </w:r>
@@ -2840,7 +3157,7 @@
       <w:r>
         <w:rPr>
           <w:rFonts w:ascii="Arial" w:hAnsi="Arial" w:cs="Arial"/>
-          <w:lang w:eastAsia="en-GB"/>
+          <w:lang w:val="pt-PT" w:eastAsia="en-GB"/>
         </w:rPr>
         <w:tab/>
       </w:r>
@@ -2848,7 +3165,7 @@
       <w:r>
         <w:rPr>
           <w:rFonts w:ascii="Arial" w:hAnsi="Arial" w:cs="Arial"/>
-          <w:lang w:eastAsia="en-GB"/>
+          <w:lang w:val="pt-PT" w:eastAsia="en-GB"/>
         </w:rPr>
         <w:t>x</w:t>
       </w:r>
@@ -2856,7 +3173,7 @@
       <w:r>
         <w:rPr>
           <w:rFonts w:ascii="Arial" w:hAnsi="Arial" w:cs="Arial"/>
-          <w:lang w:eastAsia="en-GB"/>
+          <w:lang w:val="pt-PT" w:eastAsia="en-GB"/>
         </w:rPr>
         <w:tab/>
       </w:r>
@@ -2864,7 +3181,7 @@
       <w:r>
         <w:rPr>
           <w:rFonts w:ascii="Arial" w:hAnsi="Arial" w:cs="Arial"/>
-          <w:lang w:eastAsia="en-GB"/>
+          <w:lang w:val="pt-PT" w:eastAsia="en-GB"/>
         </w:rPr>
         <w:t>x</w:t>
       </w:r>
@@ -2872,7 +3189,7 @@
       <w:r>
         <w:rPr>
           <w:rFonts w:ascii="Arial" w:hAnsi="Arial" w:cs="Arial"/>
-          <w:lang w:eastAsia="en-GB"/>
+          <w:lang w:val="pt-PT" w:eastAsia="en-GB"/>
         </w:rPr>
         <w:tab/>
       </w:r>
@@ -2880,7 +3197,7 @@
       <w:r>
         <w:rPr>
           <w:rFonts w:ascii="Arial" w:hAnsi="Arial" w:cs="Arial"/>
-          <w:lang w:eastAsia="en-GB"/>
+          <w:lang w:val="pt-PT" w:eastAsia="en-GB"/>
         </w:rPr>
         <w:t>x</w:t>
       </w:r>
@@ -2888,7 +3205,7 @@
       <w:r>
         <w:rPr>
           <w:rFonts w:ascii="Arial" w:hAnsi="Arial" w:cs="Arial"/>
-          <w:lang w:eastAsia="en-GB"/>
+          <w:lang w:val="pt-PT" w:eastAsia="en-GB"/>
         </w:rPr>
         <w:tab/>
       </w:r>
@@ -2896,7 +3213,7 @@
       <w:r>
         <w:rPr>
           <w:rFonts w:ascii="Arial" w:hAnsi="Arial" w:cs="Arial"/>
-          <w:lang w:eastAsia="en-GB"/>
+          <w:lang w:val="pt-PT" w:eastAsia="en-GB"/>
         </w:rPr>
         <w:t>x</w:t>
       </w:r>
@@ -2904,7 +3221,7 @@
       <w:r>
         <w:rPr>
           <w:rFonts w:ascii="Arial" w:hAnsi="Arial" w:cs="Arial"/>
-          <w:lang w:eastAsia="en-GB"/>
+          <w:lang w:val="pt-PT" w:eastAsia="en-GB"/>
         </w:rPr>
         <w:tab/>
       </w:r>
@@ -2912,7 +3229,7 @@
       <w:r>
         <w:rPr>
           <w:rFonts w:ascii="Arial" w:hAnsi="Arial" w:cs="Arial"/>
-          <w:lang w:eastAsia="en-GB"/>
+          <w:lang w:val="pt-PT" w:eastAsia="en-GB"/>
         </w:rPr>
         <w:t>x</w:t>
       </w:r>
@@ -2933,14 +3250,14 @@
         <w:ind w:left="1560"/>
         <w:rPr>
           <w:rFonts w:ascii="Arial" w:hAnsi="Arial" w:cs="Arial"/>
-          <w:lang w:eastAsia="en-GB"/>
-        </w:rPr>
-      </w:pPr>
-      <w:r>
-        <w:rPr>
-          <w:rFonts w:ascii="Arial" w:eastAsia="Times New Roman" w:hAnsi="Arial" w:cs="Arial"/>
-          <w:szCs w:val="22"/>
-          <w:lang w:eastAsia="en-GB"/>
+          <w:lang w:val="pt-PT" w:eastAsia="en-GB"/>
+        </w:rPr>
+      </w:pPr>
+      <w:r>
+        <w:rPr>
+          <w:rFonts w:ascii="Arial" w:eastAsia="Times New Roman" w:hAnsi="Arial" w:cs="Arial"/>
+          <w:szCs w:val="22"/>
+          <w:lang w:val="pt-PT" w:eastAsia="en-GB"/>
         </w:rPr>
         <w:t>x</w:t>
       </w:r>
@@ -2948,7 +3265,7 @@
         <w:rPr>
           <w:rFonts w:ascii="Arial" w:eastAsia="Times New Roman" w:hAnsi="Arial" w:cs="Arial"/>
           <w:szCs w:val="22"/>
-          <w:lang w:eastAsia="en-GB"/>
+          <w:lang w:val="pt-PT" w:eastAsia="en-GB"/>
         </w:rPr>
         <w:tab/>
       </w:r>
@@ -2957,7 +3274,7 @@
         <w:rPr>
           <w:rFonts w:ascii="Arial" w:eastAsia="Times New Roman" w:hAnsi="Arial" w:cs="Arial"/>
           <w:szCs w:val="22"/>
-          <w:lang w:eastAsia="en-GB"/>
+          <w:lang w:val="pt-PT" w:eastAsia="en-GB"/>
         </w:rPr>
         <w:t>x</w:t>
       </w:r>
@@ -2966,7 +3283,7 @@
         <w:rPr>
           <w:rFonts w:ascii="Arial" w:eastAsia="Times New Roman" w:hAnsi="Arial" w:cs="Arial"/>
           <w:szCs w:val="22"/>
-          <w:lang w:eastAsia="en-GB"/>
+          <w:lang w:val="pt-PT" w:eastAsia="en-GB"/>
         </w:rPr>
         <w:tab/>
       </w:r>
@@ -2975,7 +3292,7 @@
         <w:rPr>
           <w:rFonts w:ascii="Arial" w:eastAsia="Times New Roman" w:hAnsi="Arial" w:cs="Arial"/>
           <w:szCs w:val="22"/>
-          <w:lang w:eastAsia="en-GB"/>
+          <w:lang w:val="pt-PT" w:eastAsia="en-GB"/>
         </w:rPr>
         <w:t>x</w:t>
       </w:r>
@@ -2984,7 +3301,7 @@
         <w:rPr>
           <w:rFonts w:ascii="Arial" w:eastAsia="Times New Roman" w:hAnsi="Arial" w:cs="Arial"/>
           <w:szCs w:val="22"/>
-          <w:lang w:eastAsia="en-GB"/>
+          <w:lang w:val="pt-PT" w:eastAsia="en-GB"/>
         </w:rPr>
         <w:tab/>
       </w:r>
@@ -2993,7 +3310,7 @@
         <w:rPr>
           <w:rFonts w:ascii="Arial" w:eastAsia="Times New Roman" w:hAnsi="Arial" w:cs="Arial"/>
           <w:szCs w:val="22"/>
-          <w:lang w:eastAsia="en-GB"/>
+          <w:lang w:val="pt-PT" w:eastAsia="en-GB"/>
         </w:rPr>
         <w:t>x</w:t>
       </w:r>
@@ -3002,7 +3319,7 @@
         <w:rPr>
           <w:rFonts w:ascii="Arial" w:eastAsia="Times New Roman" w:hAnsi="Arial" w:cs="Arial"/>
           <w:szCs w:val="22"/>
-          <w:lang w:eastAsia="en-GB"/>
+          <w:lang w:val="pt-PT" w:eastAsia="en-GB"/>
         </w:rPr>
         <w:tab/>
       </w:r>
@@ -3010,7 +3327,7 @@
       <w:r>
         <w:rPr>
           <w:rFonts w:ascii="Arial" w:hAnsi="Arial" w:cs="Arial"/>
-          <w:lang w:eastAsia="en-GB"/>
+          <w:lang w:val="pt-PT" w:eastAsia="en-GB"/>
         </w:rPr>
         <w:t>x</w:t>
       </w:r>
@@ -3018,7 +3335,7 @@
       <w:r>
         <w:rPr>
           <w:rFonts w:ascii="Arial" w:hAnsi="Arial" w:cs="Arial"/>
-          <w:lang w:eastAsia="en-GB"/>
+          <w:lang w:val="pt-PT" w:eastAsia="en-GB"/>
         </w:rPr>
         <w:tab/>
       </w:r>
@@ -3026,7 +3343,7 @@
       <w:r>
         <w:rPr>
           <w:rFonts w:ascii="Arial" w:hAnsi="Arial" w:cs="Arial"/>
-          <w:lang w:eastAsia="en-GB"/>
+          <w:lang w:val="pt-PT" w:eastAsia="en-GB"/>
         </w:rPr>
         <w:t>x</w:t>
       </w:r>
@@ -3034,7 +3351,7 @@
       <w:r>
         <w:rPr>
           <w:rFonts w:ascii="Arial" w:hAnsi="Arial" w:cs="Arial"/>
-          <w:lang w:eastAsia="en-GB"/>
+          <w:lang w:val="pt-PT" w:eastAsia="en-GB"/>
         </w:rPr>
         <w:tab/>
       </w:r>
@@ -3042,7 +3359,7 @@
       <w:r>
         <w:rPr>
           <w:rFonts w:ascii="Arial" w:hAnsi="Arial" w:cs="Arial"/>
-          <w:lang w:eastAsia="en-GB"/>
+          <w:lang w:val="pt-PT" w:eastAsia="en-GB"/>
         </w:rPr>
         <w:t>x</w:t>
       </w:r>
@@ -3050,7 +3367,7 @@
       <w:r>
         <w:rPr>
           <w:rFonts w:ascii="Arial" w:hAnsi="Arial" w:cs="Arial"/>
-          <w:lang w:eastAsia="en-GB"/>
+          <w:lang w:val="pt-PT" w:eastAsia="en-GB"/>
         </w:rPr>
         <w:tab/>
       </w:r>
@@ -3058,7 +3375,7 @@
       <w:r>
         <w:rPr>
           <w:rFonts w:ascii="Arial" w:hAnsi="Arial" w:cs="Arial"/>
-          <w:lang w:eastAsia="en-GB"/>
+          <w:lang w:val="pt-PT" w:eastAsia="en-GB"/>
         </w:rPr>
         <w:t>x</w:t>
       </w:r>
@@ -3079,20 +3396,20 @@
         <w:ind w:left="1560"/>
         <w:rPr>
           <w:rFonts w:ascii="Arial" w:hAnsi="Arial" w:cs="Arial"/>
-          <w:lang w:eastAsia="en-GB"/>
-        </w:rPr>
-      </w:pPr>
-      <w:r>
-        <w:rPr>
-          <w:rFonts w:ascii="Arial" w:hAnsi="Arial" w:cs="Arial"/>
-          <w:lang w:eastAsia="en-GB"/>
+          <w:lang w:val="pt-PT" w:eastAsia="en-GB"/>
+        </w:rPr>
+      </w:pPr>
+      <w:r>
+        <w:rPr>
+          <w:rFonts w:ascii="Arial" w:hAnsi="Arial" w:cs="Arial"/>
+          <w:lang w:val="pt-PT" w:eastAsia="en-GB"/>
         </w:rPr>
         <w:t>x</w:t>
       </w:r>
       <w:r>
         <w:rPr>
           <w:rFonts w:ascii="Arial" w:hAnsi="Arial" w:cs="Arial"/>
-          <w:lang w:eastAsia="en-GB"/>
+          <w:lang w:val="pt-PT" w:eastAsia="en-GB"/>
         </w:rPr>
         <w:tab/>
       </w:r>
@@ -3100,7 +3417,7 @@
       <w:r>
         <w:rPr>
           <w:rFonts w:ascii="Arial" w:hAnsi="Arial" w:cs="Arial"/>
-          <w:lang w:eastAsia="en-GB"/>
+          <w:lang w:val="pt-PT" w:eastAsia="en-GB"/>
         </w:rPr>
         <w:t>x</w:t>
       </w:r>
@@ -3108,7 +3425,7 @@
       <w:r>
         <w:rPr>
           <w:rFonts w:ascii="Arial" w:hAnsi="Arial" w:cs="Arial"/>
-          <w:lang w:eastAsia="en-GB"/>
+          <w:lang w:val="pt-PT" w:eastAsia="en-GB"/>
         </w:rPr>
         <w:tab/>
       </w:r>
@@ -3116,7 +3433,7 @@
       <w:r>
         <w:rPr>
           <w:rFonts w:ascii="Arial" w:hAnsi="Arial" w:cs="Arial"/>
-          <w:lang w:eastAsia="en-GB"/>
+          <w:lang w:val="pt-PT" w:eastAsia="en-GB"/>
         </w:rPr>
         <w:t>x</w:t>
       </w:r>
@@ -3124,7 +3441,7 @@
       <w:r>
         <w:rPr>
           <w:rFonts w:ascii="Arial" w:hAnsi="Arial" w:cs="Arial"/>
-          <w:lang w:eastAsia="en-GB"/>
+          <w:lang w:val="pt-PT" w:eastAsia="en-GB"/>
         </w:rPr>
         <w:tab/>
       </w:r>
@@ -3132,7 +3449,7 @@
       <w:r>
         <w:rPr>
           <w:rFonts w:ascii="Arial" w:hAnsi="Arial" w:cs="Arial"/>
-          <w:lang w:eastAsia="en-GB"/>
+          <w:lang w:val="pt-PT" w:eastAsia="en-GB"/>
         </w:rPr>
         <w:t>x</w:t>
       </w:r>
@@ -3140,7 +3457,7 @@
       <w:r>
         <w:rPr>
           <w:rFonts w:ascii="Arial" w:hAnsi="Arial" w:cs="Arial"/>
-          <w:lang w:eastAsia="en-GB"/>
+          <w:lang w:val="pt-PT" w:eastAsia="en-GB"/>
         </w:rPr>
         <w:tab/>
       </w:r>
@@ -3148,7 +3465,7 @@
       <w:r>
         <w:rPr>
           <w:rFonts w:ascii="Arial" w:hAnsi="Arial" w:cs="Arial"/>
-          <w:lang w:eastAsia="en-GB"/>
+          <w:lang w:val="pt-PT" w:eastAsia="en-GB"/>
         </w:rPr>
         <w:t>x</w:t>
       </w:r>
@@ -3156,7 +3473,7 @@
       <w:r>
         <w:rPr>
           <w:rFonts w:ascii="Arial" w:hAnsi="Arial" w:cs="Arial"/>
-          <w:lang w:eastAsia="en-GB"/>
+          <w:lang w:val="pt-PT" w:eastAsia="en-GB"/>
         </w:rPr>
         <w:tab/>
       </w:r>
@@ -3164,7 +3481,7 @@
       <w:r>
         <w:rPr>
           <w:rFonts w:ascii="Arial" w:hAnsi="Arial" w:cs="Arial"/>
-          <w:lang w:eastAsia="en-GB"/>
+          <w:lang w:val="pt-PT" w:eastAsia="en-GB"/>
         </w:rPr>
         <w:t>x</w:t>
       </w:r>
@@ -3172,7 +3489,7 @@
       <w:r>
         <w:rPr>
           <w:rFonts w:ascii="Arial" w:hAnsi="Arial" w:cs="Arial"/>
-          <w:lang w:eastAsia="en-GB"/>
+          <w:lang w:val="pt-PT" w:eastAsia="en-GB"/>
         </w:rPr>
         <w:tab/>
       </w:r>
@@ -3180,7 +3497,7 @@
       <w:r>
         <w:rPr>
           <w:rFonts w:ascii="Arial" w:hAnsi="Arial" w:cs="Arial"/>
-          <w:lang w:eastAsia="en-GB"/>
+          <w:lang w:val="pt-PT" w:eastAsia="en-GB"/>
         </w:rPr>
         <w:t>x</w:t>
       </w:r>
@@ -3188,7 +3505,7 @@
       <w:r>
         <w:rPr>
           <w:rFonts w:ascii="Arial" w:hAnsi="Arial" w:cs="Arial"/>
-          <w:lang w:eastAsia="en-GB"/>
+          <w:lang w:val="pt-PT" w:eastAsia="en-GB"/>
         </w:rPr>
         <w:tab/>
       </w:r>
@@ -3196,7 +3513,7 @@
       <w:r>
         <w:rPr>
           <w:rFonts w:ascii="Arial" w:hAnsi="Arial" w:cs="Arial"/>
-          <w:lang w:eastAsia="en-GB"/>
+          <w:lang w:val="pt-PT" w:eastAsia="en-GB"/>
         </w:rPr>
         <w:t>x</w:t>
       </w:r>
@@ -3217,14 +3534,14 @@
         <w:ind w:left="1560"/>
         <w:rPr>
           <w:rFonts w:ascii="Arial" w:hAnsi="Arial" w:cs="Arial"/>
-          <w:lang w:eastAsia="en-GB"/>
-        </w:rPr>
-      </w:pPr>
-      <w:r>
-        <w:rPr>
-          <w:rFonts w:ascii="Arial" w:eastAsia="Times New Roman" w:hAnsi="Arial" w:cs="Arial"/>
-          <w:szCs w:val="22"/>
-          <w:lang w:eastAsia="en-GB"/>
+          <w:lang w:val="pt-PT" w:eastAsia="en-GB"/>
+        </w:rPr>
+      </w:pPr>
+      <w:r>
+        <w:rPr>
+          <w:rFonts w:ascii="Arial" w:eastAsia="Times New Roman" w:hAnsi="Arial" w:cs="Arial"/>
+          <w:szCs w:val="22"/>
+          <w:lang w:val="pt-PT" w:eastAsia="en-GB"/>
         </w:rPr>
         <w:t>x</w:t>
       </w:r>
@@ -3232,7 +3549,7 @@
         <w:rPr>
           <w:rFonts w:ascii="Arial" w:eastAsia="Times New Roman" w:hAnsi="Arial" w:cs="Arial"/>
           <w:szCs w:val="22"/>
-          <w:lang w:eastAsia="en-GB"/>
+          <w:lang w:val="pt-PT" w:eastAsia="en-GB"/>
         </w:rPr>
         <w:tab/>
       </w:r>
@@ -3241,7 +3558,7 @@
         <w:rPr>
           <w:rFonts w:ascii="Arial" w:eastAsia="Times New Roman" w:hAnsi="Arial" w:cs="Arial"/>
           <w:szCs w:val="22"/>
-          <w:lang w:eastAsia="en-GB"/>
+          <w:lang w:val="pt-PT" w:eastAsia="en-GB"/>
         </w:rPr>
         <w:t>x</w:t>
       </w:r>
@@ -3250,7 +3567,7 @@
         <w:rPr>
           <w:rFonts w:ascii="Arial" w:eastAsia="Times New Roman" w:hAnsi="Arial" w:cs="Arial"/>
           <w:szCs w:val="22"/>
-          <w:lang w:eastAsia="en-GB"/>
+          <w:lang w:val="pt-PT" w:eastAsia="en-GB"/>
         </w:rPr>
         <w:tab/>
       </w:r>
@@ -3259,7 +3576,7 @@
         <w:rPr>
           <w:rFonts w:ascii="Arial" w:eastAsia="Times New Roman" w:hAnsi="Arial" w:cs="Arial"/>
           <w:szCs w:val="22"/>
-          <w:lang w:eastAsia="en-GB"/>
+          <w:lang w:val="pt-PT" w:eastAsia="en-GB"/>
         </w:rPr>
         <w:t>x</w:t>
       </w:r>
@@ -3268,7 +3585,7 @@
         <w:rPr>
           <w:rFonts w:ascii="Arial" w:eastAsia="Times New Roman" w:hAnsi="Arial" w:cs="Arial"/>
           <w:szCs w:val="22"/>
-          <w:lang w:eastAsia="en-GB"/>
+          <w:lang w:val="pt-PT" w:eastAsia="en-GB"/>
         </w:rPr>
         <w:tab/>
       </w:r>
@@ -3277,7 +3594,7 @@
         <w:rPr>
           <w:rFonts w:ascii="Arial" w:eastAsia="Times New Roman" w:hAnsi="Arial" w:cs="Arial"/>
           <w:szCs w:val="22"/>
-          <w:lang w:eastAsia="en-GB"/>
+          <w:lang w:val="pt-PT" w:eastAsia="en-GB"/>
         </w:rPr>
         <w:t>x</w:t>
       </w:r>
@@ -3286,7 +3603,7 @@
         <w:rPr>
           <w:rFonts w:ascii="Arial" w:eastAsia="Times New Roman" w:hAnsi="Arial" w:cs="Arial"/>
           <w:szCs w:val="22"/>
-          <w:lang w:eastAsia="en-GB"/>
+          <w:lang w:val="pt-PT" w:eastAsia="en-GB"/>
         </w:rPr>
         <w:tab/>
       </w:r>
@@ -3294,7 +3611,7 @@
       <w:r>
         <w:rPr>
           <w:rFonts w:ascii="Arial" w:hAnsi="Arial" w:cs="Arial"/>
-          <w:lang w:eastAsia="en-GB"/>
+          <w:lang w:val="pt-PT" w:eastAsia="en-GB"/>
         </w:rPr>
         <w:t>x</w:t>
       </w:r>
@@ -3302,7 +3619,7 @@
       <w:r>
         <w:rPr>
           <w:rFonts w:ascii="Arial" w:hAnsi="Arial" w:cs="Arial"/>
-          <w:lang w:eastAsia="en-GB"/>
+          <w:lang w:val="pt-PT" w:eastAsia="en-GB"/>
         </w:rPr>
         <w:tab/>
       </w:r>
@@ -3310,7 +3627,7 @@
       <w:r>
         <w:rPr>
           <w:rFonts w:ascii="Arial" w:hAnsi="Arial" w:cs="Arial"/>
-          <w:lang w:eastAsia="en-GB"/>
+          <w:lang w:val="pt-PT" w:eastAsia="en-GB"/>
         </w:rPr>
         <w:t>x</w:t>
       </w:r>
@@ -3318,7 +3635,7 @@
       <w:r>
         <w:rPr>
           <w:rFonts w:ascii="Arial" w:hAnsi="Arial" w:cs="Arial"/>
-          <w:lang w:eastAsia="en-GB"/>
+          <w:lang w:val="pt-PT" w:eastAsia="en-GB"/>
         </w:rPr>
         <w:tab/>
       </w:r>
@@ -3326,7 +3643,7 @@
       <w:r>
         <w:rPr>
           <w:rFonts w:ascii="Arial" w:hAnsi="Arial" w:cs="Arial"/>
-          <w:lang w:eastAsia="en-GB"/>
+          <w:lang w:val="pt-PT" w:eastAsia="en-GB"/>
         </w:rPr>
         <w:t>x</w:t>
       </w:r>
@@ -3334,7 +3651,7 @@
       <w:r>
         <w:rPr>
           <w:rFonts w:ascii="Arial" w:hAnsi="Arial" w:cs="Arial"/>
-          <w:lang w:eastAsia="en-GB"/>
+          <w:lang w:val="pt-PT" w:eastAsia="en-GB"/>
         </w:rPr>
         <w:tab/>
       </w:r>
@@ -3342,7 +3659,7 @@
       <w:r>
         <w:rPr>
           <w:rFonts w:ascii="Arial" w:hAnsi="Arial" w:cs="Arial"/>
-          <w:lang w:eastAsia="en-GB"/>
+          <w:lang w:val="pt-PT" w:eastAsia="en-GB"/>
         </w:rPr>
         <w:t>x</w:t>
       </w:r>
@@ -3357,7 +3674,7 @@
         <w:ind w:left="1560"/>
         <w:rPr>
           <w:rFonts w:ascii="Arial" w:hAnsi="Arial" w:cs="Arial"/>
-          <w:lang w:eastAsia="en-GB"/>
+          <w:lang w:val="pt-PT" w:eastAsia="en-GB"/>
         </w:rPr>
       </w:pPr>
     </w:p>
@@ -3607,27 +3924,7 @@
           <w:lang w:eastAsia="en-GB"/>
         </w:rPr>
         <w:tab/>
-        <w:t>The space is referenced by its grid coordinates row and column. E.g. a car parked in the 3rd row, 5th space would have the grid reference [3</w:t>
-      </w:r>
-      <w:proofErr w:type="gramStart"/>
-      <w:r>
-        <w:rPr>
-          <w:rFonts w:ascii="Arial" w:hAnsi="Arial" w:cs="Arial"/>
-          <w:sz w:val="22"/>
-          <w:szCs w:val="22"/>
-          <w:lang w:eastAsia="en-GB"/>
-        </w:rPr>
-        <w:t>,5</w:t>
-      </w:r>
-      <w:proofErr w:type="gramEnd"/>
-      <w:r>
-        <w:rPr>
-          <w:rFonts w:ascii="Arial" w:hAnsi="Arial" w:cs="Arial"/>
-          <w:sz w:val="22"/>
-          <w:szCs w:val="22"/>
-          <w:lang w:eastAsia="en-GB"/>
-        </w:rPr>
-        <w:t xml:space="preserve">]. </w:t>
+        <w:t xml:space="preserve">The space is referenced by its grid coordinates row and column. E.g. a car parked in the 3rd row, 5th space would have the grid reference [3,5]. </w:t>
       </w:r>
     </w:p>
     <w:p>
@@ -3650,27 +3947,7 @@
           <w:lang w:eastAsia="en-GB"/>
         </w:rPr>
         <w:tab/>
-        <w:t>The driver enters the car registration into the computer. A car with registration AVH 61 HU parked at grid reference [3</w:t>
-      </w:r>
-      <w:proofErr w:type="gramStart"/>
-      <w:r>
-        <w:rPr>
-          <w:rFonts w:ascii="Arial" w:hAnsi="Arial" w:cs="Arial"/>
-          <w:sz w:val="22"/>
-          <w:szCs w:val="22"/>
-          <w:lang w:eastAsia="en-GB"/>
-        </w:rPr>
-        <w:t>,5</w:t>
-      </w:r>
-      <w:proofErr w:type="gramEnd"/>
-      <w:r>
-        <w:rPr>
-          <w:rFonts w:ascii="Arial" w:hAnsi="Arial" w:cs="Arial"/>
-          <w:sz w:val="22"/>
-          <w:szCs w:val="22"/>
-          <w:lang w:eastAsia="en-GB"/>
-        </w:rPr>
-        <w:t xml:space="preserve">] would assign “AVH 61 HU” to </w:t>
+        <w:t xml:space="preserve">The driver enters the car registration into the computer. A car with registration AVH 61 HU parked at grid reference [3,5] would assign “AVH 61 HU” to </w:t>
       </w:r>
       <w:r>
         <w:rPr>
@@ -3691,7 +3968,6 @@
         </w:rPr>
         <w:t xml:space="preserve">. Empty spaces are denoted, for example, by </w:t>
       </w:r>
-      <w:proofErr w:type="gramStart"/>
       <w:r>
         <w:rPr>
           <w:rFonts w:ascii="Arial" w:hAnsi="Arial" w:cs="Arial"/>
@@ -3700,18 +3976,7 @@
           <w:szCs w:val="22"/>
           <w:lang w:eastAsia="en-GB"/>
         </w:rPr>
-        <w:t>park[</w:t>
-      </w:r>
-      <w:proofErr w:type="gramEnd"/>
-      <w:r>
-        <w:rPr>
-          <w:rFonts w:ascii="Arial" w:hAnsi="Arial" w:cs="Arial"/>
-          <w:b/>
-          <w:sz w:val="22"/>
-          <w:szCs w:val="22"/>
-          <w:lang w:eastAsia="en-GB"/>
-        </w:rPr>
-        <w:t>3,5] = “</w:t>
+        <w:t>park[3,5] = “</w:t>
       </w:r>
       <w:r>
         <w:rPr>
@@ -3754,17 +4019,7 @@
           <w:lang w:eastAsia="en-GB"/>
         </w:rPr>
         <w:tab/>
-        <w:t xml:space="preserve">Write pseudocode for a program </w:t>
-      </w:r>
-      <w:proofErr w:type="gramStart"/>
-      <w:r>
-        <w:rPr>
-          <w:rFonts w:ascii="Arial" w:hAnsi="Arial" w:cs="Arial"/>
-          <w:sz w:val="22"/>
-          <w:szCs w:val="22"/>
-          <w:lang w:eastAsia="en-GB"/>
-        </w:rPr>
-        <w:t>which</w:t>
+        <w:t>Write pseudocode for a program which</w:t>
       </w:r>
       <w:r>
         <w:rPr>
@@ -3784,7 +4039,6 @@
         </w:rPr>
         <w:t>:</w:t>
       </w:r>
-      <w:proofErr w:type="gramEnd"/>
     </w:p>
     <w:p>
       <w:pPr>
@@ -4089,25 +4343,14 @@
         </w:rPr>
         <w:t xml:space="preserve">. If it is not, </w:t>
       </w:r>
-      <w:proofErr w:type="gramStart"/>
-      <w:r>
-        <w:rPr>
-          <w:rFonts w:ascii="Arial" w:hAnsi="Arial" w:cs="Arial"/>
-          <w:sz w:val="22"/>
-          <w:szCs w:val="22"/>
-          <w:lang w:eastAsia="en-GB"/>
-        </w:rPr>
-        <w:t>displays  “</w:t>
-      </w:r>
-      <w:proofErr w:type="gramEnd"/>
-      <w:r>
-        <w:rPr>
-          <w:rFonts w:ascii="Arial" w:hAnsi="Arial" w:cs="Arial"/>
-          <w:sz w:val="22"/>
-          <w:szCs w:val="22"/>
-          <w:lang w:eastAsia="en-GB"/>
-        </w:rPr>
-        <w:t>That space is taken” and</w:t>
+      <w:r>
+        <w:rPr>
+          <w:rFonts w:ascii="Arial" w:hAnsi="Arial" w:cs="Arial"/>
+          <w:sz w:val="22"/>
+          <w:szCs w:val="22"/>
+          <w:lang w:eastAsia="en-GB"/>
+        </w:rPr>
+        <w:t>displays  “That space is taken” and</w:t>
       </w:r>
       <w:r>
         <w:rPr>
@@ -4279,27 +4522,7 @@
           <w:lang w:eastAsia="en-GB"/>
         </w:rPr>
         <w:tab/>
-        <w:t>(</w:t>
-      </w:r>
-      <w:proofErr w:type="gramStart"/>
-      <w:r>
-        <w:rPr>
-          <w:rFonts w:ascii="Arial" w:hAnsi="Arial" w:cs="Arial"/>
-          <w:sz w:val="22"/>
-          <w:szCs w:val="22"/>
-          <w:lang w:eastAsia="en-GB"/>
-        </w:rPr>
-        <w:t>a</w:t>
-      </w:r>
-      <w:proofErr w:type="gramEnd"/>
-      <w:r>
-        <w:rPr>
-          <w:rFonts w:ascii="Arial" w:hAnsi="Arial" w:cs="Arial"/>
-          <w:sz w:val="22"/>
-          <w:szCs w:val="22"/>
-          <w:lang w:eastAsia="en-GB"/>
-        </w:rPr>
-        <w:t>)</w:t>
+        <w:t>(a)</w:t>
       </w:r>
       <w:r>
         <w:rPr>
@@ -4746,18 +4969,8 @@
           <w:lang w:eastAsia="en-GB"/>
         </w:rPr>
         <w:tab/>
-      </w:r>
-      <w:proofErr w:type="gramStart"/>
-      <w:r>
-        <w:rPr>
-          <w:rFonts w:ascii="Arial" w:hAnsi="Arial" w:cs="Arial"/>
-          <w:sz w:val="22"/>
-          <w:szCs w:val="22"/>
-          <w:lang w:eastAsia="en-GB"/>
-        </w:rPr>
         <w:t>tuple</w:t>
       </w:r>
-      <w:proofErr w:type="gramEnd"/>
     </w:p>
     <w:p>
       <w:pPr>
@@ -4895,26 +5108,7 @@
           <w:lang w:eastAsia="en-GB"/>
         </w:rPr>
         <w:tab/>
-      </w:r>
-      <w:proofErr w:type="gramStart"/>
-      <w:r>
-        <w:rPr>
-          <w:rFonts w:ascii="Arial" w:hAnsi="Arial" w:cs="Arial"/>
-          <w:sz w:val="22"/>
-          <w:szCs w:val="22"/>
-          <w:lang w:eastAsia="en-GB"/>
-        </w:rPr>
-        <w:t>list</w:t>
-      </w:r>
-      <w:proofErr w:type="gramEnd"/>
-      <w:r>
-        <w:rPr>
-          <w:rFonts w:ascii="Arial" w:hAnsi="Arial" w:cs="Arial"/>
-          <w:sz w:val="22"/>
-          <w:szCs w:val="22"/>
-          <w:lang w:eastAsia="en-GB"/>
-        </w:rPr>
-        <w:t xml:space="preserve"> of tuples</w:t>
+        <w:t>list of tuples</w:t>
       </w:r>
     </w:p>
     <w:p>
@@ -5192,26 +5386,7 @@
           <w:lang w:eastAsia="en-GB"/>
         </w:rPr>
         <w:tab/>
-      </w:r>
-      <w:proofErr w:type="gramStart"/>
-      <w:r>
-        <w:rPr>
-          <w:rFonts w:ascii="Arial" w:hAnsi="Arial" w:cs="Arial"/>
-          <w:sz w:val="22"/>
-          <w:szCs w:val="22"/>
-          <w:lang w:eastAsia="en-GB"/>
-        </w:rPr>
-        <w:t>array</w:t>
-      </w:r>
-      <w:proofErr w:type="gramEnd"/>
-      <w:r>
-        <w:rPr>
-          <w:rFonts w:ascii="Arial" w:hAnsi="Arial" w:cs="Arial"/>
-          <w:sz w:val="22"/>
-          <w:szCs w:val="22"/>
-          <w:lang w:eastAsia="en-GB"/>
-        </w:rPr>
-        <w:t xml:space="preserve"> of records</w:t>
+        <w:t>array of records</w:t>
       </w:r>
     </w:p>
     <w:p>
@@ -5350,26 +5525,7 @@
           <w:lang w:eastAsia="en-GB"/>
         </w:rPr>
         <w:tab/>
-      </w:r>
-      <w:proofErr w:type="gramStart"/>
-      <w:r>
-        <w:rPr>
-          <w:rFonts w:ascii="Arial" w:hAnsi="Arial" w:cs="Arial"/>
-          <w:sz w:val="22"/>
-          <w:szCs w:val="22"/>
-          <w:lang w:eastAsia="en-GB"/>
-        </w:rPr>
-        <w:t>file</w:t>
-      </w:r>
-      <w:proofErr w:type="gramEnd"/>
-      <w:r>
-        <w:rPr>
-          <w:rFonts w:ascii="Arial" w:hAnsi="Arial" w:cs="Arial"/>
-          <w:sz w:val="22"/>
-          <w:szCs w:val="22"/>
-          <w:lang w:eastAsia="en-GB"/>
-        </w:rPr>
-        <w:t xml:space="preserve"> of records</w:t>
+        <w:t>file of records</w:t>
       </w:r>
     </w:p>
     <w:p>
@@ -5473,8 +5629,8 @@
       </w:pPr>
     </w:p>
     <w:sectPr>
-      <w:headerReference w:type="default" r:id="rId8"/>
-      <w:footerReference w:type="default" r:id="rId9"/>
+      <w:headerReference w:type="default" r:id="rId11"/>
+      <w:footerReference w:type="default" r:id="rId12"/>
       <w:pgSz w:w="11906" w:h="16838"/>
       <w:pgMar w:top="1440" w:right="1134" w:bottom="851" w:left="1418" w:header="709" w:footer="709" w:gutter="0"/>
       <w:cols w:space="708"/>
@@ -5485,7 +5641,7 @@
 </file>
 
 <file path=word/endnotes.xml><?xml version="1.0" encoding="utf-8"?>
-<w:endnotes xmlns:wpc="http://schemas.microsoft.com/office/word/2010/wordprocessingCanvas" xmlns:mc="http://schemas.openxmlformats.org/markup-compatibility/2006" xmlns:o="urn:schemas-microsoft-com:office:office" xmlns:r="http://schemas.openxmlformats.org/officeDocument/2006/relationships" xmlns:m="http://schemas.openxmlformats.org/officeDocument/2006/math" xmlns:v="urn:schemas-microsoft-com:vml" xmlns:wp14="http://schemas.microsoft.com/office/word/2010/wordprocessingDrawing" xmlns:wp="http://schemas.openxmlformats.org/drawingml/2006/wordprocessingDrawing" xmlns:w10="urn:schemas-microsoft-com:office:word" xmlns:w="http://schemas.openxmlformats.org/wordprocessingml/2006/main" xmlns:w14="http://schemas.microsoft.com/office/word/2010/wordml" xmlns:w15="http://schemas.microsoft.com/office/word/2012/wordml" xmlns:wpg="http://schemas.microsoft.com/office/word/2010/wordprocessingGroup" xmlns:wpi="http://schemas.microsoft.com/office/word/2010/wordprocessingInk" xmlns:wne="http://schemas.microsoft.com/office/word/2006/wordml" xmlns:wps="http://schemas.microsoft.com/office/word/2010/wordprocessingShape" mc:Ignorable="w14 w15 wp14">
+<w:endnotes xmlns:wpc="http://schemas.microsoft.com/office/word/2010/wordprocessingCanvas" xmlns:cx="http://schemas.microsoft.com/office/drawing/2014/chartex" xmlns:cx1="http://schemas.microsoft.com/office/drawing/2015/9/8/chartex" xmlns:cx2="http://schemas.microsoft.com/office/drawing/2015/10/21/chartex" xmlns:cx3="http://schemas.microsoft.com/office/drawing/2016/5/9/chartex" xmlns:cx4="http://schemas.microsoft.com/office/drawing/2016/5/10/chartex" xmlns:cx5="http://schemas.microsoft.com/office/drawing/2016/5/11/chartex" xmlns:cx6="http://schemas.microsoft.com/office/drawing/2016/5/12/chartex" xmlns:cx7="http://schemas.microsoft.com/office/drawing/2016/5/13/chartex" xmlns:cx8="http://schemas.microsoft.com/office/drawing/2016/5/14/chartex" xmlns:mc="http://schemas.openxmlformats.org/markup-compatibility/2006" xmlns:aink="http://schemas.microsoft.com/office/drawing/2016/ink" xmlns:am3d="http://schemas.microsoft.com/office/drawing/2017/model3d" xmlns:o="urn:schemas-microsoft-com:office:office" xmlns:oel="http://schemas.microsoft.com/office/2019/extlst" xmlns:r="http://schemas.openxmlformats.org/officeDocument/2006/relationships" xmlns:m="http://schemas.openxmlformats.org/officeDocument/2006/math" xmlns:v="urn:schemas-microsoft-com:vml" xmlns:wp14="http://schemas.microsoft.com/office/word/2010/wordprocessingDrawing" xmlns:wp="http://schemas.openxmlformats.org/drawingml/2006/wordprocessingDrawing" xmlns:w10="urn:schemas-microsoft-com:office:word" xmlns:w="http://schemas.openxmlformats.org/wordprocessingml/2006/main" xmlns:w14="http://schemas.microsoft.com/office/word/2010/wordml" xmlns:w15="http://schemas.microsoft.com/office/word/2012/wordml" xmlns:w16cex="http://schemas.microsoft.com/office/word/2018/wordml/cex" xmlns:w16cid="http://schemas.microsoft.com/office/word/2016/wordml/cid" xmlns:w16="http://schemas.microsoft.com/office/word/2018/wordml" xmlns:w16du="http://schemas.microsoft.com/office/word/2023/wordml/word16du" xmlns:w16sdtdh="http://schemas.microsoft.com/office/word/2020/wordml/sdtdatahash" xmlns:w16se="http://schemas.microsoft.com/office/word/2015/wordml/symex" xmlns:wpg="http://schemas.microsoft.com/office/word/2010/wordprocessingGroup" xmlns:wpi="http://schemas.microsoft.com/office/word/2010/wordprocessingInk" xmlns:wne="http://schemas.microsoft.com/office/word/2006/wordml" xmlns:wps="http://schemas.microsoft.com/office/word/2010/wordprocessingShape" mc:Ignorable="w14 w15 w16se w16cid w16 w16cex w16sdtdh w16du wp14">
   <w:endnote w:type="separator" w:id="-1">
     <w:p>
       <w:r>
@@ -5504,7 +5660,7 @@
 </file>
 
 <file path=word/footer1.xml><?xml version="1.0" encoding="utf-8"?>
-<w:ftr xmlns:wpc="http://schemas.microsoft.com/office/word/2010/wordprocessingCanvas" xmlns:mc="http://schemas.openxmlformats.org/markup-compatibility/2006" xmlns:o="urn:schemas-microsoft-com:office:office" xmlns:r="http://schemas.openxmlformats.org/officeDocument/2006/relationships" xmlns:m="http://schemas.openxmlformats.org/officeDocument/2006/math" xmlns:v="urn:schemas-microsoft-com:vml" xmlns:wp14="http://schemas.microsoft.com/office/word/2010/wordprocessingDrawing" xmlns:wp="http://schemas.openxmlformats.org/drawingml/2006/wordprocessingDrawing" xmlns:w10="urn:schemas-microsoft-com:office:word" xmlns:w="http://schemas.openxmlformats.org/wordprocessingml/2006/main" xmlns:w14="http://schemas.microsoft.com/office/word/2010/wordml" xmlns:w15="http://schemas.microsoft.com/office/word/2012/wordml" xmlns:wpg="http://schemas.microsoft.com/office/word/2010/wordprocessingGroup" xmlns:wpi="http://schemas.microsoft.com/office/word/2010/wordprocessingInk" xmlns:wne="http://schemas.microsoft.com/office/word/2006/wordml" xmlns:wps="http://schemas.microsoft.com/office/word/2010/wordprocessingShape" mc:Ignorable="w14 w15 wp14">
+<w:ftr xmlns:wpc="http://schemas.microsoft.com/office/word/2010/wordprocessingCanvas" xmlns:cx="http://schemas.microsoft.com/office/drawing/2014/chartex" xmlns:cx1="http://schemas.microsoft.com/office/drawing/2015/9/8/chartex" xmlns:cx2="http://schemas.microsoft.com/office/drawing/2015/10/21/chartex" xmlns:cx3="http://schemas.microsoft.com/office/drawing/2016/5/9/chartex" xmlns:cx4="http://schemas.microsoft.com/office/drawing/2016/5/10/chartex" xmlns:cx5="http://schemas.microsoft.com/office/drawing/2016/5/11/chartex" xmlns:cx6="http://schemas.microsoft.com/office/drawing/2016/5/12/chartex" xmlns:cx7="http://schemas.microsoft.com/office/drawing/2016/5/13/chartex" xmlns:cx8="http://schemas.microsoft.com/office/drawing/2016/5/14/chartex" xmlns:mc="http://schemas.openxmlformats.org/markup-compatibility/2006" xmlns:aink="http://schemas.microsoft.com/office/drawing/2016/ink" xmlns:am3d="http://schemas.microsoft.com/office/drawing/2017/model3d" xmlns:o="urn:schemas-microsoft-com:office:office" xmlns:oel="http://schemas.microsoft.com/office/2019/extlst" xmlns:r="http://schemas.openxmlformats.org/officeDocument/2006/relationships" xmlns:m="http://schemas.openxmlformats.org/officeDocument/2006/math" xmlns:v="urn:schemas-microsoft-com:vml" xmlns:wp14="http://schemas.microsoft.com/office/word/2010/wordprocessingDrawing" xmlns:wp="http://schemas.openxmlformats.org/drawingml/2006/wordprocessingDrawing" xmlns:w10="urn:schemas-microsoft-com:office:word" xmlns:w="http://schemas.openxmlformats.org/wordprocessingml/2006/main" xmlns:w14="http://schemas.microsoft.com/office/word/2010/wordml" xmlns:w15="http://schemas.microsoft.com/office/word/2012/wordml" xmlns:w16cex="http://schemas.microsoft.com/office/word/2018/wordml/cex" xmlns:w16cid="http://schemas.microsoft.com/office/word/2016/wordml/cid" xmlns:w16="http://schemas.microsoft.com/office/word/2018/wordml" xmlns:w16du="http://schemas.microsoft.com/office/word/2023/wordml/word16du" xmlns:w16sdtdh="http://schemas.microsoft.com/office/word/2020/wordml/sdtdatahash" xmlns:w16se="http://schemas.microsoft.com/office/word/2015/wordml/symex" xmlns:wpg="http://schemas.microsoft.com/office/word/2010/wordprocessingGroup" xmlns:wpi="http://schemas.microsoft.com/office/word/2010/wordprocessingInk" xmlns:wne="http://schemas.microsoft.com/office/word/2006/wordml" xmlns:wps="http://schemas.microsoft.com/office/word/2010/wordprocessingShape" mc:Ignorable="w14 w15 w16se w16cid w16 w16cex w16sdtdh w16du wp14">
   <w:sdt>
     <w:sdtPr>
       <w:id w:val="-567337937"/>
@@ -5579,7 +5735,7 @@
 </file>
 
 <file path=word/footnotes.xml><?xml version="1.0" encoding="utf-8"?>
-<w:footnotes xmlns:wpc="http://schemas.microsoft.com/office/word/2010/wordprocessingCanvas" xmlns:mc="http://schemas.openxmlformats.org/markup-compatibility/2006" xmlns:o="urn:schemas-microsoft-com:office:office" xmlns:r="http://schemas.openxmlformats.org/officeDocument/2006/relationships" xmlns:m="http://schemas.openxmlformats.org/officeDocument/2006/math" xmlns:v="urn:schemas-microsoft-com:vml" xmlns:wp14="http://schemas.microsoft.com/office/word/2010/wordprocessingDrawing" xmlns:wp="http://schemas.openxmlformats.org/drawingml/2006/wordprocessingDrawing" xmlns:w10="urn:schemas-microsoft-com:office:word" xmlns:w="http://schemas.openxmlformats.org/wordprocessingml/2006/main" xmlns:w14="http://schemas.microsoft.com/office/word/2010/wordml" xmlns:w15="http://schemas.microsoft.com/office/word/2012/wordml" xmlns:wpg="http://schemas.microsoft.com/office/word/2010/wordprocessingGroup" xmlns:wpi="http://schemas.microsoft.com/office/word/2010/wordprocessingInk" xmlns:wne="http://schemas.microsoft.com/office/word/2006/wordml" xmlns:wps="http://schemas.microsoft.com/office/word/2010/wordprocessingShape" mc:Ignorable="w14 w15 wp14">
+<w:footnotes xmlns:wpc="http://schemas.microsoft.com/office/word/2010/wordprocessingCanvas" xmlns:cx="http://schemas.microsoft.com/office/drawing/2014/chartex" xmlns:cx1="http://schemas.microsoft.com/office/drawing/2015/9/8/chartex" xmlns:cx2="http://schemas.microsoft.com/office/drawing/2015/10/21/chartex" xmlns:cx3="http://schemas.microsoft.com/office/drawing/2016/5/9/chartex" xmlns:cx4="http://schemas.microsoft.com/office/drawing/2016/5/10/chartex" xmlns:cx5="http://schemas.microsoft.com/office/drawing/2016/5/11/chartex" xmlns:cx6="http://schemas.microsoft.com/office/drawing/2016/5/12/chartex" xmlns:cx7="http://schemas.microsoft.com/office/drawing/2016/5/13/chartex" xmlns:cx8="http://schemas.microsoft.com/office/drawing/2016/5/14/chartex" xmlns:mc="http://schemas.openxmlformats.org/markup-compatibility/2006" xmlns:aink="http://schemas.microsoft.com/office/drawing/2016/ink" xmlns:am3d="http://schemas.microsoft.com/office/drawing/2017/model3d" xmlns:o="urn:schemas-microsoft-com:office:office" xmlns:oel="http://schemas.microsoft.com/office/2019/extlst" xmlns:r="http://schemas.openxmlformats.org/officeDocument/2006/relationships" xmlns:m="http://schemas.openxmlformats.org/officeDocument/2006/math" xmlns:v="urn:schemas-microsoft-com:vml" xmlns:wp14="http://schemas.microsoft.com/office/word/2010/wordprocessingDrawing" xmlns:wp="http://schemas.openxmlformats.org/drawingml/2006/wordprocessingDrawing" xmlns:w10="urn:schemas-microsoft-com:office:word" xmlns:w="http://schemas.openxmlformats.org/wordprocessingml/2006/main" xmlns:w14="http://schemas.microsoft.com/office/word/2010/wordml" xmlns:w15="http://schemas.microsoft.com/office/word/2012/wordml" xmlns:w16cex="http://schemas.microsoft.com/office/word/2018/wordml/cex" xmlns:w16cid="http://schemas.microsoft.com/office/word/2016/wordml/cid" xmlns:w16="http://schemas.microsoft.com/office/word/2018/wordml" xmlns:w16du="http://schemas.microsoft.com/office/word/2023/wordml/word16du" xmlns:w16sdtdh="http://schemas.microsoft.com/office/word/2020/wordml/sdtdatahash" xmlns:w16se="http://schemas.microsoft.com/office/word/2015/wordml/symex" xmlns:wpg="http://schemas.microsoft.com/office/word/2010/wordprocessingGroup" xmlns:wpi="http://schemas.microsoft.com/office/word/2010/wordprocessingInk" xmlns:wne="http://schemas.microsoft.com/office/word/2006/wordml" xmlns:wps="http://schemas.microsoft.com/office/word/2010/wordprocessingShape" mc:Ignorable="w14 w15 w16se w16cid w16 w16cex w16sdtdh w16du wp14">
   <w:footnote w:type="separator" w:id="-1">
     <w:p>
       <w:r>
@@ -5598,7 +5754,7 @@
 </file>
 
 <file path=word/header1.xml><?xml version="1.0" encoding="utf-8"?>
-<w:hdr xmlns:wpc="http://schemas.microsoft.com/office/word/2010/wordprocessingCanvas" xmlns:mc="http://schemas.openxmlformats.org/markup-compatibility/2006" xmlns:o="urn:schemas-microsoft-com:office:office" xmlns:r="http://schemas.openxmlformats.org/officeDocument/2006/relationships" xmlns:m="http://schemas.openxmlformats.org/officeDocument/2006/math" xmlns:v="urn:schemas-microsoft-com:vml" xmlns:wp14="http://schemas.microsoft.com/office/word/2010/wordprocessingDrawing" xmlns:wp="http://schemas.openxmlformats.org/drawingml/2006/wordprocessingDrawing" xmlns:w10="urn:schemas-microsoft-com:office:word" xmlns:w="http://schemas.openxmlformats.org/wordprocessingml/2006/main" xmlns:w14="http://schemas.microsoft.com/office/word/2010/wordml" xmlns:w15="http://schemas.microsoft.com/office/word/2012/wordml" xmlns:wpg="http://schemas.microsoft.com/office/word/2010/wordprocessingGroup" xmlns:wpi="http://schemas.microsoft.com/office/word/2010/wordprocessingInk" xmlns:wne="http://schemas.microsoft.com/office/word/2006/wordml" xmlns:wps="http://schemas.microsoft.com/office/word/2010/wordprocessingShape" mc:Ignorable="w14 w15 wp14">
+<w:hdr xmlns:wpc="http://schemas.microsoft.com/office/word/2010/wordprocessingCanvas" xmlns:cx="http://schemas.microsoft.com/office/drawing/2014/chartex" xmlns:cx1="http://schemas.microsoft.com/office/drawing/2015/9/8/chartex" xmlns:cx2="http://schemas.microsoft.com/office/drawing/2015/10/21/chartex" xmlns:cx3="http://schemas.microsoft.com/office/drawing/2016/5/9/chartex" xmlns:cx4="http://schemas.microsoft.com/office/drawing/2016/5/10/chartex" xmlns:cx5="http://schemas.microsoft.com/office/drawing/2016/5/11/chartex" xmlns:cx6="http://schemas.microsoft.com/office/drawing/2016/5/12/chartex" xmlns:cx7="http://schemas.microsoft.com/office/drawing/2016/5/13/chartex" xmlns:cx8="http://schemas.microsoft.com/office/drawing/2016/5/14/chartex" xmlns:mc="http://schemas.openxmlformats.org/markup-compatibility/2006" xmlns:aink="http://schemas.microsoft.com/office/drawing/2016/ink" xmlns:am3d="http://schemas.microsoft.com/office/drawing/2017/model3d" xmlns:o="urn:schemas-microsoft-com:office:office" xmlns:oel="http://schemas.microsoft.com/office/2019/extlst" xmlns:r="http://schemas.openxmlformats.org/officeDocument/2006/relationships" xmlns:m="http://schemas.openxmlformats.org/officeDocument/2006/math" xmlns:v="urn:schemas-microsoft-com:vml" xmlns:wp14="http://schemas.microsoft.com/office/word/2010/wordprocessingDrawing" xmlns:wp="http://schemas.openxmlformats.org/drawingml/2006/wordprocessingDrawing" xmlns:w10="urn:schemas-microsoft-com:office:word" xmlns:w="http://schemas.openxmlformats.org/wordprocessingml/2006/main" xmlns:w14="http://schemas.microsoft.com/office/word/2010/wordml" xmlns:w15="http://schemas.microsoft.com/office/word/2012/wordml" xmlns:w16cex="http://schemas.microsoft.com/office/word/2018/wordml/cex" xmlns:w16cid="http://schemas.microsoft.com/office/word/2016/wordml/cid" xmlns:w16="http://schemas.microsoft.com/office/word/2018/wordml" xmlns:w16du="http://schemas.microsoft.com/office/word/2023/wordml/word16du" xmlns:w16sdtdh="http://schemas.microsoft.com/office/word/2020/wordml/sdtdatahash" xmlns:w16se="http://schemas.microsoft.com/office/word/2015/wordml/symex" xmlns:wpg="http://schemas.microsoft.com/office/word/2010/wordprocessingGroup" xmlns:wpi="http://schemas.microsoft.com/office/word/2010/wordprocessingInk" xmlns:wne="http://schemas.microsoft.com/office/word/2006/wordml" xmlns:wps="http://schemas.microsoft.com/office/word/2010/wordprocessingShape" mc:Ignorable="w14 w15 w16se w16cid w16 w16cex w16sdtdh w16du wp14">
   <w:p>
     <w:pPr>
       <w:pStyle w:val="Header"/>
@@ -5615,7 +5771,7 @@
         <w:lang w:eastAsia="en-GB"/>
       </w:rPr>
       <w:drawing>
-        <wp:anchor distT="0" distB="0" distL="114300" distR="114300" simplePos="0" relativeHeight="251660288" behindDoc="0" locked="0" layoutInCell="1" allowOverlap="1" wp14:anchorId="6931401C" wp14:editId="217570CE">
+        <wp:anchor distT="0" distB="0" distL="114300" distR="114300" simplePos="0" relativeHeight="251660288" behindDoc="0" locked="0" layoutInCell="1" allowOverlap="1" wp14:anchorId="155D5B0E" wp14:editId="397AF6E9">
           <wp:simplePos x="0" y="0"/>
           <wp:positionH relativeFrom="column">
             <wp:posOffset>3990975</wp:posOffset>
@@ -5679,7 +5835,7 @@
       <mc:AlternateContent>
         <mc:Choice Requires="wps">
           <w:drawing>
-            <wp:anchor distT="0" distB="0" distL="114300" distR="114300" simplePos="0" relativeHeight="251659264" behindDoc="0" locked="0" layoutInCell="1" allowOverlap="1" wp14:anchorId="31754144" wp14:editId="7A558A8B">
+            <wp:anchor distT="0" distB="0" distL="114300" distR="114300" simplePos="0" relativeHeight="251659264" behindDoc="0" locked="0" layoutInCell="1" allowOverlap="1" wp14:anchorId="3D5F25C8" wp14:editId="06393B08">
               <wp:simplePos x="0" y="0"/>
               <wp:positionH relativeFrom="column">
                 <wp:posOffset>-923925</wp:posOffset>
@@ -5716,7 +5872,6 @@
                       <a:ln>
                         <a:noFill/>
                       </a:ln>
-                      <a:extLst/>
                     </wps:spPr>
                     <wps:txbx>
                       <w:txbxContent>
@@ -5762,18 +5917,7 @@
                               <w:sz w:val="32"/>
                               <w:szCs w:val="36"/>
                             </w:rPr>
-                            <w:t xml:space="preserve">, </w:t>
-                          </w:r>
-                          <w:proofErr w:type="gramStart"/>
-                          <w:r>
-                            <w:rPr>
-                              <w:rFonts w:ascii="Arial" w:hAnsi="Arial" w:cs="Arial"/>
-                              <w:b/>
-                              <w:color w:val="FFFFFF" w:themeColor="background1"/>
-                              <w:sz w:val="32"/>
-                              <w:szCs w:val="36"/>
-                            </w:rPr>
-                            <w:t xml:space="preserve">tuples </w:t>
+                            <w:t xml:space="preserve">, tuples </w:t>
                           </w:r>
                           <w:r>
                             <w:rPr>
@@ -5783,18 +5927,7 @@
                               <w:sz w:val="32"/>
                               <w:szCs w:val="36"/>
                             </w:rPr>
-                            <w:t xml:space="preserve"> and</w:t>
-                          </w:r>
-                          <w:proofErr w:type="gramEnd"/>
-                          <w:r>
-                            <w:rPr>
-                              <w:rFonts w:ascii="Arial" w:hAnsi="Arial" w:cs="Arial"/>
-                              <w:b/>
-                              <w:color w:val="FFFFFF" w:themeColor="background1"/>
-                              <w:sz w:val="32"/>
-                              <w:szCs w:val="36"/>
-                            </w:rPr>
-                            <w:t xml:space="preserve"> records</w:t>
+                            <w:t xml:space="preserve"> and records</w:t>
                           </w:r>
                           <w:r>
                             <w:rPr>
@@ -5859,7 +5992,7 @@
         </mc:Choice>
         <mc:Fallback>
           <w:pict>
-            <v:rect w14:anchorId="31754144" id="Rectangle 11" o:spid="_x0000_s1026" style="position:absolute;margin-left:-72.75pt;margin-top:-35.3pt;width:596.1pt;height:70.95pt;rotation:180;z-index:251659264;visibility:visible;mso-wrap-style:square;mso-wrap-distance-left:9pt;mso-wrap-distance-top:0;mso-wrap-distance-right:9pt;mso-wrap-distance-bottom:0;mso-position-horizontal:absolute;mso-position-horizontal-relative:text;mso-position-vertical:absolute;mso-position-vertical-relative:text;v-text-anchor:middle" o:gfxdata="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" fillcolor="#933725" stroked="f">
+            <v:rect w14:anchorId="3D5F25C8" id="Rectangle 11" o:spid="_x0000_s1026" style="position:absolute;margin-left:-72.75pt;margin-top:-35.3pt;width:596.1pt;height:70.95pt;rotation:180;z-index:251659264;visibility:visible;mso-wrap-style:square;mso-wrap-distance-left:9pt;mso-wrap-distance-top:0;mso-wrap-distance-right:9pt;mso-wrap-distance-bottom:0;mso-position-horizontal:absolute;mso-position-horizontal-relative:text;mso-position-vertical:absolute;mso-position-vertical-relative:text;v-text-anchor:middle" o:gfxdata="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" fillcolor="#933725" stroked="f">
               <v:fill opacity="62194f"/>
               <v:textbox>
                 <w:txbxContent>
@@ -5905,18 +6038,7 @@
                         <w:sz w:val="32"/>
                         <w:szCs w:val="36"/>
                       </w:rPr>
-                      <w:t xml:space="preserve">, </w:t>
-                    </w:r>
-                    <w:proofErr w:type="gramStart"/>
-                    <w:r>
-                      <w:rPr>
-                        <w:rFonts w:ascii="Arial" w:hAnsi="Arial" w:cs="Arial"/>
-                        <w:b/>
-                        <w:color w:val="FFFFFF" w:themeColor="background1"/>
-                        <w:sz w:val="32"/>
-                        <w:szCs w:val="36"/>
-                      </w:rPr>
-                      <w:t xml:space="preserve">tuples </w:t>
+                      <w:t xml:space="preserve">, tuples </w:t>
                     </w:r>
                     <w:r>
                       <w:rPr>
@@ -5926,18 +6048,7 @@
                         <w:sz w:val="32"/>
                         <w:szCs w:val="36"/>
                       </w:rPr>
-                      <w:t xml:space="preserve"> and</w:t>
-                    </w:r>
-                    <w:proofErr w:type="gramEnd"/>
-                    <w:r>
-                      <w:rPr>
-                        <w:rFonts w:ascii="Arial" w:hAnsi="Arial" w:cs="Arial"/>
-                        <w:b/>
-                        <w:color w:val="FFFFFF" w:themeColor="background1"/>
-                        <w:sz w:val="32"/>
-                        <w:szCs w:val="36"/>
-                      </w:rPr>
-                      <w:t xml:space="preserve"> records</w:t>
+                      <w:t xml:space="preserve"> and records</w:t>
                     </w:r>
                     <w:r>
                       <w:rPr>
@@ -6007,7 +6118,7 @@
 </file>
 
 <file path=word/numbering.xml><?xml version="1.0" encoding="utf-8"?>
-<w:numbering xmlns:wpc="http://schemas.microsoft.com/office/word/2010/wordprocessingCanvas" xmlns:mc="http://schemas.openxmlformats.org/markup-compatibility/2006" xmlns:o="urn:schemas-microsoft-com:office:office" xmlns:r="http://schemas.openxmlformats.org/officeDocument/2006/relationships" xmlns:m="http://schemas.openxmlformats.org/officeDocument/2006/math" xmlns:v="urn:schemas-microsoft-com:vml" xmlns:wp14="http://schemas.microsoft.com/office/word/2010/wordprocessingDrawing" xmlns:wp="http://schemas.openxmlformats.org/drawingml/2006/wordprocessingDrawing" xmlns:w10="urn:schemas-microsoft-com:office:word" xmlns:w="http://schemas.openxmlformats.org/wordprocessingml/2006/main" xmlns:w14="http://schemas.microsoft.com/office/word/2010/wordml" xmlns:w15="http://schemas.microsoft.com/office/word/2012/wordml" xmlns:wpg="http://schemas.microsoft.com/office/word/2010/wordprocessingGroup" xmlns:wpi="http://schemas.microsoft.com/office/word/2010/wordprocessingInk" xmlns:wne="http://schemas.microsoft.com/office/word/2006/wordml" xmlns:wps="http://schemas.microsoft.com/office/word/2010/wordprocessingShape" mc:Ignorable="w14 w15 wp14">
+<w:numbering xmlns:wpc="http://schemas.microsoft.com/office/word/2010/wordprocessingCanvas" xmlns:cx="http://schemas.microsoft.com/office/drawing/2014/chartex" xmlns:cx1="http://schemas.microsoft.com/office/drawing/2015/9/8/chartex" xmlns:cx2="http://schemas.microsoft.com/office/drawing/2015/10/21/chartex" xmlns:cx3="http://schemas.microsoft.com/office/drawing/2016/5/9/chartex" xmlns:cx4="http://schemas.microsoft.com/office/drawing/2016/5/10/chartex" xmlns:cx5="http://schemas.microsoft.com/office/drawing/2016/5/11/chartex" xmlns:cx6="http://schemas.microsoft.com/office/drawing/2016/5/12/chartex" xmlns:cx7="http://schemas.microsoft.com/office/drawing/2016/5/13/chartex" xmlns:cx8="http://schemas.microsoft.com/office/drawing/2016/5/14/chartex" xmlns:mc="http://schemas.openxmlformats.org/markup-compatibility/2006" xmlns:aink="http://schemas.microsoft.com/office/drawing/2016/ink" xmlns:am3d="http://schemas.microsoft.com/office/drawing/2017/model3d" xmlns:o="urn:schemas-microsoft-com:office:office" xmlns:oel="http://schemas.microsoft.com/office/2019/extlst" xmlns:r="http://schemas.openxmlformats.org/officeDocument/2006/relationships" xmlns:m="http://schemas.openxmlformats.org/officeDocument/2006/math" xmlns:v="urn:schemas-microsoft-com:vml" xmlns:wp14="http://schemas.microsoft.com/office/word/2010/wordprocessingDrawing" xmlns:wp="http://schemas.openxmlformats.org/drawingml/2006/wordprocessingDrawing" xmlns:w10="urn:schemas-microsoft-com:office:word" xmlns:w="http://schemas.openxmlformats.org/wordprocessingml/2006/main" xmlns:w14="http://schemas.microsoft.com/office/word/2010/wordml" xmlns:w15="http://schemas.microsoft.com/office/word/2012/wordml" xmlns:w16cex="http://schemas.microsoft.com/office/word/2018/wordml/cex" xmlns:w16cid="http://schemas.microsoft.com/office/word/2016/wordml/cid" xmlns:w16="http://schemas.microsoft.com/office/word/2018/wordml" xmlns:w16du="http://schemas.microsoft.com/office/word/2023/wordml/word16du" xmlns:w16sdtdh="http://schemas.microsoft.com/office/word/2020/wordml/sdtdatahash" xmlns:w16se="http://schemas.microsoft.com/office/word/2015/wordml/symex" xmlns:wpg="http://schemas.microsoft.com/office/word/2010/wordprocessingGroup" xmlns:wpi="http://schemas.microsoft.com/office/word/2010/wordprocessingInk" xmlns:wne="http://schemas.microsoft.com/office/word/2006/wordml" xmlns:wps="http://schemas.microsoft.com/office/word/2010/wordprocessingShape" mc:Ignorable="w14 w15 w16se w16cid w16 w16cex w16sdtdh w16du wp14">
   <w:abstractNum w:abstractNumId="0" w15:restartNumberingAfterBreak="0">
     <w:nsid w:val="28A62A41"/>
     <w:multiLevelType w:val="hybridMultilevel"/>
@@ -6534,29 +6645,29 @@
       </w:pPr>
     </w:lvl>
   </w:abstractNum>
-  <w:num w:numId="1">
+  <w:num w:numId="1" w16cid:durableId="116993319">
     <w:abstractNumId w:val="3"/>
   </w:num>
-  <w:num w:numId="2">
+  <w:num w:numId="2" w16cid:durableId="2037191562">
     <w:abstractNumId w:val="0"/>
   </w:num>
-  <w:num w:numId="3">
+  <w:num w:numId="3" w16cid:durableId="597103462">
     <w:abstractNumId w:val="1"/>
   </w:num>
-  <w:num w:numId="4">
+  <w:num w:numId="4" w16cid:durableId="45616553">
     <w:abstractNumId w:val="4"/>
   </w:num>
-  <w:num w:numId="5">
+  <w:num w:numId="5" w16cid:durableId="1278832213">
     <w:abstractNumId w:val="2"/>
   </w:num>
-  <w:num w:numId="6">
+  <w:num w:numId="6" w16cid:durableId="276722546">
     <w:abstractNumId w:val="5"/>
   </w:num>
 </w:numbering>
 </file>
 
 <file path=word/styles.xml><?xml version="1.0" encoding="utf-8"?>
-<w:styles xmlns:mc="http://schemas.openxmlformats.org/markup-compatibility/2006" xmlns:r="http://schemas.openxmlformats.org/officeDocument/2006/relationships" xmlns:w="http://schemas.openxmlformats.org/wordprocessingml/2006/main" xmlns:w14="http://schemas.microsoft.com/office/word/2010/wordml" xmlns:w15="http://schemas.microsoft.com/office/word/2012/wordml" mc:Ignorable="w14 w15">
+<w:styles xmlns:mc="http://schemas.openxmlformats.org/markup-compatibility/2006" xmlns:r="http://schemas.openxmlformats.org/officeDocument/2006/relationships" xmlns:w="http://schemas.openxmlformats.org/wordprocessingml/2006/main" xmlns:w14="http://schemas.microsoft.com/office/word/2010/wordml" xmlns:w15="http://schemas.microsoft.com/office/word/2012/wordml" xmlns:w16cex="http://schemas.microsoft.com/office/word/2018/wordml/cex" xmlns:w16cid="http://schemas.microsoft.com/office/word/2016/wordml/cid" xmlns:w16="http://schemas.microsoft.com/office/word/2018/wordml" xmlns:w16du="http://schemas.microsoft.com/office/word/2023/wordml/word16du" xmlns:w16sdtdh="http://schemas.microsoft.com/office/word/2020/wordml/sdtdatahash" xmlns:w16se="http://schemas.microsoft.com/office/word/2015/wordml/symex" mc:Ignorable="w14 w15 w16se w16cid w16 w16cex w16sdtdh w16du">
   <w:docDefaults>
     <w:rPrDefault>
       <w:rPr>
@@ -6566,7 +6677,7 @@
     </w:rPrDefault>
     <w:pPrDefault/>
   </w:docDefaults>
-  <w:latentStyles w:defLockedState="0" w:defUIPriority="0" w:defSemiHidden="0" w:defUnhideWhenUsed="0" w:defQFormat="0" w:count="371">
+  <w:latentStyles w:defLockedState="0" w:defUIPriority="0" w:defSemiHidden="0" w:defUnhideWhenUsed="0" w:defQFormat="0" w:count="376">
     <w:lsdException w:name="Normal" w:qFormat="1"/>
     <w:lsdException w:name="heading 1" w:qFormat="1"/>
     <w:lsdException w:name="heading 2" w:semiHidden="1" w:unhideWhenUsed="1" w:qFormat="1"/>
@@ -6931,6 +7042,11 @@
     <w:lsdException w:name="List Table 5 Dark Accent 6" w:uiPriority="50"/>
     <w:lsdException w:name="List Table 6 Colorful Accent 6" w:uiPriority="51"/>
     <w:lsdException w:name="List Table 7 Colorful Accent 6" w:uiPriority="52"/>
+    <w:lsdException w:name="Mention" w:semiHidden="1" w:uiPriority="99" w:unhideWhenUsed="1"/>
+    <w:lsdException w:name="Smart Hyperlink" w:semiHidden="1" w:uiPriority="99" w:unhideWhenUsed="1"/>
+    <w:lsdException w:name="Hashtag" w:semiHidden="1" w:uiPriority="99" w:unhideWhenUsed="1"/>
+    <w:lsdException w:name="Unresolved Mention" w:semiHidden="1" w:uiPriority="99" w:unhideWhenUsed="1"/>
+    <w:lsdException w:name="Smart Link" w:semiHidden="1" w:uiPriority="99" w:unhideWhenUsed="1"/>
   </w:latentStyles>
   <w:style w:type="paragraph" w:default="1" w:styleId="Normal">
     <w:name w:val="Normal"/>
@@ -6983,7 +7099,6 @@
   <w:style w:type="character" w:default="1" w:styleId="DefaultParagraphFont">
     <w:name w:val="Default Paragraph Font"/>
     <w:uiPriority w:val="1"/>
-    <w:semiHidden/>
     <w:unhideWhenUsed/>
   </w:style>
   <w:style w:type="table" w:default="1" w:styleId="TableNormal">
@@ -7429,10 +7544,23 @@
 </file>
 
 <file path=customXml/item1.xml><?xml version="1.0" encoding="utf-8"?>
-<b:Sources xmlns:b="http://schemas.openxmlformats.org/officeDocument/2006/bibliography" xmlns="http://schemas.openxmlformats.org/officeDocument/2006/bibliography" SelectedStyle="\APASixthEditionOfficeOnline.xsl" StyleName="APA" Version="6"/>
+<p:properties xmlns:p="http://schemas.microsoft.com/office/2006/metadata/properties" xmlns:xsi="http://www.w3.org/2001/XMLSchema-instance" xmlns:pc="http://schemas.microsoft.com/office/infopath/2007/PartnerControls">
+  <documentManagement>
+    <ReferenceId xmlns="f2dc253e-1f0c-42da-bbaa-3d7680c172c3" xsi:nil="true"/>
+  </documentManagement>
+</p:properties>
 </file>
 
 <file path=customXml/item2.xml><?xml version="1.0" encoding="utf-8"?>
+<?mso-contentType ?>
+<FormTemplates xmlns="http://schemas.microsoft.com/sharepoint/v3/contenttype/forms">
+  <Display>DocumentLibraryForm</Display>
+  <Edit>DocumentLibraryForm</Edit>
+  <New>DocumentLibraryForm</New>
+</FormTemplates>
+</file>
+
+<file path=customXml/item3.xml><?xml version="1.0" encoding="utf-8"?>
 <ct:contentTypeSchema xmlns:ct="http://schemas.microsoft.com/office/2006/metadata/contentType" xmlns:ma="http://schemas.microsoft.com/office/2006/metadata/properties/metaAttributes" ct:_="" ma:_="" ma:contentTypeName="Document" ma:contentTypeID="0x010100460F34F6C93F5C4CBD2098E64C6DD583" ma:contentTypeVersion="5" ma:contentTypeDescription="Create a new document." ma:contentTypeScope="" ma:versionID="76daffcfb64b2823b2ec2b99145908a8">
   <xsd:schema xmlns:xsd="http://www.w3.org/2001/XMLSchema" xmlns:xs="http://www.w3.org/2001/XMLSchema" xmlns:p="http://schemas.microsoft.com/office/2006/metadata/properties" xmlns:ns2="f2dc253e-1f0c-42da-bbaa-3d7680c172c3" targetNamespace="http://schemas.microsoft.com/office/2006/metadata/properties" ma:root="true" ma:fieldsID="abcb8e11bfbd6fe591841fd3422cdea1" ns2:_="">
     <xsd:import namespace="f2dc253e-1f0c-42da-bbaa-3d7680c172c3"/>
@@ -7582,39 +7710,50 @@
 </ct:contentTypeSchema>
 </file>
 
-<file path=customXml/item3.xml><?xml version="1.0" encoding="utf-8"?>
-<?mso-contentType ?>
-<FormTemplates xmlns="http://schemas.microsoft.com/sharepoint/v3/contenttype/forms">
-  <Display>DocumentLibraryForm</Display>
-  <Edit>DocumentLibraryForm</Edit>
-  <New>DocumentLibraryForm</New>
-</FormTemplates>
-</file>
-
 <file path=customXml/item4.xml><?xml version="1.0" encoding="utf-8"?>
-<p:properties xmlns:p="http://schemas.microsoft.com/office/2006/metadata/properties" xmlns:xsi="http://www.w3.org/2001/XMLSchema-instance" xmlns:pc="http://schemas.microsoft.com/office/infopath/2007/PartnerControls">
-  <documentManagement>
-    <ReferenceId xmlns="f2dc253e-1f0c-42da-bbaa-3d7680c172c3" xsi:nil="true"/>
-  </documentManagement>
-</p:properties>
+<b:Sources xmlns:b="http://schemas.openxmlformats.org/officeDocument/2006/bibliography" xmlns="http://schemas.openxmlformats.org/officeDocument/2006/bibliography" SelectedStyle="\APASixthEditionOfficeOnline.xsl" StyleName="APA" Version="6"/>
 </file>
 
 <file path=customXml/itemProps1.xml><?xml version="1.0" encoding="utf-8"?>
+<ds:datastoreItem xmlns:ds="http://schemas.openxmlformats.org/officeDocument/2006/customXml" ds:itemID="{271B5FD1-6209-4CAD-8C95-B51C5DA03C72}">
+  <ds:schemaRefs>
+    <ds:schemaRef ds:uri="http://schemas.microsoft.com/office/2006/metadata/properties"/>
+    <ds:schemaRef ds:uri="http://schemas.microsoft.com/office/infopath/2007/PartnerControls"/>
+    <ds:schemaRef ds:uri="f2dc253e-1f0c-42da-bbaa-3d7680c172c3"/>
+  </ds:schemaRefs>
+</ds:datastoreItem>
+</file>
+
+<file path=customXml/itemProps2.xml><?xml version="1.0" encoding="utf-8"?>
+<ds:datastoreItem xmlns:ds="http://schemas.openxmlformats.org/officeDocument/2006/customXml" ds:itemID="{4700AC05-8E57-4EFF-B4A5-D01B1A87C039}">
+  <ds:schemaRefs>
+    <ds:schemaRef ds:uri="http://schemas.microsoft.com/sharepoint/v3/contenttype/forms"/>
+  </ds:schemaRefs>
+</ds:datastoreItem>
+</file>
+
+<file path=customXml/itemProps3.xml><?xml version="1.0" encoding="utf-8"?>
+<ds:datastoreItem xmlns:ds="http://schemas.openxmlformats.org/officeDocument/2006/customXml" ds:itemID="{83A9FA6E-19C9-4793-9057-5448AEB127AA}">
+  <ds:schemaRefs>
+    <ds:schemaRef ds:uri="http://schemas.microsoft.com/office/2006/metadata/contentType"/>
+    <ds:schemaRef ds:uri="http://schemas.microsoft.com/office/2006/metadata/properties/metaAttributes"/>
+    <ds:schemaRef ds:uri="http://www.w3.org/2001/XMLSchema"/>
+    <ds:schemaRef ds:uri="http://schemas.microsoft.com/office/2006/metadata/properties"/>
+    <ds:schemaRef ds:uri="f2dc253e-1f0c-42da-bbaa-3d7680c172c3"/>
+    <ds:schemaRef ds:uri="http://schemas.microsoft.com/office/2006/documentManagement/types"/>
+    <ds:schemaRef ds:uri="http://schemas.microsoft.com/office/infopath/2007/PartnerControls"/>
+    <ds:schemaRef ds:uri="http://schemas.openxmlformats.org/package/2006/metadata/core-properties"/>
+    <ds:schemaRef ds:uri="http://purl.org/dc/elements/1.1/"/>
+    <ds:schemaRef ds:uri="http://purl.org/dc/terms/"/>
+    <ds:schemaRef ds:uri="http://schemas.microsoft.com/internal/obd"/>
+  </ds:schemaRefs>
+</ds:datastoreItem>
+</file>
+
+<file path=customXml/itemProps4.xml><?xml version="1.0" encoding="utf-8"?>
 <ds:datastoreItem xmlns:ds="http://schemas.openxmlformats.org/officeDocument/2006/customXml" ds:itemID="{45A9676F-09BA-4670-8E20-02CBF607C7F5}">
   <ds:schemaRefs>
     <ds:schemaRef ds:uri="http://schemas.openxmlformats.org/officeDocument/2006/bibliography"/>
   </ds:schemaRefs>
 </ds:datastoreItem>
-</file>
-
-<file path=customXml/itemProps2.xml><?xml version="1.0" encoding="utf-8"?>
-<ds:datastoreItem xmlns:ds="http://schemas.openxmlformats.org/officeDocument/2006/customXml" ds:itemID="{83A9FA6E-19C9-4793-9057-5448AEB127AA}"/>
-</file>
-
-<file path=customXml/itemProps3.xml><?xml version="1.0" encoding="utf-8"?>
-<ds:datastoreItem xmlns:ds="http://schemas.openxmlformats.org/officeDocument/2006/customXml" ds:itemID="{4700AC05-8E57-4EFF-B4A5-D01B1A87C039}"/>
-</file>
-
-<file path=customXml/itemProps4.xml><?xml version="1.0" encoding="utf-8"?>
-<ds:datastoreItem xmlns:ds="http://schemas.openxmlformats.org/officeDocument/2006/customXml" ds:itemID="{271B5FD1-6209-4CAD-8C95-B51C5DA03C72}"/>
 </file>
</xml_diff>

<commit_message>
data structures worksheet task 2 q4
</commit_message>
<xml_diff>
--- a/data structures/Data structures Worksheet 1 Arrays.docx
+++ b/data structures/Data structures Worksheet 1 Arrays.docx
@@ -1564,6 +1564,485 @@
           <w:lang w:eastAsia="en-GB"/>
         </w:rPr>
         <w:t xml:space="preserve"> = [10,12,15,10]</w:t>
+      </w:r>
+    </w:p>
+    <w:p>
+      <w:pPr>
+        <w:spacing w:after="240"/>
+        <w:rPr>
+          <w:rFonts w:ascii="Arial" w:eastAsia="Times New Roman" w:hAnsi="Arial" w:cs="Arial"/>
+          <w:b/>
+          <w:szCs w:val="22"/>
+          <w:lang w:eastAsia="en-GB"/>
+        </w:rPr>
+      </w:pPr>
+      <w:r>
+        <w:rPr>
+          <w:rFonts w:ascii="Arial" w:eastAsia="Times New Roman" w:hAnsi="Arial" w:cs="Arial"/>
+          <w:b/>
+          <w:szCs w:val="22"/>
+          <w:lang w:eastAsia="en-GB"/>
+        </w:rPr>
+        <w:t>quarter1 = 0</w:t>
+      </w:r>
+    </w:p>
+    <w:p>
+      <w:pPr>
+        <w:spacing w:after="240"/>
+        <w:rPr>
+          <w:rFonts w:ascii="Arial" w:eastAsia="Times New Roman" w:hAnsi="Arial" w:cs="Arial"/>
+          <w:b/>
+          <w:szCs w:val="22"/>
+          <w:lang w:eastAsia="en-GB"/>
+        </w:rPr>
+      </w:pPr>
+      <w:r>
+        <w:rPr>
+          <w:rFonts w:ascii="Arial" w:eastAsia="Times New Roman" w:hAnsi="Arial" w:cs="Arial"/>
+          <w:b/>
+          <w:szCs w:val="22"/>
+          <w:lang w:eastAsia="en-GB"/>
+        </w:rPr>
+        <w:t>quarter2 = 0</w:t>
+      </w:r>
+    </w:p>
+    <w:p>
+      <w:pPr>
+        <w:spacing w:after="240"/>
+        <w:rPr>
+          <w:rFonts w:ascii="Arial" w:eastAsia="Times New Roman" w:hAnsi="Arial" w:cs="Arial"/>
+          <w:b/>
+          <w:szCs w:val="22"/>
+          <w:lang w:eastAsia="en-GB"/>
+        </w:rPr>
+      </w:pPr>
+      <w:r>
+        <w:rPr>
+          <w:rFonts w:ascii="Arial" w:eastAsia="Times New Roman" w:hAnsi="Arial" w:cs="Arial"/>
+          <w:b/>
+          <w:szCs w:val="22"/>
+          <w:lang w:eastAsia="en-GB"/>
+        </w:rPr>
+        <w:t>quarter3 = 0</w:t>
+      </w:r>
+    </w:p>
+    <w:p>
+      <w:pPr>
+        <w:spacing w:after="240"/>
+        <w:rPr>
+          <w:rFonts w:ascii="Arial" w:eastAsia="Times New Roman" w:hAnsi="Arial" w:cs="Arial"/>
+          <w:b/>
+          <w:szCs w:val="22"/>
+          <w:lang w:eastAsia="en-GB"/>
+        </w:rPr>
+      </w:pPr>
+      <w:r>
+        <w:rPr>
+          <w:rFonts w:ascii="Arial" w:eastAsia="Times New Roman" w:hAnsi="Arial" w:cs="Arial"/>
+          <w:b/>
+          <w:szCs w:val="22"/>
+          <w:lang w:eastAsia="en-GB"/>
+        </w:rPr>
+        <w:t>quarter4 = 0</w:t>
+      </w:r>
+    </w:p>
+    <w:p>
+      <w:pPr>
+        <w:spacing w:after="240"/>
+        <w:rPr>
+          <w:rFonts w:ascii="Arial" w:eastAsia="Times New Roman" w:hAnsi="Arial" w:cs="Arial"/>
+          <w:b/>
+          <w:szCs w:val="22"/>
+          <w:lang w:eastAsia="en-GB"/>
+        </w:rPr>
+      </w:pPr>
+    </w:p>
+    <w:p>
+      <w:pPr>
+        <w:spacing w:after="240"/>
+        <w:rPr>
+          <w:rFonts w:ascii="Arial" w:eastAsia="Times New Roman" w:hAnsi="Arial" w:cs="Arial"/>
+          <w:b/>
+          <w:szCs w:val="22"/>
+          <w:lang w:eastAsia="en-GB"/>
+        </w:rPr>
+      </w:pPr>
+      <w:r>
+        <w:rPr>
+          <w:rFonts w:ascii="Arial" w:eastAsia="Times New Roman" w:hAnsi="Arial" w:cs="Arial"/>
+          <w:b/>
+          <w:szCs w:val="22"/>
+          <w:lang w:eastAsia="en-GB"/>
+        </w:rPr>
+        <w:t>outlet1Sales = [10, 12, 15, 10]</w:t>
+      </w:r>
+    </w:p>
+    <w:p>
+      <w:pPr>
+        <w:spacing w:after="240"/>
+        <w:rPr>
+          <w:rFonts w:ascii="Arial" w:eastAsia="Times New Roman" w:hAnsi="Arial" w:cs="Arial"/>
+          <w:b/>
+          <w:szCs w:val="22"/>
+          <w:lang w:eastAsia="en-GB"/>
+        </w:rPr>
+      </w:pPr>
+      <w:r>
+        <w:rPr>
+          <w:rFonts w:ascii="Arial" w:eastAsia="Times New Roman" w:hAnsi="Arial" w:cs="Arial"/>
+          <w:b/>
+          <w:szCs w:val="22"/>
+          <w:lang w:eastAsia="en-GB"/>
+        </w:rPr>
+        <w:t>outlet2Sales = [5, 8, 3, 6]</w:t>
+      </w:r>
+    </w:p>
+    <w:p>
+      <w:pPr>
+        <w:spacing w:after="240"/>
+        <w:rPr>
+          <w:rFonts w:ascii="Arial" w:eastAsia="Times New Roman" w:hAnsi="Arial" w:cs="Arial"/>
+          <w:b/>
+          <w:szCs w:val="22"/>
+          <w:lang w:eastAsia="en-GB"/>
+        </w:rPr>
+      </w:pPr>
+      <w:r>
+        <w:rPr>
+          <w:rFonts w:ascii="Arial" w:eastAsia="Times New Roman" w:hAnsi="Arial" w:cs="Arial"/>
+          <w:b/>
+          <w:szCs w:val="22"/>
+          <w:lang w:eastAsia="en-GB"/>
+        </w:rPr>
+        <w:t>outlet3Sales = [10, 12, 15, 10]</w:t>
+      </w:r>
+    </w:p>
+    <w:p>
+      <w:pPr>
+        <w:spacing w:after="240"/>
+        <w:rPr>
+          <w:rFonts w:ascii="Arial" w:eastAsia="Times New Roman" w:hAnsi="Arial" w:cs="Arial"/>
+          <w:b/>
+          <w:szCs w:val="22"/>
+          <w:lang w:eastAsia="en-GB"/>
+        </w:rPr>
+      </w:pPr>
+      <w:proofErr w:type="spellStart"/>
+      <w:r>
+        <w:rPr>
+          <w:rFonts w:ascii="Arial" w:eastAsia="Times New Roman" w:hAnsi="Arial" w:cs="Arial"/>
+          <w:b/>
+          <w:szCs w:val="22"/>
+          <w:lang w:eastAsia="en-GB"/>
+        </w:rPr>
+        <w:t>salesCombined</w:t>
+      </w:r>
+      <w:proofErr w:type="spellEnd"/>
+      <w:r>
+        <w:rPr>
+          <w:rFonts w:ascii="Arial" w:eastAsia="Times New Roman" w:hAnsi="Arial" w:cs="Arial"/>
+          <w:b/>
+          <w:szCs w:val="22"/>
+          <w:lang w:eastAsia="en-GB"/>
+        </w:rPr>
+        <w:t xml:space="preserve"> = []</w:t>
+      </w:r>
+    </w:p>
+    <w:p>
+      <w:pPr>
+        <w:spacing w:after="240"/>
+        <w:rPr>
+          <w:rFonts w:ascii="Arial" w:eastAsia="Times New Roman" w:hAnsi="Arial" w:cs="Arial"/>
+          <w:b/>
+          <w:szCs w:val="22"/>
+          <w:lang w:eastAsia="en-GB"/>
+        </w:rPr>
+      </w:pPr>
+      <w:proofErr w:type="spellStart"/>
+      <w:r>
+        <w:rPr>
+          <w:rFonts w:ascii="Arial" w:eastAsia="Times New Roman" w:hAnsi="Arial" w:cs="Arial"/>
+          <w:b/>
+          <w:szCs w:val="22"/>
+          <w:lang w:eastAsia="en-GB"/>
+        </w:rPr>
+        <w:t>salesCombined.extend</w:t>
+      </w:r>
+      <w:proofErr w:type="spellEnd"/>
+      <w:r>
+        <w:rPr>
+          <w:rFonts w:ascii="Arial" w:eastAsia="Times New Roman" w:hAnsi="Arial" w:cs="Arial"/>
+          <w:b/>
+          <w:szCs w:val="22"/>
+          <w:lang w:eastAsia="en-GB"/>
+        </w:rPr>
+        <w:t>([outlet1Sales, outlet2Sales, outlet3Sales])</w:t>
+      </w:r>
+    </w:p>
+    <w:p>
+      <w:pPr>
+        <w:spacing w:after="240"/>
+        <w:rPr>
+          <w:rFonts w:ascii="Arial" w:eastAsia="Times New Roman" w:hAnsi="Arial" w:cs="Arial"/>
+          <w:b/>
+          <w:szCs w:val="22"/>
+          <w:lang w:eastAsia="en-GB"/>
+        </w:rPr>
+      </w:pPr>
+      <w:r>
+        <w:rPr>
+          <w:rFonts w:ascii="Arial" w:eastAsia="Times New Roman" w:hAnsi="Arial" w:cs="Arial"/>
+          <w:b/>
+          <w:szCs w:val="22"/>
+          <w:lang w:eastAsia="en-GB"/>
+        </w:rPr>
+        <w:t xml:space="preserve">for outlet in </w:t>
+      </w:r>
+      <w:proofErr w:type="spellStart"/>
+      <w:r>
+        <w:rPr>
+          <w:rFonts w:ascii="Arial" w:eastAsia="Times New Roman" w:hAnsi="Arial" w:cs="Arial"/>
+          <w:b/>
+          <w:szCs w:val="22"/>
+          <w:lang w:eastAsia="en-GB"/>
+        </w:rPr>
+        <w:t>salesCombined</w:t>
+      </w:r>
+      <w:proofErr w:type="spellEnd"/>
+      <w:r>
+        <w:rPr>
+          <w:rFonts w:ascii="Arial" w:eastAsia="Times New Roman" w:hAnsi="Arial" w:cs="Arial"/>
+          <w:b/>
+          <w:szCs w:val="22"/>
+          <w:lang w:eastAsia="en-GB"/>
+        </w:rPr>
+        <w:t xml:space="preserve"> do</w:t>
+      </w:r>
+    </w:p>
+    <w:p>
+      <w:pPr>
+        <w:spacing w:after="240"/>
+        <w:rPr>
+          <w:rFonts w:ascii="Arial" w:eastAsia="Times New Roman" w:hAnsi="Arial" w:cs="Arial"/>
+          <w:b/>
+          <w:szCs w:val="22"/>
+          <w:lang w:eastAsia="en-GB"/>
+        </w:rPr>
+      </w:pPr>
+      <w:r>
+        <w:rPr>
+          <w:rFonts w:ascii="Arial" w:eastAsia="Times New Roman" w:hAnsi="Arial" w:cs="Arial"/>
+          <w:b/>
+          <w:szCs w:val="22"/>
+          <w:lang w:eastAsia="en-GB"/>
+        </w:rPr>
+        <w:t>    quarter1 += outlet[0]</w:t>
+      </w:r>
+    </w:p>
+    <w:p>
+      <w:pPr>
+        <w:spacing w:after="240"/>
+        <w:rPr>
+          <w:rFonts w:ascii="Arial" w:eastAsia="Times New Roman" w:hAnsi="Arial" w:cs="Arial"/>
+          <w:b/>
+          <w:szCs w:val="22"/>
+          <w:lang w:eastAsia="en-GB"/>
+        </w:rPr>
+      </w:pPr>
+      <w:r>
+        <w:rPr>
+          <w:rFonts w:ascii="Arial" w:eastAsia="Times New Roman" w:hAnsi="Arial" w:cs="Arial"/>
+          <w:b/>
+          <w:szCs w:val="22"/>
+          <w:lang w:eastAsia="en-GB"/>
+        </w:rPr>
+        <w:t>    quarter2 += outlet[1]</w:t>
+      </w:r>
+    </w:p>
+    <w:p>
+      <w:pPr>
+        <w:spacing w:after="240"/>
+        <w:rPr>
+          <w:rFonts w:ascii="Arial" w:eastAsia="Times New Roman" w:hAnsi="Arial" w:cs="Arial"/>
+          <w:b/>
+          <w:szCs w:val="22"/>
+          <w:lang w:eastAsia="en-GB"/>
+        </w:rPr>
+      </w:pPr>
+      <w:r>
+        <w:rPr>
+          <w:rFonts w:ascii="Arial" w:eastAsia="Times New Roman" w:hAnsi="Arial" w:cs="Arial"/>
+          <w:b/>
+          <w:szCs w:val="22"/>
+          <w:lang w:eastAsia="en-GB"/>
+        </w:rPr>
+        <w:t>    quarter3 += outlet[2]</w:t>
+      </w:r>
+    </w:p>
+    <w:p>
+      <w:pPr>
+        <w:spacing w:after="240"/>
+        <w:rPr>
+          <w:rFonts w:ascii="Arial" w:eastAsia="Times New Roman" w:hAnsi="Arial" w:cs="Arial"/>
+          <w:b/>
+          <w:szCs w:val="22"/>
+          <w:lang w:eastAsia="en-GB"/>
+        </w:rPr>
+      </w:pPr>
+      <w:r>
+        <w:rPr>
+          <w:rFonts w:ascii="Arial" w:eastAsia="Times New Roman" w:hAnsi="Arial" w:cs="Arial"/>
+          <w:b/>
+          <w:szCs w:val="22"/>
+          <w:lang w:eastAsia="en-GB"/>
+        </w:rPr>
+        <w:t>    quarter4 += outlet[3]</w:t>
+      </w:r>
+    </w:p>
+    <w:p>
+      <w:pPr>
+        <w:spacing w:after="240"/>
+        <w:rPr>
+          <w:rFonts w:ascii="Arial" w:eastAsia="Times New Roman" w:hAnsi="Arial" w:cs="Arial"/>
+          <w:b/>
+          <w:szCs w:val="22"/>
+          <w:lang w:eastAsia="en-GB"/>
+        </w:rPr>
+      </w:pPr>
+    </w:p>
+    <w:p>
+      <w:pPr>
+        <w:spacing w:after="240"/>
+        <w:rPr>
+          <w:rFonts w:ascii="Arial" w:eastAsia="Times New Roman" w:hAnsi="Arial" w:cs="Arial"/>
+          <w:b/>
+          <w:szCs w:val="22"/>
+          <w:lang w:eastAsia="en-GB"/>
+        </w:rPr>
+      </w:pPr>
+      <w:r>
+        <w:rPr>
+          <w:rFonts w:ascii="Arial" w:eastAsia="Times New Roman" w:hAnsi="Arial" w:cs="Arial"/>
+          <w:b/>
+          <w:szCs w:val="22"/>
+          <w:lang w:eastAsia="en-GB"/>
+        </w:rPr>
+        <w:t>print("Total for quarter 1", quarter1)</w:t>
+      </w:r>
+    </w:p>
+    <w:p>
+      <w:pPr>
+        <w:spacing w:after="240"/>
+        <w:rPr>
+          <w:rFonts w:ascii="Arial" w:eastAsia="Times New Roman" w:hAnsi="Arial" w:cs="Arial"/>
+          <w:b/>
+          <w:szCs w:val="22"/>
+          <w:lang w:eastAsia="en-GB"/>
+        </w:rPr>
+      </w:pPr>
+      <w:r>
+        <w:rPr>
+          <w:rFonts w:ascii="Arial" w:eastAsia="Times New Roman" w:hAnsi="Arial" w:cs="Arial"/>
+          <w:b/>
+          <w:szCs w:val="22"/>
+          <w:lang w:eastAsia="en-GB"/>
+        </w:rPr>
+        <w:t>print("Total for quarter 2", quarter2)</w:t>
+      </w:r>
+    </w:p>
+    <w:p>
+      <w:pPr>
+        <w:spacing w:after="240"/>
+        <w:rPr>
+          <w:rFonts w:ascii="Arial" w:eastAsia="Times New Roman" w:hAnsi="Arial" w:cs="Arial"/>
+          <w:b/>
+          <w:szCs w:val="22"/>
+          <w:lang w:eastAsia="en-GB"/>
+        </w:rPr>
+      </w:pPr>
+      <w:r>
+        <w:rPr>
+          <w:rFonts w:ascii="Arial" w:eastAsia="Times New Roman" w:hAnsi="Arial" w:cs="Arial"/>
+          <w:b/>
+          <w:szCs w:val="22"/>
+          <w:lang w:eastAsia="en-GB"/>
+        </w:rPr>
+        <w:lastRenderedPageBreak/>
+        <w:t>print("Total for quarter 3", quarter3)</w:t>
+      </w:r>
+    </w:p>
+    <w:p>
+      <w:pPr>
+        <w:spacing w:after="240"/>
+        <w:rPr>
+          <w:rFonts w:ascii="Arial" w:eastAsia="Times New Roman" w:hAnsi="Arial" w:cs="Arial"/>
+          <w:b/>
+          <w:szCs w:val="22"/>
+          <w:lang w:eastAsia="en-GB"/>
+        </w:rPr>
+      </w:pPr>
+      <w:r>
+        <w:rPr>
+          <w:rFonts w:ascii="Arial" w:eastAsia="Times New Roman" w:hAnsi="Arial" w:cs="Arial"/>
+          <w:b/>
+          <w:szCs w:val="22"/>
+          <w:lang w:eastAsia="en-GB"/>
+        </w:rPr>
+        <w:t>print("Total for quarter 4", quarter4)</w:t>
+      </w:r>
+    </w:p>
+    <w:p>
+      <w:pPr>
+        <w:spacing w:after="240"/>
+        <w:rPr>
+          <w:rFonts w:ascii="Arial" w:eastAsia="Times New Roman" w:hAnsi="Arial" w:cs="Arial"/>
+          <w:b/>
+          <w:szCs w:val="22"/>
+          <w:lang w:eastAsia="en-GB"/>
+        </w:rPr>
+      </w:pPr>
+      <w:r>
+        <w:rPr>
+          <w:rFonts w:ascii="Arial" w:eastAsia="Times New Roman" w:hAnsi="Arial" w:cs="Arial"/>
+          <w:b/>
+          <w:szCs w:val="22"/>
+          <w:lang w:eastAsia="en-GB"/>
+        </w:rPr>
+        <w:drawing>
+          <wp:inline distT="0" distB="0" distL="0" distR="0" wp14:anchorId="29B551E7" wp14:editId="11B77E1A">
+            <wp:extent cx="5245370" cy="4197566"/>
+            <wp:effectExtent l="0" t="0" r="0" b="0"/>
+            <wp:docPr id="600050453" name="Picture 1" descr="A computer screen shot of a program&#10;&#10;Description automatically generated"/>
+            <wp:cNvGraphicFramePr>
+              <a:graphicFrameLocks xmlns:a="http://schemas.openxmlformats.org/drawingml/2006/main" noChangeAspect="1"/>
+            </wp:cNvGraphicFramePr>
+            <a:graphic xmlns:a="http://schemas.openxmlformats.org/drawingml/2006/main">
+              <a:graphicData uri="http://schemas.openxmlformats.org/drawingml/2006/picture">
+                <pic:pic xmlns:pic="http://schemas.openxmlformats.org/drawingml/2006/picture">
+                  <pic:nvPicPr>
+                    <pic:cNvPr id="600050453" name="Picture 1" descr="A computer screen shot of a program&#10;&#10;Description automatically generated"/>
+                    <pic:cNvPicPr/>
+                  </pic:nvPicPr>
+                  <pic:blipFill>
+                    <a:blip r:embed="rId11"/>
+                    <a:stretch>
+                      <a:fillRect/>
+                    </a:stretch>
+                  </pic:blipFill>
+                  <pic:spPr>
+                    <a:xfrm>
+                      <a:off x="0" y="0"/>
+                      <a:ext cx="5245370" cy="4197566"/>
+                    </a:xfrm>
+                    <a:prstGeom prst="rect">
+                      <a:avLst/>
+                    </a:prstGeom>
+                  </pic:spPr>
+                </pic:pic>
+              </a:graphicData>
+            </a:graphic>
+          </wp:inline>
+        </w:drawing>
       </w:r>
     </w:p>
     <w:p>
@@ -1980,7 +2459,7 @@
           <w:szCs w:val="22"/>
           <w:lang w:eastAsia="en-GB"/>
         </w:rPr>
-        <w:t>Add instruction here</w:t>
+        <w:t>total = []</w:t>
       </w:r>
     </w:p>
     <w:p>
@@ -2002,6 +2481,40 @@
           <w:lang w:eastAsia="en-GB"/>
         </w:rPr>
       </w:pPr>
+      <w:r>
+        <w:rPr>
+          <w:rFonts w:ascii="Arial" w:eastAsia="Times New Roman" w:hAnsi="Arial" w:cs="Arial"/>
+          <w:i/>
+          <w:color w:val="FF0000"/>
+          <w:sz w:val="22"/>
+          <w:szCs w:val="22"/>
+          <w:lang w:eastAsia="en-GB"/>
+        </w:rPr>
+        <w:tab/>
+      </w:r>
+      <w:r>
+        <w:rPr>
+          <w:rFonts w:ascii="Arial" w:eastAsia="Times New Roman" w:hAnsi="Arial" w:cs="Arial"/>
+          <w:i/>
+          <w:color w:val="FF0000"/>
+          <w:sz w:val="22"/>
+          <w:szCs w:val="22"/>
+          <w:lang w:eastAsia="en-GB"/>
+        </w:rPr>
+        <w:tab/>
+      </w:r>
+      <w:r>
+        <w:rPr>
+          <w:rFonts w:ascii="Arial" w:eastAsia="Times New Roman" w:hAnsi="Arial" w:cs="Arial"/>
+          <w:i/>
+          <w:color w:val="FF0000"/>
+          <w:sz w:val="22"/>
+          <w:szCs w:val="22"/>
+          <w:lang w:eastAsia="en-GB"/>
+        </w:rPr>
+        <w:tab/>
+        <w:t>for outlet = 0 to 49</w:t>
+      </w:r>
     </w:p>
     <w:p>
       <w:pPr>
@@ -2015,12 +2528,114 @@
         <w:ind w:left="851" w:hanging="426"/>
         <w:rPr>
           <w:rFonts w:ascii="Arial" w:eastAsia="Times New Roman" w:hAnsi="Arial" w:cs="Arial"/>
-          <w:color w:val="FF0000"/>
-          <w:sz w:val="22"/>
-          <w:szCs w:val="22"/>
-          <w:lang w:eastAsia="en-GB"/>
-        </w:rPr>
-      </w:pPr>
+          <w:sz w:val="22"/>
+          <w:szCs w:val="22"/>
+          <w:lang w:eastAsia="en-GB"/>
+        </w:rPr>
+      </w:pPr>
+      <w:r>
+        <w:rPr>
+          <w:rFonts w:ascii="Arial" w:eastAsia="Times New Roman" w:hAnsi="Arial" w:cs="Arial"/>
+          <w:sz w:val="22"/>
+          <w:szCs w:val="22"/>
+          <w:lang w:eastAsia="en-GB"/>
+        </w:rPr>
+        <w:tab/>
+      </w:r>
+      <w:r>
+        <w:rPr>
+          <w:rFonts w:ascii="Arial" w:eastAsia="Times New Roman" w:hAnsi="Arial" w:cs="Arial"/>
+          <w:sz w:val="22"/>
+          <w:szCs w:val="22"/>
+          <w:lang w:eastAsia="en-GB"/>
+        </w:rPr>
+        <w:tab/>
+      </w:r>
+      <w:r>
+        <w:rPr>
+          <w:rFonts w:ascii="Arial" w:eastAsia="Times New Roman" w:hAnsi="Arial" w:cs="Arial"/>
+          <w:sz w:val="22"/>
+          <w:szCs w:val="22"/>
+          <w:lang w:eastAsia="en-GB"/>
+        </w:rPr>
+        <w:tab/>
+      </w:r>
+      <w:r>
+        <w:rPr>
+          <w:rFonts w:ascii="Arial" w:eastAsia="Times New Roman" w:hAnsi="Arial" w:cs="Arial"/>
+          <w:sz w:val="22"/>
+          <w:szCs w:val="22"/>
+          <w:lang w:eastAsia="en-GB"/>
+        </w:rPr>
+        <w:tab/>
+      </w:r>
+      <w:r>
+        <w:rPr>
+          <w:rFonts w:ascii="Arial" w:eastAsia="Times New Roman" w:hAnsi="Arial" w:cs="Arial"/>
+          <w:sz w:val="22"/>
+          <w:szCs w:val="22"/>
+          <w:lang w:eastAsia="en-GB"/>
+        </w:rPr>
+        <w:t xml:space="preserve">total[quarter] = total[quarter]  + </w:t>
+      </w:r>
+      <w:proofErr w:type="spellStart"/>
+      <w:r>
+        <w:rPr>
+          <w:rFonts w:ascii="Arial" w:eastAsia="Times New Roman" w:hAnsi="Arial" w:cs="Arial"/>
+          <w:sz w:val="22"/>
+          <w:szCs w:val="22"/>
+          <w:lang w:eastAsia="en-GB"/>
+        </w:rPr>
+        <w:t>outlet</w:t>
+      </w:r>
+      <w:r>
+        <w:rPr>
+          <w:rFonts w:ascii="Arial" w:eastAsia="Times New Roman" w:hAnsi="Arial" w:cs="Arial"/>
+          <w:sz w:val="22"/>
+          <w:szCs w:val="22"/>
+          <w:lang w:eastAsia="en-GB"/>
+        </w:rPr>
+        <w:t>Sales</w:t>
+      </w:r>
+      <w:proofErr w:type="spellEnd"/>
+      <w:r>
+        <w:rPr>
+          <w:rFonts w:ascii="Arial" w:eastAsia="Times New Roman" w:hAnsi="Arial" w:cs="Arial"/>
+          <w:sz w:val="22"/>
+          <w:szCs w:val="22"/>
+          <w:lang w:eastAsia="en-GB"/>
+        </w:rPr>
+        <w:t>[</w:t>
+      </w:r>
+      <w:proofErr w:type="spellStart"/>
+      <w:r>
+        <w:rPr>
+          <w:rFonts w:ascii="Arial" w:eastAsia="Times New Roman" w:hAnsi="Arial" w:cs="Arial"/>
+          <w:sz w:val="22"/>
+          <w:szCs w:val="22"/>
+          <w:lang w:eastAsia="en-GB"/>
+        </w:rPr>
+        <w:t>quarter,</w:t>
+      </w:r>
+      <w:r>
+        <w:rPr>
+          <w:rFonts w:ascii="Arial" w:eastAsia="Times New Roman" w:hAnsi="Arial" w:cs="Arial"/>
+          <w:sz w:val="22"/>
+          <w:szCs w:val="22"/>
+          <w:lang w:eastAsia="en-GB"/>
+        </w:rPr>
+        <w:t>outlet</w:t>
+      </w:r>
+      <w:proofErr w:type="spellEnd"/>
+      <w:r>
+        <w:rPr>
+          <w:rFonts w:ascii="Arial" w:eastAsia="Times New Roman" w:hAnsi="Arial" w:cs="Arial"/>
+          <w:sz w:val="22"/>
+          <w:szCs w:val="22"/>
+          <w:lang w:eastAsia="en-GB"/>
+        </w:rPr>
+        <w:t>]</w:t>
+      </w:r>
     </w:p>
     <w:p>
       <w:pPr>
@@ -2034,55 +2649,38 @@
         <w:ind w:left="851" w:hanging="426"/>
         <w:rPr>
           <w:rFonts w:ascii="Arial" w:eastAsia="Times New Roman" w:hAnsi="Arial" w:cs="Arial"/>
-          <w:sz w:val="22"/>
-          <w:szCs w:val="22"/>
-          <w:lang w:eastAsia="en-GB"/>
-        </w:rPr>
-      </w:pPr>
-      <w:r>
-        <w:rPr>
-          <w:rFonts w:ascii="Arial" w:eastAsia="Times New Roman" w:hAnsi="Arial" w:cs="Arial"/>
-          <w:sz w:val="22"/>
-          <w:szCs w:val="22"/>
-          <w:lang w:eastAsia="en-GB"/>
-        </w:rPr>
-        <w:tab/>
-      </w:r>
-      <w:r>
-        <w:rPr>
-          <w:rFonts w:ascii="Arial" w:eastAsia="Times New Roman" w:hAnsi="Arial" w:cs="Arial"/>
-          <w:sz w:val="22"/>
-          <w:szCs w:val="22"/>
-          <w:lang w:eastAsia="en-GB"/>
-        </w:rPr>
-        <w:tab/>
-      </w:r>
-      <w:r>
-        <w:rPr>
-          <w:rFonts w:ascii="Arial" w:eastAsia="Times New Roman" w:hAnsi="Arial" w:cs="Arial"/>
-          <w:sz w:val="22"/>
-          <w:szCs w:val="22"/>
-          <w:lang w:eastAsia="en-GB"/>
-        </w:rPr>
-        <w:tab/>
-      </w:r>
-      <w:r>
-        <w:rPr>
-          <w:rFonts w:ascii="Arial" w:eastAsia="Times New Roman" w:hAnsi="Arial" w:cs="Arial"/>
-          <w:sz w:val="22"/>
-          <w:szCs w:val="22"/>
-          <w:lang w:eastAsia="en-GB"/>
-        </w:rPr>
-        <w:tab/>
-      </w:r>
-      <w:r>
-        <w:rPr>
-          <w:rFonts w:ascii="Arial" w:eastAsia="Times New Roman" w:hAnsi="Arial" w:cs="Arial"/>
-          <w:sz w:val="22"/>
-          <w:szCs w:val="22"/>
-          <w:lang w:eastAsia="en-GB"/>
-        </w:rPr>
-        <w:t xml:space="preserve">total[quarter] = total[quarter]  + </w:t>
+          <w:color w:val="FF0000"/>
+          <w:sz w:val="22"/>
+          <w:szCs w:val="22"/>
+          <w:lang w:val="fr-FR" w:eastAsia="en-GB"/>
+        </w:rPr>
+      </w:pPr>
+      <w:r>
+        <w:rPr>
+          <w:rFonts w:ascii="Arial" w:eastAsia="Times New Roman" w:hAnsi="Arial" w:cs="Arial"/>
+          <w:sz w:val="22"/>
+          <w:szCs w:val="22"/>
+          <w:lang w:eastAsia="en-GB"/>
+        </w:rPr>
+        <w:tab/>
+      </w:r>
+      <w:r>
+        <w:rPr>
+          <w:rFonts w:ascii="Arial" w:eastAsia="Times New Roman" w:hAnsi="Arial" w:cs="Arial"/>
+          <w:sz w:val="22"/>
+          <w:szCs w:val="22"/>
+          <w:lang w:eastAsia="en-GB"/>
+        </w:rPr>
+        <w:tab/>
+      </w:r>
+      <w:r>
+        <w:rPr>
+          <w:rFonts w:ascii="Arial" w:eastAsia="Times New Roman" w:hAnsi="Arial" w:cs="Arial"/>
+          <w:sz w:val="22"/>
+          <w:szCs w:val="22"/>
+          <w:lang w:eastAsia="en-GB"/>
+        </w:rPr>
+        <w:tab/>
       </w:r>
       <w:proofErr w:type="spellStart"/>
       <w:r>
@@ -2090,18 +2688,9 @@
           <w:rFonts w:ascii="Arial" w:eastAsia="Times New Roman" w:hAnsi="Arial" w:cs="Arial"/>
           <w:sz w:val="22"/>
           <w:szCs w:val="22"/>
-          <w:lang w:eastAsia="en-GB"/>
-        </w:rPr>
-        <w:t>outlet</w:t>
-      </w:r>
-      <w:r>
-        <w:rPr>
-          <w:rFonts w:ascii="Arial" w:eastAsia="Times New Roman" w:hAnsi="Arial" w:cs="Arial"/>
-          <w:sz w:val="22"/>
-          <w:szCs w:val="22"/>
-          <w:lang w:eastAsia="en-GB"/>
-        </w:rPr>
-        <w:t>Sales</w:t>
+          <w:lang w:val="fr-FR" w:eastAsia="en-GB"/>
+        </w:rPr>
+        <w:t>next</w:t>
       </w:r>
       <w:proofErr w:type="spellEnd"/>
       <w:r>
@@ -2109,39 +2698,34 @@
           <w:rFonts w:ascii="Arial" w:eastAsia="Times New Roman" w:hAnsi="Arial" w:cs="Arial"/>
           <w:sz w:val="22"/>
           <w:szCs w:val="22"/>
-          <w:lang w:eastAsia="en-GB"/>
-        </w:rPr>
-        <w:t>[</w:t>
+          <w:lang w:val="fr-FR" w:eastAsia="en-GB"/>
+        </w:rPr>
+        <w:t xml:space="preserve"> </w:t>
       </w:r>
       <w:proofErr w:type="spellStart"/>
       <w:r>
         <w:rPr>
           <w:rFonts w:ascii="Arial" w:eastAsia="Times New Roman" w:hAnsi="Arial" w:cs="Arial"/>
-          <w:sz w:val="22"/>
-          <w:szCs w:val="22"/>
-          <w:lang w:eastAsia="en-GB"/>
-        </w:rPr>
-        <w:t>quarter,</w:t>
-      </w:r>
-      <w:r>
-        <w:rPr>
-          <w:rFonts w:ascii="Arial" w:eastAsia="Times New Roman" w:hAnsi="Arial" w:cs="Arial"/>
-          <w:sz w:val="22"/>
-          <w:szCs w:val="22"/>
-          <w:lang w:eastAsia="en-GB"/>
-        </w:rPr>
-        <w:t>outlet</w:t>
+          <w:i/>
+          <w:color w:val="FF0000"/>
+          <w:sz w:val="22"/>
+          <w:szCs w:val="22"/>
+          <w:lang w:val="fr-FR" w:eastAsia="en-GB"/>
+        </w:rPr>
+        <w:t>ou</w:t>
+      </w:r>
+      <w:r>
+        <w:rPr>
+          <w:rFonts w:ascii="Arial" w:eastAsia="Times New Roman" w:hAnsi="Arial" w:cs="Arial"/>
+          <w:i/>
+          <w:color w:val="FF0000"/>
+          <w:sz w:val="22"/>
+          <w:szCs w:val="22"/>
+          <w:lang w:val="fr-FR" w:eastAsia="en-GB"/>
+        </w:rPr>
+        <w:t>tlet</w:t>
       </w:r>
       <w:proofErr w:type="spellEnd"/>
-      <w:r>
-        <w:rPr>
-          <w:rFonts w:ascii="Arial" w:eastAsia="Times New Roman" w:hAnsi="Arial" w:cs="Arial"/>
-          <w:sz w:val="22"/>
-          <w:szCs w:val="22"/>
-          <w:lang w:eastAsia="en-GB"/>
-        </w:rPr>
-        <w:t>]</w:t>
-      </w:r>
     </w:p>
     <w:p>
       <w:pPr>
@@ -2158,45 +2742,37 @@
           <w:color w:val="FF0000"/>
           <w:sz w:val="22"/>
           <w:szCs w:val="22"/>
-          <w:lang w:eastAsia="en-GB"/>
-        </w:rPr>
-      </w:pPr>
-      <w:r>
-        <w:rPr>
-          <w:rFonts w:ascii="Arial" w:eastAsia="Times New Roman" w:hAnsi="Arial" w:cs="Arial"/>
-          <w:sz w:val="22"/>
-          <w:szCs w:val="22"/>
-          <w:lang w:eastAsia="en-GB"/>
-        </w:rPr>
-        <w:tab/>
-      </w:r>
-      <w:r>
-        <w:rPr>
-          <w:rFonts w:ascii="Arial" w:eastAsia="Times New Roman" w:hAnsi="Arial" w:cs="Arial"/>
-          <w:sz w:val="22"/>
-          <w:szCs w:val="22"/>
-          <w:lang w:eastAsia="en-GB"/>
-        </w:rPr>
-        <w:tab/>
-      </w:r>
-      <w:r>
-        <w:rPr>
-          <w:rFonts w:ascii="Arial" w:eastAsia="Times New Roman" w:hAnsi="Arial" w:cs="Arial"/>
-          <w:sz w:val="22"/>
-          <w:szCs w:val="22"/>
-          <w:lang w:eastAsia="en-GB"/>
-        </w:rPr>
-        <w:tab/>
-      </w:r>
-      <w:r>
-        <w:rPr>
-          <w:rFonts w:ascii="Arial" w:eastAsia="Times New Roman" w:hAnsi="Arial" w:cs="Arial"/>
-          <w:sz w:val="22"/>
-          <w:szCs w:val="22"/>
-          <w:lang w:eastAsia="en-GB"/>
-        </w:rPr>
-        <w:t xml:space="preserve">next </w:t>
-      </w:r>
+          <w:lang w:val="fr-FR" w:eastAsia="en-GB"/>
+        </w:rPr>
+      </w:pPr>
+      <w:r>
+        <w:rPr>
+          <w:rFonts w:ascii="Arial" w:eastAsia="Times New Roman" w:hAnsi="Arial" w:cs="Arial"/>
+          <w:sz w:val="22"/>
+          <w:szCs w:val="22"/>
+          <w:lang w:val="fr-FR" w:eastAsia="en-GB"/>
+        </w:rPr>
+        <w:tab/>
+      </w:r>
+      <w:r>
+        <w:rPr>
+          <w:rFonts w:ascii="Arial" w:eastAsia="Times New Roman" w:hAnsi="Arial" w:cs="Arial"/>
+          <w:sz w:val="22"/>
+          <w:szCs w:val="22"/>
+          <w:lang w:val="fr-FR" w:eastAsia="en-GB"/>
+        </w:rPr>
+        <w:tab/>
+      </w:r>
+      <w:r>
+        <w:rPr>
+          <w:rFonts w:ascii="Arial" w:eastAsia="Times New Roman" w:hAnsi="Arial" w:cs="Arial"/>
+          <w:sz w:val="22"/>
+          <w:szCs w:val="22"/>
+          <w:lang w:val="fr-FR" w:eastAsia="en-GB"/>
+        </w:rPr>
+        <w:tab/>
+      </w:r>
+      <w:proofErr w:type="spellStart"/>
       <w:r>
         <w:rPr>
           <w:rFonts w:ascii="Arial" w:eastAsia="Times New Roman" w:hAnsi="Arial" w:cs="Arial"/>
@@ -2204,56 +2780,11 @@
           <w:color w:val="FF0000"/>
           <w:sz w:val="22"/>
           <w:szCs w:val="22"/>
-          <w:lang w:eastAsia="en-GB"/>
-        </w:rPr>
-        <w:t>(complete statement here)</w:t>
-      </w:r>
-    </w:p>
-    <w:p>
-      <w:pPr>
-        <w:tabs>
-          <w:tab w:val="left" w:pos="426"/>
-          <w:tab w:val="left" w:pos="1276"/>
-          <w:tab w:val="left" w:pos="1701"/>
-          <w:tab w:val="left" w:pos="2127"/>
-          <w:tab w:val="left" w:pos="2694"/>
-        </w:tabs>
-        <w:ind w:left="851" w:hanging="426"/>
-        <w:rPr>
-          <w:rFonts w:ascii="Arial" w:eastAsia="Times New Roman" w:hAnsi="Arial" w:cs="Arial"/>
-          <w:color w:val="FF0000"/>
-          <w:sz w:val="22"/>
-          <w:szCs w:val="22"/>
-          <w:lang w:eastAsia="en-GB"/>
-        </w:rPr>
-      </w:pPr>
-      <w:r>
-        <w:rPr>
-          <w:rFonts w:ascii="Arial" w:eastAsia="Times New Roman" w:hAnsi="Arial" w:cs="Arial"/>
-          <w:sz w:val="22"/>
-          <w:szCs w:val="22"/>
-          <w:lang w:eastAsia="en-GB"/>
-        </w:rPr>
-        <w:tab/>
-      </w:r>
-      <w:r>
-        <w:rPr>
-          <w:rFonts w:ascii="Arial" w:eastAsia="Times New Roman" w:hAnsi="Arial" w:cs="Arial"/>
-          <w:sz w:val="22"/>
-          <w:szCs w:val="22"/>
-          <w:lang w:eastAsia="en-GB"/>
-        </w:rPr>
-        <w:tab/>
-      </w:r>
-      <w:r>
-        <w:rPr>
-          <w:rFonts w:ascii="Arial" w:eastAsia="Times New Roman" w:hAnsi="Arial" w:cs="Arial"/>
-          <w:sz w:val="22"/>
-          <w:szCs w:val="22"/>
-          <w:lang w:eastAsia="en-GB"/>
-        </w:rPr>
-        <w:tab/>
-      </w:r>
+          <w:lang w:val="fr-FR" w:eastAsia="en-GB"/>
+        </w:rPr>
+        <w:t>print</w:t>
+      </w:r>
+      <w:proofErr w:type="spellEnd"/>
       <w:r>
         <w:rPr>
           <w:rFonts w:ascii="Arial" w:eastAsia="Times New Roman" w:hAnsi="Arial" w:cs="Arial"/>
@@ -2261,9 +2792,9 @@
           <w:color w:val="FF0000"/>
           <w:sz w:val="22"/>
           <w:szCs w:val="22"/>
-          <w:lang w:eastAsia="en-GB"/>
-        </w:rPr>
-        <w:t>Add instruction here</w:t>
+          <w:lang w:val="fr-FR" w:eastAsia="en-GB"/>
+        </w:rPr>
+        <w:t>(total[quarter])</w:t>
       </w:r>
     </w:p>
     <w:p>
@@ -2283,7 +2814,7 @@
           <w:rFonts w:ascii="Arial" w:eastAsia="Times New Roman" w:hAnsi="Arial" w:cs="Arial"/>
           <w:b/>
           <w:szCs w:val="22"/>
-          <w:lang w:eastAsia="en-GB"/>
+          <w:lang w:val="fr-FR" w:eastAsia="en-GB"/>
         </w:rPr>
       </w:pPr>
       <w:r>
@@ -2291,7 +2822,7 @@
           <w:rFonts w:ascii="Arial" w:eastAsia="Times New Roman" w:hAnsi="Arial" w:cs="Arial"/>
           <w:b/>
           <w:szCs w:val="22"/>
-          <w:lang w:eastAsia="en-GB"/>
+          <w:lang w:val="fr-FR" w:eastAsia="en-GB"/>
         </w:rPr>
         <w:tab/>
       </w:r>
@@ -2300,7 +2831,7 @@
           <w:rFonts w:ascii="Arial" w:eastAsia="Times New Roman" w:hAnsi="Arial" w:cs="Arial"/>
           <w:b/>
           <w:szCs w:val="22"/>
-          <w:lang w:eastAsia="en-GB"/>
+          <w:lang w:val="fr-FR" w:eastAsia="en-GB"/>
         </w:rPr>
         <w:tab/>
       </w:r>
@@ -2330,7 +2861,7 @@
           <w:rFonts w:ascii="Arial" w:eastAsia="Times New Roman" w:hAnsi="Arial" w:cs="Arial"/>
           <w:b/>
           <w:szCs w:val="22"/>
-          <w:lang w:eastAsia="en-GB"/>
+          <w:lang w:val="fr-FR" w:eastAsia="en-GB"/>
         </w:rPr>
         <w:tab/>
       </w:r>
@@ -2905,8 +3436,16 @@
           <w:lang w:val="pt-PT" w:eastAsia="en-GB"/>
         </w:rPr>
         <w:tab/>
+      </w:r>
+      <w:proofErr w:type="spellStart"/>
+      <w:r>
+        <w:rPr>
+          <w:rFonts w:ascii="Arial" w:hAnsi="Arial" w:cs="Arial"/>
+          <w:lang w:val="pt-PT" w:eastAsia="en-GB"/>
+        </w:rPr>
         <w:t>x</w:t>
       </w:r>
+      <w:proofErr w:type="spellEnd"/>
       <w:r>
         <w:rPr>
           <w:rFonts w:ascii="Arial" w:hAnsi="Arial" w:cs="Arial"/>
@@ -3492,16 +4031,8 @@
           <w:lang w:val="pt-PT" w:eastAsia="en-GB"/>
         </w:rPr>
         <w:tab/>
-      </w:r>
-      <w:proofErr w:type="spellStart"/>
-      <w:r>
-        <w:rPr>
-          <w:rFonts w:ascii="Arial" w:hAnsi="Arial" w:cs="Arial"/>
-          <w:lang w:val="pt-PT" w:eastAsia="en-GB"/>
-        </w:rPr>
         <w:t>x</w:t>
       </w:r>
-      <w:proofErr w:type="spellEnd"/>
       <w:r>
         <w:rPr>
           <w:rFonts w:ascii="Arial" w:hAnsi="Arial" w:cs="Arial"/>
@@ -3711,6 +4242,236 @@
     </w:p>
     <w:p>
       <w:pPr>
+        <w:tabs>
+          <w:tab w:val="left" w:pos="4536"/>
+        </w:tabs>
+        <w:spacing w:after="240"/>
+        <w:ind w:left="1560"/>
+        <w:rPr>
+          <w:rFonts w:ascii="Arial" w:eastAsia="Times New Roman" w:hAnsi="Arial" w:cs="Arial"/>
+          <w:szCs w:val="22"/>
+          <w:lang w:eastAsia="en-GB"/>
+        </w:rPr>
+      </w:pPr>
+    </w:p>
+    <w:p>
+      <w:pPr>
+        <w:tabs>
+          <w:tab w:val="left" w:pos="4536"/>
+        </w:tabs>
+        <w:spacing w:after="240"/>
+        <w:ind w:left="1560"/>
+        <w:rPr>
+          <w:rFonts w:ascii="Arial" w:eastAsia="Times New Roman" w:hAnsi="Arial" w:cs="Arial"/>
+          <w:szCs w:val="22"/>
+          <w:lang w:eastAsia="en-GB"/>
+        </w:rPr>
+      </w:pPr>
+      <w:r>
+        <w:rPr>
+          <w:rFonts w:ascii="Arial" w:eastAsia="Times New Roman" w:hAnsi="Arial" w:cs="Arial"/>
+          <w:szCs w:val="22"/>
+          <w:lang w:eastAsia="en-GB"/>
+        </w:rPr>
+        <w:t xml:space="preserve">grid = [["x" for </w:t>
+      </w:r>
+      <w:proofErr w:type="spellStart"/>
+      <w:r>
+        <w:rPr>
+          <w:rFonts w:ascii="Arial" w:eastAsia="Times New Roman" w:hAnsi="Arial" w:cs="Arial"/>
+          <w:szCs w:val="22"/>
+          <w:lang w:eastAsia="en-GB"/>
+        </w:rPr>
+        <w:t>i</w:t>
+      </w:r>
+      <w:proofErr w:type="spellEnd"/>
+      <w:r>
+        <w:rPr>
+          <w:rFonts w:ascii="Arial" w:eastAsia="Times New Roman" w:hAnsi="Arial" w:cs="Arial"/>
+          <w:szCs w:val="22"/>
+          <w:lang w:eastAsia="en-GB"/>
+        </w:rPr>
+        <w:t xml:space="preserve"> in range(0, 4)] for x in range(0, 6)]</w:t>
+      </w:r>
+    </w:p>
+    <w:p>
+      <w:pPr>
+        <w:tabs>
+          <w:tab w:val="left" w:pos="4536"/>
+        </w:tabs>
+        <w:spacing w:after="240"/>
+        <w:ind w:left="1560"/>
+        <w:rPr>
+          <w:rFonts w:ascii="Arial" w:eastAsia="Times New Roman" w:hAnsi="Arial" w:cs="Arial"/>
+          <w:szCs w:val="22"/>
+          <w:lang w:eastAsia="en-GB"/>
+        </w:rPr>
+      </w:pPr>
+      <w:r>
+        <w:rPr>
+          <w:rFonts w:ascii="Arial" w:eastAsia="Times New Roman" w:hAnsi="Arial" w:cs="Arial"/>
+          <w:szCs w:val="22"/>
+          <w:lang w:eastAsia="en-GB"/>
+        </w:rPr>
+        <w:t>row = int(input("enter new row value"))</w:t>
+      </w:r>
+    </w:p>
+    <w:p>
+      <w:pPr>
+        <w:tabs>
+          <w:tab w:val="left" w:pos="4536"/>
+        </w:tabs>
+        <w:spacing w:after="240"/>
+        <w:ind w:left="1560"/>
+        <w:rPr>
+          <w:rFonts w:ascii="Arial" w:eastAsia="Times New Roman" w:hAnsi="Arial" w:cs="Arial"/>
+          <w:szCs w:val="22"/>
+          <w:lang w:eastAsia="en-GB"/>
+        </w:rPr>
+      </w:pPr>
+      <w:r>
+        <w:rPr>
+          <w:rFonts w:ascii="Arial" w:eastAsia="Times New Roman" w:hAnsi="Arial" w:cs="Arial"/>
+          <w:szCs w:val="22"/>
+          <w:lang w:eastAsia="en-GB"/>
+        </w:rPr>
+        <w:t>column = int(input("enter new column value"))</w:t>
+      </w:r>
+    </w:p>
+    <w:p>
+      <w:pPr>
+        <w:tabs>
+          <w:tab w:val="left" w:pos="4536"/>
+        </w:tabs>
+        <w:spacing w:after="240"/>
+        <w:ind w:left="1560"/>
+        <w:rPr>
+          <w:rFonts w:ascii="Arial" w:eastAsia="Times New Roman" w:hAnsi="Arial" w:cs="Arial"/>
+          <w:szCs w:val="22"/>
+          <w:lang w:eastAsia="en-GB"/>
+        </w:rPr>
+      </w:pPr>
+      <w:r>
+        <w:rPr>
+          <w:rFonts w:ascii="Arial" w:eastAsia="Times New Roman" w:hAnsi="Arial" w:cs="Arial"/>
+          <w:szCs w:val="22"/>
+          <w:lang w:eastAsia="en-GB"/>
+        </w:rPr>
+        <w:t>grid[</w:t>
+      </w:r>
+      <w:r>
+        <w:rPr>
+          <w:rFonts w:ascii="Arial" w:eastAsia="Times New Roman" w:hAnsi="Arial" w:cs="Arial"/>
+          <w:szCs w:val="22"/>
+          <w:lang w:eastAsia="en-GB"/>
+        </w:rPr>
+        <w:t>ro</w:t>
+      </w:r>
+      <w:r>
+        <w:rPr>
+          <w:rFonts w:ascii="Arial" w:eastAsia="Times New Roman" w:hAnsi="Arial" w:cs="Arial"/>
+          <w:szCs w:val="22"/>
+          <w:lang w:eastAsia="en-GB"/>
+        </w:rPr>
+        <w:t>w</w:t>
+      </w:r>
+      <w:r>
+        <w:rPr>
+          <w:rFonts w:ascii="Arial" w:eastAsia="Times New Roman" w:hAnsi="Arial" w:cs="Arial"/>
+          <w:szCs w:val="22"/>
+          <w:lang w:eastAsia="en-GB"/>
+        </w:rPr>
+        <w:t>-1, column-1]</w:t>
+      </w:r>
+      <w:r>
+        <w:rPr>
+          <w:rFonts w:ascii="Arial" w:eastAsia="Times New Roman" w:hAnsi="Arial" w:cs="Arial"/>
+          <w:szCs w:val="22"/>
+          <w:lang w:eastAsia="en-GB"/>
+        </w:rPr>
+        <w:t xml:space="preserve"> = "O"</w:t>
+      </w:r>
+    </w:p>
+    <w:p>
+      <w:pPr>
+        <w:tabs>
+          <w:tab w:val="left" w:pos="4536"/>
+        </w:tabs>
+        <w:spacing w:after="240"/>
+        <w:ind w:left="1560"/>
+        <w:rPr>
+          <w:rFonts w:ascii="Arial" w:eastAsia="Times New Roman" w:hAnsi="Arial" w:cs="Arial"/>
+          <w:szCs w:val="22"/>
+          <w:lang w:eastAsia="en-GB"/>
+        </w:rPr>
+      </w:pPr>
+      <w:r>
+        <w:rPr>
+          <w:rFonts w:ascii="Arial" w:eastAsia="Times New Roman" w:hAnsi="Arial" w:cs="Arial"/>
+          <w:szCs w:val="22"/>
+          <w:lang w:eastAsia="en-GB"/>
+        </w:rPr>
+        <w:t>print(grid)</w:t>
+      </w:r>
+    </w:p>
+    <w:p>
+      <w:pPr>
+        <w:tabs>
+          <w:tab w:val="left" w:pos="4536"/>
+        </w:tabs>
+        <w:spacing w:after="240"/>
+        <w:ind w:left="1560"/>
+        <w:rPr>
+          <w:rFonts w:ascii="Arial" w:eastAsia="Times New Roman" w:hAnsi="Arial" w:cs="Arial"/>
+          <w:szCs w:val="22"/>
+          <w:lang w:eastAsia="en-GB"/>
+        </w:rPr>
+      </w:pPr>
+      <w:r>
+        <w:rPr>
+          <w:rFonts w:ascii="Arial" w:eastAsia="Times New Roman" w:hAnsi="Arial" w:cs="Arial"/>
+          <w:szCs w:val="22"/>
+          <w:lang w:eastAsia="en-GB"/>
+        </w:rPr>
+        <w:drawing>
+          <wp:inline distT="0" distB="0" distL="0" distR="0" wp14:anchorId="44606BFD" wp14:editId="37E0C133">
+            <wp:extent cx="4762745" cy="1238314"/>
+            <wp:effectExtent l="0" t="0" r="0" b="0"/>
+            <wp:docPr id="1910510020" name="Picture 1" descr="A screen shot of a computer code&#10;&#10;Description automatically generated"/>
+            <wp:cNvGraphicFramePr>
+              <a:graphicFrameLocks xmlns:a="http://schemas.openxmlformats.org/drawingml/2006/main" noChangeAspect="1"/>
+            </wp:cNvGraphicFramePr>
+            <a:graphic xmlns:a="http://schemas.openxmlformats.org/drawingml/2006/main">
+              <a:graphicData uri="http://schemas.openxmlformats.org/drawingml/2006/picture">
+                <pic:pic xmlns:pic="http://schemas.openxmlformats.org/drawingml/2006/picture">
+                  <pic:nvPicPr>
+                    <pic:cNvPr id="1910510020" name="Picture 1" descr="A screen shot of a computer code&#10;&#10;Description automatically generated"/>
+                    <pic:cNvPicPr/>
+                  </pic:nvPicPr>
+                  <pic:blipFill>
+                    <a:blip r:embed="rId12"/>
+                    <a:stretch>
+                      <a:fillRect/>
+                    </a:stretch>
+                  </pic:blipFill>
+                  <pic:spPr>
+                    <a:xfrm>
+                      <a:off x="0" y="0"/>
+                      <a:ext cx="4762745" cy="1238314"/>
+                    </a:xfrm>
+                    <a:prstGeom prst="rect">
+                      <a:avLst/>
+                    </a:prstGeom>
+                  </pic:spPr>
+                </pic:pic>
+              </a:graphicData>
+            </a:graphic>
+          </wp:inline>
+        </w:drawing>
+      </w:r>
+    </w:p>
+    <w:p>
+      <w:pPr>
         <w:rPr>
           <w:rFonts w:ascii="Arial" w:hAnsi="Arial" w:cs="Arial"/>
           <w:sz w:val="22"/>
@@ -4062,6 +4823,7 @@
           <w:szCs w:val="22"/>
           <w:lang w:eastAsia="en-GB"/>
         </w:rPr>
+        <w:lastRenderedPageBreak/>
         <w:tab/>
       </w:r>
       <w:r>
@@ -4413,6 +5175,2045 @@
           <w:lang w:eastAsia="en-GB"/>
         </w:rPr>
         <w:t xml:space="preserve"> the grid.</w:t>
+      </w:r>
+    </w:p>
+    <w:p>
+      <w:pPr>
+        <w:pStyle w:val="NoSpacing"/>
+        <w:tabs>
+          <w:tab w:val="left" w:pos="426"/>
+          <w:tab w:val="left" w:pos="851"/>
+        </w:tabs>
+        <w:spacing w:after="120"/>
+        <w:ind w:left="851" w:hanging="851"/>
+        <w:rPr>
+          <w:rFonts w:ascii="Arial" w:hAnsi="Arial" w:cs="Arial"/>
+          <w:sz w:val="22"/>
+          <w:szCs w:val="22"/>
+          <w:lang w:eastAsia="en-GB"/>
+        </w:rPr>
+      </w:pPr>
+    </w:p>
+    <w:p>
+      <w:pPr>
+        <w:pStyle w:val="NoSpacing"/>
+        <w:tabs>
+          <w:tab w:val="left" w:pos="426"/>
+          <w:tab w:val="left" w:pos="851"/>
+        </w:tabs>
+        <w:spacing w:after="120"/>
+        <w:ind w:left="851" w:hanging="851"/>
+        <w:rPr>
+          <w:rFonts w:ascii="Arial" w:hAnsi="Arial" w:cs="Arial"/>
+          <w:sz w:val="22"/>
+          <w:szCs w:val="22"/>
+          <w:lang w:eastAsia="en-GB"/>
+        </w:rPr>
+      </w:pPr>
+    </w:p>
+    <w:p>
+      <w:pPr>
+        <w:pStyle w:val="NoSpacing"/>
+        <w:tabs>
+          <w:tab w:val="left" w:pos="426"/>
+          <w:tab w:val="left" w:pos="851"/>
+        </w:tabs>
+        <w:spacing w:after="120"/>
+        <w:ind w:left="851" w:hanging="851"/>
+        <w:rPr>
+          <w:rFonts w:ascii="Arial" w:hAnsi="Arial" w:cs="Arial"/>
+          <w:sz w:val="22"/>
+          <w:szCs w:val="22"/>
+          <w:lang w:eastAsia="en-GB"/>
+        </w:rPr>
+      </w:pPr>
+    </w:p>
+    <w:p>
+      <w:pPr>
+        <w:pStyle w:val="NoSpacing"/>
+        <w:tabs>
+          <w:tab w:val="left" w:pos="426"/>
+          <w:tab w:val="left" w:pos="851"/>
+        </w:tabs>
+        <w:spacing w:after="120"/>
+        <w:ind w:left="851" w:hanging="851"/>
+        <w:rPr>
+          <w:rFonts w:ascii="Arial" w:hAnsi="Arial" w:cs="Arial"/>
+          <w:sz w:val="22"/>
+          <w:szCs w:val="22"/>
+          <w:lang w:eastAsia="en-GB"/>
+        </w:rPr>
+      </w:pPr>
+    </w:p>
+    <w:p>
+      <w:pPr>
+        <w:pStyle w:val="NoSpacing"/>
+        <w:tabs>
+          <w:tab w:val="left" w:pos="426"/>
+          <w:tab w:val="left" w:pos="851"/>
+        </w:tabs>
+        <w:spacing w:after="120"/>
+        <w:ind w:left="851" w:hanging="851"/>
+        <w:rPr>
+          <w:rFonts w:ascii="Arial" w:hAnsi="Arial" w:cs="Arial"/>
+          <w:sz w:val="22"/>
+          <w:szCs w:val="22"/>
+          <w:lang w:eastAsia="en-GB"/>
+        </w:rPr>
+      </w:pPr>
+    </w:p>
+    <w:p>
+      <w:pPr>
+        <w:pStyle w:val="NoSpacing"/>
+        <w:tabs>
+          <w:tab w:val="left" w:pos="426"/>
+          <w:tab w:val="left" w:pos="851"/>
+        </w:tabs>
+        <w:spacing w:after="120"/>
+        <w:ind w:left="851" w:hanging="851"/>
+        <w:rPr>
+          <w:rFonts w:ascii="Arial" w:hAnsi="Arial" w:cs="Arial"/>
+          <w:sz w:val="22"/>
+          <w:szCs w:val="22"/>
+          <w:lang w:eastAsia="en-GB"/>
+        </w:rPr>
+      </w:pPr>
+    </w:p>
+    <w:p>
+      <w:pPr>
+        <w:pStyle w:val="NoSpacing"/>
+        <w:tabs>
+          <w:tab w:val="left" w:pos="426"/>
+          <w:tab w:val="left" w:pos="851"/>
+        </w:tabs>
+        <w:spacing w:after="120"/>
+        <w:ind w:left="851" w:hanging="851"/>
+        <w:rPr>
+          <w:rFonts w:ascii="Arial" w:hAnsi="Arial" w:cs="Arial"/>
+          <w:sz w:val="22"/>
+          <w:szCs w:val="22"/>
+          <w:lang w:eastAsia="en-GB"/>
+        </w:rPr>
+      </w:pPr>
+      <w:r>
+        <w:rPr>
+          <w:rFonts w:ascii="Arial" w:hAnsi="Arial" w:cs="Arial"/>
+          <w:sz w:val="22"/>
+          <w:szCs w:val="22"/>
+          <w:lang w:eastAsia="en-GB"/>
+        </w:rPr>
+        <w:t xml:space="preserve">park = [["empty" for </w:t>
+      </w:r>
+      <w:proofErr w:type="spellStart"/>
+      <w:r>
+        <w:rPr>
+          <w:rFonts w:ascii="Arial" w:hAnsi="Arial" w:cs="Arial"/>
+          <w:sz w:val="22"/>
+          <w:szCs w:val="22"/>
+          <w:lang w:eastAsia="en-GB"/>
+        </w:rPr>
+        <w:t>i</w:t>
+      </w:r>
+      <w:proofErr w:type="spellEnd"/>
+      <w:r>
+        <w:rPr>
+          <w:rFonts w:ascii="Arial" w:hAnsi="Arial" w:cs="Arial"/>
+          <w:sz w:val="22"/>
+          <w:szCs w:val="22"/>
+          <w:lang w:eastAsia="en-GB"/>
+        </w:rPr>
+        <w:t xml:space="preserve"> in range(0, 5)] for x in range(0, 10)]</w:t>
+      </w:r>
+    </w:p>
+    <w:p>
+      <w:pPr>
+        <w:pStyle w:val="NoSpacing"/>
+        <w:tabs>
+          <w:tab w:val="left" w:pos="426"/>
+          <w:tab w:val="left" w:pos="851"/>
+        </w:tabs>
+        <w:spacing w:after="120"/>
+        <w:ind w:left="851" w:hanging="851"/>
+        <w:rPr>
+          <w:rFonts w:ascii="Arial" w:hAnsi="Arial" w:cs="Arial"/>
+          <w:sz w:val="22"/>
+          <w:szCs w:val="22"/>
+          <w:lang w:eastAsia="en-GB"/>
+        </w:rPr>
+      </w:pPr>
+    </w:p>
+    <w:p>
+      <w:pPr>
+        <w:pStyle w:val="NoSpacing"/>
+        <w:tabs>
+          <w:tab w:val="left" w:pos="426"/>
+          <w:tab w:val="left" w:pos="851"/>
+        </w:tabs>
+        <w:spacing w:after="120"/>
+        <w:ind w:left="851" w:hanging="851"/>
+        <w:rPr>
+          <w:rFonts w:ascii="Arial" w:hAnsi="Arial" w:cs="Arial"/>
+          <w:sz w:val="22"/>
+          <w:szCs w:val="22"/>
+          <w:lang w:eastAsia="en-GB"/>
+        </w:rPr>
+      </w:pPr>
+      <w:proofErr w:type="spellStart"/>
+      <w:r>
+        <w:rPr>
+          <w:rFonts w:ascii="Arial" w:hAnsi="Arial" w:cs="Arial"/>
+          <w:sz w:val="22"/>
+          <w:szCs w:val="22"/>
+          <w:lang w:eastAsia="en-GB"/>
+        </w:rPr>
+        <w:t>optionChosen</w:t>
+      </w:r>
+      <w:proofErr w:type="spellEnd"/>
+      <w:r>
+        <w:rPr>
+          <w:rFonts w:ascii="Arial" w:hAnsi="Arial" w:cs="Arial"/>
+          <w:sz w:val="22"/>
+          <w:szCs w:val="22"/>
+          <w:lang w:eastAsia="en-GB"/>
+        </w:rPr>
+        <w:t xml:space="preserve"> = int(input("choose which option you want: \n1. set spaces to 'empty' \n2. park car \n3. remove </w:t>
+      </w:r>
+      <w:proofErr w:type="spellStart"/>
+      <w:r>
+        <w:rPr>
+          <w:rFonts w:ascii="Arial" w:hAnsi="Arial" w:cs="Arial"/>
+          <w:sz w:val="22"/>
+          <w:szCs w:val="22"/>
+          <w:lang w:eastAsia="en-GB"/>
+        </w:rPr>
+        <w:t>acar</w:t>
+      </w:r>
+      <w:proofErr w:type="spellEnd"/>
+      <w:r>
+        <w:rPr>
+          <w:rFonts w:ascii="Arial" w:hAnsi="Arial" w:cs="Arial"/>
+          <w:sz w:val="22"/>
+          <w:szCs w:val="22"/>
+          <w:lang w:eastAsia="en-GB"/>
+        </w:rPr>
+        <w:t xml:space="preserve"> \n4. display park grid \n5. </w:t>
+      </w:r>
+      <w:proofErr w:type="spellStart"/>
+      <w:r>
+        <w:rPr>
+          <w:rFonts w:ascii="Arial" w:hAnsi="Arial" w:cs="Arial"/>
+          <w:sz w:val="22"/>
+          <w:szCs w:val="22"/>
+          <w:lang w:eastAsia="en-GB"/>
+        </w:rPr>
+        <w:t>quitz</w:t>
+      </w:r>
+      <w:proofErr w:type="spellEnd"/>
+      <w:r>
+        <w:rPr>
+          <w:rFonts w:ascii="Arial" w:hAnsi="Arial" w:cs="Arial"/>
+          <w:sz w:val="22"/>
+          <w:szCs w:val="22"/>
+          <w:lang w:eastAsia="en-GB"/>
+        </w:rPr>
+        <w:t xml:space="preserve"> \n"))</w:t>
+      </w:r>
+    </w:p>
+    <w:p>
+      <w:pPr>
+        <w:pStyle w:val="NoSpacing"/>
+        <w:tabs>
+          <w:tab w:val="left" w:pos="426"/>
+          <w:tab w:val="left" w:pos="851"/>
+        </w:tabs>
+        <w:spacing w:after="120"/>
+        <w:ind w:left="851" w:hanging="851"/>
+        <w:rPr>
+          <w:rFonts w:ascii="Arial" w:hAnsi="Arial" w:cs="Arial"/>
+          <w:sz w:val="22"/>
+          <w:szCs w:val="22"/>
+          <w:lang w:eastAsia="en-GB"/>
+        </w:rPr>
+      </w:pPr>
+    </w:p>
+    <w:p>
+      <w:pPr>
+        <w:pStyle w:val="NoSpacing"/>
+        <w:tabs>
+          <w:tab w:val="left" w:pos="426"/>
+          <w:tab w:val="left" w:pos="851"/>
+        </w:tabs>
+        <w:spacing w:after="120"/>
+        <w:ind w:left="851" w:hanging="851"/>
+        <w:rPr>
+          <w:rFonts w:ascii="Arial" w:hAnsi="Arial" w:cs="Arial"/>
+          <w:sz w:val="22"/>
+          <w:szCs w:val="22"/>
+          <w:vertAlign w:val="subscript"/>
+          <w:lang w:eastAsia="en-GB"/>
+        </w:rPr>
+      </w:pPr>
+      <w:r>
+        <w:rPr>
+          <w:rFonts w:ascii="Arial" w:hAnsi="Arial" w:cs="Arial"/>
+          <w:sz w:val="22"/>
+          <w:szCs w:val="22"/>
+          <w:lang w:eastAsia="en-GB"/>
+        </w:rPr>
+        <w:t>function</w:t>
+      </w:r>
+      <w:r>
+        <w:rPr>
+          <w:rFonts w:ascii="Arial" w:hAnsi="Arial" w:cs="Arial"/>
+          <w:sz w:val="22"/>
+          <w:szCs w:val="22"/>
+          <w:lang w:eastAsia="en-GB"/>
+        </w:rPr>
+        <w:t xml:space="preserve"> </w:t>
+      </w:r>
+      <w:proofErr w:type="spellStart"/>
+      <w:r>
+        <w:rPr>
+          <w:rFonts w:ascii="Arial" w:hAnsi="Arial" w:cs="Arial"/>
+          <w:sz w:val="22"/>
+          <w:szCs w:val="22"/>
+          <w:lang w:eastAsia="en-GB"/>
+        </w:rPr>
+        <w:t>setSpacesToEmpty</w:t>
+      </w:r>
+      <w:proofErr w:type="spellEnd"/>
+      <w:r>
+        <w:rPr>
+          <w:rFonts w:ascii="Arial" w:hAnsi="Arial" w:cs="Arial"/>
+          <w:sz w:val="22"/>
+          <w:szCs w:val="22"/>
+          <w:lang w:eastAsia="en-GB"/>
+        </w:rPr>
+        <w:t>(list)</w:t>
+      </w:r>
+    </w:p>
+    <w:p>
+      <w:pPr>
+        <w:pStyle w:val="NoSpacing"/>
+        <w:tabs>
+          <w:tab w:val="left" w:pos="426"/>
+          <w:tab w:val="left" w:pos="851"/>
+        </w:tabs>
+        <w:spacing w:after="120"/>
+        <w:ind w:left="851" w:hanging="851"/>
+        <w:rPr>
+          <w:rFonts w:ascii="Arial" w:hAnsi="Arial" w:cs="Arial"/>
+          <w:sz w:val="22"/>
+          <w:szCs w:val="22"/>
+          <w:lang w:eastAsia="en-GB"/>
+        </w:rPr>
+      </w:pPr>
+      <w:r>
+        <w:rPr>
+          <w:rFonts w:ascii="Arial" w:hAnsi="Arial" w:cs="Arial"/>
+          <w:sz w:val="22"/>
+          <w:szCs w:val="22"/>
+          <w:lang w:eastAsia="en-GB"/>
+        </w:rPr>
+        <w:t>    for row in list</w:t>
+      </w:r>
+      <w:r>
+        <w:rPr>
+          <w:rFonts w:ascii="Arial" w:hAnsi="Arial" w:cs="Arial"/>
+          <w:sz w:val="22"/>
+          <w:szCs w:val="22"/>
+          <w:lang w:eastAsia="en-GB"/>
+        </w:rPr>
+        <w:t xml:space="preserve"> do</w:t>
+      </w:r>
+    </w:p>
+    <w:p>
+      <w:pPr>
+        <w:pStyle w:val="NoSpacing"/>
+        <w:tabs>
+          <w:tab w:val="left" w:pos="426"/>
+          <w:tab w:val="left" w:pos="851"/>
+        </w:tabs>
+        <w:spacing w:after="120"/>
+        <w:ind w:left="851" w:hanging="851"/>
+        <w:rPr>
+          <w:rFonts w:ascii="Arial" w:hAnsi="Arial" w:cs="Arial"/>
+          <w:sz w:val="22"/>
+          <w:szCs w:val="22"/>
+          <w:lang w:eastAsia="en-GB"/>
+        </w:rPr>
+      </w:pPr>
+      <w:r>
+        <w:rPr>
+          <w:rFonts w:ascii="Arial" w:hAnsi="Arial" w:cs="Arial"/>
+          <w:sz w:val="22"/>
+          <w:szCs w:val="22"/>
+          <w:lang w:eastAsia="en-GB"/>
+        </w:rPr>
+        <w:t xml:space="preserve">        for </w:t>
+      </w:r>
+      <w:proofErr w:type="spellStart"/>
+      <w:r>
+        <w:rPr>
+          <w:rFonts w:ascii="Arial" w:hAnsi="Arial" w:cs="Arial"/>
+          <w:sz w:val="22"/>
+          <w:szCs w:val="22"/>
+          <w:lang w:eastAsia="en-GB"/>
+        </w:rPr>
+        <w:t>i</w:t>
+      </w:r>
+      <w:proofErr w:type="spellEnd"/>
+      <w:r>
+        <w:rPr>
+          <w:rFonts w:ascii="Arial" w:hAnsi="Arial" w:cs="Arial"/>
+          <w:sz w:val="22"/>
+          <w:szCs w:val="22"/>
+          <w:lang w:eastAsia="en-GB"/>
+        </w:rPr>
+        <w:t xml:space="preserve"> in range(0, </w:t>
+      </w:r>
+      <w:proofErr w:type="spellStart"/>
+      <w:r>
+        <w:rPr>
+          <w:rFonts w:ascii="Arial" w:hAnsi="Arial" w:cs="Arial"/>
+          <w:sz w:val="22"/>
+          <w:szCs w:val="22"/>
+          <w:lang w:eastAsia="en-GB"/>
+        </w:rPr>
+        <w:t>len</w:t>
+      </w:r>
+      <w:proofErr w:type="spellEnd"/>
+      <w:r>
+        <w:rPr>
+          <w:rFonts w:ascii="Arial" w:hAnsi="Arial" w:cs="Arial"/>
+          <w:sz w:val="22"/>
+          <w:szCs w:val="22"/>
+          <w:lang w:eastAsia="en-GB"/>
+        </w:rPr>
+        <w:t>(row))</w:t>
+      </w:r>
+      <w:r>
+        <w:rPr>
+          <w:rFonts w:ascii="Arial" w:hAnsi="Arial" w:cs="Arial"/>
+          <w:sz w:val="22"/>
+          <w:szCs w:val="22"/>
+          <w:lang w:eastAsia="en-GB"/>
+        </w:rPr>
+        <w:t xml:space="preserve"> do</w:t>
+      </w:r>
+    </w:p>
+    <w:p>
+      <w:pPr>
+        <w:pStyle w:val="NoSpacing"/>
+        <w:tabs>
+          <w:tab w:val="left" w:pos="426"/>
+          <w:tab w:val="left" w:pos="851"/>
+        </w:tabs>
+        <w:spacing w:after="120"/>
+        <w:ind w:left="851" w:hanging="851"/>
+        <w:rPr>
+          <w:rFonts w:ascii="Arial" w:hAnsi="Arial" w:cs="Arial"/>
+          <w:sz w:val="22"/>
+          <w:szCs w:val="22"/>
+          <w:lang w:eastAsia="en-GB"/>
+        </w:rPr>
+      </w:pPr>
+      <w:r>
+        <w:rPr>
+          <w:rFonts w:ascii="Arial" w:hAnsi="Arial" w:cs="Arial"/>
+          <w:sz w:val="22"/>
+          <w:szCs w:val="22"/>
+          <w:lang w:eastAsia="en-GB"/>
+        </w:rPr>
+        <w:t>            row[</w:t>
+      </w:r>
+      <w:proofErr w:type="spellStart"/>
+      <w:r>
+        <w:rPr>
+          <w:rFonts w:ascii="Arial" w:hAnsi="Arial" w:cs="Arial"/>
+          <w:sz w:val="22"/>
+          <w:szCs w:val="22"/>
+          <w:lang w:eastAsia="en-GB"/>
+        </w:rPr>
+        <w:t>i</w:t>
+      </w:r>
+      <w:proofErr w:type="spellEnd"/>
+      <w:r>
+        <w:rPr>
+          <w:rFonts w:ascii="Arial" w:hAnsi="Arial" w:cs="Arial"/>
+          <w:sz w:val="22"/>
+          <w:szCs w:val="22"/>
+          <w:lang w:eastAsia="en-GB"/>
+        </w:rPr>
+        <w:t>] = "empty"</w:t>
+      </w:r>
+    </w:p>
+    <w:p>
+      <w:pPr>
+        <w:pStyle w:val="NoSpacing"/>
+        <w:tabs>
+          <w:tab w:val="left" w:pos="426"/>
+          <w:tab w:val="left" w:pos="851"/>
+        </w:tabs>
+        <w:spacing w:after="120"/>
+        <w:ind w:left="851" w:hanging="851"/>
+        <w:rPr>
+          <w:rFonts w:ascii="Arial" w:hAnsi="Arial" w:cs="Arial"/>
+          <w:sz w:val="22"/>
+          <w:szCs w:val="22"/>
+          <w:lang w:eastAsia="en-GB"/>
+        </w:rPr>
+      </w:pPr>
+      <w:r>
+        <w:rPr>
+          <w:rFonts w:ascii="Arial" w:hAnsi="Arial" w:cs="Arial"/>
+          <w:sz w:val="22"/>
+          <w:szCs w:val="22"/>
+          <w:lang w:eastAsia="en-GB"/>
+        </w:rPr>
+        <w:t>    return list</w:t>
+      </w:r>
+    </w:p>
+    <w:p>
+      <w:pPr>
+        <w:pStyle w:val="NoSpacing"/>
+        <w:tabs>
+          <w:tab w:val="left" w:pos="426"/>
+          <w:tab w:val="left" w:pos="851"/>
+        </w:tabs>
+        <w:spacing w:after="120"/>
+        <w:ind w:left="851" w:hanging="851"/>
+        <w:rPr>
+          <w:rFonts w:ascii="Arial" w:hAnsi="Arial" w:cs="Arial"/>
+          <w:sz w:val="22"/>
+          <w:szCs w:val="22"/>
+          <w:lang w:eastAsia="en-GB"/>
+        </w:rPr>
+      </w:pPr>
+      <w:proofErr w:type="spellStart"/>
+      <w:r>
+        <w:rPr>
+          <w:rFonts w:ascii="Arial" w:hAnsi="Arial" w:cs="Arial"/>
+          <w:sz w:val="22"/>
+          <w:szCs w:val="22"/>
+          <w:lang w:eastAsia="en-GB"/>
+        </w:rPr>
+        <w:t>endfunction</w:t>
+      </w:r>
+      <w:proofErr w:type="spellEnd"/>
+    </w:p>
+    <w:p>
+      <w:pPr>
+        <w:pStyle w:val="NoSpacing"/>
+        <w:tabs>
+          <w:tab w:val="left" w:pos="426"/>
+          <w:tab w:val="left" w:pos="851"/>
+        </w:tabs>
+        <w:spacing w:after="120"/>
+        <w:ind w:left="851" w:hanging="851"/>
+        <w:rPr>
+          <w:rFonts w:ascii="Arial" w:hAnsi="Arial" w:cs="Arial"/>
+          <w:sz w:val="22"/>
+          <w:szCs w:val="22"/>
+          <w:lang w:eastAsia="en-GB"/>
+        </w:rPr>
+      </w:pPr>
+    </w:p>
+    <w:p>
+      <w:pPr>
+        <w:pStyle w:val="NoSpacing"/>
+        <w:tabs>
+          <w:tab w:val="left" w:pos="426"/>
+          <w:tab w:val="left" w:pos="851"/>
+        </w:tabs>
+        <w:spacing w:after="120"/>
+        <w:ind w:left="851" w:hanging="851"/>
+        <w:rPr>
+          <w:rFonts w:ascii="Arial" w:hAnsi="Arial" w:cs="Arial"/>
+          <w:sz w:val="22"/>
+          <w:szCs w:val="22"/>
+          <w:lang w:eastAsia="en-GB"/>
+        </w:rPr>
+      </w:pPr>
+      <w:r>
+        <w:rPr>
+          <w:rFonts w:ascii="Arial" w:hAnsi="Arial" w:cs="Arial"/>
+          <w:sz w:val="22"/>
+          <w:szCs w:val="22"/>
+          <w:lang w:eastAsia="en-GB"/>
+        </w:rPr>
+        <w:t>function</w:t>
+      </w:r>
+      <w:r>
+        <w:rPr>
+          <w:rFonts w:ascii="Arial" w:hAnsi="Arial" w:cs="Arial"/>
+          <w:sz w:val="22"/>
+          <w:szCs w:val="22"/>
+          <w:lang w:eastAsia="en-GB"/>
+        </w:rPr>
+        <w:t xml:space="preserve"> </w:t>
+      </w:r>
+      <w:proofErr w:type="spellStart"/>
+      <w:r>
+        <w:rPr>
+          <w:rFonts w:ascii="Arial" w:hAnsi="Arial" w:cs="Arial"/>
+          <w:sz w:val="22"/>
+          <w:szCs w:val="22"/>
+          <w:lang w:eastAsia="en-GB"/>
+        </w:rPr>
+        <w:t>parkCar</w:t>
+      </w:r>
+      <w:proofErr w:type="spellEnd"/>
+      <w:r>
+        <w:rPr>
+          <w:rFonts w:ascii="Arial" w:hAnsi="Arial" w:cs="Arial"/>
+          <w:sz w:val="22"/>
+          <w:szCs w:val="22"/>
+          <w:lang w:eastAsia="en-GB"/>
+        </w:rPr>
+        <w:t>(grid)</w:t>
+      </w:r>
+    </w:p>
+    <w:p>
+      <w:pPr>
+        <w:pStyle w:val="NoSpacing"/>
+        <w:tabs>
+          <w:tab w:val="left" w:pos="426"/>
+          <w:tab w:val="left" w:pos="851"/>
+        </w:tabs>
+        <w:spacing w:after="120"/>
+        <w:ind w:left="851" w:hanging="851"/>
+        <w:rPr>
+          <w:rFonts w:ascii="Arial" w:hAnsi="Arial" w:cs="Arial"/>
+          <w:sz w:val="22"/>
+          <w:szCs w:val="22"/>
+          <w:lang w:eastAsia="en-GB"/>
+        </w:rPr>
+      </w:pPr>
+      <w:r>
+        <w:rPr>
+          <w:rFonts w:ascii="Arial" w:hAnsi="Arial" w:cs="Arial"/>
+          <w:sz w:val="22"/>
+          <w:szCs w:val="22"/>
+          <w:lang w:eastAsia="en-GB"/>
+        </w:rPr>
+        <w:t>    end = False</w:t>
+      </w:r>
+    </w:p>
+    <w:p>
+      <w:pPr>
+        <w:pStyle w:val="NoSpacing"/>
+        <w:tabs>
+          <w:tab w:val="left" w:pos="426"/>
+          <w:tab w:val="left" w:pos="851"/>
+        </w:tabs>
+        <w:spacing w:after="120"/>
+        <w:ind w:left="851" w:hanging="851"/>
+        <w:rPr>
+          <w:rFonts w:ascii="Arial" w:hAnsi="Arial" w:cs="Arial"/>
+          <w:sz w:val="22"/>
+          <w:szCs w:val="22"/>
+          <w:lang w:eastAsia="en-GB"/>
+        </w:rPr>
+      </w:pPr>
+      <w:r>
+        <w:rPr>
+          <w:rFonts w:ascii="Arial" w:hAnsi="Arial" w:cs="Arial"/>
+          <w:sz w:val="22"/>
+          <w:szCs w:val="22"/>
+          <w:lang w:eastAsia="en-GB"/>
+        </w:rPr>
+        <w:t>    while end == False</w:t>
+      </w:r>
+      <w:r>
+        <w:rPr>
+          <w:rFonts w:ascii="Arial" w:hAnsi="Arial" w:cs="Arial"/>
+          <w:sz w:val="22"/>
+          <w:szCs w:val="22"/>
+          <w:lang w:eastAsia="en-GB"/>
+        </w:rPr>
+        <w:t xml:space="preserve"> </w:t>
+      </w:r>
+      <w:r>
+        <w:rPr>
+          <w:rFonts w:ascii="Arial" w:hAnsi="Arial" w:cs="Arial"/>
+          <w:sz w:val="22"/>
+          <w:szCs w:val="22"/>
+          <w:lang w:eastAsia="en-GB"/>
+        </w:rPr>
+        <w:t>do</w:t>
+      </w:r>
+    </w:p>
+    <w:p>
+      <w:pPr>
+        <w:pStyle w:val="NoSpacing"/>
+        <w:tabs>
+          <w:tab w:val="left" w:pos="426"/>
+          <w:tab w:val="left" w:pos="851"/>
+        </w:tabs>
+        <w:spacing w:after="120"/>
+        <w:ind w:left="851" w:hanging="851"/>
+        <w:rPr>
+          <w:rFonts w:ascii="Arial" w:hAnsi="Arial" w:cs="Arial"/>
+          <w:sz w:val="22"/>
+          <w:szCs w:val="22"/>
+          <w:lang w:eastAsia="en-GB"/>
+        </w:rPr>
+      </w:pPr>
+      <w:r>
+        <w:rPr>
+          <w:rFonts w:ascii="Arial" w:hAnsi="Arial" w:cs="Arial"/>
+          <w:sz w:val="22"/>
+          <w:szCs w:val="22"/>
+          <w:lang w:eastAsia="en-GB"/>
+        </w:rPr>
+        <w:t>        registration = input("enter car's registration number")</w:t>
+      </w:r>
+    </w:p>
+    <w:p>
+      <w:pPr>
+        <w:pStyle w:val="NoSpacing"/>
+        <w:tabs>
+          <w:tab w:val="left" w:pos="426"/>
+          <w:tab w:val="left" w:pos="851"/>
+        </w:tabs>
+        <w:spacing w:after="120"/>
+        <w:ind w:left="851" w:hanging="851"/>
+        <w:rPr>
+          <w:rFonts w:ascii="Arial" w:hAnsi="Arial" w:cs="Arial"/>
+          <w:sz w:val="22"/>
+          <w:szCs w:val="22"/>
+          <w:lang w:eastAsia="en-GB"/>
+        </w:rPr>
+      </w:pPr>
+      <w:r>
+        <w:rPr>
+          <w:rFonts w:ascii="Arial" w:hAnsi="Arial" w:cs="Arial"/>
+          <w:sz w:val="22"/>
+          <w:szCs w:val="22"/>
+          <w:lang w:eastAsia="en-GB"/>
+        </w:rPr>
+        <w:t xml:space="preserve">        </w:t>
+      </w:r>
+      <w:proofErr w:type="spellStart"/>
+      <w:r>
+        <w:rPr>
+          <w:rFonts w:ascii="Arial" w:hAnsi="Arial" w:cs="Arial"/>
+          <w:sz w:val="22"/>
+          <w:szCs w:val="22"/>
+          <w:lang w:eastAsia="en-GB"/>
+        </w:rPr>
+        <w:t>gridRefCol</w:t>
+      </w:r>
+      <w:proofErr w:type="spellEnd"/>
+      <w:r>
+        <w:rPr>
+          <w:rFonts w:ascii="Arial" w:hAnsi="Arial" w:cs="Arial"/>
+          <w:sz w:val="22"/>
+          <w:szCs w:val="22"/>
+          <w:lang w:eastAsia="en-GB"/>
+        </w:rPr>
+        <w:t xml:space="preserve"> = input("enter column the car is in")</w:t>
+      </w:r>
+    </w:p>
+    <w:p>
+      <w:pPr>
+        <w:pStyle w:val="NoSpacing"/>
+        <w:tabs>
+          <w:tab w:val="left" w:pos="426"/>
+          <w:tab w:val="left" w:pos="851"/>
+        </w:tabs>
+        <w:spacing w:after="120"/>
+        <w:ind w:left="851" w:hanging="851"/>
+        <w:rPr>
+          <w:rFonts w:ascii="Arial" w:hAnsi="Arial" w:cs="Arial"/>
+          <w:sz w:val="22"/>
+          <w:szCs w:val="22"/>
+          <w:lang w:eastAsia="en-GB"/>
+        </w:rPr>
+      </w:pPr>
+      <w:r>
+        <w:rPr>
+          <w:rFonts w:ascii="Arial" w:hAnsi="Arial" w:cs="Arial"/>
+          <w:sz w:val="22"/>
+          <w:szCs w:val="22"/>
+          <w:lang w:eastAsia="en-GB"/>
+        </w:rPr>
+        <w:t xml:space="preserve">        </w:t>
+      </w:r>
+      <w:proofErr w:type="spellStart"/>
+      <w:r>
+        <w:rPr>
+          <w:rFonts w:ascii="Arial" w:hAnsi="Arial" w:cs="Arial"/>
+          <w:sz w:val="22"/>
+          <w:szCs w:val="22"/>
+          <w:lang w:eastAsia="en-GB"/>
+        </w:rPr>
+        <w:t>gridRefRow</w:t>
+      </w:r>
+      <w:proofErr w:type="spellEnd"/>
+      <w:r>
+        <w:rPr>
+          <w:rFonts w:ascii="Arial" w:hAnsi="Arial" w:cs="Arial"/>
+          <w:sz w:val="22"/>
+          <w:szCs w:val="22"/>
+          <w:lang w:eastAsia="en-GB"/>
+        </w:rPr>
+        <w:t xml:space="preserve"> = input("enter row car is parked")</w:t>
+      </w:r>
+    </w:p>
+    <w:p>
+      <w:pPr>
+        <w:pStyle w:val="NoSpacing"/>
+        <w:tabs>
+          <w:tab w:val="left" w:pos="426"/>
+          <w:tab w:val="left" w:pos="851"/>
+        </w:tabs>
+        <w:spacing w:after="120"/>
+        <w:ind w:left="851" w:hanging="851"/>
+        <w:rPr>
+          <w:rFonts w:ascii="Arial" w:hAnsi="Arial" w:cs="Arial"/>
+          <w:sz w:val="22"/>
+          <w:szCs w:val="22"/>
+          <w:lang w:eastAsia="en-GB"/>
+        </w:rPr>
+      </w:pPr>
+      <w:r>
+        <w:rPr>
+          <w:rFonts w:ascii="Arial" w:hAnsi="Arial" w:cs="Arial"/>
+          <w:sz w:val="22"/>
+          <w:szCs w:val="22"/>
+          <w:lang w:eastAsia="en-GB"/>
+        </w:rPr>
+        <w:t xml:space="preserve">        </w:t>
+      </w:r>
+      <w:proofErr w:type="spellStart"/>
+      <w:r>
+        <w:rPr>
+          <w:rFonts w:ascii="Arial" w:hAnsi="Arial" w:cs="Arial"/>
+          <w:sz w:val="22"/>
+          <w:szCs w:val="22"/>
+          <w:lang w:eastAsia="en-GB"/>
+        </w:rPr>
+        <w:t>gridSpot</w:t>
+      </w:r>
+      <w:proofErr w:type="spellEnd"/>
+      <w:r>
+        <w:rPr>
+          <w:rFonts w:ascii="Arial" w:hAnsi="Arial" w:cs="Arial"/>
+          <w:sz w:val="22"/>
+          <w:szCs w:val="22"/>
+          <w:lang w:eastAsia="en-GB"/>
+        </w:rPr>
+        <w:t xml:space="preserve"> = grid[</w:t>
+      </w:r>
+      <w:proofErr w:type="spellStart"/>
+      <w:r>
+        <w:rPr>
+          <w:rFonts w:ascii="Arial" w:hAnsi="Arial" w:cs="Arial"/>
+          <w:sz w:val="22"/>
+          <w:szCs w:val="22"/>
+          <w:lang w:eastAsia="en-GB"/>
+        </w:rPr>
+        <w:t>gridRefRow</w:t>
+      </w:r>
+      <w:proofErr w:type="spellEnd"/>
+      <w:r>
+        <w:rPr>
+          <w:rFonts w:ascii="Arial" w:hAnsi="Arial" w:cs="Arial"/>
+          <w:sz w:val="22"/>
+          <w:szCs w:val="22"/>
+          <w:lang w:eastAsia="en-GB"/>
+        </w:rPr>
+        <w:t>][</w:t>
+      </w:r>
+      <w:proofErr w:type="spellStart"/>
+      <w:r>
+        <w:rPr>
+          <w:rFonts w:ascii="Arial" w:hAnsi="Arial" w:cs="Arial"/>
+          <w:sz w:val="22"/>
+          <w:szCs w:val="22"/>
+          <w:lang w:eastAsia="en-GB"/>
+        </w:rPr>
+        <w:t>gridRefCol</w:t>
+      </w:r>
+      <w:proofErr w:type="spellEnd"/>
+      <w:r>
+        <w:rPr>
+          <w:rFonts w:ascii="Arial" w:hAnsi="Arial" w:cs="Arial"/>
+          <w:sz w:val="22"/>
+          <w:szCs w:val="22"/>
+          <w:lang w:eastAsia="en-GB"/>
+        </w:rPr>
+        <w:t>]</w:t>
+      </w:r>
+    </w:p>
+    <w:p>
+      <w:pPr>
+        <w:pStyle w:val="NoSpacing"/>
+        <w:tabs>
+          <w:tab w:val="left" w:pos="426"/>
+          <w:tab w:val="left" w:pos="851"/>
+        </w:tabs>
+        <w:spacing w:after="120"/>
+        <w:ind w:left="851" w:hanging="851"/>
+        <w:rPr>
+          <w:rFonts w:ascii="Arial" w:hAnsi="Arial" w:cs="Arial"/>
+          <w:sz w:val="22"/>
+          <w:szCs w:val="22"/>
+          <w:lang w:eastAsia="en-GB"/>
+        </w:rPr>
+      </w:pPr>
+      <w:r>
+        <w:rPr>
+          <w:rFonts w:ascii="Arial" w:hAnsi="Arial" w:cs="Arial"/>
+          <w:sz w:val="22"/>
+          <w:szCs w:val="22"/>
+          <w:lang w:eastAsia="en-GB"/>
+        </w:rPr>
+        <w:t xml:space="preserve">        if </w:t>
+      </w:r>
+      <w:proofErr w:type="spellStart"/>
+      <w:r>
+        <w:rPr>
+          <w:rFonts w:ascii="Arial" w:hAnsi="Arial" w:cs="Arial"/>
+          <w:sz w:val="22"/>
+          <w:szCs w:val="22"/>
+          <w:lang w:eastAsia="en-GB"/>
+        </w:rPr>
+        <w:t>gridSpot</w:t>
+      </w:r>
+      <w:proofErr w:type="spellEnd"/>
+      <w:r>
+        <w:rPr>
+          <w:rFonts w:ascii="Arial" w:hAnsi="Arial" w:cs="Arial"/>
+          <w:sz w:val="22"/>
+          <w:szCs w:val="22"/>
+          <w:lang w:eastAsia="en-GB"/>
+        </w:rPr>
+        <w:t xml:space="preserve"> == "empty"</w:t>
+      </w:r>
+      <w:r>
+        <w:rPr>
+          <w:rFonts w:ascii="Arial" w:hAnsi="Arial" w:cs="Arial"/>
+          <w:sz w:val="22"/>
+          <w:szCs w:val="22"/>
+          <w:lang w:eastAsia="en-GB"/>
+        </w:rPr>
+        <w:t xml:space="preserve"> then</w:t>
+      </w:r>
+    </w:p>
+    <w:p>
+      <w:pPr>
+        <w:pStyle w:val="NoSpacing"/>
+        <w:tabs>
+          <w:tab w:val="left" w:pos="426"/>
+          <w:tab w:val="left" w:pos="851"/>
+        </w:tabs>
+        <w:spacing w:after="120"/>
+        <w:ind w:left="851" w:hanging="851"/>
+        <w:rPr>
+          <w:rFonts w:ascii="Arial" w:hAnsi="Arial" w:cs="Arial"/>
+          <w:sz w:val="22"/>
+          <w:szCs w:val="22"/>
+          <w:lang w:eastAsia="en-GB"/>
+        </w:rPr>
+      </w:pPr>
+      <w:r>
+        <w:rPr>
+          <w:rFonts w:ascii="Arial" w:hAnsi="Arial" w:cs="Arial"/>
+          <w:sz w:val="22"/>
+          <w:szCs w:val="22"/>
+          <w:lang w:eastAsia="en-GB"/>
+        </w:rPr>
+        <w:t xml:space="preserve">            </w:t>
+      </w:r>
+      <w:proofErr w:type="spellStart"/>
+      <w:r>
+        <w:rPr>
+          <w:rFonts w:ascii="Arial" w:hAnsi="Arial" w:cs="Arial"/>
+          <w:sz w:val="22"/>
+          <w:szCs w:val="22"/>
+          <w:lang w:eastAsia="en-GB"/>
+        </w:rPr>
+        <w:t>gridSpot</w:t>
+      </w:r>
+      <w:proofErr w:type="spellEnd"/>
+      <w:r>
+        <w:rPr>
+          <w:rFonts w:ascii="Arial" w:hAnsi="Arial" w:cs="Arial"/>
+          <w:sz w:val="22"/>
+          <w:szCs w:val="22"/>
+          <w:lang w:eastAsia="en-GB"/>
+        </w:rPr>
+        <w:t xml:space="preserve"> = registration</w:t>
+      </w:r>
+    </w:p>
+    <w:p>
+      <w:pPr>
+        <w:pStyle w:val="NoSpacing"/>
+        <w:tabs>
+          <w:tab w:val="left" w:pos="426"/>
+          <w:tab w:val="left" w:pos="851"/>
+        </w:tabs>
+        <w:spacing w:after="120"/>
+        <w:ind w:left="851" w:hanging="851"/>
+        <w:rPr>
+          <w:rFonts w:ascii="Arial" w:hAnsi="Arial" w:cs="Arial"/>
+          <w:sz w:val="22"/>
+          <w:szCs w:val="22"/>
+          <w:lang w:eastAsia="en-GB"/>
+        </w:rPr>
+      </w:pPr>
+      <w:r>
+        <w:rPr>
+          <w:rFonts w:ascii="Arial" w:hAnsi="Arial" w:cs="Arial"/>
+          <w:sz w:val="22"/>
+          <w:szCs w:val="22"/>
+          <w:lang w:eastAsia="en-GB"/>
+        </w:rPr>
+        <w:t>            break</w:t>
+      </w:r>
+    </w:p>
+    <w:p>
+      <w:pPr>
+        <w:pStyle w:val="NoSpacing"/>
+        <w:tabs>
+          <w:tab w:val="left" w:pos="426"/>
+          <w:tab w:val="left" w:pos="851"/>
+        </w:tabs>
+        <w:spacing w:after="120"/>
+        <w:ind w:left="851" w:hanging="851"/>
+        <w:rPr>
+          <w:rFonts w:ascii="Arial" w:hAnsi="Arial" w:cs="Arial"/>
+          <w:sz w:val="22"/>
+          <w:szCs w:val="22"/>
+          <w:lang w:eastAsia="en-GB"/>
+        </w:rPr>
+      </w:pPr>
+      <w:r>
+        <w:rPr>
+          <w:rFonts w:ascii="Arial" w:hAnsi="Arial" w:cs="Arial"/>
+          <w:sz w:val="22"/>
+          <w:szCs w:val="22"/>
+          <w:lang w:eastAsia="en-GB"/>
+        </w:rPr>
+        <w:t>        else</w:t>
+      </w:r>
+    </w:p>
+    <w:p>
+      <w:pPr>
+        <w:pStyle w:val="NoSpacing"/>
+        <w:tabs>
+          <w:tab w:val="left" w:pos="426"/>
+          <w:tab w:val="left" w:pos="851"/>
+        </w:tabs>
+        <w:spacing w:after="120"/>
+        <w:ind w:left="851" w:hanging="851"/>
+        <w:rPr>
+          <w:rFonts w:ascii="Arial" w:hAnsi="Arial" w:cs="Arial"/>
+          <w:sz w:val="22"/>
+          <w:szCs w:val="22"/>
+          <w:lang w:eastAsia="en-GB"/>
+        </w:rPr>
+      </w:pPr>
+      <w:r>
+        <w:rPr>
+          <w:rFonts w:ascii="Arial" w:hAnsi="Arial" w:cs="Arial"/>
+          <w:sz w:val="22"/>
+          <w:szCs w:val="22"/>
+          <w:lang w:eastAsia="en-GB"/>
+        </w:rPr>
+        <w:t>            print("try again")</w:t>
+      </w:r>
+    </w:p>
+    <w:p>
+      <w:pPr>
+        <w:pStyle w:val="NoSpacing"/>
+        <w:tabs>
+          <w:tab w:val="left" w:pos="426"/>
+          <w:tab w:val="left" w:pos="851"/>
+        </w:tabs>
+        <w:spacing w:after="120"/>
+        <w:ind w:left="851" w:hanging="851"/>
+        <w:rPr>
+          <w:rFonts w:ascii="Arial" w:hAnsi="Arial" w:cs="Arial"/>
+          <w:sz w:val="22"/>
+          <w:szCs w:val="22"/>
+          <w:lang w:eastAsia="en-GB"/>
+        </w:rPr>
+      </w:pPr>
+      <w:proofErr w:type="spellStart"/>
+      <w:r>
+        <w:rPr>
+          <w:rFonts w:ascii="Arial" w:hAnsi="Arial" w:cs="Arial"/>
+          <w:sz w:val="22"/>
+          <w:szCs w:val="22"/>
+          <w:lang w:eastAsia="en-GB"/>
+        </w:rPr>
+        <w:lastRenderedPageBreak/>
+        <w:t>endprocedure</w:t>
+      </w:r>
+      <w:proofErr w:type="spellEnd"/>
+      <w:r>
+        <w:rPr>
+          <w:rFonts w:ascii="Arial" w:hAnsi="Arial" w:cs="Arial"/>
+          <w:sz w:val="22"/>
+          <w:szCs w:val="22"/>
+          <w:lang w:eastAsia="en-GB"/>
+        </w:rPr>
+        <w:t xml:space="preserve"> </w:t>
+      </w:r>
+    </w:p>
+    <w:p>
+      <w:pPr>
+        <w:pStyle w:val="NoSpacing"/>
+        <w:tabs>
+          <w:tab w:val="left" w:pos="426"/>
+          <w:tab w:val="left" w:pos="851"/>
+        </w:tabs>
+        <w:spacing w:after="120"/>
+        <w:ind w:left="851" w:hanging="851"/>
+        <w:rPr>
+          <w:rFonts w:ascii="Arial" w:hAnsi="Arial" w:cs="Arial"/>
+          <w:sz w:val="22"/>
+          <w:szCs w:val="22"/>
+          <w:lang w:eastAsia="en-GB"/>
+        </w:rPr>
+      </w:pPr>
+    </w:p>
+    <w:p>
+      <w:pPr>
+        <w:pStyle w:val="NoSpacing"/>
+        <w:tabs>
+          <w:tab w:val="left" w:pos="426"/>
+          <w:tab w:val="left" w:pos="851"/>
+        </w:tabs>
+        <w:spacing w:after="120"/>
+        <w:ind w:left="851" w:hanging="851"/>
+        <w:rPr>
+          <w:rFonts w:ascii="Arial" w:hAnsi="Arial" w:cs="Arial"/>
+          <w:sz w:val="22"/>
+          <w:szCs w:val="22"/>
+          <w:lang w:eastAsia="en-GB"/>
+        </w:rPr>
+      </w:pPr>
+      <w:r>
+        <w:rPr>
+          <w:rFonts w:ascii="Arial" w:hAnsi="Arial" w:cs="Arial"/>
+          <w:sz w:val="22"/>
+          <w:szCs w:val="22"/>
+          <w:lang w:eastAsia="en-GB"/>
+        </w:rPr>
+        <w:t>function</w:t>
+      </w:r>
+      <w:r>
+        <w:rPr>
+          <w:rFonts w:ascii="Arial" w:hAnsi="Arial" w:cs="Arial"/>
+          <w:sz w:val="22"/>
+          <w:szCs w:val="22"/>
+          <w:lang w:eastAsia="en-GB"/>
+        </w:rPr>
+        <w:t xml:space="preserve"> </w:t>
+      </w:r>
+      <w:proofErr w:type="spellStart"/>
+      <w:r>
+        <w:rPr>
+          <w:rFonts w:ascii="Arial" w:hAnsi="Arial" w:cs="Arial"/>
+          <w:sz w:val="22"/>
+          <w:szCs w:val="22"/>
+          <w:lang w:eastAsia="en-GB"/>
+        </w:rPr>
+        <w:t>removeCar</w:t>
+      </w:r>
+      <w:proofErr w:type="spellEnd"/>
+      <w:r>
+        <w:rPr>
+          <w:rFonts w:ascii="Arial" w:hAnsi="Arial" w:cs="Arial"/>
+          <w:sz w:val="22"/>
+          <w:szCs w:val="22"/>
+          <w:lang w:eastAsia="en-GB"/>
+        </w:rPr>
+        <w:t>(grid)</w:t>
+      </w:r>
+    </w:p>
+    <w:p>
+      <w:pPr>
+        <w:pStyle w:val="NoSpacing"/>
+        <w:tabs>
+          <w:tab w:val="left" w:pos="426"/>
+          <w:tab w:val="left" w:pos="851"/>
+        </w:tabs>
+        <w:spacing w:after="120"/>
+        <w:ind w:left="851" w:hanging="851"/>
+        <w:rPr>
+          <w:rFonts w:ascii="Arial" w:hAnsi="Arial" w:cs="Arial"/>
+          <w:sz w:val="22"/>
+          <w:szCs w:val="22"/>
+          <w:lang w:eastAsia="en-GB"/>
+        </w:rPr>
+      </w:pPr>
+      <w:r>
+        <w:rPr>
+          <w:rFonts w:ascii="Arial" w:hAnsi="Arial" w:cs="Arial"/>
+          <w:sz w:val="22"/>
+          <w:szCs w:val="22"/>
+          <w:lang w:eastAsia="en-GB"/>
+        </w:rPr>
+        <w:t>    registration = input("enter car's registration number")</w:t>
+      </w:r>
+    </w:p>
+    <w:p>
+      <w:pPr>
+        <w:pStyle w:val="NoSpacing"/>
+        <w:tabs>
+          <w:tab w:val="left" w:pos="426"/>
+          <w:tab w:val="left" w:pos="851"/>
+        </w:tabs>
+        <w:spacing w:after="120"/>
+        <w:ind w:left="851" w:hanging="851"/>
+        <w:rPr>
+          <w:rFonts w:ascii="Arial" w:hAnsi="Arial" w:cs="Arial"/>
+          <w:sz w:val="22"/>
+          <w:szCs w:val="22"/>
+          <w:lang w:eastAsia="en-GB"/>
+        </w:rPr>
+      </w:pPr>
+      <w:r>
+        <w:rPr>
+          <w:rFonts w:ascii="Arial" w:hAnsi="Arial" w:cs="Arial"/>
+          <w:sz w:val="22"/>
+          <w:szCs w:val="22"/>
+          <w:lang w:eastAsia="en-GB"/>
+        </w:rPr>
+        <w:t>    for row in grid</w:t>
+      </w:r>
+      <w:r>
+        <w:rPr>
+          <w:rFonts w:ascii="Arial" w:hAnsi="Arial" w:cs="Arial"/>
+          <w:sz w:val="22"/>
+          <w:szCs w:val="22"/>
+          <w:lang w:eastAsia="en-GB"/>
+        </w:rPr>
+        <w:t xml:space="preserve"> do</w:t>
+      </w:r>
+    </w:p>
+    <w:p>
+      <w:pPr>
+        <w:pStyle w:val="NoSpacing"/>
+        <w:tabs>
+          <w:tab w:val="left" w:pos="426"/>
+          <w:tab w:val="left" w:pos="851"/>
+        </w:tabs>
+        <w:spacing w:after="120"/>
+        <w:ind w:left="851" w:hanging="851"/>
+        <w:rPr>
+          <w:rFonts w:ascii="Arial" w:hAnsi="Arial" w:cs="Arial"/>
+          <w:sz w:val="22"/>
+          <w:szCs w:val="22"/>
+          <w:lang w:eastAsia="en-GB"/>
+        </w:rPr>
+      </w:pPr>
+      <w:r>
+        <w:rPr>
+          <w:rFonts w:ascii="Arial" w:hAnsi="Arial" w:cs="Arial"/>
+          <w:sz w:val="22"/>
+          <w:szCs w:val="22"/>
+          <w:lang w:eastAsia="en-GB"/>
+        </w:rPr>
+        <w:t xml:space="preserve">        for </w:t>
+      </w:r>
+      <w:proofErr w:type="spellStart"/>
+      <w:r>
+        <w:rPr>
+          <w:rFonts w:ascii="Arial" w:hAnsi="Arial" w:cs="Arial"/>
+          <w:sz w:val="22"/>
+          <w:szCs w:val="22"/>
+          <w:lang w:eastAsia="en-GB"/>
+        </w:rPr>
+        <w:t>i</w:t>
+      </w:r>
+      <w:proofErr w:type="spellEnd"/>
+      <w:r>
+        <w:rPr>
+          <w:rFonts w:ascii="Arial" w:hAnsi="Arial" w:cs="Arial"/>
+          <w:sz w:val="22"/>
+          <w:szCs w:val="22"/>
+          <w:lang w:eastAsia="en-GB"/>
+        </w:rPr>
+        <w:t xml:space="preserve"> in range(0, </w:t>
+      </w:r>
+      <w:proofErr w:type="spellStart"/>
+      <w:r>
+        <w:rPr>
+          <w:rFonts w:ascii="Arial" w:hAnsi="Arial" w:cs="Arial"/>
+          <w:sz w:val="22"/>
+          <w:szCs w:val="22"/>
+          <w:lang w:eastAsia="en-GB"/>
+        </w:rPr>
+        <w:t>len</w:t>
+      </w:r>
+      <w:proofErr w:type="spellEnd"/>
+      <w:r>
+        <w:rPr>
+          <w:rFonts w:ascii="Arial" w:hAnsi="Arial" w:cs="Arial"/>
+          <w:sz w:val="22"/>
+          <w:szCs w:val="22"/>
+          <w:lang w:eastAsia="en-GB"/>
+        </w:rPr>
+        <w:t>(row))</w:t>
+      </w:r>
+      <w:r>
+        <w:rPr>
+          <w:rFonts w:ascii="Arial" w:hAnsi="Arial" w:cs="Arial"/>
+          <w:sz w:val="22"/>
+          <w:szCs w:val="22"/>
+          <w:lang w:eastAsia="en-GB"/>
+        </w:rPr>
+        <w:t xml:space="preserve"> do</w:t>
+      </w:r>
+    </w:p>
+    <w:p>
+      <w:pPr>
+        <w:pStyle w:val="NoSpacing"/>
+        <w:tabs>
+          <w:tab w:val="left" w:pos="426"/>
+          <w:tab w:val="left" w:pos="851"/>
+        </w:tabs>
+        <w:spacing w:after="120"/>
+        <w:ind w:left="851" w:hanging="851"/>
+        <w:rPr>
+          <w:rFonts w:ascii="Arial" w:hAnsi="Arial" w:cs="Arial"/>
+          <w:sz w:val="22"/>
+          <w:szCs w:val="22"/>
+          <w:lang w:eastAsia="en-GB"/>
+        </w:rPr>
+      </w:pPr>
+      <w:r>
+        <w:rPr>
+          <w:rFonts w:ascii="Arial" w:hAnsi="Arial" w:cs="Arial"/>
+          <w:sz w:val="22"/>
+          <w:szCs w:val="22"/>
+          <w:lang w:eastAsia="en-GB"/>
+        </w:rPr>
+        <w:t>            if row[</w:t>
+      </w:r>
+      <w:proofErr w:type="spellStart"/>
+      <w:r>
+        <w:rPr>
+          <w:rFonts w:ascii="Arial" w:hAnsi="Arial" w:cs="Arial"/>
+          <w:sz w:val="22"/>
+          <w:szCs w:val="22"/>
+          <w:lang w:eastAsia="en-GB"/>
+        </w:rPr>
+        <w:t>i</w:t>
+      </w:r>
+      <w:proofErr w:type="spellEnd"/>
+      <w:r>
+        <w:rPr>
+          <w:rFonts w:ascii="Arial" w:hAnsi="Arial" w:cs="Arial"/>
+          <w:sz w:val="22"/>
+          <w:szCs w:val="22"/>
+          <w:lang w:eastAsia="en-GB"/>
+        </w:rPr>
+        <w:t>] == registration</w:t>
+      </w:r>
+      <w:r>
+        <w:rPr>
+          <w:rFonts w:ascii="Arial" w:hAnsi="Arial" w:cs="Arial"/>
+          <w:sz w:val="22"/>
+          <w:szCs w:val="22"/>
+          <w:lang w:eastAsia="en-GB"/>
+        </w:rPr>
+        <w:t xml:space="preserve"> then</w:t>
+      </w:r>
+    </w:p>
+    <w:p>
+      <w:pPr>
+        <w:pStyle w:val="NoSpacing"/>
+        <w:tabs>
+          <w:tab w:val="left" w:pos="426"/>
+          <w:tab w:val="left" w:pos="851"/>
+        </w:tabs>
+        <w:spacing w:after="120"/>
+        <w:ind w:left="851" w:hanging="851"/>
+        <w:rPr>
+          <w:rFonts w:ascii="Arial" w:hAnsi="Arial" w:cs="Arial"/>
+          <w:sz w:val="22"/>
+          <w:szCs w:val="22"/>
+          <w:lang w:eastAsia="en-GB"/>
+        </w:rPr>
+      </w:pPr>
+      <w:r>
+        <w:rPr>
+          <w:rFonts w:ascii="Arial" w:hAnsi="Arial" w:cs="Arial"/>
+          <w:sz w:val="22"/>
+          <w:szCs w:val="22"/>
+          <w:lang w:eastAsia="en-GB"/>
+        </w:rPr>
+        <w:t>                row[</w:t>
+      </w:r>
+      <w:proofErr w:type="spellStart"/>
+      <w:r>
+        <w:rPr>
+          <w:rFonts w:ascii="Arial" w:hAnsi="Arial" w:cs="Arial"/>
+          <w:sz w:val="22"/>
+          <w:szCs w:val="22"/>
+          <w:lang w:eastAsia="en-GB"/>
+        </w:rPr>
+        <w:t>i</w:t>
+      </w:r>
+      <w:proofErr w:type="spellEnd"/>
+      <w:r>
+        <w:rPr>
+          <w:rFonts w:ascii="Arial" w:hAnsi="Arial" w:cs="Arial"/>
+          <w:sz w:val="22"/>
+          <w:szCs w:val="22"/>
+          <w:lang w:eastAsia="en-GB"/>
+        </w:rPr>
+        <w:t>] = "empty"</w:t>
+      </w:r>
+    </w:p>
+    <w:p>
+      <w:pPr>
+        <w:pStyle w:val="NoSpacing"/>
+        <w:tabs>
+          <w:tab w:val="left" w:pos="426"/>
+          <w:tab w:val="left" w:pos="851"/>
+        </w:tabs>
+        <w:spacing w:after="120"/>
+        <w:ind w:left="851" w:hanging="851"/>
+        <w:rPr>
+          <w:rFonts w:ascii="Arial" w:hAnsi="Arial" w:cs="Arial"/>
+          <w:sz w:val="22"/>
+          <w:szCs w:val="22"/>
+          <w:lang w:eastAsia="en-GB"/>
+        </w:rPr>
+      </w:pPr>
+      <w:proofErr w:type="spellStart"/>
+      <w:r>
+        <w:rPr>
+          <w:rFonts w:ascii="Arial" w:hAnsi="Arial" w:cs="Arial"/>
+          <w:sz w:val="22"/>
+          <w:szCs w:val="22"/>
+          <w:lang w:eastAsia="en-GB"/>
+        </w:rPr>
+        <w:t>endprocedure</w:t>
+      </w:r>
+      <w:proofErr w:type="spellEnd"/>
+    </w:p>
+    <w:p>
+      <w:pPr>
+        <w:pStyle w:val="NoSpacing"/>
+        <w:tabs>
+          <w:tab w:val="left" w:pos="426"/>
+          <w:tab w:val="left" w:pos="851"/>
+        </w:tabs>
+        <w:spacing w:after="120"/>
+        <w:ind w:left="851" w:hanging="851"/>
+        <w:rPr>
+          <w:rFonts w:ascii="Arial" w:hAnsi="Arial" w:cs="Arial"/>
+          <w:sz w:val="22"/>
+          <w:szCs w:val="22"/>
+          <w:lang w:eastAsia="en-GB"/>
+        </w:rPr>
+      </w:pPr>
+    </w:p>
+    <w:p>
+      <w:pPr>
+        <w:pStyle w:val="NoSpacing"/>
+        <w:tabs>
+          <w:tab w:val="left" w:pos="426"/>
+          <w:tab w:val="left" w:pos="851"/>
+        </w:tabs>
+        <w:spacing w:after="120"/>
+        <w:ind w:left="851" w:hanging="851"/>
+        <w:rPr>
+          <w:rFonts w:ascii="Arial" w:hAnsi="Arial" w:cs="Arial"/>
+          <w:sz w:val="22"/>
+          <w:szCs w:val="22"/>
+          <w:lang w:eastAsia="en-GB"/>
+        </w:rPr>
+      </w:pPr>
+      <w:r>
+        <w:rPr>
+          <w:rFonts w:ascii="Arial" w:hAnsi="Arial" w:cs="Arial"/>
+          <w:sz w:val="22"/>
+          <w:szCs w:val="22"/>
+          <w:lang w:eastAsia="en-GB"/>
+        </w:rPr>
+        <w:t>function</w:t>
+      </w:r>
+      <w:r>
+        <w:rPr>
+          <w:rFonts w:ascii="Arial" w:hAnsi="Arial" w:cs="Arial"/>
+          <w:sz w:val="22"/>
+          <w:szCs w:val="22"/>
+          <w:lang w:eastAsia="en-GB"/>
+        </w:rPr>
+        <w:t xml:space="preserve"> </w:t>
+      </w:r>
+      <w:proofErr w:type="spellStart"/>
+      <w:r>
+        <w:rPr>
+          <w:rFonts w:ascii="Arial" w:hAnsi="Arial" w:cs="Arial"/>
+          <w:sz w:val="22"/>
+          <w:szCs w:val="22"/>
+          <w:lang w:eastAsia="en-GB"/>
+        </w:rPr>
+        <w:t>displayGrid</w:t>
+      </w:r>
+      <w:proofErr w:type="spellEnd"/>
+      <w:r>
+        <w:rPr>
+          <w:rFonts w:ascii="Arial" w:hAnsi="Arial" w:cs="Arial"/>
+          <w:sz w:val="22"/>
+          <w:szCs w:val="22"/>
+          <w:lang w:eastAsia="en-GB"/>
+        </w:rPr>
+        <w:t>(grid)</w:t>
+      </w:r>
+    </w:p>
+    <w:p>
+      <w:pPr>
+        <w:pStyle w:val="NoSpacing"/>
+        <w:tabs>
+          <w:tab w:val="left" w:pos="426"/>
+          <w:tab w:val="left" w:pos="851"/>
+        </w:tabs>
+        <w:spacing w:after="120"/>
+        <w:ind w:left="851" w:hanging="851"/>
+        <w:rPr>
+          <w:rFonts w:ascii="Arial" w:hAnsi="Arial" w:cs="Arial"/>
+          <w:sz w:val="22"/>
+          <w:szCs w:val="22"/>
+          <w:lang w:eastAsia="en-GB"/>
+        </w:rPr>
+      </w:pPr>
+      <w:r>
+        <w:rPr>
+          <w:rFonts w:ascii="Arial" w:hAnsi="Arial" w:cs="Arial"/>
+          <w:sz w:val="22"/>
+          <w:szCs w:val="22"/>
+          <w:lang w:eastAsia="en-GB"/>
+        </w:rPr>
+        <w:t>    print(grid)</w:t>
+      </w:r>
+    </w:p>
+    <w:p>
+      <w:pPr>
+        <w:pStyle w:val="NoSpacing"/>
+        <w:tabs>
+          <w:tab w:val="left" w:pos="426"/>
+          <w:tab w:val="left" w:pos="851"/>
+        </w:tabs>
+        <w:spacing w:after="120"/>
+        <w:ind w:left="851" w:hanging="851"/>
+        <w:rPr>
+          <w:rFonts w:ascii="Arial" w:hAnsi="Arial" w:cs="Arial"/>
+          <w:sz w:val="22"/>
+          <w:szCs w:val="22"/>
+          <w:lang w:eastAsia="en-GB"/>
+        </w:rPr>
+      </w:pPr>
+      <w:proofErr w:type="spellStart"/>
+      <w:r>
+        <w:rPr>
+          <w:rFonts w:ascii="Arial" w:hAnsi="Arial" w:cs="Arial"/>
+          <w:sz w:val="22"/>
+          <w:szCs w:val="22"/>
+          <w:lang w:eastAsia="en-GB"/>
+        </w:rPr>
+        <w:t>endprocedure</w:t>
+      </w:r>
+      <w:proofErr w:type="spellEnd"/>
+    </w:p>
+    <w:p>
+      <w:pPr>
+        <w:pStyle w:val="NoSpacing"/>
+        <w:tabs>
+          <w:tab w:val="left" w:pos="426"/>
+          <w:tab w:val="left" w:pos="851"/>
+        </w:tabs>
+        <w:spacing w:after="120"/>
+        <w:ind w:left="851" w:hanging="851"/>
+        <w:rPr>
+          <w:rFonts w:ascii="Arial" w:hAnsi="Arial" w:cs="Arial"/>
+          <w:sz w:val="22"/>
+          <w:szCs w:val="22"/>
+          <w:lang w:eastAsia="en-GB"/>
+        </w:rPr>
+      </w:pPr>
+    </w:p>
+    <w:p>
+      <w:pPr>
+        <w:pStyle w:val="NoSpacing"/>
+        <w:tabs>
+          <w:tab w:val="left" w:pos="426"/>
+          <w:tab w:val="left" w:pos="851"/>
+        </w:tabs>
+        <w:spacing w:after="120"/>
+        <w:ind w:left="851" w:hanging="851"/>
+        <w:rPr>
+          <w:rFonts w:ascii="Arial" w:hAnsi="Arial" w:cs="Arial"/>
+          <w:sz w:val="22"/>
+          <w:szCs w:val="22"/>
+          <w:lang w:eastAsia="en-GB"/>
+        </w:rPr>
+      </w:pPr>
+      <w:r>
+        <w:rPr>
+          <w:rFonts w:ascii="Arial" w:hAnsi="Arial" w:cs="Arial"/>
+          <w:sz w:val="22"/>
+          <w:szCs w:val="22"/>
+          <w:lang w:eastAsia="en-GB"/>
+        </w:rPr>
+        <w:t xml:space="preserve">if </w:t>
+      </w:r>
+      <w:proofErr w:type="spellStart"/>
+      <w:r>
+        <w:rPr>
+          <w:rFonts w:ascii="Arial" w:hAnsi="Arial" w:cs="Arial"/>
+          <w:sz w:val="22"/>
+          <w:szCs w:val="22"/>
+          <w:lang w:eastAsia="en-GB"/>
+        </w:rPr>
+        <w:t>optionChosen</w:t>
+      </w:r>
+      <w:proofErr w:type="spellEnd"/>
+      <w:r>
+        <w:rPr>
+          <w:rFonts w:ascii="Arial" w:hAnsi="Arial" w:cs="Arial"/>
+          <w:sz w:val="22"/>
+          <w:szCs w:val="22"/>
+          <w:lang w:eastAsia="en-GB"/>
+        </w:rPr>
+        <w:t xml:space="preserve"> == 1</w:t>
+      </w:r>
+      <w:r>
+        <w:rPr>
+          <w:rFonts w:ascii="Arial" w:hAnsi="Arial" w:cs="Arial"/>
+          <w:sz w:val="22"/>
+          <w:szCs w:val="22"/>
+          <w:lang w:eastAsia="en-GB"/>
+        </w:rPr>
+        <w:t xml:space="preserve"> then</w:t>
+      </w:r>
+    </w:p>
+    <w:p>
+      <w:pPr>
+        <w:pStyle w:val="NoSpacing"/>
+        <w:tabs>
+          <w:tab w:val="left" w:pos="426"/>
+          <w:tab w:val="left" w:pos="851"/>
+        </w:tabs>
+        <w:spacing w:after="120"/>
+        <w:ind w:left="851" w:hanging="851"/>
+        <w:rPr>
+          <w:rFonts w:ascii="Arial" w:hAnsi="Arial" w:cs="Arial"/>
+          <w:sz w:val="22"/>
+          <w:szCs w:val="22"/>
+          <w:lang w:eastAsia="en-GB"/>
+        </w:rPr>
+      </w:pPr>
+      <w:r>
+        <w:rPr>
+          <w:rFonts w:ascii="Arial" w:hAnsi="Arial" w:cs="Arial"/>
+          <w:sz w:val="22"/>
+          <w:szCs w:val="22"/>
+          <w:lang w:eastAsia="en-GB"/>
+        </w:rPr>
+        <w:t xml:space="preserve">    </w:t>
+      </w:r>
+      <w:proofErr w:type="spellStart"/>
+      <w:r>
+        <w:rPr>
+          <w:rFonts w:ascii="Arial" w:hAnsi="Arial" w:cs="Arial"/>
+          <w:sz w:val="22"/>
+          <w:szCs w:val="22"/>
+          <w:lang w:eastAsia="en-GB"/>
+        </w:rPr>
+        <w:t>setSpacesToEmpty</w:t>
+      </w:r>
+      <w:proofErr w:type="spellEnd"/>
+      <w:r>
+        <w:rPr>
+          <w:rFonts w:ascii="Arial" w:hAnsi="Arial" w:cs="Arial"/>
+          <w:sz w:val="22"/>
+          <w:szCs w:val="22"/>
+          <w:lang w:eastAsia="en-GB"/>
+        </w:rPr>
+        <w:t>(park)</w:t>
+      </w:r>
+    </w:p>
+    <w:p>
+      <w:pPr>
+        <w:pStyle w:val="NoSpacing"/>
+        <w:tabs>
+          <w:tab w:val="left" w:pos="426"/>
+          <w:tab w:val="left" w:pos="851"/>
+        </w:tabs>
+        <w:spacing w:after="120"/>
+        <w:ind w:left="851" w:hanging="851"/>
+        <w:rPr>
+          <w:rFonts w:ascii="Arial" w:hAnsi="Arial" w:cs="Arial"/>
+          <w:sz w:val="22"/>
+          <w:szCs w:val="22"/>
+          <w:lang w:eastAsia="en-GB"/>
+        </w:rPr>
+      </w:pPr>
+      <w:proofErr w:type="spellStart"/>
+      <w:r>
+        <w:rPr>
+          <w:rFonts w:ascii="Arial" w:hAnsi="Arial" w:cs="Arial"/>
+          <w:sz w:val="22"/>
+          <w:szCs w:val="22"/>
+          <w:lang w:eastAsia="en-GB"/>
+        </w:rPr>
+        <w:t>elif</w:t>
+      </w:r>
+      <w:proofErr w:type="spellEnd"/>
+      <w:r>
+        <w:rPr>
+          <w:rFonts w:ascii="Arial" w:hAnsi="Arial" w:cs="Arial"/>
+          <w:sz w:val="22"/>
+          <w:szCs w:val="22"/>
+          <w:lang w:eastAsia="en-GB"/>
+        </w:rPr>
+        <w:t xml:space="preserve"> </w:t>
+      </w:r>
+      <w:proofErr w:type="spellStart"/>
+      <w:r>
+        <w:rPr>
+          <w:rFonts w:ascii="Arial" w:hAnsi="Arial" w:cs="Arial"/>
+          <w:sz w:val="22"/>
+          <w:szCs w:val="22"/>
+          <w:lang w:eastAsia="en-GB"/>
+        </w:rPr>
+        <w:t>optionChosen</w:t>
+      </w:r>
+      <w:proofErr w:type="spellEnd"/>
+      <w:r>
+        <w:rPr>
+          <w:rFonts w:ascii="Arial" w:hAnsi="Arial" w:cs="Arial"/>
+          <w:sz w:val="22"/>
+          <w:szCs w:val="22"/>
+          <w:lang w:eastAsia="en-GB"/>
+        </w:rPr>
+        <w:t xml:space="preserve"> == 2</w:t>
+      </w:r>
+    </w:p>
+    <w:p>
+      <w:pPr>
+        <w:pStyle w:val="NoSpacing"/>
+        <w:tabs>
+          <w:tab w:val="left" w:pos="426"/>
+          <w:tab w:val="left" w:pos="851"/>
+        </w:tabs>
+        <w:spacing w:after="120"/>
+        <w:ind w:left="851" w:hanging="851"/>
+        <w:rPr>
+          <w:rFonts w:ascii="Arial" w:hAnsi="Arial" w:cs="Arial"/>
+          <w:sz w:val="22"/>
+          <w:szCs w:val="22"/>
+          <w:lang w:eastAsia="en-GB"/>
+        </w:rPr>
+      </w:pPr>
+      <w:r>
+        <w:rPr>
+          <w:rFonts w:ascii="Arial" w:hAnsi="Arial" w:cs="Arial"/>
+          <w:sz w:val="22"/>
+          <w:szCs w:val="22"/>
+          <w:lang w:eastAsia="en-GB"/>
+        </w:rPr>
+        <w:t xml:space="preserve">    </w:t>
+      </w:r>
+      <w:proofErr w:type="spellStart"/>
+      <w:r>
+        <w:rPr>
+          <w:rFonts w:ascii="Arial" w:hAnsi="Arial" w:cs="Arial"/>
+          <w:sz w:val="22"/>
+          <w:szCs w:val="22"/>
+          <w:lang w:eastAsia="en-GB"/>
+        </w:rPr>
+        <w:t>parkCar</w:t>
+      </w:r>
+      <w:proofErr w:type="spellEnd"/>
+      <w:r>
+        <w:rPr>
+          <w:rFonts w:ascii="Arial" w:hAnsi="Arial" w:cs="Arial"/>
+          <w:sz w:val="22"/>
+          <w:szCs w:val="22"/>
+          <w:lang w:eastAsia="en-GB"/>
+        </w:rPr>
+        <w:t>(park)</w:t>
+      </w:r>
+    </w:p>
+    <w:p>
+      <w:pPr>
+        <w:pStyle w:val="NoSpacing"/>
+        <w:tabs>
+          <w:tab w:val="left" w:pos="426"/>
+          <w:tab w:val="left" w:pos="851"/>
+        </w:tabs>
+        <w:spacing w:after="120"/>
+        <w:ind w:left="851" w:hanging="851"/>
+        <w:rPr>
+          <w:rFonts w:ascii="Arial" w:hAnsi="Arial" w:cs="Arial"/>
+          <w:sz w:val="22"/>
+          <w:szCs w:val="22"/>
+          <w:lang w:eastAsia="en-GB"/>
+        </w:rPr>
+      </w:pPr>
+      <w:proofErr w:type="spellStart"/>
+      <w:r>
+        <w:rPr>
+          <w:rFonts w:ascii="Arial" w:hAnsi="Arial" w:cs="Arial"/>
+          <w:sz w:val="22"/>
+          <w:szCs w:val="22"/>
+          <w:lang w:eastAsia="en-GB"/>
+        </w:rPr>
+        <w:t>elif</w:t>
+      </w:r>
+      <w:proofErr w:type="spellEnd"/>
+      <w:r>
+        <w:rPr>
+          <w:rFonts w:ascii="Arial" w:hAnsi="Arial" w:cs="Arial"/>
+          <w:sz w:val="22"/>
+          <w:szCs w:val="22"/>
+          <w:lang w:eastAsia="en-GB"/>
+        </w:rPr>
+        <w:t xml:space="preserve"> </w:t>
+      </w:r>
+      <w:proofErr w:type="spellStart"/>
+      <w:r>
+        <w:rPr>
+          <w:rFonts w:ascii="Arial" w:hAnsi="Arial" w:cs="Arial"/>
+          <w:sz w:val="22"/>
+          <w:szCs w:val="22"/>
+          <w:lang w:eastAsia="en-GB"/>
+        </w:rPr>
+        <w:t>optionChosen</w:t>
+      </w:r>
+      <w:proofErr w:type="spellEnd"/>
+      <w:r>
+        <w:rPr>
+          <w:rFonts w:ascii="Arial" w:hAnsi="Arial" w:cs="Arial"/>
+          <w:sz w:val="22"/>
+          <w:szCs w:val="22"/>
+          <w:lang w:eastAsia="en-GB"/>
+        </w:rPr>
+        <w:t xml:space="preserve"> == 3</w:t>
+      </w:r>
+    </w:p>
+    <w:p>
+      <w:pPr>
+        <w:pStyle w:val="NoSpacing"/>
+        <w:tabs>
+          <w:tab w:val="left" w:pos="426"/>
+          <w:tab w:val="left" w:pos="851"/>
+        </w:tabs>
+        <w:spacing w:after="120"/>
+        <w:ind w:left="851" w:hanging="851"/>
+        <w:rPr>
+          <w:rFonts w:ascii="Arial" w:hAnsi="Arial" w:cs="Arial"/>
+          <w:sz w:val="22"/>
+          <w:szCs w:val="22"/>
+          <w:lang w:eastAsia="en-GB"/>
+        </w:rPr>
+      </w:pPr>
+      <w:r>
+        <w:rPr>
+          <w:rFonts w:ascii="Arial" w:hAnsi="Arial" w:cs="Arial"/>
+          <w:sz w:val="22"/>
+          <w:szCs w:val="22"/>
+          <w:lang w:eastAsia="en-GB"/>
+        </w:rPr>
+        <w:t xml:space="preserve">    </w:t>
+      </w:r>
+      <w:proofErr w:type="spellStart"/>
+      <w:r>
+        <w:rPr>
+          <w:rFonts w:ascii="Arial" w:hAnsi="Arial" w:cs="Arial"/>
+          <w:sz w:val="22"/>
+          <w:szCs w:val="22"/>
+          <w:lang w:eastAsia="en-GB"/>
+        </w:rPr>
+        <w:t>removeCar</w:t>
+      </w:r>
+      <w:proofErr w:type="spellEnd"/>
+      <w:r>
+        <w:rPr>
+          <w:rFonts w:ascii="Arial" w:hAnsi="Arial" w:cs="Arial"/>
+          <w:sz w:val="22"/>
+          <w:szCs w:val="22"/>
+          <w:lang w:eastAsia="en-GB"/>
+        </w:rPr>
+        <w:t>(park)</w:t>
+      </w:r>
+    </w:p>
+    <w:p>
+      <w:pPr>
+        <w:pStyle w:val="NoSpacing"/>
+        <w:tabs>
+          <w:tab w:val="left" w:pos="426"/>
+          <w:tab w:val="left" w:pos="851"/>
+        </w:tabs>
+        <w:spacing w:after="120"/>
+        <w:ind w:left="851" w:hanging="851"/>
+        <w:rPr>
+          <w:rFonts w:ascii="Arial" w:hAnsi="Arial" w:cs="Arial"/>
+          <w:sz w:val="22"/>
+          <w:szCs w:val="22"/>
+          <w:lang w:eastAsia="en-GB"/>
+        </w:rPr>
+      </w:pPr>
+      <w:proofErr w:type="spellStart"/>
+      <w:r>
+        <w:rPr>
+          <w:rFonts w:ascii="Arial" w:hAnsi="Arial" w:cs="Arial"/>
+          <w:sz w:val="22"/>
+          <w:szCs w:val="22"/>
+          <w:lang w:eastAsia="en-GB"/>
+        </w:rPr>
+        <w:t>elif</w:t>
+      </w:r>
+      <w:proofErr w:type="spellEnd"/>
+      <w:r>
+        <w:rPr>
+          <w:rFonts w:ascii="Arial" w:hAnsi="Arial" w:cs="Arial"/>
+          <w:sz w:val="22"/>
+          <w:szCs w:val="22"/>
+          <w:lang w:eastAsia="en-GB"/>
+        </w:rPr>
+        <w:t xml:space="preserve"> </w:t>
+      </w:r>
+      <w:proofErr w:type="spellStart"/>
+      <w:r>
+        <w:rPr>
+          <w:rFonts w:ascii="Arial" w:hAnsi="Arial" w:cs="Arial"/>
+          <w:sz w:val="22"/>
+          <w:szCs w:val="22"/>
+          <w:lang w:eastAsia="en-GB"/>
+        </w:rPr>
+        <w:t>optionChosen</w:t>
+      </w:r>
+      <w:proofErr w:type="spellEnd"/>
+      <w:r>
+        <w:rPr>
+          <w:rFonts w:ascii="Arial" w:hAnsi="Arial" w:cs="Arial"/>
+          <w:sz w:val="22"/>
+          <w:szCs w:val="22"/>
+          <w:lang w:eastAsia="en-GB"/>
+        </w:rPr>
+        <w:t xml:space="preserve"> == 4</w:t>
+      </w:r>
+    </w:p>
+    <w:p>
+      <w:pPr>
+        <w:pStyle w:val="NoSpacing"/>
+        <w:tabs>
+          <w:tab w:val="left" w:pos="426"/>
+          <w:tab w:val="left" w:pos="851"/>
+        </w:tabs>
+        <w:spacing w:after="120"/>
+        <w:ind w:left="851" w:hanging="851"/>
+        <w:rPr>
+          <w:rFonts w:ascii="Arial" w:hAnsi="Arial" w:cs="Arial"/>
+          <w:sz w:val="22"/>
+          <w:szCs w:val="22"/>
+          <w:lang w:eastAsia="en-GB"/>
+        </w:rPr>
+      </w:pPr>
+      <w:r>
+        <w:rPr>
+          <w:rFonts w:ascii="Arial" w:hAnsi="Arial" w:cs="Arial"/>
+          <w:sz w:val="22"/>
+          <w:szCs w:val="22"/>
+          <w:lang w:eastAsia="en-GB"/>
+        </w:rPr>
+        <w:t xml:space="preserve">    </w:t>
+      </w:r>
+      <w:proofErr w:type="spellStart"/>
+      <w:r>
+        <w:rPr>
+          <w:rFonts w:ascii="Arial" w:hAnsi="Arial" w:cs="Arial"/>
+          <w:sz w:val="22"/>
+          <w:szCs w:val="22"/>
+          <w:lang w:eastAsia="en-GB"/>
+        </w:rPr>
+        <w:t>displayGrid</w:t>
+      </w:r>
+      <w:proofErr w:type="spellEnd"/>
+      <w:r>
+        <w:rPr>
+          <w:rFonts w:ascii="Arial" w:hAnsi="Arial" w:cs="Arial"/>
+          <w:sz w:val="22"/>
+          <w:szCs w:val="22"/>
+          <w:lang w:eastAsia="en-GB"/>
+        </w:rPr>
+        <w:t>(park)</w:t>
+      </w:r>
+    </w:p>
+    <w:p>
+      <w:pPr>
+        <w:pStyle w:val="NoSpacing"/>
+        <w:tabs>
+          <w:tab w:val="left" w:pos="426"/>
+          <w:tab w:val="left" w:pos="851"/>
+        </w:tabs>
+        <w:spacing w:after="120"/>
+        <w:ind w:left="851" w:hanging="851"/>
+        <w:rPr>
+          <w:rFonts w:ascii="Arial" w:hAnsi="Arial" w:cs="Arial"/>
+          <w:sz w:val="22"/>
+          <w:szCs w:val="22"/>
+          <w:lang w:eastAsia="en-GB"/>
+        </w:rPr>
+      </w:pPr>
+      <w:r>
+        <w:rPr>
+          <w:rFonts w:ascii="Arial" w:hAnsi="Arial" w:cs="Arial"/>
+          <w:sz w:val="22"/>
+          <w:szCs w:val="22"/>
+          <w:lang w:eastAsia="en-GB"/>
+        </w:rPr>
+        <w:lastRenderedPageBreak/>
+        <w:drawing>
+          <wp:inline distT="0" distB="0" distL="0" distR="0" wp14:anchorId="3CED8B3F" wp14:editId="61161A1F">
+            <wp:extent cx="5939790" cy="4548505"/>
+            <wp:effectExtent l="0" t="0" r="3810" b="4445"/>
+            <wp:docPr id="1216521653" name="Picture 1" descr="A screen shot of a computer program&#10;&#10;Description automatically generated"/>
+            <wp:cNvGraphicFramePr>
+              <a:graphicFrameLocks xmlns:a="http://schemas.openxmlformats.org/drawingml/2006/main" noChangeAspect="1"/>
+            </wp:cNvGraphicFramePr>
+            <a:graphic xmlns:a="http://schemas.openxmlformats.org/drawingml/2006/main">
+              <a:graphicData uri="http://schemas.openxmlformats.org/drawingml/2006/picture">
+                <pic:pic xmlns:pic="http://schemas.openxmlformats.org/drawingml/2006/picture">
+                  <pic:nvPicPr>
+                    <pic:cNvPr id="1216521653" name="Picture 1" descr="A screen shot of a computer program&#10;&#10;Description automatically generated"/>
+                    <pic:cNvPicPr/>
+                  </pic:nvPicPr>
+                  <pic:blipFill>
+                    <a:blip r:embed="rId13"/>
+                    <a:stretch>
+                      <a:fillRect/>
+                    </a:stretch>
+                  </pic:blipFill>
+                  <pic:spPr>
+                    <a:xfrm>
+                      <a:off x="0" y="0"/>
+                      <a:ext cx="5939790" cy="4548505"/>
+                    </a:xfrm>
+                    <a:prstGeom prst="rect">
+                      <a:avLst/>
+                    </a:prstGeom>
+                  </pic:spPr>
+                </pic:pic>
+              </a:graphicData>
+            </a:graphic>
+          </wp:inline>
+        </w:drawing>
       </w:r>
     </w:p>
     <w:p>
@@ -5629,8 +8430,8 @@
       </w:pPr>
     </w:p>
     <w:sectPr>
-      <w:headerReference w:type="default" r:id="rId11"/>
-      <w:footerReference w:type="default" r:id="rId12"/>
+      <w:headerReference w:type="default" r:id="rId14"/>
+      <w:footerReference w:type="default" r:id="rId15"/>
       <w:pgSz w:w="11906" w:h="16838"/>
       <w:pgMar w:top="1440" w:right="1134" w:bottom="851" w:left="1418" w:header="709" w:footer="709" w:gutter="0"/>
       <w:cols w:space="708"/>
@@ -7544,14 +10345,6 @@
 </file>
 
 <file path=customXml/item1.xml><?xml version="1.0" encoding="utf-8"?>
-<p:properties xmlns:p="http://schemas.microsoft.com/office/2006/metadata/properties" xmlns:xsi="http://www.w3.org/2001/XMLSchema-instance" xmlns:pc="http://schemas.microsoft.com/office/infopath/2007/PartnerControls">
-  <documentManagement>
-    <ReferenceId xmlns="f2dc253e-1f0c-42da-bbaa-3d7680c172c3" xsi:nil="true"/>
-  </documentManagement>
-</p:properties>
-</file>
-
-<file path=customXml/item2.xml><?xml version="1.0" encoding="utf-8"?>
 <?mso-contentType ?>
 <FormTemplates xmlns="http://schemas.microsoft.com/sharepoint/v3/contenttype/forms">
   <Display>DocumentLibraryForm</Display>
@@ -7560,7 +10353,19 @@
 </FormTemplates>
 </file>
 
+<file path=customXml/item2.xml><?xml version="1.0" encoding="utf-8"?>
+<p:properties xmlns:p="http://schemas.microsoft.com/office/2006/metadata/properties" xmlns:xsi="http://www.w3.org/2001/XMLSchema-instance" xmlns:pc="http://schemas.microsoft.com/office/infopath/2007/PartnerControls">
+  <documentManagement>
+    <ReferenceId xmlns="f2dc253e-1f0c-42da-bbaa-3d7680c172c3" xsi:nil="true"/>
+  </documentManagement>
+</p:properties>
+</file>
+
 <file path=customXml/item3.xml><?xml version="1.0" encoding="utf-8"?>
+<b:Sources xmlns:b="http://schemas.openxmlformats.org/officeDocument/2006/bibliography" xmlns="http://schemas.openxmlformats.org/officeDocument/2006/bibliography" SelectedStyle="\APASixthEditionOfficeOnline.xsl" StyleName="APA" Version="6"/>
+</file>
+
+<file path=customXml/item4.xml><?xml version="1.0" encoding="utf-8"?>
 <ct:contentTypeSchema xmlns:ct="http://schemas.microsoft.com/office/2006/metadata/contentType" xmlns:ma="http://schemas.microsoft.com/office/2006/metadata/properties/metaAttributes" ct:_="" ma:_="" ma:contentTypeName="Document" ma:contentTypeID="0x010100460F34F6C93F5C4CBD2098E64C6DD583" ma:contentTypeVersion="5" ma:contentTypeDescription="Create a new document." ma:contentTypeScope="" ma:versionID="76daffcfb64b2823b2ec2b99145908a8">
   <xsd:schema xmlns:xsd="http://www.w3.org/2001/XMLSchema" xmlns:xs="http://www.w3.org/2001/XMLSchema" xmlns:p="http://schemas.microsoft.com/office/2006/metadata/properties" xmlns:ns2="f2dc253e-1f0c-42da-bbaa-3d7680c172c3" targetNamespace="http://schemas.microsoft.com/office/2006/metadata/properties" ma:root="true" ma:fieldsID="abcb8e11bfbd6fe591841fd3422cdea1" ns2:_="">
     <xsd:import namespace="f2dc253e-1f0c-42da-bbaa-3d7680c172c3"/>
@@ -7710,11 +10515,15 @@
 </ct:contentTypeSchema>
 </file>
 
-<file path=customXml/item4.xml><?xml version="1.0" encoding="utf-8"?>
-<b:Sources xmlns:b="http://schemas.openxmlformats.org/officeDocument/2006/bibliography" xmlns="http://schemas.openxmlformats.org/officeDocument/2006/bibliography" SelectedStyle="\APASixthEditionOfficeOnline.xsl" StyleName="APA" Version="6"/>
+<file path=customXml/itemProps1.xml><?xml version="1.0" encoding="utf-8"?>
+<ds:datastoreItem xmlns:ds="http://schemas.openxmlformats.org/officeDocument/2006/customXml" ds:itemID="{4700AC05-8E57-4EFF-B4A5-D01B1A87C039}">
+  <ds:schemaRefs>
+    <ds:schemaRef ds:uri="http://schemas.microsoft.com/sharepoint/v3/contenttype/forms"/>
+  </ds:schemaRefs>
+</ds:datastoreItem>
 </file>
 
-<file path=customXml/itemProps1.xml><?xml version="1.0" encoding="utf-8"?>
+<file path=customXml/itemProps2.xml><?xml version="1.0" encoding="utf-8"?>
 <ds:datastoreItem xmlns:ds="http://schemas.openxmlformats.org/officeDocument/2006/customXml" ds:itemID="{271B5FD1-6209-4CAD-8C95-B51C5DA03C72}">
   <ds:schemaRefs>
     <ds:schemaRef ds:uri="http://schemas.microsoft.com/office/2006/metadata/properties"/>
@@ -7724,15 +10533,15 @@
 </ds:datastoreItem>
 </file>
 
-<file path=customXml/itemProps2.xml><?xml version="1.0" encoding="utf-8"?>
-<ds:datastoreItem xmlns:ds="http://schemas.openxmlformats.org/officeDocument/2006/customXml" ds:itemID="{4700AC05-8E57-4EFF-B4A5-D01B1A87C039}">
+<file path=customXml/itemProps3.xml><?xml version="1.0" encoding="utf-8"?>
+<ds:datastoreItem xmlns:ds="http://schemas.openxmlformats.org/officeDocument/2006/customXml" ds:itemID="{45A9676F-09BA-4670-8E20-02CBF607C7F5}">
   <ds:schemaRefs>
-    <ds:schemaRef ds:uri="http://schemas.microsoft.com/sharepoint/v3/contenttype/forms"/>
+    <ds:schemaRef ds:uri="http://schemas.openxmlformats.org/officeDocument/2006/bibliography"/>
   </ds:schemaRefs>
 </ds:datastoreItem>
 </file>
 
-<file path=customXml/itemProps3.xml><?xml version="1.0" encoding="utf-8"?>
+<file path=customXml/itemProps4.xml><?xml version="1.0" encoding="utf-8"?>
 <ds:datastoreItem xmlns:ds="http://schemas.openxmlformats.org/officeDocument/2006/customXml" ds:itemID="{83A9FA6E-19C9-4793-9057-5448AEB127AA}">
   <ds:schemaRefs>
     <ds:schemaRef ds:uri="http://schemas.microsoft.com/office/2006/metadata/contentType"/>
@@ -7748,12 +10557,4 @@
     <ds:schemaRef ds:uri="http://schemas.microsoft.com/internal/obd"/>
   </ds:schemaRefs>
 </ds:datastoreItem>
-</file>
-
-<file path=customXml/itemProps4.xml><?xml version="1.0" encoding="utf-8"?>
-<ds:datastoreItem xmlns:ds="http://schemas.openxmlformats.org/officeDocument/2006/customXml" ds:itemID="{45A9676F-09BA-4670-8E20-02CBF607C7F5}">
-  <ds:schemaRefs>
-    <ds:schemaRef ds:uri="http://schemas.openxmlformats.org/officeDocument/2006/bibliography"/>
-  </ds:schemaRefs>
-</ds:datastoreItem>
 </file>
</xml_diff>

<commit_message>
data structures worksheet and homework
</commit_message>
<xml_diff>
--- a/data structures/Data structures Worksheet 1 Arrays.docx
+++ b/data structures/Data structures Worksheet 1 Arrays.docx
@@ -2005,6 +2005,7 @@
         <w:rPr>
           <w:rFonts w:ascii="Arial" w:eastAsia="Times New Roman" w:hAnsi="Arial" w:cs="Arial"/>
           <w:b/>
+          <w:noProof/>
           <w:szCs w:val="22"/>
           <w:lang w:eastAsia="en-GB"/>
         </w:rPr>
@@ -2698,57 +2699,45 @@
           <w:color w:val="FF0000"/>
           <w:sz w:val="22"/>
           <w:szCs w:val="22"/>
-          <w:lang w:val="fr-FR" w:eastAsia="en-GB"/>
-        </w:rPr>
-      </w:pPr>
-      <w:r>
-        <w:rPr>
-          <w:rFonts w:ascii="Arial" w:eastAsia="Times New Roman" w:hAnsi="Arial" w:cs="Arial"/>
-          <w:sz w:val="22"/>
-          <w:szCs w:val="22"/>
-          <w:lang w:eastAsia="en-GB"/>
-        </w:rPr>
-        <w:tab/>
-      </w:r>
-      <w:r>
-        <w:rPr>
-          <w:rFonts w:ascii="Arial" w:eastAsia="Times New Roman" w:hAnsi="Arial" w:cs="Arial"/>
-          <w:sz w:val="22"/>
-          <w:szCs w:val="22"/>
-          <w:lang w:eastAsia="en-GB"/>
-        </w:rPr>
-        <w:tab/>
-      </w:r>
-      <w:r>
-        <w:rPr>
-          <w:rFonts w:ascii="Arial" w:eastAsia="Times New Roman" w:hAnsi="Arial" w:cs="Arial"/>
-          <w:sz w:val="22"/>
-          <w:szCs w:val="22"/>
-          <w:lang w:eastAsia="en-GB"/>
-        </w:rPr>
-        <w:tab/>
-      </w:r>
-      <w:proofErr w:type="spellStart"/>
-      <w:r>
-        <w:rPr>
-          <w:rFonts w:ascii="Arial" w:eastAsia="Times New Roman" w:hAnsi="Arial" w:cs="Arial"/>
-          <w:sz w:val="22"/>
-          <w:szCs w:val="22"/>
-          <w:lang w:val="fr-FR" w:eastAsia="en-GB"/>
-        </w:rPr>
-        <w:t>next</w:t>
-      </w:r>
-      <w:proofErr w:type="spellEnd"/>
-      <w:r>
-        <w:rPr>
-          <w:rFonts w:ascii="Arial" w:eastAsia="Times New Roman" w:hAnsi="Arial" w:cs="Arial"/>
-          <w:sz w:val="22"/>
-          <w:szCs w:val="22"/>
-          <w:lang w:val="fr-FR" w:eastAsia="en-GB"/>
-        </w:rPr>
-        <w:t xml:space="preserve"> </w:t>
-      </w:r>
-      <w:proofErr w:type="spellStart"/>
+          <w:lang w:eastAsia="en-GB"/>
+        </w:rPr>
+      </w:pPr>
+      <w:r>
+        <w:rPr>
+          <w:rFonts w:ascii="Arial" w:eastAsia="Times New Roman" w:hAnsi="Arial" w:cs="Arial"/>
+          <w:sz w:val="22"/>
+          <w:szCs w:val="22"/>
+          <w:lang w:eastAsia="en-GB"/>
+        </w:rPr>
+        <w:tab/>
+      </w:r>
+      <w:r>
+        <w:rPr>
+          <w:rFonts w:ascii="Arial" w:eastAsia="Times New Roman" w:hAnsi="Arial" w:cs="Arial"/>
+          <w:sz w:val="22"/>
+          <w:szCs w:val="22"/>
+          <w:lang w:eastAsia="en-GB"/>
+        </w:rPr>
+        <w:tab/>
+      </w:r>
+      <w:r>
+        <w:rPr>
+          <w:rFonts w:ascii="Arial" w:eastAsia="Times New Roman" w:hAnsi="Arial" w:cs="Arial"/>
+          <w:sz w:val="22"/>
+          <w:szCs w:val="22"/>
+          <w:lang w:eastAsia="en-GB"/>
+        </w:rPr>
+        <w:tab/>
+      </w:r>
+      <w:r>
+        <w:rPr>
+          <w:rFonts w:ascii="Arial" w:eastAsia="Times New Roman" w:hAnsi="Arial" w:cs="Arial"/>
+          <w:sz w:val="22"/>
+          <w:szCs w:val="22"/>
+          <w:lang w:eastAsia="en-GB"/>
+        </w:rPr>
+        <w:t xml:space="preserve">next </w:t>
+      </w:r>
       <w:r>
         <w:rPr>
           <w:rFonts w:ascii="Arial" w:eastAsia="Times New Roman" w:hAnsi="Arial" w:cs="Arial"/>
@@ -2756,22 +2745,10 @@
           <w:color w:val="FF0000"/>
           <w:sz w:val="22"/>
           <w:szCs w:val="22"/>
-          <w:lang w:val="fr-FR" w:eastAsia="en-GB"/>
-        </w:rPr>
-        <w:t>ou</w:t>
-      </w:r>
-      <w:r>
-        <w:rPr>
-          <w:rFonts w:ascii="Arial" w:eastAsia="Times New Roman" w:hAnsi="Arial" w:cs="Arial"/>
-          <w:i/>
-          <w:color w:val="FF0000"/>
-          <w:sz w:val="22"/>
-          <w:szCs w:val="22"/>
-          <w:lang w:val="fr-FR" w:eastAsia="en-GB"/>
-        </w:rPr>
-        <w:t>tlet</w:t>
-      </w:r>
-      <w:proofErr w:type="spellEnd"/>
+          <w:lang w:eastAsia="en-GB"/>
+        </w:rPr>
+        <w:t>outlet</w:t>
+      </w:r>
     </w:p>
     <w:p>
       <w:pPr>
@@ -2796,25 +2773,25 @@
           <w:rFonts w:ascii="Arial" w:eastAsia="Times New Roman" w:hAnsi="Arial" w:cs="Arial"/>
           <w:sz w:val="22"/>
           <w:szCs w:val="22"/>
-          <w:lang w:val="fr-FR" w:eastAsia="en-GB"/>
-        </w:rPr>
-        <w:tab/>
-      </w:r>
-      <w:r>
-        <w:rPr>
-          <w:rFonts w:ascii="Arial" w:eastAsia="Times New Roman" w:hAnsi="Arial" w:cs="Arial"/>
-          <w:sz w:val="22"/>
-          <w:szCs w:val="22"/>
-          <w:lang w:val="fr-FR" w:eastAsia="en-GB"/>
-        </w:rPr>
-        <w:tab/>
-      </w:r>
-      <w:r>
-        <w:rPr>
-          <w:rFonts w:ascii="Arial" w:eastAsia="Times New Roman" w:hAnsi="Arial" w:cs="Arial"/>
-          <w:sz w:val="22"/>
-          <w:szCs w:val="22"/>
-          <w:lang w:val="fr-FR" w:eastAsia="en-GB"/>
+          <w:lang w:eastAsia="en-GB"/>
+        </w:rPr>
+        <w:tab/>
+      </w:r>
+      <w:r>
+        <w:rPr>
+          <w:rFonts w:ascii="Arial" w:eastAsia="Times New Roman" w:hAnsi="Arial" w:cs="Arial"/>
+          <w:sz w:val="22"/>
+          <w:szCs w:val="22"/>
+          <w:lang w:eastAsia="en-GB"/>
+        </w:rPr>
+        <w:tab/>
+      </w:r>
+      <w:r>
+        <w:rPr>
+          <w:rFonts w:ascii="Arial" w:eastAsia="Times New Roman" w:hAnsi="Arial" w:cs="Arial"/>
+          <w:sz w:val="22"/>
+          <w:szCs w:val="22"/>
+          <w:lang w:eastAsia="en-GB"/>
         </w:rPr>
         <w:tab/>
       </w:r>
@@ -2953,6 +2930,7 @@
       <w:r>
         <w:rPr>
           <w:rFonts w:ascii="Arial" w:eastAsia="Times New Roman" w:hAnsi="Arial" w:cs="Arial"/>
+          <w:noProof/>
           <w:sz w:val="22"/>
           <w:szCs w:val="22"/>
           <w:lang w:eastAsia="en-GB"/>
@@ -4541,6 +4519,7 @@
       <w:r>
         <w:rPr>
           <w:rFonts w:ascii="Arial" w:eastAsia="Times New Roman" w:hAnsi="Arial" w:cs="Arial"/>
+          <w:noProof/>
           <w:szCs w:val="22"/>
           <w:lang w:eastAsia="en-GB"/>
         </w:rPr>
@@ -5853,16 +5832,7 @@
           <w:szCs w:val="22"/>
           <w:lang w:eastAsia="en-GB"/>
         </w:rPr>
-        <w:t>function</w:t>
-      </w:r>
-      <w:r>
-        <w:rPr>
-          <w:rFonts w:ascii="Arial" w:hAnsi="Arial" w:cs="Arial"/>
-          <w:sz w:val="22"/>
-          <w:szCs w:val="22"/>
-          <w:lang w:eastAsia="en-GB"/>
-        </w:rPr>
-        <w:t xml:space="preserve"> </w:t>
+        <w:t xml:space="preserve">function </w:t>
       </w:r>
       <w:proofErr w:type="spellStart"/>
       <w:r>
@@ -5934,16 +5904,7 @@
           <w:szCs w:val="22"/>
           <w:lang w:eastAsia="en-GB"/>
         </w:rPr>
-        <w:t>    while end == False</w:t>
-      </w:r>
-      <w:r>
-        <w:rPr>
-          <w:rFonts w:ascii="Arial" w:hAnsi="Arial" w:cs="Arial"/>
-          <w:sz w:val="22"/>
-          <w:szCs w:val="22"/>
-          <w:lang w:eastAsia="en-GB"/>
-        </w:rPr>
-        <w:t xml:space="preserve"> </w:t>
+        <w:t xml:space="preserve">    while end == False </w:t>
       </w:r>
       <w:r>
         <w:rPr>
@@ -7285,6 +7246,7 @@
       <w:r>
         <w:rPr>
           <w:rFonts w:ascii="Arial" w:hAnsi="Arial" w:cs="Arial"/>
+          <w:noProof/>
           <w:sz w:val="22"/>
           <w:szCs w:val="22"/>
           <w:lang w:eastAsia="en-GB"/>
@@ -7516,6 +7478,56 @@
           <w:lang w:eastAsia="en-GB"/>
         </w:rPr>
       </w:pPr>
+      <w:r>
+        <w:rPr>
+          <w:rFonts w:ascii="Arial" w:hAnsi="Arial" w:cs="Arial"/>
+          <w:color w:val="FF0000"/>
+          <w:sz w:val="22"/>
+          <w:szCs w:val="22"/>
+          <w:lang w:eastAsia="en-GB"/>
+        </w:rPr>
+        <w:t xml:space="preserve">1d array is one dimensional hence the name, meaning it can only store separate values. Meaning you </w:t>
+      </w:r>
+      <w:r>
+        <w:rPr>
+          <w:rFonts w:ascii="Arial" w:hAnsi="Arial" w:cs="Arial"/>
+          <w:color w:val="FF0000"/>
+          <w:sz w:val="22"/>
+          <w:szCs w:val="22"/>
+          <w:lang w:eastAsia="en-GB"/>
+        </w:rPr>
+        <w:t>w</w:t>
+      </w:r>
+      <w:r>
+        <w:rPr>
+          <w:rFonts w:ascii="Arial" w:hAnsi="Arial" w:cs="Arial"/>
+          <w:color w:val="FF0000"/>
+          <w:sz w:val="22"/>
+          <w:szCs w:val="22"/>
+          <w:lang w:eastAsia="en-GB"/>
+        </w:rPr>
+        <w:t xml:space="preserve">ould only be able to store coordinates of a certain axis at a time, for example one 1d array can be used to store the x coordinates, and another can store the y coordinates and another the z coordinates. Not a good choice as it is really inefficient since you have to make 3 separate arrays each for a different axis’ coordinates. Then you have to match them </w:t>
+      </w:r>
+      <w:r>
+        <w:rPr>
+          <w:rFonts w:ascii="Arial" w:hAnsi="Arial" w:cs="Arial"/>
+          <w:color w:val="FF0000"/>
+          <w:sz w:val="22"/>
+          <w:szCs w:val="22"/>
+          <w:lang w:eastAsia="en-GB"/>
+        </w:rPr>
+        <w:t>w</w:t>
+      </w:r>
+      <w:r>
+        <w:rPr>
+          <w:rFonts w:ascii="Arial" w:hAnsi="Arial" w:cs="Arial"/>
+          <w:color w:val="FF0000"/>
+          <w:sz w:val="22"/>
+          <w:szCs w:val="22"/>
+          <w:lang w:eastAsia="en-GB"/>
+        </w:rPr>
+        <w:t>ith each other for the coordinate points.</w:t>
+      </w:r>
     </w:p>
     <w:p>
       <w:pPr>
@@ -7619,31 +7631,39 @@
         <w:ind w:left="851" w:hanging="851"/>
         <w:rPr>
           <w:rFonts w:ascii="Arial" w:hAnsi="Arial" w:cs="Arial"/>
-          <w:color w:val="FF0000"/>
-          <w:sz w:val="22"/>
-          <w:szCs w:val="22"/>
-          <w:lang w:eastAsia="en-GB"/>
-        </w:rPr>
-      </w:pPr>
-      <w:r>
-        <w:rPr>
-          <w:rFonts w:ascii="Arial" w:hAnsi="Arial" w:cs="Arial"/>
-          <w:color w:val="FF0000"/>
-          <w:sz w:val="22"/>
-          <w:szCs w:val="22"/>
-          <w:lang w:eastAsia="en-GB"/>
-        </w:rPr>
-        <w:tab/>
-      </w:r>
-      <w:r>
-        <w:rPr>
-          <w:rFonts w:ascii="Arial" w:hAnsi="Arial" w:cs="Arial"/>
-          <w:color w:val="FF0000"/>
-          <w:sz w:val="22"/>
-          <w:szCs w:val="22"/>
-          <w:lang w:eastAsia="en-GB"/>
-        </w:rPr>
-        <w:tab/>
+          <w:sz w:val="22"/>
+          <w:szCs w:val="22"/>
+          <w:lang w:eastAsia="en-GB"/>
+        </w:rPr>
+      </w:pPr>
+      <w:r>
+        <w:rPr>
+          <w:rFonts w:ascii="Arial" w:hAnsi="Arial" w:cs="Arial"/>
+          <w:sz w:val="22"/>
+          <w:szCs w:val="22"/>
+          <w:lang w:eastAsia="en-GB"/>
+        </w:rPr>
+        <w:t xml:space="preserve">2d array stores 1d arrays. So it can store an array of values in each position. This can be viable as in each position you can store a set of coordinates. For example, in index 0 you can store an array that houses a 1d array that houses the x y and z coordinate of one full coordinate. </w:t>
+      </w:r>
+      <w:proofErr w:type="spellStart"/>
+      <w:r>
+        <w:rPr>
+          <w:rFonts w:ascii="Arial" w:hAnsi="Arial" w:cs="Arial"/>
+          <w:sz w:val="22"/>
+          <w:szCs w:val="22"/>
+          <w:lang w:eastAsia="en-GB"/>
+        </w:rPr>
+        <w:t>E.g</w:t>
+      </w:r>
+      <w:proofErr w:type="spellEnd"/>
+      <w:r>
+        <w:rPr>
+          <w:rFonts w:ascii="Arial" w:hAnsi="Arial" w:cs="Arial"/>
+          <w:sz w:val="22"/>
+          <w:szCs w:val="22"/>
+          <w:lang w:eastAsia="en-GB"/>
+        </w:rPr>
+        <w:t xml:space="preserve"> [[1, 2, 3]], index 0 in the first array being the x, index 1 being y, and index 2 being z.</w:t>
       </w:r>
     </w:p>
     <w:p>
@@ -7665,6 +7685,26 @@
           <w:lang w:eastAsia="en-GB"/>
         </w:rPr>
       </w:pPr>
+      <w:r>
+        <w:rPr>
+          <w:rFonts w:ascii="Arial" w:hAnsi="Arial" w:cs="Arial"/>
+          <w:color w:val="FF0000"/>
+          <w:sz w:val="22"/>
+          <w:szCs w:val="22"/>
+          <w:lang w:eastAsia="en-GB"/>
+        </w:rPr>
+        <w:tab/>
+      </w:r>
+      <w:r>
+        <w:rPr>
+          <w:rFonts w:ascii="Arial" w:hAnsi="Arial" w:cs="Arial"/>
+          <w:color w:val="FF0000"/>
+          <w:sz w:val="22"/>
+          <w:szCs w:val="22"/>
+          <w:lang w:eastAsia="en-GB"/>
+        </w:rPr>
+        <w:tab/>
+      </w:r>
     </w:p>
     <w:p>
       <w:pPr>
@@ -7719,31 +7759,12 @@
         <w:ind w:left="851" w:hanging="851"/>
         <w:rPr>
           <w:rFonts w:ascii="Arial" w:hAnsi="Arial" w:cs="Arial"/>
-          <w:sz w:val="22"/>
-          <w:szCs w:val="22"/>
-          <w:lang w:eastAsia="en-GB"/>
-        </w:rPr>
-      </w:pPr>
-      <w:r>
-        <w:rPr>
-          <w:rFonts w:ascii="Arial" w:hAnsi="Arial" w:cs="Arial"/>
-          <w:sz w:val="22"/>
-          <w:szCs w:val="22"/>
-          <w:lang w:eastAsia="en-GB"/>
-        </w:rPr>
-        <w:tab/>
-        <w:t>(c)</w:t>
-      </w:r>
-      <w:r>
-        <w:rPr>
-          <w:rFonts w:ascii="Arial" w:hAnsi="Arial" w:cs="Arial"/>
-          <w:sz w:val="22"/>
-          <w:szCs w:val="22"/>
-          <w:lang w:eastAsia="en-GB"/>
-        </w:rPr>
-        <w:tab/>
-        <w:t>3D array</w:t>
-      </w:r>
+          <w:color w:val="FF0000"/>
+          <w:sz w:val="22"/>
+          <w:szCs w:val="22"/>
+          <w:lang w:eastAsia="en-GB"/>
+        </w:rPr>
+      </w:pPr>
     </w:p>
     <w:p>
       <w:pPr>
@@ -7758,31 +7779,30 @@
         <w:ind w:left="851" w:hanging="851"/>
         <w:rPr>
           <w:rFonts w:ascii="Arial" w:hAnsi="Arial" w:cs="Arial"/>
-          <w:color w:val="FF0000"/>
-          <w:sz w:val="22"/>
-          <w:szCs w:val="22"/>
-          <w:lang w:eastAsia="en-GB"/>
-        </w:rPr>
-      </w:pPr>
-      <w:r>
-        <w:rPr>
-          <w:rFonts w:ascii="Arial" w:hAnsi="Arial" w:cs="Arial"/>
-          <w:color w:val="FF0000"/>
-          <w:sz w:val="22"/>
-          <w:szCs w:val="22"/>
-          <w:lang w:eastAsia="en-GB"/>
-        </w:rPr>
-        <w:tab/>
-      </w:r>
-      <w:r>
-        <w:rPr>
-          <w:rFonts w:ascii="Arial" w:hAnsi="Arial" w:cs="Arial"/>
-          <w:color w:val="FF0000"/>
-          <w:sz w:val="22"/>
-          <w:szCs w:val="22"/>
-          <w:lang w:eastAsia="en-GB"/>
-        </w:rPr>
-        <w:tab/>
+          <w:sz w:val="22"/>
+          <w:szCs w:val="22"/>
+          <w:lang w:eastAsia="en-GB"/>
+        </w:rPr>
+      </w:pPr>
+      <w:r>
+        <w:rPr>
+          <w:rFonts w:ascii="Arial" w:hAnsi="Arial" w:cs="Arial"/>
+          <w:sz w:val="22"/>
+          <w:szCs w:val="22"/>
+          <w:lang w:eastAsia="en-GB"/>
+        </w:rPr>
+        <w:tab/>
+        <w:t>(c)</w:t>
+      </w:r>
+      <w:r>
+        <w:rPr>
+          <w:rFonts w:ascii="Arial" w:hAnsi="Arial" w:cs="Arial"/>
+          <w:sz w:val="22"/>
+          <w:szCs w:val="22"/>
+          <w:lang w:eastAsia="en-GB"/>
+        </w:rPr>
+        <w:tab/>
+        <w:t>3D array</w:t>
       </w:r>
     </w:p>
     <w:p>
@@ -7804,6 +7824,136 @@
           <w:lang w:eastAsia="en-GB"/>
         </w:rPr>
       </w:pPr>
+      <w:r>
+        <w:rPr>
+          <w:rFonts w:ascii="Arial" w:hAnsi="Arial" w:cs="Arial"/>
+          <w:color w:val="FF0000"/>
+          <w:sz w:val="22"/>
+          <w:szCs w:val="22"/>
+          <w:lang w:eastAsia="en-GB"/>
+        </w:rPr>
+        <w:tab/>
+      </w:r>
+      <w:r>
+        <w:rPr>
+          <w:rFonts w:ascii="Arial" w:hAnsi="Arial" w:cs="Arial"/>
+          <w:color w:val="FF0000"/>
+          <w:sz w:val="22"/>
+          <w:szCs w:val="22"/>
+          <w:lang w:eastAsia="en-GB"/>
+        </w:rPr>
+        <w:tab/>
+      </w:r>
+      <w:r>
+        <w:rPr>
+          <w:rFonts w:ascii="Arial" w:hAnsi="Arial" w:cs="Arial"/>
+          <w:color w:val="FF0000"/>
+          <w:sz w:val="22"/>
+          <w:szCs w:val="22"/>
+          <w:lang w:eastAsia="en-GB"/>
+        </w:rPr>
+        <w:t>You could use a 3d array to store a lot of coordinate sets. For example in each 2d array inside the 3d array, you can use the 2d array as a set of coordinates for like a dra</w:t>
+      </w:r>
+      <w:r>
+        <w:rPr>
+          <w:rFonts w:ascii="Arial" w:hAnsi="Arial" w:cs="Arial"/>
+          <w:color w:val="FF0000"/>
+          <w:sz w:val="22"/>
+          <w:szCs w:val="22"/>
+          <w:lang w:eastAsia="en-GB"/>
+        </w:rPr>
+        <w:t>w</w:t>
+      </w:r>
+      <w:r>
+        <w:rPr>
+          <w:rFonts w:ascii="Arial" w:hAnsi="Arial" w:cs="Arial"/>
+          <w:color w:val="FF0000"/>
+          <w:sz w:val="22"/>
+          <w:szCs w:val="22"/>
+          <w:lang w:eastAsia="en-GB"/>
+        </w:rPr>
+        <w:t xml:space="preserve">ing for example, then if you </w:t>
+      </w:r>
+      <w:r>
+        <w:rPr>
+          <w:rFonts w:ascii="Arial" w:hAnsi="Arial" w:cs="Arial"/>
+          <w:color w:val="FF0000"/>
+          <w:sz w:val="22"/>
+          <w:szCs w:val="22"/>
+          <w:lang w:eastAsia="en-GB"/>
+        </w:rPr>
+        <w:t>w</w:t>
+      </w:r>
+      <w:r>
+        <w:rPr>
+          <w:rFonts w:ascii="Arial" w:hAnsi="Arial" w:cs="Arial"/>
+          <w:color w:val="FF0000"/>
+          <w:sz w:val="22"/>
+          <w:szCs w:val="22"/>
+          <w:lang w:eastAsia="en-GB"/>
+        </w:rPr>
+        <w:t>ant to have another object dra</w:t>
+      </w:r>
+      <w:r>
+        <w:rPr>
+          <w:rFonts w:ascii="Arial" w:hAnsi="Arial" w:cs="Arial"/>
+          <w:color w:val="FF0000"/>
+          <w:sz w:val="22"/>
+          <w:szCs w:val="22"/>
+          <w:lang w:eastAsia="en-GB"/>
+        </w:rPr>
+        <w:t>w</w:t>
+      </w:r>
+      <w:r>
+        <w:rPr>
+          <w:rFonts w:ascii="Arial" w:hAnsi="Arial" w:cs="Arial"/>
+          <w:color w:val="FF0000"/>
+          <w:sz w:val="22"/>
+          <w:szCs w:val="22"/>
+          <w:lang w:eastAsia="en-GB"/>
+        </w:rPr>
+        <w:t xml:space="preserve">n you can use another position to store a 2d array </w:t>
+      </w:r>
+      <w:r>
+        <w:rPr>
+          <w:rFonts w:ascii="Arial" w:hAnsi="Arial" w:cs="Arial"/>
+          <w:color w:val="FF0000"/>
+          <w:sz w:val="22"/>
+          <w:szCs w:val="22"/>
+          <w:lang w:eastAsia="en-GB"/>
+        </w:rPr>
+        <w:t>w</w:t>
+      </w:r>
+      <w:r>
+        <w:rPr>
+          <w:rFonts w:ascii="Arial" w:hAnsi="Arial" w:cs="Arial"/>
+          <w:color w:val="FF0000"/>
+          <w:sz w:val="22"/>
+          <w:szCs w:val="22"/>
+          <w:lang w:eastAsia="en-GB"/>
+        </w:rPr>
+        <w:t xml:space="preserve">hich acts as another set of multiple coordinates for the object. Very viable if you </w:t>
+      </w:r>
+      <w:r>
+        <w:rPr>
+          <w:rFonts w:ascii="Arial" w:hAnsi="Arial" w:cs="Arial"/>
+          <w:color w:val="FF0000"/>
+          <w:sz w:val="22"/>
+          <w:szCs w:val="22"/>
+          <w:lang w:eastAsia="en-GB"/>
+        </w:rPr>
+        <w:t>w</w:t>
+      </w:r>
+      <w:r>
+        <w:rPr>
+          <w:rFonts w:ascii="Arial" w:hAnsi="Arial" w:cs="Arial"/>
+          <w:color w:val="FF0000"/>
+          <w:sz w:val="22"/>
+          <w:szCs w:val="22"/>
+          <w:lang w:eastAsia="en-GB"/>
+        </w:rPr>
+        <w:t>ant to make a lot of things in the 3d space at once.</w:t>
+      </w:r>
     </w:p>
     <w:p>
       <w:pPr>
@@ -7858,31 +8008,12 @@
         <w:ind w:left="851" w:hanging="851"/>
         <w:rPr>
           <w:rFonts w:ascii="Arial" w:hAnsi="Arial" w:cs="Arial"/>
-          <w:sz w:val="22"/>
-          <w:szCs w:val="22"/>
-          <w:lang w:eastAsia="en-GB"/>
-        </w:rPr>
-      </w:pPr>
-      <w:r>
-        <w:rPr>
-          <w:rFonts w:ascii="Arial" w:hAnsi="Arial" w:cs="Arial"/>
-          <w:sz w:val="22"/>
-          <w:szCs w:val="22"/>
-          <w:lang w:eastAsia="en-GB"/>
-        </w:rPr>
-        <w:tab/>
-        <w:t>(d)</w:t>
-      </w:r>
-      <w:r>
-        <w:rPr>
-          <w:rFonts w:ascii="Arial" w:hAnsi="Arial" w:cs="Arial"/>
-          <w:sz w:val="22"/>
-          <w:szCs w:val="22"/>
-          <w:lang w:eastAsia="en-GB"/>
-        </w:rPr>
-        <w:tab/>
-        <w:t>tuple</w:t>
-      </w:r>
+          <w:color w:val="FF0000"/>
+          <w:sz w:val="22"/>
+          <w:szCs w:val="22"/>
+          <w:lang w:eastAsia="en-GB"/>
+        </w:rPr>
+      </w:pPr>
     </w:p>
     <w:p>
       <w:pPr>
@@ -7897,31 +8028,30 @@
         <w:ind w:left="851" w:hanging="851"/>
         <w:rPr>
           <w:rFonts w:ascii="Arial" w:hAnsi="Arial" w:cs="Arial"/>
-          <w:color w:val="FF0000"/>
-          <w:sz w:val="22"/>
-          <w:szCs w:val="22"/>
-          <w:lang w:eastAsia="en-GB"/>
-        </w:rPr>
-      </w:pPr>
-      <w:r>
-        <w:rPr>
-          <w:rFonts w:ascii="Arial" w:hAnsi="Arial" w:cs="Arial"/>
-          <w:color w:val="FF0000"/>
-          <w:sz w:val="22"/>
-          <w:szCs w:val="22"/>
-          <w:lang w:eastAsia="en-GB"/>
-        </w:rPr>
-        <w:tab/>
-      </w:r>
-      <w:r>
-        <w:rPr>
-          <w:rFonts w:ascii="Arial" w:hAnsi="Arial" w:cs="Arial"/>
-          <w:color w:val="FF0000"/>
-          <w:sz w:val="22"/>
-          <w:szCs w:val="22"/>
-          <w:lang w:eastAsia="en-GB"/>
-        </w:rPr>
-        <w:tab/>
+          <w:sz w:val="22"/>
+          <w:szCs w:val="22"/>
+          <w:lang w:eastAsia="en-GB"/>
+        </w:rPr>
+      </w:pPr>
+      <w:r>
+        <w:rPr>
+          <w:rFonts w:ascii="Arial" w:hAnsi="Arial" w:cs="Arial"/>
+          <w:sz w:val="22"/>
+          <w:szCs w:val="22"/>
+          <w:lang w:eastAsia="en-GB"/>
+        </w:rPr>
+        <w:tab/>
+        <w:t>(d)</w:t>
+      </w:r>
+      <w:r>
+        <w:rPr>
+          <w:rFonts w:ascii="Arial" w:hAnsi="Arial" w:cs="Arial"/>
+          <w:sz w:val="22"/>
+          <w:szCs w:val="22"/>
+          <w:lang w:eastAsia="en-GB"/>
+        </w:rPr>
+        <w:tab/>
+        <w:t>tuple</w:t>
       </w:r>
     </w:p>
     <w:p>
@@ -7943,6 +8073,136 @@
           <w:lang w:eastAsia="en-GB"/>
         </w:rPr>
       </w:pPr>
+      <w:r>
+        <w:rPr>
+          <w:rFonts w:ascii="Arial" w:hAnsi="Arial" w:cs="Arial"/>
+          <w:color w:val="FF0000"/>
+          <w:sz w:val="22"/>
+          <w:szCs w:val="22"/>
+          <w:lang w:eastAsia="en-GB"/>
+        </w:rPr>
+        <w:tab/>
+      </w:r>
+      <w:r>
+        <w:rPr>
+          <w:rFonts w:ascii="Arial" w:hAnsi="Arial" w:cs="Arial"/>
+          <w:color w:val="FF0000"/>
+          <w:sz w:val="22"/>
+          <w:szCs w:val="22"/>
+          <w:lang w:eastAsia="en-GB"/>
+        </w:rPr>
+        <w:t>A tuple</w:t>
+      </w:r>
+      <w:r>
+        <w:rPr>
+          <w:rFonts w:ascii="Arial" w:hAnsi="Arial" w:cs="Arial"/>
+          <w:color w:val="FF0000"/>
+          <w:sz w:val="22"/>
+          <w:szCs w:val="22"/>
+          <w:lang w:eastAsia="en-GB"/>
+        </w:rPr>
+        <w:t xml:space="preserve"> is used to store multiple data types of values. If you </w:t>
+      </w:r>
+      <w:r>
+        <w:rPr>
+          <w:rFonts w:ascii="Arial" w:hAnsi="Arial" w:cs="Arial"/>
+          <w:color w:val="FF0000"/>
+          <w:sz w:val="22"/>
+          <w:szCs w:val="22"/>
+          <w:lang w:eastAsia="en-GB"/>
+        </w:rPr>
+        <w:t>w</w:t>
+      </w:r>
+      <w:r>
+        <w:rPr>
+          <w:rFonts w:ascii="Arial" w:hAnsi="Arial" w:cs="Arial"/>
+          <w:color w:val="FF0000"/>
+          <w:sz w:val="22"/>
+          <w:szCs w:val="22"/>
+          <w:lang w:eastAsia="en-GB"/>
+        </w:rPr>
+        <w:t xml:space="preserve">anted to store a coordinate point that has a mixture of float values and int values, like x = 2 y = 1.4 z = 2.8 you could use a tuple since it is able to store different data types. Though if you </w:t>
+      </w:r>
+      <w:r>
+        <w:rPr>
+          <w:rFonts w:ascii="Arial" w:hAnsi="Arial" w:cs="Arial"/>
+          <w:color w:val="FF0000"/>
+          <w:sz w:val="22"/>
+          <w:szCs w:val="22"/>
+          <w:lang w:eastAsia="en-GB"/>
+        </w:rPr>
+        <w:t>w</w:t>
+      </w:r>
+      <w:r>
+        <w:rPr>
+          <w:rFonts w:ascii="Arial" w:hAnsi="Arial" w:cs="Arial"/>
+          <w:color w:val="FF0000"/>
+          <w:sz w:val="22"/>
+          <w:szCs w:val="22"/>
+          <w:lang w:eastAsia="en-GB"/>
+        </w:rPr>
+        <w:t xml:space="preserve">anted to add multiple coordinates you </w:t>
+      </w:r>
+      <w:r>
+        <w:rPr>
+          <w:rFonts w:ascii="Arial" w:hAnsi="Arial" w:cs="Arial"/>
+          <w:color w:val="FF0000"/>
+          <w:sz w:val="22"/>
+          <w:szCs w:val="22"/>
+          <w:lang w:eastAsia="en-GB"/>
+        </w:rPr>
+        <w:t>w</w:t>
+      </w:r>
+      <w:r>
+        <w:rPr>
+          <w:rFonts w:ascii="Arial" w:hAnsi="Arial" w:cs="Arial"/>
+          <w:color w:val="FF0000"/>
+          <w:sz w:val="22"/>
+          <w:szCs w:val="22"/>
+          <w:lang w:eastAsia="en-GB"/>
+        </w:rPr>
+        <w:t xml:space="preserve">ould need multiple tuples </w:t>
+      </w:r>
+      <w:r>
+        <w:rPr>
+          <w:rFonts w:ascii="Arial" w:hAnsi="Arial" w:cs="Arial"/>
+          <w:color w:val="FF0000"/>
+          <w:sz w:val="22"/>
+          <w:szCs w:val="22"/>
+          <w:lang w:eastAsia="en-GB"/>
+        </w:rPr>
+        <w:t>w</w:t>
+      </w:r>
+      <w:r>
+        <w:rPr>
+          <w:rFonts w:ascii="Arial" w:hAnsi="Arial" w:cs="Arial"/>
+          <w:color w:val="FF0000"/>
+          <w:sz w:val="22"/>
+          <w:szCs w:val="22"/>
+          <w:lang w:eastAsia="en-GB"/>
+        </w:rPr>
+        <w:t>hich can be some</w:t>
+      </w:r>
+      <w:r>
+        <w:rPr>
+          <w:rFonts w:ascii="Arial" w:hAnsi="Arial" w:cs="Arial"/>
+          <w:color w:val="FF0000"/>
+          <w:sz w:val="22"/>
+          <w:szCs w:val="22"/>
+          <w:lang w:eastAsia="en-GB"/>
+        </w:rPr>
+        <w:t>w</w:t>
+      </w:r>
+      <w:r>
+        <w:rPr>
+          <w:rFonts w:ascii="Arial" w:hAnsi="Arial" w:cs="Arial"/>
+          <w:color w:val="FF0000"/>
+          <w:sz w:val="22"/>
+          <w:szCs w:val="22"/>
+          <w:lang w:eastAsia="en-GB"/>
+        </w:rPr>
+        <w:t>hat inefficient.</w:t>
+      </w:r>
     </w:p>
     <w:p>
       <w:pPr>
@@ -7997,31 +8257,12 @@
         <w:ind w:left="851" w:hanging="851"/>
         <w:rPr>
           <w:rFonts w:ascii="Arial" w:hAnsi="Arial" w:cs="Arial"/>
-          <w:sz w:val="22"/>
-          <w:szCs w:val="22"/>
-          <w:lang w:eastAsia="en-GB"/>
-        </w:rPr>
-      </w:pPr>
-      <w:r>
-        <w:rPr>
-          <w:rFonts w:ascii="Arial" w:hAnsi="Arial" w:cs="Arial"/>
-          <w:sz w:val="22"/>
-          <w:szCs w:val="22"/>
-          <w:lang w:eastAsia="en-GB"/>
-        </w:rPr>
-        <w:tab/>
-        <w:t>(e)</w:t>
-      </w:r>
-      <w:r>
-        <w:rPr>
-          <w:rFonts w:ascii="Arial" w:hAnsi="Arial" w:cs="Arial"/>
-          <w:sz w:val="22"/>
-          <w:szCs w:val="22"/>
-          <w:lang w:eastAsia="en-GB"/>
-        </w:rPr>
-        <w:tab/>
-        <w:t>list of tuples</w:t>
-      </w:r>
+          <w:color w:val="FF0000"/>
+          <w:sz w:val="22"/>
+          <w:szCs w:val="22"/>
+          <w:lang w:eastAsia="en-GB"/>
+        </w:rPr>
+      </w:pPr>
     </w:p>
     <w:p>
       <w:pPr>
@@ -8036,31 +8277,30 @@
         <w:ind w:left="851" w:hanging="851"/>
         <w:rPr>
           <w:rFonts w:ascii="Arial" w:hAnsi="Arial" w:cs="Arial"/>
-          <w:color w:val="FF0000"/>
-          <w:sz w:val="22"/>
-          <w:szCs w:val="22"/>
-          <w:lang w:eastAsia="en-GB"/>
-        </w:rPr>
-      </w:pPr>
-      <w:r>
-        <w:rPr>
-          <w:rFonts w:ascii="Arial" w:hAnsi="Arial" w:cs="Arial"/>
-          <w:color w:val="FF0000"/>
-          <w:sz w:val="22"/>
-          <w:szCs w:val="22"/>
-          <w:lang w:eastAsia="en-GB"/>
-        </w:rPr>
-        <w:tab/>
-      </w:r>
-      <w:r>
-        <w:rPr>
-          <w:rFonts w:ascii="Arial" w:hAnsi="Arial" w:cs="Arial"/>
-          <w:color w:val="FF0000"/>
-          <w:sz w:val="22"/>
-          <w:szCs w:val="22"/>
-          <w:lang w:eastAsia="en-GB"/>
-        </w:rPr>
-        <w:tab/>
+          <w:sz w:val="22"/>
+          <w:szCs w:val="22"/>
+          <w:lang w:eastAsia="en-GB"/>
+        </w:rPr>
+      </w:pPr>
+      <w:r>
+        <w:rPr>
+          <w:rFonts w:ascii="Arial" w:hAnsi="Arial" w:cs="Arial"/>
+          <w:sz w:val="22"/>
+          <w:szCs w:val="22"/>
+          <w:lang w:eastAsia="en-GB"/>
+        </w:rPr>
+        <w:tab/>
+        <w:t>(e)</w:t>
+      </w:r>
+      <w:r>
+        <w:rPr>
+          <w:rFonts w:ascii="Arial" w:hAnsi="Arial" w:cs="Arial"/>
+          <w:sz w:val="22"/>
+          <w:szCs w:val="22"/>
+          <w:lang w:eastAsia="en-GB"/>
+        </w:rPr>
+        <w:tab/>
+        <w:t>list of tuples</w:t>
       </w:r>
     </w:p>
     <w:p>
@@ -8082,6 +8322,56 @@
           <w:lang w:eastAsia="en-GB"/>
         </w:rPr>
       </w:pPr>
+      <w:r>
+        <w:rPr>
+          <w:rFonts w:ascii="Arial" w:hAnsi="Arial" w:cs="Arial"/>
+          <w:color w:val="FF0000"/>
+          <w:sz w:val="22"/>
+          <w:szCs w:val="22"/>
+          <w:lang w:eastAsia="en-GB"/>
+        </w:rPr>
+        <w:tab/>
+      </w:r>
+      <w:r>
+        <w:rPr>
+          <w:rFonts w:ascii="Arial" w:hAnsi="Arial" w:cs="Arial"/>
+          <w:color w:val="FF0000"/>
+          <w:sz w:val="22"/>
+          <w:szCs w:val="22"/>
+          <w:lang w:eastAsia="en-GB"/>
+        </w:rPr>
+        <w:tab/>
+      </w:r>
+      <w:r>
+        <w:rPr>
+          <w:rFonts w:ascii="Arial" w:hAnsi="Arial" w:cs="Arial"/>
+          <w:color w:val="FF0000"/>
+          <w:sz w:val="22"/>
+          <w:szCs w:val="22"/>
+          <w:lang w:eastAsia="en-GB"/>
+        </w:rPr>
+        <w:t xml:space="preserve">A list of tuples </w:t>
+      </w:r>
+      <w:r>
+        <w:rPr>
+          <w:rFonts w:ascii="Arial" w:hAnsi="Arial" w:cs="Arial"/>
+          <w:color w:val="FF0000"/>
+          <w:sz w:val="22"/>
+          <w:szCs w:val="22"/>
+          <w:lang w:eastAsia="en-GB"/>
+        </w:rPr>
+        <w:t>w</w:t>
+      </w:r>
+      <w:r>
+        <w:rPr>
+          <w:rFonts w:ascii="Arial" w:hAnsi="Arial" w:cs="Arial"/>
+          <w:color w:val="FF0000"/>
+          <w:sz w:val="22"/>
+          <w:szCs w:val="22"/>
+          <w:lang w:eastAsia="en-GB"/>
+        </w:rPr>
+        <w:t>ould be good because you can then store multiple full coordinates at the same time that also have different values, like integers and floats. A good choice since you can add multiple coordinates.</w:t>
+      </w:r>
     </w:p>
     <w:p>
       <w:pPr>
@@ -8136,31 +8426,12 @@
         <w:ind w:left="851" w:hanging="851"/>
         <w:rPr>
           <w:rFonts w:ascii="Arial" w:hAnsi="Arial" w:cs="Arial"/>
-          <w:sz w:val="22"/>
-          <w:szCs w:val="22"/>
-          <w:lang w:eastAsia="en-GB"/>
-        </w:rPr>
-      </w:pPr>
-      <w:r>
-        <w:rPr>
-          <w:rFonts w:ascii="Arial" w:hAnsi="Arial" w:cs="Arial"/>
-          <w:sz w:val="22"/>
-          <w:szCs w:val="22"/>
-          <w:lang w:eastAsia="en-GB"/>
-        </w:rPr>
-        <w:tab/>
-        <w:t>(f)</w:t>
-      </w:r>
-      <w:r>
-        <w:rPr>
-          <w:rFonts w:ascii="Arial" w:hAnsi="Arial" w:cs="Arial"/>
-          <w:sz w:val="22"/>
-          <w:szCs w:val="22"/>
-          <w:lang w:eastAsia="en-GB"/>
-        </w:rPr>
-        <w:tab/>
-        <w:t>1D array of tuples</w:t>
-      </w:r>
+          <w:color w:val="FF0000"/>
+          <w:sz w:val="22"/>
+          <w:szCs w:val="22"/>
+          <w:lang w:eastAsia="en-GB"/>
+        </w:rPr>
+      </w:pPr>
     </w:p>
     <w:p>
       <w:pPr>
@@ -8175,31 +8446,31 @@
         <w:ind w:left="851" w:hanging="851"/>
         <w:rPr>
           <w:rFonts w:ascii="Arial" w:hAnsi="Arial" w:cs="Arial"/>
-          <w:color w:val="FF0000"/>
-          <w:sz w:val="22"/>
-          <w:szCs w:val="22"/>
-          <w:lang w:eastAsia="en-GB"/>
-        </w:rPr>
-      </w:pPr>
-      <w:r>
-        <w:rPr>
-          <w:rFonts w:ascii="Arial" w:hAnsi="Arial" w:cs="Arial"/>
-          <w:color w:val="FF0000"/>
-          <w:sz w:val="22"/>
-          <w:szCs w:val="22"/>
-          <w:lang w:eastAsia="en-GB"/>
-        </w:rPr>
-        <w:tab/>
-      </w:r>
-      <w:r>
-        <w:rPr>
-          <w:rFonts w:ascii="Arial" w:hAnsi="Arial" w:cs="Arial"/>
-          <w:color w:val="FF0000"/>
-          <w:sz w:val="22"/>
-          <w:szCs w:val="22"/>
-          <w:lang w:eastAsia="en-GB"/>
-        </w:rPr>
-        <w:tab/>
+          <w:sz w:val="22"/>
+          <w:szCs w:val="22"/>
+          <w:lang w:eastAsia="en-GB"/>
+        </w:rPr>
+      </w:pPr>
+      <w:r>
+        <w:rPr>
+          <w:rFonts w:ascii="Arial" w:hAnsi="Arial" w:cs="Arial"/>
+          <w:sz w:val="22"/>
+          <w:szCs w:val="22"/>
+          <w:lang w:eastAsia="en-GB"/>
+        </w:rPr>
+        <w:lastRenderedPageBreak/>
+        <w:tab/>
+        <w:t>(f)</w:t>
+      </w:r>
+      <w:r>
+        <w:rPr>
+          <w:rFonts w:ascii="Arial" w:hAnsi="Arial" w:cs="Arial"/>
+          <w:sz w:val="22"/>
+          <w:szCs w:val="22"/>
+          <w:lang w:eastAsia="en-GB"/>
+        </w:rPr>
+        <w:tab/>
+        <w:t>1D array of tuples</w:t>
       </w:r>
     </w:p>
     <w:p>
@@ -8221,6 +8492,122 @@
           <w:lang w:eastAsia="en-GB"/>
         </w:rPr>
       </w:pPr>
+      <w:r>
+        <w:rPr>
+          <w:rFonts w:ascii="Arial" w:hAnsi="Arial" w:cs="Arial"/>
+          <w:color w:val="FF0000"/>
+          <w:sz w:val="22"/>
+          <w:szCs w:val="22"/>
+          <w:lang w:eastAsia="en-GB"/>
+        </w:rPr>
+        <w:tab/>
+      </w:r>
+      <w:r>
+        <w:rPr>
+          <w:rFonts w:ascii="Arial" w:hAnsi="Arial" w:cs="Arial"/>
+          <w:color w:val="FF0000"/>
+          <w:sz w:val="22"/>
+          <w:szCs w:val="22"/>
+          <w:lang w:eastAsia="en-GB"/>
+        </w:rPr>
+        <w:tab/>
+      </w:r>
+      <w:r>
+        <w:rPr>
+          <w:rFonts w:ascii="Arial" w:hAnsi="Arial" w:cs="Arial"/>
+          <w:color w:val="FF0000"/>
+          <w:sz w:val="22"/>
+          <w:szCs w:val="22"/>
+          <w:lang w:eastAsia="en-GB"/>
+        </w:rPr>
+        <w:t xml:space="preserve">You can store coordinates just like in a list of tuples except it is static because </w:t>
+      </w:r>
+      <w:proofErr w:type="spellStart"/>
+      <w:r>
+        <w:rPr>
+          <w:rFonts w:ascii="Arial" w:hAnsi="Arial" w:cs="Arial"/>
+          <w:color w:val="FF0000"/>
+          <w:sz w:val="22"/>
+          <w:szCs w:val="22"/>
+          <w:lang w:eastAsia="en-GB"/>
+        </w:rPr>
+        <w:t>its</w:t>
+      </w:r>
+      <w:proofErr w:type="spellEnd"/>
+      <w:r>
+        <w:rPr>
+          <w:rFonts w:ascii="Arial" w:hAnsi="Arial" w:cs="Arial"/>
+          <w:color w:val="FF0000"/>
+          <w:sz w:val="22"/>
+          <w:szCs w:val="22"/>
+          <w:lang w:eastAsia="en-GB"/>
+        </w:rPr>
+        <w:t xml:space="preserve"> an array, so if you </w:t>
+      </w:r>
+      <w:r>
+        <w:rPr>
+          <w:rFonts w:ascii="Arial" w:hAnsi="Arial" w:cs="Arial"/>
+          <w:color w:val="FF0000"/>
+          <w:sz w:val="22"/>
+          <w:szCs w:val="22"/>
+          <w:lang w:eastAsia="en-GB"/>
+        </w:rPr>
+        <w:t>w</w:t>
+      </w:r>
+      <w:r>
+        <w:rPr>
+          <w:rFonts w:ascii="Arial" w:hAnsi="Arial" w:cs="Arial"/>
+          <w:color w:val="FF0000"/>
+          <w:sz w:val="22"/>
+          <w:szCs w:val="22"/>
+          <w:lang w:eastAsia="en-GB"/>
+        </w:rPr>
+        <w:t xml:space="preserve">anted to change a coordinate at some point in the program, you </w:t>
+      </w:r>
+      <w:proofErr w:type="spellStart"/>
+      <w:r>
+        <w:rPr>
+          <w:rFonts w:ascii="Arial" w:hAnsi="Arial" w:cs="Arial"/>
+          <w:color w:val="FF0000"/>
+          <w:sz w:val="22"/>
+          <w:szCs w:val="22"/>
+          <w:lang w:eastAsia="en-GB"/>
+        </w:rPr>
+        <w:t>cant</w:t>
+      </w:r>
+      <w:proofErr w:type="spellEnd"/>
+      <w:r>
+        <w:rPr>
+          <w:rFonts w:ascii="Arial" w:hAnsi="Arial" w:cs="Arial"/>
+          <w:color w:val="FF0000"/>
+          <w:sz w:val="22"/>
+          <w:szCs w:val="22"/>
+          <w:lang w:eastAsia="en-GB"/>
+        </w:rPr>
+        <w:t xml:space="preserve"> because </w:t>
+      </w:r>
+      <w:proofErr w:type="spellStart"/>
+      <w:r>
+        <w:rPr>
+          <w:rFonts w:ascii="Arial" w:hAnsi="Arial" w:cs="Arial"/>
+          <w:color w:val="FF0000"/>
+          <w:sz w:val="22"/>
+          <w:szCs w:val="22"/>
+          <w:lang w:eastAsia="en-GB"/>
+        </w:rPr>
+        <w:t>its</w:t>
+      </w:r>
+      <w:proofErr w:type="spellEnd"/>
+      <w:r>
+        <w:rPr>
+          <w:rFonts w:ascii="Arial" w:hAnsi="Arial" w:cs="Arial"/>
+          <w:color w:val="FF0000"/>
+          <w:sz w:val="22"/>
+          <w:szCs w:val="22"/>
+          <w:lang w:eastAsia="en-GB"/>
+        </w:rPr>
+        <w:t xml:space="preserve"> an array and not a list. Less viable than list of tuples.</w:t>
+      </w:r>
     </w:p>
     <w:p>
       <w:pPr>
@@ -8275,31 +8662,12 @@
         <w:ind w:left="851" w:hanging="851"/>
         <w:rPr>
           <w:rFonts w:ascii="Arial" w:hAnsi="Arial" w:cs="Arial"/>
-          <w:sz w:val="22"/>
-          <w:szCs w:val="22"/>
-          <w:lang w:eastAsia="en-GB"/>
-        </w:rPr>
-      </w:pPr>
-      <w:r>
-        <w:rPr>
-          <w:rFonts w:ascii="Arial" w:hAnsi="Arial" w:cs="Arial"/>
-          <w:sz w:val="22"/>
-          <w:szCs w:val="22"/>
-          <w:lang w:eastAsia="en-GB"/>
-        </w:rPr>
-        <w:tab/>
-        <w:t>(g)</w:t>
-      </w:r>
-      <w:r>
-        <w:rPr>
-          <w:rFonts w:ascii="Arial" w:hAnsi="Arial" w:cs="Arial"/>
-          <w:sz w:val="22"/>
-          <w:szCs w:val="22"/>
-          <w:lang w:eastAsia="en-GB"/>
-        </w:rPr>
-        <w:tab/>
-        <w:t>array of records</w:t>
-      </w:r>
+          <w:color w:val="FF0000"/>
+          <w:sz w:val="22"/>
+          <w:szCs w:val="22"/>
+          <w:lang w:eastAsia="en-GB"/>
+        </w:rPr>
+      </w:pPr>
     </w:p>
     <w:p>
       <w:pPr>
@@ -8314,31 +8682,30 @@
         <w:ind w:left="851" w:hanging="851"/>
         <w:rPr>
           <w:rFonts w:ascii="Arial" w:hAnsi="Arial" w:cs="Arial"/>
-          <w:color w:val="FF0000"/>
-          <w:sz w:val="22"/>
-          <w:szCs w:val="22"/>
-          <w:lang w:eastAsia="en-GB"/>
-        </w:rPr>
-      </w:pPr>
-      <w:r>
-        <w:rPr>
-          <w:rFonts w:ascii="Arial" w:hAnsi="Arial" w:cs="Arial"/>
-          <w:color w:val="FF0000"/>
-          <w:sz w:val="22"/>
-          <w:szCs w:val="22"/>
-          <w:lang w:eastAsia="en-GB"/>
-        </w:rPr>
-        <w:tab/>
-      </w:r>
-      <w:r>
-        <w:rPr>
-          <w:rFonts w:ascii="Arial" w:hAnsi="Arial" w:cs="Arial"/>
-          <w:color w:val="FF0000"/>
-          <w:sz w:val="22"/>
-          <w:szCs w:val="22"/>
-          <w:lang w:eastAsia="en-GB"/>
-        </w:rPr>
-        <w:tab/>
+          <w:sz w:val="22"/>
+          <w:szCs w:val="22"/>
+          <w:lang w:eastAsia="en-GB"/>
+        </w:rPr>
+      </w:pPr>
+      <w:r>
+        <w:rPr>
+          <w:rFonts w:ascii="Arial" w:hAnsi="Arial" w:cs="Arial"/>
+          <w:sz w:val="22"/>
+          <w:szCs w:val="22"/>
+          <w:lang w:eastAsia="en-GB"/>
+        </w:rPr>
+        <w:tab/>
+        <w:t>(g)</w:t>
+      </w:r>
+      <w:r>
+        <w:rPr>
+          <w:rFonts w:ascii="Arial" w:hAnsi="Arial" w:cs="Arial"/>
+          <w:sz w:val="22"/>
+          <w:szCs w:val="22"/>
+          <w:lang w:eastAsia="en-GB"/>
+        </w:rPr>
+        <w:tab/>
+        <w:t>array of records</w:t>
       </w:r>
     </w:p>
     <w:p>
@@ -8360,6 +8727,202 @@
           <w:lang w:eastAsia="en-GB"/>
         </w:rPr>
       </w:pPr>
+      <w:r>
+        <w:rPr>
+          <w:rFonts w:ascii="Arial" w:hAnsi="Arial" w:cs="Arial"/>
+          <w:color w:val="FF0000"/>
+          <w:sz w:val="22"/>
+          <w:szCs w:val="22"/>
+          <w:lang w:eastAsia="en-GB"/>
+        </w:rPr>
+        <w:tab/>
+      </w:r>
+      <w:r>
+        <w:rPr>
+          <w:rFonts w:ascii="Arial" w:hAnsi="Arial" w:cs="Arial"/>
+          <w:color w:val="FF0000"/>
+          <w:sz w:val="22"/>
+          <w:szCs w:val="22"/>
+          <w:lang w:eastAsia="en-GB"/>
+        </w:rPr>
+        <w:tab/>
+      </w:r>
+      <w:r>
+        <w:rPr>
+          <w:rFonts w:ascii="Arial" w:hAnsi="Arial" w:cs="Arial"/>
+          <w:color w:val="FF0000"/>
+          <w:sz w:val="22"/>
+          <w:szCs w:val="22"/>
+          <w:lang w:eastAsia="en-GB"/>
+        </w:rPr>
+        <w:t xml:space="preserve">An array of records would store the x y and z coordinates on 3 separate fields </w:t>
+      </w:r>
+      <w:r>
+        <w:rPr>
+          <w:rFonts w:ascii="Arial" w:hAnsi="Arial" w:cs="Arial"/>
+          <w:color w:val="FF0000"/>
+          <w:sz w:val="22"/>
+          <w:szCs w:val="22"/>
+          <w:lang w:eastAsia="en-GB"/>
+        </w:rPr>
+        <w:t>w</w:t>
+      </w:r>
+      <w:r>
+        <w:rPr>
+          <w:rFonts w:ascii="Arial" w:hAnsi="Arial" w:cs="Arial"/>
+          <w:color w:val="FF0000"/>
+          <w:sz w:val="22"/>
+          <w:szCs w:val="22"/>
+          <w:lang w:eastAsia="en-GB"/>
+        </w:rPr>
+        <w:t xml:space="preserve">hich </w:t>
+      </w:r>
+      <w:r>
+        <w:rPr>
+          <w:rFonts w:ascii="Arial" w:hAnsi="Arial" w:cs="Arial"/>
+          <w:color w:val="FF0000"/>
+          <w:sz w:val="22"/>
+          <w:szCs w:val="22"/>
+          <w:lang w:eastAsia="en-GB"/>
+        </w:rPr>
+        <w:t>w</w:t>
+      </w:r>
+      <w:r>
+        <w:rPr>
+          <w:rFonts w:ascii="Arial" w:hAnsi="Arial" w:cs="Arial"/>
+          <w:color w:val="FF0000"/>
+          <w:sz w:val="22"/>
+          <w:szCs w:val="22"/>
+          <w:lang w:eastAsia="en-GB"/>
+        </w:rPr>
+        <w:t xml:space="preserve">ould be very organised and easy to tell </w:t>
+      </w:r>
+      <w:r>
+        <w:rPr>
+          <w:rFonts w:ascii="Arial" w:hAnsi="Arial" w:cs="Arial"/>
+          <w:color w:val="FF0000"/>
+          <w:sz w:val="22"/>
+          <w:szCs w:val="22"/>
+          <w:lang w:eastAsia="en-GB"/>
+        </w:rPr>
+        <w:t>w</w:t>
+      </w:r>
+      <w:r>
+        <w:rPr>
+          <w:rFonts w:ascii="Arial" w:hAnsi="Arial" w:cs="Arial"/>
+          <w:color w:val="FF0000"/>
+          <w:sz w:val="22"/>
+          <w:szCs w:val="22"/>
+          <w:lang w:eastAsia="en-GB"/>
+        </w:rPr>
+        <w:t xml:space="preserve">hich is the x y and z coordinate. Good choice because it is quite </w:t>
+      </w:r>
+      <w:proofErr w:type="spellStart"/>
+      <w:r>
+        <w:rPr>
+          <w:rFonts w:ascii="Arial" w:hAnsi="Arial" w:cs="Arial"/>
+          <w:color w:val="FF0000"/>
+          <w:sz w:val="22"/>
+          <w:szCs w:val="22"/>
+          <w:lang w:eastAsia="en-GB"/>
+        </w:rPr>
+        <w:t>orgarnised</w:t>
+      </w:r>
+      <w:proofErr w:type="spellEnd"/>
+      <w:r>
+        <w:rPr>
+          <w:rFonts w:ascii="Arial" w:hAnsi="Arial" w:cs="Arial"/>
+          <w:color w:val="FF0000"/>
+          <w:sz w:val="22"/>
+          <w:szCs w:val="22"/>
+          <w:lang w:eastAsia="en-GB"/>
+        </w:rPr>
+        <w:t xml:space="preserve"> though </w:t>
+      </w:r>
+      <w:proofErr w:type="spellStart"/>
+      <w:r>
+        <w:rPr>
+          <w:rFonts w:ascii="Arial" w:hAnsi="Arial" w:cs="Arial"/>
+          <w:color w:val="FF0000"/>
+          <w:sz w:val="22"/>
+          <w:szCs w:val="22"/>
+          <w:lang w:eastAsia="en-GB"/>
+        </w:rPr>
+        <w:t>its</w:t>
+      </w:r>
+      <w:proofErr w:type="spellEnd"/>
+      <w:r>
+        <w:rPr>
+          <w:rFonts w:ascii="Arial" w:hAnsi="Arial" w:cs="Arial"/>
+          <w:color w:val="FF0000"/>
+          <w:sz w:val="22"/>
+          <w:szCs w:val="22"/>
+          <w:lang w:eastAsia="en-GB"/>
+        </w:rPr>
+        <w:t xml:space="preserve"> an array so it </w:t>
+      </w:r>
+      <w:proofErr w:type="spellStart"/>
+      <w:r>
+        <w:rPr>
+          <w:rFonts w:ascii="Arial" w:hAnsi="Arial" w:cs="Arial"/>
+          <w:color w:val="FF0000"/>
+          <w:sz w:val="22"/>
+          <w:szCs w:val="22"/>
+          <w:lang w:eastAsia="en-GB"/>
+        </w:rPr>
+        <w:t>cant</w:t>
+      </w:r>
+      <w:proofErr w:type="spellEnd"/>
+      <w:r>
+        <w:rPr>
+          <w:rFonts w:ascii="Arial" w:hAnsi="Arial" w:cs="Arial"/>
+          <w:color w:val="FF0000"/>
+          <w:sz w:val="22"/>
+          <w:szCs w:val="22"/>
+          <w:lang w:eastAsia="en-GB"/>
+        </w:rPr>
+        <w:t xml:space="preserve"> be changed mid program </w:t>
+      </w:r>
+      <w:r>
+        <w:rPr>
+          <w:rFonts w:ascii="Arial" w:hAnsi="Arial" w:cs="Arial"/>
+          <w:color w:val="FF0000"/>
+          <w:sz w:val="22"/>
+          <w:szCs w:val="22"/>
+          <w:lang w:eastAsia="en-GB"/>
+        </w:rPr>
+        <w:t>w</w:t>
+      </w:r>
+      <w:r>
+        <w:rPr>
+          <w:rFonts w:ascii="Arial" w:hAnsi="Arial" w:cs="Arial"/>
+          <w:color w:val="FF0000"/>
+          <w:sz w:val="22"/>
+          <w:szCs w:val="22"/>
+          <w:lang w:eastAsia="en-GB"/>
+        </w:rPr>
+        <w:t>hich makes it some</w:t>
+      </w:r>
+      <w:r>
+        <w:rPr>
+          <w:rFonts w:ascii="Arial" w:hAnsi="Arial" w:cs="Arial"/>
+          <w:color w:val="FF0000"/>
+          <w:sz w:val="22"/>
+          <w:szCs w:val="22"/>
+          <w:lang w:eastAsia="en-GB"/>
+        </w:rPr>
+        <w:t>w</w:t>
+      </w:r>
+      <w:r>
+        <w:rPr>
+          <w:rFonts w:ascii="Arial" w:hAnsi="Arial" w:cs="Arial"/>
+          <w:color w:val="FF0000"/>
+          <w:sz w:val="22"/>
+          <w:szCs w:val="22"/>
+          <w:lang w:eastAsia="en-GB"/>
+        </w:rPr>
+        <w:t>hat inefficient.</w:t>
+      </w:r>
     </w:p>
     <w:p>
       <w:pPr>
@@ -8414,31 +8977,12 @@
         <w:ind w:left="851" w:hanging="851"/>
         <w:rPr>
           <w:rFonts w:ascii="Arial" w:hAnsi="Arial" w:cs="Arial"/>
-          <w:sz w:val="22"/>
-          <w:szCs w:val="22"/>
-          <w:lang w:eastAsia="en-GB"/>
-        </w:rPr>
-      </w:pPr>
-      <w:r>
-        <w:rPr>
-          <w:rFonts w:ascii="Arial" w:hAnsi="Arial" w:cs="Arial"/>
-          <w:sz w:val="22"/>
-          <w:szCs w:val="22"/>
-          <w:lang w:eastAsia="en-GB"/>
-        </w:rPr>
-        <w:tab/>
-        <w:t>(h)</w:t>
-      </w:r>
-      <w:r>
-        <w:rPr>
-          <w:rFonts w:ascii="Arial" w:hAnsi="Arial" w:cs="Arial"/>
-          <w:sz w:val="22"/>
-          <w:szCs w:val="22"/>
-          <w:lang w:eastAsia="en-GB"/>
-        </w:rPr>
-        <w:tab/>
-        <w:t>file of records</w:t>
-      </w:r>
+          <w:color w:val="FF0000"/>
+          <w:sz w:val="22"/>
+          <w:szCs w:val="22"/>
+          <w:lang w:eastAsia="en-GB"/>
+        </w:rPr>
+      </w:pPr>
     </w:p>
     <w:p>
       <w:pPr>
@@ -8453,31 +8997,120 @@
         <w:ind w:left="851" w:hanging="851"/>
         <w:rPr>
           <w:rFonts w:ascii="Arial" w:hAnsi="Arial" w:cs="Arial"/>
-          <w:color w:val="FF0000"/>
-          <w:sz w:val="22"/>
-          <w:szCs w:val="22"/>
-          <w:lang w:eastAsia="en-GB"/>
-        </w:rPr>
-      </w:pPr>
-      <w:r>
-        <w:rPr>
-          <w:rFonts w:ascii="Arial" w:hAnsi="Arial" w:cs="Arial"/>
-          <w:color w:val="FF0000"/>
-          <w:sz w:val="22"/>
-          <w:szCs w:val="22"/>
-          <w:lang w:eastAsia="en-GB"/>
-        </w:rPr>
-        <w:tab/>
-      </w:r>
-      <w:r>
-        <w:rPr>
-          <w:rFonts w:ascii="Arial" w:hAnsi="Arial" w:cs="Arial"/>
-          <w:color w:val="FF0000"/>
-          <w:sz w:val="22"/>
-          <w:szCs w:val="22"/>
-          <w:lang w:eastAsia="en-GB"/>
-        </w:rPr>
-        <w:tab/>
+          <w:sz w:val="22"/>
+          <w:szCs w:val="22"/>
+          <w:lang w:eastAsia="en-GB"/>
+        </w:rPr>
+      </w:pPr>
+      <w:r>
+        <w:rPr>
+          <w:rFonts w:ascii="Arial" w:hAnsi="Arial" w:cs="Arial"/>
+          <w:sz w:val="22"/>
+          <w:szCs w:val="22"/>
+          <w:lang w:eastAsia="en-GB"/>
+        </w:rPr>
+        <w:tab/>
+        <w:t>(h)</w:t>
+      </w:r>
+      <w:r>
+        <w:rPr>
+          <w:rFonts w:ascii="Arial" w:hAnsi="Arial" w:cs="Arial"/>
+          <w:sz w:val="22"/>
+          <w:szCs w:val="22"/>
+          <w:lang w:eastAsia="en-GB"/>
+        </w:rPr>
+        <w:tab/>
+        <w:t>file of records</w:t>
+      </w:r>
+    </w:p>
+    <w:p>
+      <w:pPr>
+        <w:pStyle w:val="NoSpacing"/>
+        <w:tabs>
+          <w:tab w:val="left" w:pos="426"/>
+          <w:tab w:val="left" w:pos="851"/>
+          <w:tab w:val="left" w:pos="1701"/>
+          <w:tab w:val="left" w:pos="5103"/>
+        </w:tabs>
+        <w:spacing w:after="60"/>
+        <w:ind w:left="851" w:hanging="851"/>
+        <w:rPr>
+          <w:rFonts w:ascii="Arial" w:hAnsi="Arial" w:cs="Arial"/>
+          <w:color w:val="FF0000"/>
+          <w:sz w:val="22"/>
+          <w:szCs w:val="22"/>
+          <w:lang w:eastAsia="en-GB"/>
+        </w:rPr>
+      </w:pPr>
+      <w:r>
+        <w:rPr>
+          <w:rFonts w:ascii="Arial" w:hAnsi="Arial" w:cs="Arial"/>
+          <w:color w:val="FF0000"/>
+          <w:sz w:val="22"/>
+          <w:szCs w:val="22"/>
+          <w:lang w:eastAsia="en-GB"/>
+        </w:rPr>
+        <w:tab/>
+      </w:r>
+      <w:r>
+        <w:rPr>
+          <w:rFonts w:ascii="Arial" w:hAnsi="Arial" w:cs="Arial"/>
+          <w:color w:val="FF0000"/>
+          <w:sz w:val="22"/>
+          <w:szCs w:val="22"/>
+          <w:lang w:eastAsia="en-GB"/>
+        </w:rPr>
+        <w:tab/>
+      </w:r>
+      <w:r>
+        <w:rPr>
+          <w:rFonts w:ascii="Arial" w:hAnsi="Arial" w:cs="Arial"/>
+          <w:color w:val="FF0000"/>
+          <w:sz w:val="22"/>
+          <w:szCs w:val="22"/>
+          <w:lang w:eastAsia="en-GB"/>
+        </w:rPr>
+        <w:t xml:space="preserve">A file of records contains multiple records so you can store multiple sets of coordinates through multiple records </w:t>
+      </w:r>
+      <w:r>
+        <w:rPr>
+          <w:rFonts w:ascii="Arial" w:hAnsi="Arial" w:cs="Arial"/>
+          <w:color w:val="FF0000"/>
+          <w:sz w:val="22"/>
+          <w:szCs w:val="22"/>
+          <w:lang w:eastAsia="en-GB"/>
+        </w:rPr>
+        <w:t>w</w:t>
+      </w:r>
+      <w:r>
+        <w:rPr>
+          <w:rFonts w:ascii="Arial" w:hAnsi="Arial" w:cs="Arial"/>
+          <w:color w:val="FF0000"/>
+          <w:sz w:val="22"/>
+          <w:szCs w:val="22"/>
+          <w:lang w:eastAsia="en-GB"/>
+        </w:rPr>
+        <w:t xml:space="preserve">hich is very efficient since you can plot multiple points at once. Very good choice because it is like array of records but you can change the records if you </w:t>
+      </w:r>
+      <w:r>
+        <w:rPr>
+          <w:rFonts w:ascii="Arial" w:hAnsi="Arial" w:cs="Arial"/>
+          <w:color w:val="FF0000"/>
+          <w:sz w:val="22"/>
+          <w:szCs w:val="22"/>
+          <w:lang w:eastAsia="en-GB"/>
+        </w:rPr>
+        <w:t>w</w:t>
+      </w:r>
+      <w:r>
+        <w:rPr>
+          <w:rFonts w:ascii="Arial" w:hAnsi="Arial" w:cs="Arial"/>
+          <w:color w:val="FF0000"/>
+          <w:sz w:val="22"/>
+          <w:szCs w:val="22"/>
+          <w:lang w:eastAsia="en-GB"/>
+        </w:rPr>
+        <w:t>ant to fix a point’s coordinates.</w:t>
       </w:r>
     </w:p>
     <w:p>
@@ -10456,27 +11089,6 @@
 </file>
 
 <file path=customXml/item1.xml><?xml version="1.0" encoding="utf-8"?>
-<?mso-contentType ?>
-<FormTemplates xmlns="http://schemas.microsoft.com/sharepoint/v3/contenttype/forms">
-  <Display>DocumentLibraryForm</Display>
-  <Edit>DocumentLibraryForm</Edit>
-  <New>DocumentLibraryForm</New>
-</FormTemplates>
-</file>
-
-<file path=customXml/item2.xml><?xml version="1.0" encoding="utf-8"?>
-<p:properties xmlns:p="http://schemas.microsoft.com/office/2006/metadata/properties" xmlns:xsi="http://www.w3.org/2001/XMLSchema-instance" xmlns:pc="http://schemas.microsoft.com/office/infopath/2007/PartnerControls">
-  <documentManagement>
-    <ReferenceId xmlns="f2dc253e-1f0c-42da-bbaa-3d7680c172c3" xsi:nil="true"/>
-  </documentManagement>
-</p:properties>
-</file>
-
-<file path=customXml/item3.xml><?xml version="1.0" encoding="utf-8"?>
-<b:Sources xmlns:b="http://schemas.openxmlformats.org/officeDocument/2006/bibliography" xmlns="http://schemas.openxmlformats.org/officeDocument/2006/bibliography" SelectedStyle="\APASixthEditionOfficeOnline.xsl" StyleName="APA" Version="6"/>
-</file>
-
-<file path=customXml/item4.xml><?xml version="1.0" encoding="utf-8"?>
 <ct:contentTypeSchema xmlns:ct="http://schemas.microsoft.com/office/2006/metadata/contentType" xmlns:ma="http://schemas.microsoft.com/office/2006/metadata/properties/metaAttributes" ct:_="" ma:_="" ma:contentTypeName="Document" ma:contentTypeID="0x010100460F34F6C93F5C4CBD2098E64C6DD583" ma:contentTypeVersion="5" ma:contentTypeDescription="Create a new document." ma:contentTypeScope="" ma:versionID="76daffcfb64b2823b2ec2b99145908a8">
   <xsd:schema xmlns:xsd="http://www.w3.org/2001/XMLSchema" xmlns:xs="http://www.w3.org/2001/XMLSchema" xmlns:p="http://schemas.microsoft.com/office/2006/metadata/properties" xmlns:ns2="f2dc253e-1f0c-42da-bbaa-3d7680c172c3" targetNamespace="http://schemas.microsoft.com/office/2006/metadata/properties" ma:root="true" ma:fieldsID="abcb8e11bfbd6fe591841fd3422cdea1" ns2:_="">
     <xsd:import namespace="f2dc253e-1f0c-42da-bbaa-3d7680c172c3"/>
@@ -10626,33 +11238,28 @@
 </ct:contentTypeSchema>
 </file>
 
-<file path=customXml/itemProps1.xml><?xml version="1.0" encoding="utf-8"?>
-<ds:datastoreItem xmlns:ds="http://schemas.openxmlformats.org/officeDocument/2006/customXml" ds:itemID="{4700AC05-8E57-4EFF-B4A5-D01B1A87C039}">
-  <ds:schemaRefs>
-    <ds:schemaRef ds:uri="http://schemas.microsoft.com/sharepoint/v3/contenttype/forms"/>
-  </ds:schemaRefs>
-</ds:datastoreItem>
+<file path=customXml/item2.xml><?xml version="1.0" encoding="utf-8"?>
+<b:Sources xmlns:b="http://schemas.openxmlformats.org/officeDocument/2006/bibliography" xmlns="http://schemas.openxmlformats.org/officeDocument/2006/bibliography" SelectedStyle="\APASixthEditionOfficeOnline.xsl" StyleName="APA" Version="6"/>
 </file>
 
-<file path=customXml/itemProps2.xml><?xml version="1.0" encoding="utf-8"?>
-<ds:datastoreItem xmlns:ds="http://schemas.openxmlformats.org/officeDocument/2006/customXml" ds:itemID="{271B5FD1-6209-4CAD-8C95-B51C5DA03C72}">
-  <ds:schemaRefs>
-    <ds:schemaRef ds:uri="http://schemas.microsoft.com/office/2006/metadata/properties"/>
-    <ds:schemaRef ds:uri="http://schemas.microsoft.com/office/infopath/2007/PartnerControls"/>
-    <ds:schemaRef ds:uri="f2dc253e-1f0c-42da-bbaa-3d7680c172c3"/>
-  </ds:schemaRefs>
-</ds:datastoreItem>
+<file path=customXml/item3.xml><?xml version="1.0" encoding="utf-8"?>
+<p:properties xmlns:p="http://schemas.microsoft.com/office/2006/metadata/properties" xmlns:xsi="http://www.w3.org/2001/XMLSchema-instance" xmlns:pc="http://schemas.microsoft.com/office/infopath/2007/PartnerControls">
+  <documentManagement>
+    <ReferenceId xmlns="f2dc253e-1f0c-42da-bbaa-3d7680c172c3" xsi:nil="true"/>
+  </documentManagement>
+</p:properties>
 </file>
 
-<file path=customXml/itemProps3.xml><?xml version="1.0" encoding="utf-8"?>
-<ds:datastoreItem xmlns:ds="http://schemas.openxmlformats.org/officeDocument/2006/customXml" ds:itemID="{45A9676F-09BA-4670-8E20-02CBF607C7F5}">
-  <ds:schemaRefs>
-    <ds:schemaRef ds:uri="http://schemas.openxmlformats.org/officeDocument/2006/bibliography"/>
-  </ds:schemaRefs>
-</ds:datastoreItem>
+<file path=customXml/item4.xml><?xml version="1.0" encoding="utf-8"?>
+<?mso-contentType ?>
+<FormTemplates xmlns="http://schemas.microsoft.com/sharepoint/v3/contenttype/forms">
+  <Display>DocumentLibraryForm</Display>
+  <Edit>DocumentLibraryForm</Edit>
+  <New>DocumentLibraryForm</New>
+</FormTemplates>
 </file>
 
-<file path=customXml/itemProps4.xml><?xml version="1.0" encoding="utf-8"?>
+<file path=customXml/itemProps1.xml><?xml version="1.0" encoding="utf-8"?>
 <ds:datastoreItem xmlns:ds="http://schemas.openxmlformats.org/officeDocument/2006/customXml" ds:itemID="{83A9FA6E-19C9-4793-9057-5448AEB127AA}">
   <ds:schemaRefs>
     <ds:schemaRef ds:uri="http://schemas.microsoft.com/office/2006/metadata/contentType"/>
@@ -10668,4 +11275,30 @@
     <ds:schemaRef ds:uri="http://schemas.microsoft.com/internal/obd"/>
   </ds:schemaRefs>
 </ds:datastoreItem>
+</file>
+
+<file path=customXml/itemProps2.xml><?xml version="1.0" encoding="utf-8"?>
+<ds:datastoreItem xmlns:ds="http://schemas.openxmlformats.org/officeDocument/2006/customXml" ds:itemID="{45A9676F-09BA-4670-8E20-02CBF607C7F5}">
+  <ds:schemaRefs>
+    <ds:schemaRef ds:uri="http://schemas.openxmlformats.org/officeDocument/2006/bibliography"/>
+  </ds:schemaRefs>
+</ds:datastoreItem>
+</file>
+
+<file path=customXml/itemProps3.xml><?xml version="1.0" encoding="utf-8"?>
+<ds:datastoreItem xmlns:ds="http://schemas.openxmlformats.org/officeDocument/2006/customXml" ds:itemID="{271B5FD1-6209-4CAD-8C95-B51C5DA03C72}">
+  <ds:schemaRefs>
+    <ds:schemaRef ds:uri="http://schemas.microsoft.com/office/2006/metadata/properties"/>
+    <ds:schemaRef ds:uri="http://schemas.microsoft.com/office/infopath/2007/PartnerControls"/>
+    <ds:schemaRef ds:uri="f2dc253e-1f0c-42da-bbaa-3d7680c172c3"/>
+  </ds:schemaRefs>
+</ds:datastoreItem>
+</file>
+
+<file path=customXml/itemProps4.xml><?xml version="1.0" encoding="utf-8"?>
+<ds:datastoreItem xmlns:ds="http://schemas.openxmlformats.org/officeDocument/2006/customXml" ds:itemID="{4700AC05-8E57-4EFF-B4A5-D01B1A87C039}">
+  <ds:schemaRefs>
+    <ds:schemaRef ds:uri="http://schemas.microsoft.com/sharepoint/v3/contenttype/forms"/>
+  </ds:schemaRefs>
+</ds:datastoreItem>
 </file>
</xml_diff>